<commit_message>
Add usb to report
</commit_message>
<xml_diff>
--- a/Final report/Final report IOT Barcode checker 7681.docx
+++ b/Final report/Final report IOT Barcode checker 7681.docx
@@ -1263,21 +1263,12 @@
         </w:rPr>
         <w:t xml:space="preserve">Designed to be user-friendly, cost-effective, and compatible with existing lab equipment and software, the device will be </w:t>
       </w:r>
-      <w:proofErr w:type="gramStart"/>
-      <w:r>
-        <w:rPr>
-          <w:rFonts w:asciiTheme="majorBidi" w:hAnsiTheme="majorBidi"/>
-          <w:lang w:val="en-US"/>
-        </w:rPr>
-        <w:t>small</w:t>
-      </w:r>
-      <w:proofErr w:type="gramEnd"/>
-      <w:r>
-        <w:rPr>
-          <w:rFonts w:asciiTheme="majorBidi" w:hAnsiTheme="majorBidi"/>
-          <w:lang w:val="en-US"/>
-        </w:rPr>
-        <w:t xml:space="preserve"> size, chargeable via USB-Type C &amp; Showing results Via sound and Screen to avoid any </w:t>
+      <w:r>
+        <w:rPr>
+          <w:rFonts w:asciiTheme="majorBidi" w:hAnsiTheme="majorBidi"/>
+          <w:lang w:val="en-US"/>
+        </w:rPr>
+        <w:t xml:space="preserve">small size, chargeable via USB-Type C &amp; Showing results Via sound and Screen to avoid any </w:t>
       </w:r>
       <w:r>
         <w:rPr>
@@ -2171,7 +2162,8 @@
         <w:rPr>
           <w:rFonts w:asciiTheme="majorBidi" w:hAnsiTheme="majorBidi" w:cstheme="majorBidi"/>
           <w:u w:val="single"/>
-          <w:lang w:val="en-US"/>
+          <w:rtl/>
+          <w:lang w:val="en-US" w:bidi="ar-JO"/>
         </w:rPr>
       </w:pPr>
       <w:r>
@@ -2182,6 +2174,17 @@
         </w:rPr>
         <w:t>Cost: 18$</w:t>
       </w:r>
+    </w:p>
+    <w:p>
+      <w:pPr>
+        <w:spacing w:line="360" w:lineRule="auto"/>
+        <w:ind w:left="1080"/>
+        <w:rPr>
+          <w:rFonts w:asciiTheme="majorBidi" w:hAnsiTheme="majorBidi" w:cstheme="majorBidi" w:hint="cs"/>
+          <w:u w:val="single"/>
+          <w:lang w:val="en-US" w:bidi="ar-JO"/>
+        </w:rPr>
+      </w:pPr>
     </w:p>
     <w:p>
       <w:pPr>
@@ -2510,7 +2513,8 @@
         <w:rPr>
           <w:rFonts w:asciiTheme="majorBidi" w:hAnsiTheme="majorBidi" w:cstheme="majorBidi"/>
           <w:u w:val="single"/>
-          <w:lang w:val="en-US"/>
+          <w:rtl/>
+          <w:lang w:val="en-US" w:bidi="ar-JO"/>
         </w:rPr>
       </w:pPr>
       <w:r>
@@ -2529,9 +2533,129 @@
         <w:rPr>
           <w:rFonts w:asciiTheme="majorBidi" w:hAnsiTheme="majorBidi" w:cstheme="majorBidi"/>
           <w:u w:val="single"/>
-          <w:lang w:val="en-US"/>
-        </w:rPr>
-      </w:pPr>
+          <w:rtl/>
+          <w:lang w:val="en-US" w:bidi="ar-JO"/>
+        </w:rPr>
+      </w:pPr>
+    </w:p>
+    <w:p>
+      <w:pPr>
+        <w:pStyle w:val="Heading3"/>
+        <w:spacing w:line="360" w:lineRule="auto"/>
+        <w:ind w:left="360" w:firstLine="720"/>
+        <w:rPr>
+          <w:rFonts w:asciiTheme="majorBidi" w:hAnsiTheme="majorBidi"/>
+          <w:b/>
+          <w:bCs/>
+          <w:sz w:val="32"/>
+          <w:szCs w:val="32"/>
+          <w:u w:val="single"/>
+          <w:lang w:val="en-US" w:bidi="ar-JO"/>
+        </w:rPr>
+      </w:pPr>
+      <w:r>
+        <w:rPr>
+          <w:rFonts w:asciiTheme="majorBidi" w:hAnsiTheme="majorBidi"/>
+          <w:b/>
+          <w:bCs/>
+          <w:sz w:val="32"/>
+          <w:szCs w:val="32"/>
+          <w:u w:val="single"/>
+          <w:lang w:val="en-US"/>
+        </w:rPr>
+        <w:lastRenderedPageBreak/>
+        <w:t>2.</w:t>
+      </w:r>
+      <w:r>
+        <w:rPr>
+          <w:rFonts w:asciiTheme="majorBidi" w:hAnsiTheme="majorBidi"/>
+          <w:b/>
+          <w:bCs/>
+          <w:sz w:val="32"/>
+          <w:szCs w:val="32"/>
+          <w:u w:val="single"/>
+          <w:lang w:val="en-US"/>
+        </w:rPr>
+        <w:t>2</w:t>
+      </w:r>
+      <w:r>
+        <w:rPr>
+          <w:rFonts w:asciiTheme="majorBidi" w:hAnsiTheme="majorBidi"/>
+          <w:b/>
+          <w:bCs/>
+          <w:sz w:val="32"/>
+          <w:szCs w:val="32"/>
+          <w:u w:val="single"/>
+          <w:lang w:val="en-US"/>
+        </w:rPr>
+        <w:t>.</w:t>
+      </w:r>
+      <w:r>
+        <w:rPr>
+          <w:rFonts w:asciiTheme="majorBidi" w:hAnsiTheme="majorBidi" w:hint="cs"/>
+          <w:b/>
+          <w:bCs/>
+          <w:sz w:val="32"/>
+          <w:szCs w:val="32"/>
+          <w:u w:val="single"/>
+          <w:rtl/>
+          <w:lang w:val="en-US" w:bidi="ar-JO"/>
+        </w:rPr>
+        <w:t>6</w:t>
+      </w:r>
+      <w:r>
+        <w:rPr>
+          <w:rFonts w:asciiTheme="majorBidi" w:hAnsiTheme="majorBidi"/>
+          <w:b/>
+          <w:bCs/>
+          <w:sz w:val="32"/>
+          <w:szCs w:val="32"/>
+          <w:u w:val="single"/>
+          <w:lang w:val="en-US"/>
+        </w:rPr>
+        <w:t xml:space="preserve"> </w:t>
+      </w:r>
+      <w:proofErr w:type="spellStart"/>
+      <w:r>
+        <w:rPr>
+          <w:rFonts w:asciiTheme="majorBidi" w:hAnsiTheme="majorBidi"/>
+          <w:b/>
+          <w:bCs/>
+          <w:sz w:val="32"/>
+          <w:szCs w:val="32"/>
+          <w:u w:val="single"/>
+          <w:lang w:val="en-US" w:bidi="ar-JO"/>
+        </w:rPr>
+        <w:t>Usb</w:t>
+      </w:r>
+      <w:proofErr w:type="spellEnd"/>
+      <w:r>
+        <w:rPr>
+          <w:rFonts w:asciiTheme="majorBidi" w:hAnsiTheme="majorBidi"/>
+          <w:b/>
+          <w:bCs/>
+          <w:sz w:val="32"/>
+          <w:szCs w:val="32"/>
+          <w:u w:val="single"/>
+          <w:lang w:val="en-US" w:bidi="ar-JO"/>
+        </w:rPr>
+        <w:t xml:space="preserve"> Charger – type C</w:t>
+      </w:r>
+    </w:p>
+    <w:p>
+      <w:pPr>
+        <w:spacing w:line="360" w:lineRule="auto"/>
+        <w:ind w:left="1080" w:firstLine="360"/>
+        <w:rPr>
+          <w:lang w:bidi="ar-JO"/>
+        </w:rPr>
+      </w:pPr>
+      <w:r>
+        <w:rPr>
+          <w:lang w:bidi="ar-JO"/>
+        </w:rPr>
+        <w:t>A USB Type-C charger delivers the necessary power to efficiently charge the battery.</w:t>
+      </w:r>
     </w:p>
     <w:p>
       <w:pPr>
@@ -2540,48 +2664,72 @@
         <w:rPr>
           <w:rFonts w:asciiTheme="majorBidi" w:hAnsiTheme="majorBidi" w:cstheme="majorBidi"/>
           <w:u w:val="single"/>
-          <w:lang w:val="en-US"/>
-        </w:rPr>
-      </w:pPr>
-    </w:p>
-    <w:p>
-      <w:pPr>
-        <w:spacing w:line="360" w:lineRule="auto"/>
-        <w:ind w:left="1080"/>
-        <w:rPr>
-          <w:rFonts w:asciiTheme="majorBidi" w:hAnsiTheme="majorBidi" w:cstheme="majorBidi"/>
-          <w:lang w:val="en-US"/>
-        </w:rPr>
-      </w:pPr>
-    </w:p>
-    <w:p>
-      <w:pPr>
-        <w:spacing w:line="360" w:lineRule="auto"/>
-        <w:rPr>
-          <w:rFonts w:asciiTheme="majorBidi" w:hAnsiTheme="majorBidi" w:cstheme="majorBidi"/>
-          <w:lang w:val="en-US"/>
-        </w:rPr>
-      </w:pPr>
-      <w:r>
-        <w:rPr>
-          <w:rFonts w:asciiTheme="majorBidi" w:hAnsiTheme="majorBidi" w:cstheme="majorBidi"/>
-          <w:lang w:val="en-US"/>
-        </w:rPr>
-        <w:t>The overall cost of the components and sensor for the device sums up to about 2</w:t>
-      </w:r>
-      <w:r>
-        <w:rPr>
-          <w:rFonts w:asciiTheme="majorBidi" w:hAnsiTheme="majorBidi" w:cstheme="majorBidi"/>
-          <w:lang w:val="en-US"/>
-        </w:rPr>
-        <w:t>7</w:t>
-      </w:r>
-      <w:r>
-        <w:rPr>
-          <w:rFonts w:asciiTheme="majorBidi" w:hAnsiTheme="majorBidi" w:cstheme="majorBidi"/>
-          <w:lang w:val="en-US"/>
-        </w:rPr>
-        <w:t>.5$ US Dollars, in addition to other components we will talk about and manufacturing cost, we can sum up to about 4</w:t>
+          <w:rtl/>
+          <w:lang w:val="en-US" w:bidi="ar-JO"/>
+        </w:rPr>
+      </w:pPr>
+      <w:r>
+        <w:rPr>
+          <w:rFonts w:asciiTheme="majorBidi" w:hAnsiTheme="majorBidi" w:cstheme="majorBidi"/>
+          <w:u w:val="single"/>
+          <w:lang w:val="en-US"/>
+        </w:rPr>
+        <w:t xml:space="preserve">Cost: </w:t>
+      </w:r>
+      <w:r>
+        <w:rPr>
+          <w:rFonts w:asciiTheme="majorBidi" w:hAnsiTheme="majorBidi" w:cstheme="majorBidi"/>
+          <w:u w:val="single"/>
+          <w:lang w:val="en-US"/>
+        </w:rPr>
+        <w:t>0.5</w:t>
+      </w:r>
+      <w:r>
+        <w:rPr>
+          <w:rFonts w:asciiTheme="majorBidi" w:hAnsiTheme="majorBidi" w:cstheme="majorBidi"/>
+          <w:u w:val="single"/>
+          <w:lang w:val="en-US"/>
+        </w:rPr>
+        <w:t>$</w:t>
+      </w:r>
+    </w:p>
+    <w:p>
+      <w:pPr>
+        <w:spacing w:line="360" w:lineRule="auto"/>
+        <w:rPr>
+          <w:rFonts w:asciiTheme="majorBidi" w:hAnsiTheme="majorBidi" w:cstheme="majorBidi"/>
+          <w:lang w:val="en-US"/>
+        </w:rPr>
+      </w:pPr>
+    </w:p>
+    <w:p>
+      <w:pPr>
+        <w:spacing w:line="360" w:lineRule="auto"/>
+        <w:rPr>
+          <w:rFonts w:asciiTheme="majorBidi" w:hAnsiTheme="majorBidi" w:cstheme="majorBidi"/>
+          <w:lang w:val="en-US"/>
+        </w:rPr>
+      </w:pPr>
+      <w:r>
+        <w:rPr>
+          <w:rFonts w:asciiTheme="majorBidi" w:hAnsiTheme="majorBidi" w:cstheme="majorBidi"/>
+          <w:lang w:val="en-US"/>
+        </w:rPr>
+        <w:t xml:space="preserve">The overall cost of the components and sensor for the device sums up to about </w:t>
+      </w:r>
+      <w:r>
+        <w:rPr>
+          <w:rFonts w:asciiTheme="majorBidi" w:hAnsiTheme="majorBidi" w:cstheme="majorBidi"/>
+          <w:lang w:val="en-US"/>
+        </w:rPr>
+        <w:t>28</w:t>
+      </w:r>
+      <w:r>
+        <w:rPr>
+          <w:rFonts w:asciiTheme="majorBidi" w:hAnsiTheme="majorBidi" w:cstheme="majorBidi"/>
+          <w:lang w:val="en-US"/>
+        </w:rPr>
+        <w:t>$ US Dollars, in addition to other components we will talk about and manufacturing cost, we can sum up to about 4</w:t>
       </w:r>
       <w:r>
         <w:rPr>
@@ -2829,7 +2977,7 @@
           <w:lang w:val="en-US"/>
         </w:rPr>
         <w:drawing>
-          <wp:anchor distT="0" distB="0" distL="114300" distR="114300" simplePos="0" relativeHeight="251664384" behindDoc="0" locked="0" layoutInCell="1" allowOverlap="1" wp14:anchorId="7AC9D261" wp14:editId="5E0A8DE1">
+          <wp:anchor distT="0" distB="0" distL="114300" distR="114300" simplePos="0" relativeHeight="251664384" behindDoc="0" locked="0" layoutInCell="1" allowOverlap="1" wp14:anchorId="7AC9D261" wp14:editId="1975074C">
             <wp:simplePos x="0" y="0"/>
             <wp:positionH relativeFrom="column">
               <wp:posOffset>5334000</wp:posOffset>
@@ -2997,7 +3145,7 @@
           <w:lang w:val="en-US"/>
         </w:rPr>
         <w:drawing>
-          <wp:anchor distT="0" distB="0" distL="114300" distR="114300" simplePos="0" relativeHeight="251665408" behindDoc="0" locked="0" layoutInCell="1" allowOverlap="1" wp14:anchorId="7515B98F" wp14:editId="2E0056B1">
+          <wp:anchor distT="0" distB="0" distL="114300" distR="114300" simplePos="0" relativeHeight="251665408" behindDoc="0" locked="0" layoutInCell="1" allowOverlap="1" wp14:anchorId="7515B98F" wp14:editId="7545FFD8">
             <wp:simplePos x="0" y="0"/>
             <wp:positionH relativeFrom="column">
               <wp:posOffset>5289550</wp:posOffset>
@@ -3211,7 +3359,6 @@
           <w:u w:val="single"/>
           <w:lang w:val="en-US" w:bidi="ar-JO"/>
         </w:rPr>
-        <w:lastRenderedPageBreak/>
         <w:t>3.</w:t>
       </w:r>
       <w:r>
@@ -3322,6 +3469,7 @@
       </w:pPr>
       <w:r>
         <w:rPr>
+          <w:noProof/>
           <w:lang w:bidi="ar-JO"/>
         </w:rPr>
         <w:drawing>
@@ -3458,7 +3606,6 @@
           <w:u w:val="single"/>
           <w:lang w:val="en-US"/>
         </w:rPr>
-        <w:lastRenderedPageBreak/>
         <w:t>4</w:t>
       </w:r>
       <w:r>
@@ -3506,6 +3653,7 @@
       </w:pPr>
       <w:r>
         <w:rPr>
+          <w:noProof/>
           <w:lang w:val="en-US"/>
         </w:rPr>
         <w:drawing>
@@ -3665,8 +3813,10 @@
       </w:pPr>
       <w:r>
         <w:rPr>
-          <w:lang w:val="en-US"/>
-        </w:rPr>
+          <w:noProof/>
+          <w:lang w:val="en-US"/>
+        </w:rPr>
+        <w:lastRenderedPageBreak/>
         <w:drawing>
           <wp:inline distT="0" distB="0" distL="0" distR="0" wp14:anchorId="54EF6474" wp14:editId="3B938607">
             <wp:extent cx="5483860" cy="1943100"/>
@@ -4856,7 +5006,6 @@
   <w:style w:type="character" w:default="1" w:styleId="DefaultParagraphFont">
     <w:name w:val="Default Paragraph Font"/>
     <w:uiPriority w:val="1"/>
-    <w:semiHidden/>
     <w:unhideWhenUsed/>
   </w:style>
   <w:style w:type="table" w:default="1" w:styleId="TableNormal">

</xml_diff>

<commit_message>
hardware block diagram & 7.1 Conclusions photo updated
</commit_message>
<xml_diff>
--- a/Final report/Final report IOT Barcode checker 7681.docx
+++ b/Final report/Final report IOT Barcode checker 7681.docx
@@ -258,19 +258,8 @@
           <w:szCs w:val="40"/>
           <w:lang w:val="en-US"/>
         </w:rPr>
-        <w:t xml:space="preserve">Muhammad </w:t>
-      </w:r>
-      <w:proofErr w:type="spellStart"/>
-      <w:r>
-        <w:rPr>
-          <w:rFonts w:asciiTheme="majorBidi" w:hAnsiTheme="majorBidi" w:cstheme="majorBidi"/>
-          <w:sz w:val="40"/>
-          <w:szCs w:val="40"/>
-          <w:lang w:val="en-US"/>
-        </w:rPr>
-        <w:t>Biadsy</w:t>
-      </w:r>
-      <w:proofErr w:type="spellEnd"/>
+        <w:t>Muhammad Biadsy</w:t>
+      </w:r>
     </w:p>
     <w:p>
       <w:pPr>
@@ -4871,7 +4860,7 @@
           <w:lang w:val="en-US"/>
         </w:rPr>
         <w:drawing>
-          <wp:anchor distT="0" distB="0" distL="114300" distR="114300" simplePos="0" relativeHeight="251664384" behindDoc="0" locked="0" layoutInCell="1" allowOverlap="1" wp14:anchorId="7AC9D261" wp14:editId="4C076E0E">
+          <wp:anchor distT="0" distB="0" distL="114300" distR="114300" simplePos="0" relativeHeight="251664384" behindDoc="0" locked="0" layoutInCell="1" allowOverlap="1" wp14:anchorId="7AC9D261" wp14:editId="046F6ECA">
             <wp:simplePos x="0" y="0"/>
             <wp:positionH relativeFrom="column">
               <wp:posOffset>5334000</wp:posOffset>
@@ -5682,14 +5671,13 @@
       <w:r>
         <w:rPr>
           <w:rFonts w:asciiTheme="majorBidi" w:hAnsiTheme="majorBidi" w:cstheme="majorBidi"/>
-          <w:noProof/>
           <w:lang w:val="en-US"/>
         </w:rPr>
         <w:drawing>
-          <wp:inline distT="0" distB="0" distL="0" distR="0" wp14:anchorId="37829179" wp14:editId="50E70294">
-            <wp:extent cx="5731510" cy="3228340"/>
+          <wp:inline distT="0" distB="0" distL="0" distR="0" wp14:anchorId="6EF5E318" wp14:editId="21A2FA77">
+            <wp:extent cx="5731510" cy="3209290"/>
             <wp:effectExtent l="0" t="0" r="2540" b="0"/>
-            <wp:docPr id="1707654617" name="Picture 1" descr="A diagram of a block diagram&#10;&#10;Description automatically generated"/>
+            <wp:docPr id="1622311923" name="Picture 1"/>
             <wp:cNvGraphicFramePr>
               <a:graphicFrameLocks xmlns:a="http://schemas.openxmlformats.org/drawingml/2006/main" noChangeAspect="1"/>
             </wp:cNvGraphicFramePr>
@@ -5697,7 +5685,7 @@
               <a:graphicData uri="http://schemas.openxmlformats.org/drawingml/2006/picture">
                 <pic:pic xmlns:pic="http://schemas.openxmlformats.org/drawingml/2006/picture">
                   <pic:nvPicPr>
-                    <pic:cNvPr id="1707654617" name="Picture 1" descr="A diagram of a block diagram&#10;&#10;Description automatically generated"/>
+                    <pic:cNvPr id="1622311923" name=""/>
                     <pic:cNvPicPr/>
                   </pic:nvPicPr>
                   <pic:blipFill>
@@ -5709,7 +5697,7 @@
                   <pic:spPr>
                     <a:xfrm>
                       <a:off x="0" y="0"/>
-                      <a:ext cx="5731510" cy="3228340"/>
+                      <a:ext cx="5731510" cy="3209290"/>
                     </a:xfrm>
                     <a:prstGeom prst="rect">
                       <a:avLst/>
@@ -7358,14 +7346,17 @@
       </w:pPr>
       <w:r>
         <w:rPr>
-          <w:noProof/>
-          <w:lang w:val="en-US" w:bidi="ar-JO"/>
+          <w:rFonts w:asciiTheme="majorBidi" w:hAnsiTheme="majorBidi"/>
+          <w:b/>
+          <w:bCs/>
+          <w:color w:val="156082" w:themeColor="accent1"/>
+          <w:lang w:val="en-US"/>
         </w:rPr>
         <w:drawing>
-          <wp:inline distT="0" distB="0" distL="0" distR="0" wp14:anchorId="741E77D0" wp14:editId="1FA424CC">
-            <wp:extent cx="5882836" cy="2963545"/>
-            <wp:effectExtent l="0" t="0" r="3810" b="8255"/>
-            <wp:docPr id="54413623" name="Picture 1"/>
+          <wp:inline distT="0" distB="0" distL="0" distR="0" wp14:anchorId="63F78776" wp14:editId="4B687446">
+            <wp:extent cx="5276850" cy="2752725"/>
+            <wp:effectExtent l="0" t="0" r="0" b="9525"/>
+            <wp:docPr id="1765923729" name="Picture 1"/>
             <wp:cNvGraphicFramePr>
               <a:graphicFrameLocks xmlns:a="http://schemas.openxmlformats.org/drawingml/2006/main" noChangeAspect="1"/>
             </wp:cNvGraphicFramePr>
@@ -7373,7 +7364,7 @@
               <a:graphicData uri="http://schemas.openxmlformats.org/drawingml/2006/picture">
                 <pic:pic xmlns:pic="http://schemas.openxmlformats.org/drawingml/2006/picture">
                   <pic:nvPicPr>
-                    <pic:cNvPr id="54413623" name=""/>
+                    <pic:cNvPr id="1765923729" name=""/>
                     <pic:cNvPicPr/>
                   </pic:nvPicPr>
                   <pic:blipFill>
@@ -7385,7 +7376,7 @@
                   <pic:spPr>
                     <a:xfrm>
                       <a:off x="0" y="0"/>
-                      <a:ext cx="5934910" cy="2989778"/>
+                      <a:ext cx="5277124" cy="2752868"/>
                     </a:xfrm>
                     <a:prstGeom prst="rect">
                       <a:avLst/>
@@ -7418,6 +7409,7 @@
           <w:rFonts w:asciiTheme="majorBidi" w:hAnsiTheme="majorBidi" w:cstheme="majorBidi"/>
           <w:lang w:val="en-US"/>
         </w:rPr>
+        <w:lastRenderedPageBreak/>
         <w:t xml:space="preserve">In addition, we had to re connect the SD such that </w:t>
       </w:r>
       <w:r>
@@ -7797,6 +7789,7 @@
           <w:color w:val="156082" w:themeColor="accent1"/>
           <w:u w:val="single"/>
         </w:rPr>
+        <w:lastRenderedPageBreak/>
         <w:t>8</w:t>
       </w:r>
       <w:r>
@@ -7935,7 +7928,6 @@
           <w:sz w:val="32"/>
           <w:szCs w:val="32"/>
         </w:rPr>
-        <w:lastRenderedPageBreak/>
         <w:tab/>
         <w:t>ESP32:</w:t>
       </w:r>
@@ -8110,7 +8102,6 @@
           <w:sz w:val="32"/>
           <w:szCs w:val="32"/>
         </w:rPr>
-        <w:lastRenderedPageBreak/>
         <w:drawing>
           <wp:inline distT="0" distB="0" distL="0" distR="0" wp14:anchorId="46547303" wp14:editId="76E5139F">
             <wp:extent cx="5731510" cy="2148205"/>
@@ -8216,6 +8207,7 @@
           <w:sz w:val="32"/>
           <w:szCs w:val="32"/>
         </w:rPr>
+        <w:lastRenderedPageBreak/>
         <w:t>The SD Card:</w:t>
       </w:r>
     </w:p>
@@ -8363,6 +8355,7 @@
           <w:sz w:val="32"/>
           <w:szCs w:val="32"/>
         </w:rPr>
+        <w:lastRenderedPageBreak/>
         <w:t>The switches:</w:t>
       </w:r>
     </w:p>
@@ -8381,7 +8374,6 @@
           <w:sz w:val="32"/>
           <w:szCs w:val="32"/>
         </w:rPr>
-        <w:lastRenderedPageBreak/>
         <w:drawing>
           <wp:inline distT="0" distB="0" distL="0" distR="0" wp14:anchorId="43A6F21D" wp14:editId="2E1FE030">
             <wp:extent cx="5731510" cy="4431030"/>
@@ -8518,6 +8510,7 @@
           <w:szCs w:val="40"/>
           <w:u w:val="single"/>
         </w:rPr>
+        <w:lastRenderedPageBreak/>
         <w:t>9</w:t>
       </w:r>
       <w:r>
@@ -8558,7 +8551,6 @@
           <w:noProof/>
           <w:lang w:bidi="ar-JO"/>
         </w:rPr>
-        <w:lastRenderedPageBreak/>
         <w:drawing>
           <wp:inline distT="0" distB="0" distL="0" distR="0" wp14:anchorId="2F6F29F5" wp14:editId="04C90C23">
             <wp:extent cx="3942272" cy="3145040"/>
@@ -8685,6 +8677,7 @@
           <w:szCs w:val="40"/>
           <w:u w:val="single"/>
         </w:rPr>
+        <w:lastRenderedPageBreak/>
         <w:t>8</w:t>
       </w:r>
       <w:r>
@@ -8739,7 +8732,6 @@
         </w:rPr>
       </w:pPr>
       <w:r>
-        <w:lastRenderedPageBreak/>
         <w:t>We also extend our thanks to former HSDLS Lab students, whose reports provided valuable insights that helped us complete our project.</w:t>
       </w:r>
     </w:p>
@@ -8989,6 +8981,7 @@
         <w:rPr>
           <w:lang w:val="en-US"/>
         </w:rPr>
+        <w:lastRenderedPageBreak/>
         <w:t>Dc to dc –</w:t>
       </w:r>
     </w:p>

</xml_diff>

<commit_message>
section 6.1 updated in the contents table
</commit_message>
<xml_diff>
--- a/Final report/Final report IOT Barcode checker 7681.docx
+++ b/Final report/Final report IOT Barcode checker 7681.docx
@@ -582,7 +582,7 @@
             </w:rPr>
             <w:fldChar w:fldCharType="separate"/>
           </w:r>
-          <w:hyperlink w:anchor="_Toc182684092" w:history="1">
+          <w:hyperlink w:anchor="_Toc182684339" w:history="1">
             <w:r>
               <w:rPr>
                 <w:rStyle w:val="Hyperlink"/>
@@ -632,7 +632,7 @@
                 <w:noProof/>
                 <w:webHidden/>
               </w:rPr>
-              <w:instrText xml:space="preserve"> PAGEREF _Toc182684092 \h </w:instrText>
+              <w:instrText xml:space="preserve"> PAGEREF _Toc182684339 \h </w:instrText>
             </w:r>
             <w:r>
               <w:rPr>
@@ -675,7 +675,7 @@
               <w:lang w:val="en-IL" w:eastAsia="en-IL"/>
             </w:rPr>
           </w:pPr>
-          <w:hyperlink w:anchor="_Toc182684093" w:history="1">
+          <w:hyperlink w:anchor="_Toc182684340" w:history="1">
             <w:r>
               <w:rPr>
                 <w:rStyle w:val="Hyperlink"/>
@@ -706,7 +706,7 @@
                 <w:noProof/>
                 <w:webHidden/>
               </w:rPr>
-              <w:instrText xml:space="preserve"> PAGEREF _Toc182684093 \h </w:instrText>
+              <w:instrText xml:space="preserve"> PAGEREF _Toc182684340 \h </w:instrText>
             </w:r>
             <w:r>
               <w:rPr>
@@ -749,7 +749,7 @@
               <w:lang w:val="en-IL" w:eastAsia="en-IL"/>
             </w:rPr>
           </w:pPr>
-          <w:hyperlink w:anchor="_Toc182684094" w:history="1">
+          <w:hyperlink w:anchor="_Toc182684341" w:history="1">
             <w:r>
               <w:rPr>
                 <w:rStyle w:val="Hyperlink"/>
@@ -780,7 +780,7 @@
                 <w:noProof/>
                 <w:webHidden/>
               </w:rPr>
-              <w:instrText xml:space="preserve"> PAGEREF _Toc182684094 \h </w:instrText>
+              <w:instrText xml:space="preserve"> PAGEREF _Toc182684341 \h </w:instrText>
             </w:r>
             <w:r>
               <w:rPr>
@@ -823,7 +823,7 @@
               <w:lang w:val="en-IL" w:eastAsia="en-IL"/>
             </w:rPr>
           </w:pPr>
-          <w:hyperlink w:anchor="_Toc182684095" w:history="1">
+          <w:hyperlink w:anchor="_Toc182684342" w:history="1">
             <w:r>
               <w:rPr>
                 <w:rStyle w:val="Hyperlink"/>
@@ -854,7 +854,7 @@
                 <w:noProof/>
                 <w:webHidden/>
               </w:rPr>
-              <w:instrText xml:space="preserve"> PAGEREF _Toc182684095 \h </w:instrText>
+              <w:instrText xml:space="preserve"> PAGEREF _Toc182684342 \h </w:instrText>
             </w:r>
             <w:r>
               <w:rPr>
@@ -897,7 +897,7 @@
               <w:lang w:val="en-IL" w:eastAsia="en-IL"/>
             </w:rPr>
           </w:pPr>
-          <w:hyperlink w:anchor="_Toc182684096" w:history="1">
+          <w:hyperlink w:anchor="_Toc182684343" w:history="1">
             <w:r>
               <w:rPr>
                 <w:rStyle w:val="Hyperlink"/>
@@ -928,7 +928,7 @@
                 <w:noProof/>
                 <w:webHidden/>
               </w:rPr>
-              <w:instrText xml:space="preserve"> PAGEREF _Toc182684096 \h </w:instrText>
+              <w:instrText xml:space="preserve"> PAGEREF _Toc182684343 \h </w:instrText>
             </w:r>
             <w:r>
               <w:rPr>
@@ -971,7 +971,7 @@
               <w:lang w:val="en-IL" w:eastAsia="en-IL"/>
             </w:rPr>
           </w:pPr>
-          <w:hyperlink w:anchor="_Toc182684097" w:history="1">
+          <w:hyperlink w:anchor="_Toc182684344" w:history="1">
             <w:r>
               <w:rPr>
                 <w:rStyle w:val="Hyperlink"/>
@@ -1002,7 +1002,7 @@
                 <w:noProof/>
                 <w:webHidden/>
               </w:rPr>
-              <w:instrText xml:space="preserve"> PAGEREF _Toc182684097 \h </w:instrText>
+              <w:instrText xml:space="preserve"> PAGEREF _Toc182684344 \h </w:instrText>
             </w:r>
             <w:r>
               <w:rPr>
@@ -1045,7 +1045,7 @@
               <w:lang w:val="en-IL" w:eastAsia="en-IL"/>
             </w:rPr>
           </w:pPr>
-          <w:hyperlink w:anchor="_Toc182684098" w:history="1">
+          <w:hyperlink w:anchor="_Toc182684345" w:history="1">
             <w:r>
               <w:rPr>
                 <w:rStyle w:val="Hyperlink"/>
@@ -1076,7 +1076,7 @@
                 <w:noProof/>
                 <w:webHidden/>
               </w:rPr>
-              <w:instrText xml:space="preserve"> PAGEREF _Toc182684098 \h </w:instrText>
+              <w:instrText xml:space="preserve"> PAGEREF _Toc182684345 \h </w:instrText>
             </w:r>
             <w:r>
               <w:rPr>
@@ -1119,7 +1119,7 @@
               <w:lang w:val="en-IL" w:eastAsia="en-IL"/>
             </w:rPr>
           </w:pPr>
-          <w:hyperlink w:anchor="_Toc182684099" w:history="1">
+          <w:hyperlink w:anchor="_Toc182684346" w:history="1">
             <w:r>
               <w:rPr>
                 <w:rStyle w:val="Hyperlink"/>
@@ -1150,7 +1150,7 @@
                 <w:noProof/>
                 <w:webHidden/>
               </w:rPr>
-              <w:instrText xml:space="preserve"> PAGEREF _Toc182684099 \h </w:instrText>
+              <w:instrText xml:space="preserve"> PAGEREF _Toc182684346 \h </w:instrText>
             </w:r>
             <w:r>
               <w:rPr>
@@ -1193,7 +1193,7 @@
               <w:lang w:val="en-IL" w:eastAsia="en-IL"/>
             </w:rPr>
           </w:pPr>
-          <w:hyperlink w:anchor="_Toc182684100" w:history="1">
+          <w:hyperlink w:anchor="_Toc182684347" w:history="1">
             <w:r>
               <w:rPr>
                 <w:rStyle w:val="Hyperlink"/>
@@ -1224,7 +1224,7 @@
                 <w:noProof/>
                 <w:webHidden/>
               </w:rPr>
-              <w:instrText xml:space="preserve"> PAGEREF _Toc182684100 \h </w:instrText>
+              <w:instrText xml:space="preserve"> PAGEREF _Toc182684347 \h </w:instrText>
             </w:r>
             <w:r>
               <w:rPr>
@@ -1267,7 +1267,7 @@
               <w:lang w:val="en-IL" w:eastAsia="en-IL"/>
             </w:rPr>
           </w:pPr>
-          <w:hyperlink w:anchor="_Toc182684101" w:history="1">
+          <w:hyperlink w:anchor="_Toc182684348" w:history="1">
             <w:r>
               <w:rPr>
                 <w:rStyle w:val="Hyperlink"/>
@@ -1320,7 +1320,7 @@
                 <w:noProof/>
                 <w:webHidden/>
               </w:rPr>
-              <w:instrText xml:space="preserve"> PAGEREF _Toc182684101 \h </w:instrText>
+              <w:instrText xml:space="preserve"> PAGEREF _Toc182684348 \h </w:instrText>
             </w:r>
             <w:r>
               <w:rPr>
@@ -1363,7 +1363,7 @@
               <w:lang w:val="en-IL" w:eastAsia="en-IL"/>
             </w:rPr>
           </w:pPr>
-          <w:hyperlink w:anchor="_Toc182684102" w:history="1">
+          <w:hyperlink w:anchor="_Toc182684349" w:history="1">
             <w:r>
               <w:rPr>
                 <w:rStyle w:val="Hyperlink"/>
@@ -1394,7 +1394,7 @@
                 <w:noProof/>
                 <w:webHidden/>
               </w:rPr>
-              <w:instrText xml:space="preserve"> PAGEREF _Toc182684102 \h </w:instrText>
+              <w:instrText xml:space="preserve"> PAGEREF _Toc182684349 \h </w:instrText>
             </w:r>
             <w:r>
               <w:rPr>
@@ -1437,7 +1437,7 @@
               <w:lang w:val="en-IL" w:eastAsia="en-IL"/>
             </w:rPr>
           </w:pPr>
-          <w:hyperlink w:anchor="_Toc182684103" w:history="1">
+          <w:hyperlink w:anchor="_Toc182684350" w:history="1">
             <w:r>
               <w:rPr>
                 <w:rStyle w:val="Hyperlink"/>
@@ -1468,7 +1468,7 @@
                 <w:noProof/>
                 <w:webHidden/>
               </w:rPr>
-              <w:instrText xml:space="preserve"> PAGEREF _Toc182684103 \h </w:instrText>
+              <w:instrText xml:space="preserve"> PAGEREF _Toc182684350 \h </w:instrText>
             </w:r>
             <w:r>
               <w:rPr>
@@ -1512,7 +1512,7 @@
               <w:lang w:val="en-IL" w:eastAsia="en-IL"/>
             </w:rPr>
           </w:pPr>
-          <w:hyperlink w:anchor="_Toc182684104" w:history="1">
+          <w:hyperlink w:anchor="_Toc182684351" w:history="1">
             <w:r>
               <w:rPr>
                 <w:rFonts w:eastAsiaTheme="minorEastAsia"/>
@@ -1551,7 +1551,7 @@
                 <w:noProof/>
                 <w:webHidden/>
               </w:rPr>
-              <w:instrText xml:space="preserve"> PAGEREF _Toc182684104 \h </w:instrText>
+              <w:instrText xml:space="preserve"> PAGEREF _Toc182684351 \h </w:instrText>
             </w:r>
             <w:r>
               <w:rPr>
@@ -1594,7 +1594,7 @@
               <w:lang w:val="en-IL" w:eastAsia="en-IL"/>
             </w:rPr>
           </w:pPr>
-          <w:hyperlink w:anchor="_Toc182684105" w:history="1">
+          <w:hyperlink w:anchor="_Toc182684352" w:history="1">
             <w:r>
               <w:rPr>
                 <w:rStyle w:val="Hyperlink"/>
@@ -1636,7 +1636,7 @@
                 <w:noProof/>
                 <w:webHidden/>
               </w:rPr>
-              <w:instrText xml:space="preserve"> PAGEREF _Toc182684105 \h </w:instrText>
+              <w:instrText xml:space="preserve"> PAGEREF _Toc182684352 \h </w:instrText>
             </w:r>
             <w:r>
               <w:rPr>
@@ -1679,7 +1679,7 @@
               <w:lang w:val="en-IL" w:eastAsia="en-IL"/>
             </w:rPr>
           </w:pPr>
-          <w:hyperlink w:anchor="_Toc182684106" w:history="1">
+          <w:hyperlink w:anchor="_Toc182684353" w:history="1">
             <w:r>
               <w:rPr>
                 <w:rStyle w:val="Hyperlink"/>
@@ -1710,7 +1710,7 @@
                 <w:noProof/>
                 <w:webHidden/>
               </w:rPr>
-              <w:instrText xml:space="preserve"> PAGEREF _Toc182684106 \h </w:instrText>
+              <w:instrText xml:space="preserve"> PAGEREF _Toc182684353 \h </w:instrText>
             </w:r>
             <w:r>
               <w:rPr>
@@ -1753,7 +1753,7 @@
               <w:lang w:val="en-IL" w:eastAsia="en-IL"/>
             </w:rPr>
           </w:pPr>
-          <w:hyperlink w:anchor="_Toc182684107" w:history="1">
+          <w:hyperlink w:anchor="_Toc182684354" w:history="1">
             <w:r>
               <w:rPr>
                 <w:rStyle w:val="Hyperlink"/>
@@ -1784,7 +1784,7 @@
                 <w:noProof/>
                 <w:webHidden/>
               </w:rPr>
-              <w:instrText xml:space="preserve"> PAGEREF _Toc182684107 \h </w:instrText>
+              <w:instrText xml:space="preserve"> PAGEREF _Toc182684354 \h </w:instrText>
             </w:r>
             <w:r>
               <w:rPr>
@@ -1827,7 +1827,7 @@
               <w:lang w:val="en-IL" w:eastAsia="en-IL"/>
             </w:rPr>
           </w:pPr>
-          <w:hyperlink w:anchor="_Toc182684108" w:history="1">
+          <w:hyperlink w:anchor="_Toc182684355" w:history="1">
             <w:r>
               <w:rPr>
                 <w:rStyle w:val="Hyperlink"/>
@@ -1858,7 +1858,7 @@
                 <w:noProof/>
                 <w:webHidden/>
               </w:rPr>
-              <w:instrText xml:space="preserve"> PAGEREF _Toc182684108 \h </w:instrText>
+              <w:instrText xml:space="preserve"> PAGEREF _Toc182684355 \h </w:instrText>
             </w:r>
             <w:r>
               <w:rPr>
@@ -1901,7 +1901,7 @@
               <w:lang w:val="en-IL" w:eastAsia="en-IL"/>
             </w:rPr>
           </w:pPr>
-          <w:hyperlink w:anchor="_Toc182684109" w:history="1">
+          <w:hyperlink w:anchor="_Toc182684356" w:history="1">
             <w:r>
               <w:rPr>
                 <w:rStyle w:val="Hyperlink"/>
@@ -1932,7 +1932,7 @@
                 <w:noProof/>
                 <w:webHidden/>
               </w:rPr>
-              <w:instrText xml:space="preserve"> PAGEREF _Toc182684109 \h </w:instrText>
+              <w:instrText xml:space="preserve"> PAGEREF _Toc182684356 \h </w:instrText>
             </w:r>
             <w:r>
               <w:rPr>
@@ -1975,7 +1975,7 @@
               <w:lang w:val="en-IL" w:eastAsia="en-IL"/>
             </w:rPr>
           </w:pPr>
-          <w:hyperlink w:anchor="_Toc182684110" w:history="1">
+          <w:hyperlink w:anchor="_Toc182684357" w:history="1">
             <w:r>
               <w:rPr>
                 <w:rStyle w:val="Hyperlink"/>
@@ -2006,7 +2006,7 @@
                 <w:noProof/>
                 <w:webHidden/>
               </w:rPr>
-              <w:instrText xml:space="preserve"> PAGEREF _Toc182684110 \h </w:instrText>
+              <w:instrText xml:space="preserve"> PAGEREF _Toc182684357 \h </w:instrText>
             </w:r>
             <w:r>
               <w:rPr>
@@ -2049,7 +2049,7 @@
               <w:lang w:val="en-IL" w:eastAsia="en-IL"/>
             </w:rPr>
           </w:pPr>
-          <w:hyperlink w:anchor="_Toc182684111" w:history="1">
+          <w:hyperlink w:anchor="_Toc182684358" w:history="1">
             <w:r>
               <w:rPr>
                 <w:rStyle w:val="Hyperlink"/>
@@ -2080,7 +2080,7 @@
                 <w:noProof/>
                 <w:webHidden/>
               </w:rPr>
-              <w:instrText xml:space="preserve"> PAGEREF _Toc182684111 \h </w:instrText>
+              <w:instrText xml:space="preserve"> PAGEREF _Toc182684358 \h </w:instrText>
             </w:r>
             <w:r>
               <w:rPr>
@@ -2123,7 +2123,7 @@
               <w:lang w:val="en-IL" w:eastAsia="en-IL"/>
             </w:rPr>
           </w:pPr>
-          <w:hyperlink w:anchor="_Toc182684112" w:history="1">
+          <w:hyperlink w:anchor="_Toc182684359" w:history="1">
             <w:r>
               <w:rPr>
                 <w:rStyle w:val="Hyperlink"/>
@@ -2154,7 +2154,7 @@
                 <w:noProof/>
                 <w:webHidden/>
               </w:rPr>
-              <w:instrText xml:space="preserve"> PAGEREF _Toc182684112 \h </w:instrText>
+              <w:instrText xml:space="preserve"> PAGEREF _Toc182684359 \h </w:instrText>
             </w:r>
             <w:r>
               <w:rPr>
@@ -2197,7 +2197,7 @@
               <w:lang w:val="en-IL" w:eastAsia="en-IL"/>
             </w:rPr>
           </w:pPr>
-          <w:hyperlink w:anchor="_Toc182684113" w:history="1">
+          <w:hyperlink w:anchor="_Toc182684360" w:history="1">
             <w:r>
               <w:rPr>
                 <w:rStyle w:val="Hyperlink"/>
@@ -2249,7 +2249,7 @@
                 <w:noProof/>
                 <w:webHidden/>
               </w:rPr>
-              <w:instrText xml:space="preserve"> PAGEREF _Toc182684113 \h </w:instrText>
+              <w:instrText xml:space="preserve"> PAGEREF _Toc182684360 \h </w:instrText>
             </w:r>
             <w:r>
               <w:rPr>
@@ -2292,7 +2292,7 @@
               <w:lang w:val="en-IL" w:eastAsia="en-IL"/>
             </w:rPr>
           </w:pPr>
-          <w:hyperlink w:anchor="_Toc182684114" w:history="1">
+          <w:hyperlink w:anchor="_Toc182684361" w:history="1">
             <w:r>
               <w:rPr>
                 <w:rStyle w:val="Hyperlink"/>
@@ -2302,6 +2302,80 @@
                 <w:noProof/>
                 <w:lang w:val="en-US"/>
               </w:rPr>
+              <w:t>6.1 General description of the main program code</w:t>
+            </w:r>
+            <w:r>
+              <w:rPr>
+                <w:noProof/>
+                <w:webHidden/>
+              </w:rPr>
+              <w:tab/>
+            </w:r>
+            <w:r>
+              <w:rPr>
+                <w:noProof/>
+                <w:webHidden/>
+              </w:rPr>
+              <w:fldChar w:fldCharType="begin"/>
+            </w:r>
+            <w:r>
+              <w:rPr>
+                <w:noProof/>
+                <w:webHidden/>
+              </w:rPr>
+              <w:instrText xml:space="preserve"> PAGEREF _Toc182684361 \h </w:instrText>
+            </w:r>
+            <w:r>
+              <w:rPr>
+                <w:noProof/>
+                <w:webHidden/>
+              </w:rPr>
+            </w:r>
+            <w:r>
+              <w:rPr>
+                <w:noProof/>
+                <w:webHidden/>
+              </w:rPr>
+              <w:fldChar w:fldCharType="separate"/>
+            </w:r>
+            <w:r>
+              <w:rPr>
+                <w:noProof/>
+                <w:webHidden/>
+              </w:rPr>
+              <w:t>12</w:t>
+            </w:r>
+            <w:r>
+              <w:rPr>
+                <w:noProof/>
+                <w:webHidden/>
+              </w:rPr>
+              <w:fldChar w:fldCharType="end"/>
+            </w:r>
+          </w:hyperlink>
+        </w:p>
+        <w:p>
+          <w:pPr>
+            <w:pStyle w:val="TOC2"/>
+            <w:tabs>
+              <w:tab w:val="right" w:leader="dot" w:pos="9016"/>
+            </w:tabs>
+            <w:rPr>
+              <w:rFonts w:eastAsiaTheme="minorEastAsia"/>
+              <w:noProof/>
+              <w:lang w:val="en-IL" w:eastAsia="en-IL"/>
+            </w:rPr>
+          </w:pPr>
+          <w:hyperlink w:anchor="_Toc182684362" w:history="1">
+            <w:r>
+              <w:rPr>
+                <w:rStyle w:val="Hyperlink"/>
+                <w:rFonts w:asciiTheme="majorBidi" w:hAnsiTheme="majorBidi"/>
+                <w:b/>
+                <w:bCs/>
+                <w:noProof/>
+                <w:lang w:val="en-US"/>
+              </w:rPr>
               <w:t>6.2 Project_Arduino_code.ino</w:t>
             </w:r>
             <w:r>
@@ -2323,7 +2397,7 @@
                 <w:noProof/>
                 <w:webHidden/>
               </w:rPr>
-              <w:instrText xml:space="preserve"> PAGEREF _Toc182684114 \h </w:instrText>
+              <w:instrText xml:space="preserve"> PAGEREF _Toc182684362 \h </w:instrText>
             </w:r>
             <w:r>
               <w:rPr>
@@ -2366,7 +2440,7 @@
               <w:lang w:val="en-IL" w:eastAsia="en-IL"/>
             </w:rPr>
           </w:pPr>
-          <w:hyperlink w:anchor="_Toc182684115" w:history="1">
+          <w:hyperlink w:anchor="_Toc182684363" w:history="1">
             <w:r>
               <w:rPr>
                 <w:rStyle w:val="Hyperlink"/>
@@ -2418,7 +2492,7 @@
                 <w:noProof/>
                 <w:webHidden/>
               </w:rPr>
-              <w:instrText xml:space="preserve"> PAGEREF _Toc182684115 \h </w:instrText>
+              <w:instrText xml:space="preserve"> PAGEREF _Toc182684363 \h </w:instrText>
             </w:r>
             <w:r>
               <w:rPr>
@@ -2461,7 +2535,7 @@
               <w:lang w:val="en-IL" w:eastAsia="en-IL"/>
             </w:rPr>
           </w:pPr>
-          <w:hyperlink w:anchor="_Toc182684116" w:history="1">
+          <w:hyperlink w:anchor="_Toc182684364" w:history="1">
             <w:r>
               <w:rPr>
                 <w:rStyle w:val="Hyperlink"/>
@@ -2513,7 +2587,7 @@
                 <w:noProof/>
                 <w:webHidden/>
               </w:rPr>
-              <w:instrText xml:space="preserve"> PAGEREF _Toc182684116 \h </w:instrText>
+              <w:instrText xml:space="preserve"> PAGEREF _Toc182684364 \h </w:instrText>
             </w:r>
             <w:r>
               <w:rPr>
@@ -2556,7 +2630,7 @@
               <w:lang w:val="en-IL" w:eastAsia="en-IL"/>
             </w:rPr>
           </w:pPr>
-          <w:hyperlink w:anchor="_Toc182684117" w:history="1">
+          <w:hyperlink w:anchor="_Toc182684365" w:history="1">
             <w:r>
               <w:rPr>
                 <w:rStyle w:val="Hyperlink"/>
@@ -2608,7 +2682,7 @@
                 <w:noProof/>
                 <w:webHidden/>
               </w:rPr>
-              <w:instrText xml:space="preserve"> PAGEREF _Toc182684117 \h </w:instrText>
+              <w:instrText xml:space="preserve"> PAGEREF _Toc182684365 \h </w:instrText>
             </w:r>
             <w:r>
               <w:rPr>
@@ -2651,7 +2725,7 @@
               <w:lang w:val="en-IL" w:eastAsia="en-IL"/>
             </w:rPr>
           </w:pPr>
-          <w:hyperlink w:anchor="_Toc182684118" w:history="1">
+          <w:hyperlink w:anchor="_Toc182684366" w:history="1">
             <w:r>
               <w:rPr>
                 <w:rStyle w:val="Hyperlink"/>
@@ -2681,7 +2755,7 @@
                 <w:noProof/>
                 <w:webHidden/>
               </w:rPr>
-              <w:instrText xml:space="preserve"> PAGEREF _Toc182684118 \h </w:instrText>
+              <w:instrText xml:space="preserve"> PAGEREF _Toc182684366 \h </w:instrText>
             </w:r>
             <w:r>
               <w:rPr>
@@ -2724,7 +2798,7 @@
               <w:lang w:val="en-IL" w:eastAsia="en-IL"/>
             </w:rPr>
           </w:pPr>
-          <w:hyperlink w:anchor="_Toc182684119" w:history="1">
+          <w:hyperlink w:anchor="_Toc182684367" w:history="1">
             <w:r>
               <w:rPr>
                 <w:rStyle w:val="Hyperlink"/>
@@ -2754,7 +2828,7 @@
                 <w:noProof/>
                 <w:webHidden/>
               </w:rPr>
-              <w:instrText xml:space="preserve"> PAGEREF _Toc182684119 \h </w:instrText>
+              <w:instrText xml:space="preserve"> PAGEREF _Toc182684367 \h </w:instrText>
             </w:r>
             <w:r>
               <w:rPr>
@@ -2797,7 +2871,7 @@
               <w:lang w:val="en-IL" w:eastAsia="en-IL"/>
             </w:rPr>
           </w:pPr>
-          <w:hyperlink w:anchor="_Toc182684120" w:history="1">
+          <w:hyperlink w:anchor="_Toc182684368" w:history="1">
             <w:r>
               <w:rPr>
                 <w:rStyle w:val="Hyperlink"/>
@@ -2827,7 +2901,7 @@
                 <w:noProof/>
                 <w:webHidden/>
               </w:rPr>
-              <w:instrText xml:space="preserve"> PAGEREF _Toc182684120 \h </w:instrText>
+              <w:instrText xml:space="preserve"> PAGEREF _Toc182684368 \h </w:instrText>
             </w:r>
             <w:r>
               <w:rPr>
@@ -2870,7 +2944,7 @@
               <w:lang w:val="en-IL" w:eastAsia="en-IL"/>
             </w:rPr>
           </w:pPr>
-          <w:hyperlink w:anchor="_Toc182684121" w:history="1">
+          <w:hyperlink w:anchor="_Toc182684369" w:history="1">
             <w:r>
               <w:rPr>
                 <w:rStyle w:val="Hyperlink"/>
@@ -2900,7 +2974,7 @@
                 <w:noProof/>
                 <w:webHidden/>
               </w:rPr>
-              <w:instrText xml:space="preserve"> PAGEREF _Toc182684121 \h </w:instrText>
+              <w:instrText xml:space="preserve"> PAGEREF _Toc182684369 \h </w:instrText>
             </w:r>
             <w:r>
               <w:rPr>
@@ -2947,6 +3021,7 @@
               <w:bCs/>
               <w:noProof/>
             </w:rPr>
+            <w:lastRenderedPageBreak/>
             <w:fldChar w:fldCharType="end"/>
           </w:r>
         </w:p>
@@ -2972,7 +3047,7 @@
           <w:lang w:val="en-US"/>
         </w:rPr>
       </w:pPr>
-      <w:bookmarkStart w:id="0" w:name="_Toc182684092"/>
+      <w:bookmarkStart w:id="0" w:name="_Toc182684339"/>
       <w:r>
         <w:rPr>
           <w:rFonts w:asciiTheme="majorBidi" w:hAnsiTheme="majorBidi" w:cstheme="majorBidi"/>
@@ -2984,7 +3059,6 @@
           <w:u w:val="single"/>
           <w:lang w:val="en-US"/>
         </w:rPr>
-        <w:lastRenderedPageBreak/>
         <w:t>Overview</w:t>
       </w:r>
       <w:bookmarkEnd w:id="0"/>
@@ -3156,7 +3230,7 @@
           <w:lang w:val="en-US"/>
         </w:rPr>
       </w:pPr>
-      <w:bookmarkStart w:id="1" w:name="_Toc182684093"/>
+      <w:bookmarkStart w:id="1" w:name="_Toc182684340"/>
       <w:r>
         <w:rPr>
           <w:rFonts w:asciiTheme="majorBidi" w:hAnsiTheme="majorBidi"/>
@@ -3223,7 +3297,7 @@
           <w:lang w:val="en-US"/>
         </w:rPr>
       </w:pPr>
-      <w:bookmarkStart w:id="2" w:name="_Toc182684094"/>
+      <w:bookmarkStart w:id="2" w:name="_Toc182684341"/>
       <w:r>
         <w:rPr>
           <w:rFonts w:asciiTheme="majorBidi" w:hAnsiTheme="majorBidi"/>
@@ -3354,7 +3428,7 @@
           <w:lang w:val="en-US"/>
         </w:rPr>
       </w:pPr>
-      <w:bookmarkStart w:id="3" w:name="_Toc182684095"/>
+      <w:bookmarkStart w:id="3" w:name="_Toc182684342"/>
       <w:r>
         <w:rPr>
           <w:rFonts w:asciiTheme="majorBidi" w:hAnsiTheme="majorBidi"/>
@@ -3452,7 +3526,7 @@
           <w:lang w:val="en-US"/>
         </w:rPr>
       </w:pPr>
-      <w:bookmarkStart w:id="4" w:name="_Toc182684096"/>
+      <w:bookmarkStart w:id="4" w:name="_Toc182684343"/>
       <w:r>
         <w:rPr>
           <w:rFonts w:asciiTheme="majorBidi" w:hAnsiTheme="majorBidi"/>
@@ -3702,7 +3776,7 @@
           <w:lang w:val="en-US"/>
         </w:rPr>
       </w:pPr>
-      <w:bookmarkStart w:id="5" w:name="_Toc182684097"/>
+      <w:bookmarkStart w:id="5" w:name="_Toc182684344"/>
       <w:r>
         <w:rPr>
           <w:rFonts w:asciiTheme="majorBidi" w:hAnsiTheme="majorBidi"/>
@@ -4003,7 +4077,7 @@
           <w:lang w:val="en-US"/>
         </w:rPr>
       </w:pPr>
-      <w:bookmarkStart w:id="6" w:name="_Toc182684098"/>
+      <w:bookmarkStart w:id="6" w:name="_Toc182684345"/>
       <w:r>
         <w:rPr>
           <w:rFonts w:asciiTheme="majorBidi" w:hAnsiTheme="majorBidi"/>
@@ -4272,7 +4346,7 @@
           <w:lang w:val="en-US"/>
         </w:rPr>
       </w:pPr>
-      <w:bookmarkStart w:id="7" w:name="_Toc182684099"/>
+      <w:bookmarkStart w:id="7" w:name="_Toc182684346"/>
       <w:r>
         <w:rPr>
           <w:rFonts w:asciiTheme="majorBidi" w:hAnsiTheme="majorBidi"/>
@@ -4398,7 +4472,7 @@
           <w:lang w:val="en-US"/>
         </w:rPr>
       </w:pPr>
-      <w:bookmarkStart w:id="8" w:name="_Toc182684100"/>
+      <w:bookmarkStart w:id="8" w:name="_Toc182684347"/>
       <w:r>
         <w:rPr>
           <w:rFonts w:asciiTheme="majorBidi" w:hAnsiTheme="majorBidi"/>
@@ -4449,35 +4523,7 @@
         <w:rPr>
           <w:rFonts w:asciiTheme="majorBidi" w:hAnsiTheme="majorBidi" w:cstheme="majorBidi"/>
         </w:rPr>
-        <w:t xml:space="preserve">    A high-accuracy real-time clock will </w:t>
-      </w:r>
-      <w:proofErr w:type="gramStart"/>
-      <w:r>
-        <w:rPr>
-          <w:rFonts w:asciiTheme="majorBidi" w:hAnsiTheme="majorBidi" w:cstheme="majorBidi"/>
-        </w:rPr>
-        <w:t>be used</w:t>
-      </w:r>
-      <w:proofErr w:type="gramEnd"/>
-      <w:r>
-        <w:rPr>
-          <w:rFonts w:asciiTheme="majorBidi" w:hAnsiTheme="majorBidi" w:cstheme="majorBidi"/>
-        </w:rPr>
-        <w:t xml:space="preserve"> to record the time of each scanning and comparison operation, ensuring precise timestamping. This data will </w:t>
-      </w:r>
-      <w:proofErr w:type="gramStart"/>
-      <w:r>
-        <w:rPr>
-          <w:rFonts w:asciiTheme="majorBidi" w:hAnsiTheme="majorBidi" w:cstheme="majorBidi"/>
-        </w:rPr>
-        <w:t>be saved</w:t>
-      </w:r>
-      <w:proofErr w:type="gramEnd"/>
-      <w:r>
-        <w:rPr>
-          <w:rFonts w:asciiTheme="majorBidi" w:hAnsiTheme="majorBidi" w:cstheme="majorBidi"/>
-        </w:rPr>
-        <w:t xml:space="preserve"> to facilitate backtracking and auditing of all activities.</w:t>
+        <w:t xml:space="preserve">    A high-accuracy real-time clock will be used to record the time of each scanning and comparison operation, ensuring precise timestamping. This data will be saved to facilitate backtracking and auditing of all activities.</w:t>
       </w:r>
     </w:p>
     <w:p>
@@ -4541,7 +4587,7 @@
           <w:lang w:val="en-US"/>
         </w:rPr>
       </w:pPr>
-      <w:bookmarkStart w:id="9" w:name="_Toc182684101"/>
+      <w:bookmarkStart w:id="9" w:name="_Toc182684348"/>
       <w:r>
         <w:rPr>
           <w:rFonts w:asciiTheme="majorBidi" w:hAnsiTheme="majorBidi"/>
@@ -4818,7 +4864,7 @@
           <w:lang w:val="en-US"/>
         </w:rPr>
       </w:pPr>
-      <w:bookmarkStart w:id="10" w:name="_Toc182684102"/>
+      <w:bookmarkStart w:id="10" w:name="_Toc182684349"/>
       <w:r>
         <w:rPr>
           <w:rFonts w:asciiTheme="majorBidi" w:hAnsiTheme="majorBidi"/>
@@ -4944,7 +4990,7 @@
         </w:rPr>
         <w:tab/>
       </w:r>
-      <w:bookmarkStart w:id="11" w:name="_Toc182684103"/>
+      <w:bookmarkStart w:id="11" w:name="_Toc182684350"/>
       <w:r>
         <w:rPr>
           <w:rFonts w:asciiTheme="majorBidi" w:hAnsiTheme="majorBidi"/>
@@ -5034,7 +5080,7 @@
           <w:lang w:val="en-US"/>
         </w:rPr>
       </w:pPr>
-      <w:bookmarkStart w:id="12" w:name="_Toc182684104"/>
+      <w:bookmarkStart w:id="12" w:name="_Toc182684351"/>
       <w:r>
         <w:rPr>
           <w:rFonts w:asciiTheme="majorBidi" w:hAnsiTheme="majorBidi"/>
@@ -5042,7 +5088,7 @@
           <w:lang w:val="en-US"/>
         </w:rPr>
         <w:drawing>
-          <wp:anchor distT="0" distB="0" distL="114300" distR="114300" simplePos="0" relativeHeight="251664384" behindDoc="0" locked="0" layoutInCell="1" allowOverlap="1" wp14:anchorId="7AC9D261" wp14:editId="0A4D8FA9">
+          <wp:anchor distT="0" distB="0" distL="114300" distR="114300" simplePos="0" relativeHeight="251664384" behindDoc="0" locked="0" layoutInCell="1" allowOverlap="1" wp14:anchorId="7AC9D261" wp14:editId="6B723895">
             <wp:simplePos x="0" y="0"/>
             <wp:positionH relativeFrom="column">
               <wp:posOffset>5334000</wp:posOffset>
@@ -5369,7 +5415,7 @@
           <w:lang w:bidi="ar-JO"/>
         </w:rPr>
       </w:pPr>
-      <w:bookmarkStart w:id="13" w:name="_Toc182684105"/>
+      <w:bookmarkStart w:id="13" w:name="_Toc182684352"/>
       <w:r>
         <w:rPr>
           <w:rFonts w:asciiTheme="majorBidi" w:hAnsiTheme="majorBidi"/>
@@ -5469,23 +5515,7 @@
           <w:rFonts w:asciiTheme="majorBidi" w:hAnsiTheme="majorBidi" w:cstheme="majorBidi"/>
           <w:lang w:bidi="ar-JO"/>
         </w:rPr>
-        <w:t>s from sample with a “golden barcode</w:t>
-      </w:r>
-      <w:proofErr w:type="gramStart"/>
-      <w:r>
-        <w:rPr>
-          <w:rFonts w:asciiTheme="majorBidi" w:hAnsiTheme="majorBidi" w:cstheme="majorBidi"/>
-          <w:lang w:bidi="ar-JO"/>
-        </w:rPr>
-        <w:t>”,</w:t>
-      </w:r>
-      <w:proofErr w:type="gramEnd"/>
-      <w:r>
-        <w:rPr>
-          <w:rFonts w:asciiTheme="majorBidi" w:hAnsiTheme="majorBidi" w:cstheme="majorBidi"/>
-          <w:lang w:bidi="ar-JO"/>
-        </w:rPr>
-        <w:t xml:space="preserve"> they </w:t>
+        <w:t xml:space="preserve">s from sample with a “golden barcode”, they </w:t>
       </w:r>
       <w:r>
         <w:rPr>
@@ -5811,7 +5841,7 @@
           <w:lang w:val="en-US"/>
         </w:rPr>
       </w:pPr>
-      <w:bookmarkStart w:id="14" w:name="_Toc182684106"/>
+      <w:bookmarkStart w:id="14" w:name="_Toc182684353"/>
       <w:r>
         <w:rPr>
           <w:rFonts w:asciiTheme="majorBidi" w:hAnsiTheme="majorBidi"/>
@@ -5920,7 +5950,7 @@
           <w:lang w:val="en-US"/>
         </w:rPr>
       </w:pPr>
-      <w:bookmarkStart w:id="15" w:name="_Toc182684107"/>
+      <w:bookmarkStart w:id="15" w:name="_Toc182684354"/>
       <w:r>
         <w:rPr>
           <w:rFonts w:asciiTheme="majorBidi" w:hAnsiTheme="majorBidi"/>
@@ -6010,21 +6040,7 @@
         <w:rPr>
           <w:rFonts w:asciiTheme="majorBidi" w:hAnsiTheme="majorBidi" w:cstheme="majorBidi"/>
         </w:rPr>
-        <w:t xml:space="preserve">Note that the Decision on whenever a certain component is working and gets its required voltage </w:t>
-      </w:r>
-      <w:proofErr w:type="gramStart"/>
-      <w:r>
-        <w:rPr>
-          <w:rFonts w:asciiTheme="majorBidi" w:hAnsiTheme="majorBidi" w:cstheme="majorBidi"/>
-        </w:rPr>
-        <w:t>is managed</w:t>
-      </w:r>
-      <w:proofErr w:type="gramEnd"/>
-      <w:r>
-        <w:rPr>
-          <w:rFonts w:asciiTheme="majorBidi" w:hAnsiTheme="majorBidi" w:cstheme="majorBidi"/>
-        </w:rPr>
-        <w:t xml:space="preserve"> in the Control Unit.</w:t>
+        <w:t>Note that the Decision on whenever a certain component is working and gets its required voltage is managed in the Control Unit.</w:t>
       </w:r>
     </w:p>
     <w:p>
@@ -6086,7 +6102,7 @@
           <w:lang w:val="en-US"/>
         </w:rPr>
       </w:pPr>
-      <w:bookmarkStart w:id="16" w:name="_Toc182684108"/>
+      <w:bookmarkStart w:id="16" w:name="_Toc182684355"/>
       <w:r>
         <w:rPr>
           <w:rFonts w:asciiTheme="majorBidi" w:hAnsiTheme="majorBidi"/>
@@ -6303,7 +6319,7 @@
           <w:lang w:val="en-US"/>
         </w:rPr>
       </w:pPr>
-      <w:bookmarkStart w:id="17" w:name="_Toc182684109"/>
+      <w:bookmarkStart w:id="17" w:name="_Toc182684356"/>
       <w:r>
         <w:rPr>
           <w:rFonts w:asciiTheme="majorBidi" w:hAnsiTheme="majorBidi"/>
@@ -6336,7 +6352,7 @@
           <w:lang w:val="en-US"/>
         </w:rPr>
       </w:pPr>
-      <w:bookmarkStart w:id="18" w:name="_Toc182684110"/>
+      <w:bookmarkStart w:id="18" w:name="_Toc182684357"/>
       <w:r>
         <w:rPr>
           <w:rFonts w:asciiTheme="majorBidi" w:hAnsiTheme="majorBidi"/>
@@ -6574,7 +6590,7 @@
           <w:lang w:val="en-US"/>
         </w:rPr>
       </w:pPr>
-      <w:bookmarkStart w:id="19" w:name="_Toc182684111"/>
+      <w:bookmarkStart w:id="19" w:name="_Toc182684358"/>
       <w:r>
         <w:rPr>
           <w:rFonts w:asciiTheme="majorBidi" w:hAnsiTheme="majorBidi"/>
@@ -6893,7 +6909,7 @@
           <w:lang w:val="en-US"/>
         </w:rPr>
       </w:pPr>
-      <w:bookmarkStart w:id="20" w:name="_Toc182684112"/>
+      <w:bookmarkStart w:id="20" w:name="_Toc182684359"/>
       <w:r>
         <w:rPr>
           <w:rFonts w:asciiTheme="majorBidi" w:hAnsiTheme="majorBidi"/>
@@ -7147,7 +7163,7 @@
           <w:lang w:val="en-US"/>
         </w:rPr>
       </w:pPr>
-      <w:bookmarkStart w:id="21" w:name="_Toc182684113"/>
+      <w:bookmarkStart w:id="21" w:name="_Toc182684360"/>
       <w:r>
         <w:rPr>
           <w:rFonts w:asciiTheme="majorBidi" w:hAnsiTheme="majorBidi"/>
@@ -7196,8 +7212,9 @@
     </w:p>
     <w:p>
       <w:pPr>
-        <w:rPr>
-          <w:rFonts w:asciiTheme="majorBidi" w:hAnsiTheme="majorBidi" w:cstheme="majorBidi"/>
+        <w:pStyle w:val="Heading2"/>
+        <w:rPr>
+          <w:rFonts w:asciiTheme="majorBidi" w:hAnsiTheme="majorBidi"/>
           <w:b/>
           <w:bCs/>
           <w:color w:val="156082" w:themeColor="accent1"/>
@@ -7205,14 +7222,13 @@
           <w:lang w:val="en-US"/>
         </w:rPr>
       </w:pPr>
-      <w:r>
-        <w:rPr>
-          <w:rFonts w:asciiTheme="majorBidi" w:hAnsiTheme="majorBidi" w:cstheme="majorBidi"/>
+      <w:bookmarkStart w:id="22" w:name="_Toc182684361"/>
+      <w:r>
+        <w:rPr>
+          <w:rFonts w:asciiTheme="majorBidi" w:hAnsiTheme="majorBidi"/>
           <w:b/>
           <w:bCs/>
           <w:color w:val="156082" w:themeColor="accent1"/>
-          <w:sz w:val="32"/>
-          <w:szCs w:val="32"/>
           <w:u w:val="single"/>
           <w:lang w:val="en-US"/>
         </w:rPr>
@@ -7220,392 +7236,393 @@
       </w:r>
       <w:r>
         <w:rPr>
-          <w:rFonts w:asciiTheme="majorBidi" w:hAnsiTheme="majorBidi" w:cstheme="majorBidi"/>
+          <w:rFonts w:asciiTheme="majorBidi" w:hAnsiTheme="majorBidi"/>
           <w:b/>
           <w:bCs/>
           <w:color w:val="156082" w:themeColor="accent1"/>
           <w:u w:val="single"/>
           <w:lang w:val="en-US"/>
         </w:rPr>
-        <w:t>General d</w:t>
-      </w:r>
-      <w:r>
-        <w:rPr>
-          <w:rFonts w:asciiTheme="majorBidi" w:hAnsiTheme="majorBidi" w:cstheme="majorBidi"/>
+        <w:t xml:space="preserve">General description of the </w:t>
+      </w:r>
+      <w:r>
+        <w:rPr>
+          <w:rFonts w:asciiTheme="majorBidi" w:hAnsiTheme="majorBidi"/>
           <w:b/>
           <w:bCs/>
           <w:color w:val="156082" w:themeColor="accent1"/>
           <w:u w:val="single"/>
           <w:lang w:val="en-US"/>
         </w:rPr>
-        <w:t xml:space="preserve">escription of the </w:t>
-      </w:r>
-      <w:r>
-        <w:rPr>
-          <w:rFonts w:asciiTheme="majorBidi" w:hAnsiTheme="majorBidi" w:cstheme="majorBidi"/>
+        <w:t>main program code</w:t>
+      </w:r>
+      <w:bookmarkEnd w:id="22"/>
+    </w:p>
+    <w:p>
+      <w:pPr>
+        <w:rPr>
+          <w:rFonts w:asciiTheme="majorBidi" w:hAnsiTheme="majorBidi" w:cstheme="majorBidi"/>
+          <w:lang w:val="en-US"/>
+        </w:rPr>
+      </w:pPr>
+      <w:r>
+        <w:rPr>
+          <w:rFonts w:asciiTheme="majorBidi" w:hAnsiTheme="majorBidi" w:cstheme="majorBidi"/>
+          <w:lang w:val="en-US"/>
+        </w:rPr>
+        <w:t>The</w:t>
+      </w:r>
+      <w:r>
+        <w:rPr>
+          <w:rFonts w:asciiTheme="majorBidi" w:hAnsiTheme="majorBidi" w:cstheme="majorBidi"/>
+          <w:lang w:val="en-US"/>
+        </w:rPr>
+        <w:t xml:space="preserve"> </w:t>
+      </w:r>
+      <w:proofErr w:type="gramStart"/>
+      <w:r>
+        <w:rPr>
+          <w:rFonts w:asciiTheme="majorBidi" w:hAnsiTheme="majorBidi" w:cstheme="majorBidi"/>
+          <w:lang w:val="en-US"/>
+        </w:rPr>
+        <w:t>file</w:t>
+      </w:r>
+      <w:r>
+        <w:rPr>
+          <w:rFonts w:asciiTheme="majorBidi" w:hAnsiTheme="majorBidi" w:cstheme="majorBidi"/>
+          <w:lang w:val="en-US"/>
+        </w:rPr>
+        <w:t xml:space="preserve"> ”</w:t>
+      </w:r>
+      <w:proofErr w:type="gramEnd"/>
+      <w:r>
+        <w:rPr>
+          <w:rFonts w:asciiTheme="majorBidi" w:hAnsiTheme="majorBidi" w:cstheme="majorBidi"/>
+          <w:lang w:val="en-US"/>
+        </w:rPr>
+        <w:t>Project_Arduino_code.ino</w:t>
+      </w:r>
+      <w:r>
+        <w:rPr>
+          <w:rFonts w:asciiTheme="majorBidi" w:hAnsiTheme="majorBidi" w:cstheme="majorBidi"/>
+          <w:lang w:val="en-US"/>
+        </w:rPr>
+        <w:t>”</w:t>
+      </w:r>
+      <w:r>
+        <w:rPr>
+          <w:rFonts w:asciiTheme="majorBidi" w:hAnsiTheme="majorBidi" w:cstheme="majorBidi"/>
+          <w:lang w:val="en-US"/>
+        </w:rPr>
+        <w:t xml:space="preserve"> is the main program </w:t>
+      </w:r>
+      <w:r>
+        <w:rPr>
+          <w:rFonts w:asciiTheme="majorBidi" w:hAnsiTheme="majorBidi" w:cstheme="majorBidi"/>
+          <w:lang w:val="en-US"/>
+        </w:rPr>
+        <w:t xml:space="preserve">code </w:t>
+      </w:r>
+      <w:r>
+        <w:rPr>
+          <w:rFonts w:asciiTheme="majorBidi" w:hAnsiTheme="majorBidi" w:cstheme="majorBidi"/>
+          <w:lang w:val="en-US"/>
+        </w:rPr>
+        <w:t xml:space="preserve">of the project which </w:t>
+      </w:r>
+      <w:r>
+        <w:rPr>
+          <w:rFonts w:asciiTheme="majorBidi" w:hAnsiTheme="majorBidi" w:cstheme="majorBidi"/>
+          <w:lang w:val="en-US"/>
+        </w:rPr>
+        <w:t>compares</w:t>
+      </w:r>
+      <w:r>
+        <w:rPr>
+          <w:rFonts w:asciiTheme="majorBidi" w:hAnsiTheme="majorBidi" w:cstheme="majorBidi"/>
+          <w:lang w:val="en-US"/>
+        </w:rPr>
+        <w:t xml:space="preserve"> target barcodes</w:t>
+      </w:r>
+      <w:r>
+        <w:rPr>
+          <w:rFonts w:asciiTheme="majorBidi" w:hAnsiTheme="majorBidi" w:cstheme="majorBidi"/>
+          <w:lang w:val="en-US"/>
+        </w:rPr>
+        <w:t xml:space="preserve"> continuously</w:t>
+      </w:r>
+      <w:r>
+        <w:rPr>
+          <w:rFonts w:asciiTheme="majorBidi" w:hAnsiTheme="majorBidi" w:cstheme="majorBidi"/>
+          <w:lang w:val="en-US"/>
+        </w:rPr>
+        <w:t xml:space="preserve"> to a golden one until the switch is pressed to scan the new golden barcode, if a wrong golden barcode scanned or if you end the comparison to the target barcodes</w:t>
+      </w:r>
+      <w:r>
+        <w:rPr>
+          <w:rFonts w:asciiTheme="majorBidi" w:hAnsiTheme="majorBidi" w:cstheme="majorBidi"/>
+          <w:lang w:val="en-US"/>
+        </w:rPr>
+        <w:t xml:space="preserve"> press the switch to change the golden barcode.</w:t>
+      </w:r>
+    </w:p>
+    <w:p>
+      <w:pPr>
+        <w:rPr>
+          <w:rFonts w:asciiTheme="majorBidi" w:hAnsiTheme="majorBidi" w:cstheme="majorBidi"/>
+          <w:lang w:val="en-US"/>
+        </w:rPr>
+      </w:pPr>
+      <w:r>
+        <w:rPr>
+          <w:rFonts w:asciiTheme="majorBidi" w:hAnsiTheme="majorBidi" w:cstheme="majorBidi"/>
+          <w:lang w:val="en-US"/>
+        </w:rPr>
+        <w:t xml:space="preserve">Always when you switch back </w:t>
+      </w:r>
+      <w:r>
+        <w:rPr>
+          <w:rFonts w:asciiTheme="majorBidi" w:hAnsiTheme="majorBidi" w:cstheme="majorBidi"/>
+          <w:lang w:val="en-US"/>
+        </w:rPr>
+        <w:t xml:space="preserve">(by pressing the switch) </w:t>
+      </w:r>
+      <w:r>
+        <w:rPr>
+          <w:rFonts w:asciiTheme="majorBidi" w:hAnsiTheme="majorBidi" w:cstheme="majorBidi"/>
+          <w:lang w:val="en-US"/>
+        </w:rPr>
+        <w:t>to the scan golden barcode screen</w:t>
+      </w:r>
+      <w:r>
+        <w:rPr>
+          <w:rFonts w:asciiTheme="majorBidi" w:hAnsiTheme="majorBidi" w:cstheme="majorBidi"/>
+          <w:lang w:val="en-US"/>
+        </w:rPr>
+        <w:t xml:space="preserve"> you can see the battery percentage and the WI-FI access point Ip page that updated each scanned target barcode with the results.</w:t>
+      </w:r>
+    </w:p>
+    <w:p>
+      <w:pPr>
+        <w:rPr>
+          <w:rFonts w:asciiTheme="majorBidi" w:hAnsiTheme="majorBidi" w:cstheme="majorBidi"/>
+          <w:lang w:val="en-US"/>
+        </w:rPr>
+      </w:pPr>
+      <w:r>
+        <w:rPr>
+          <w:rFonts w:asciiTheme="majorBidi" w:hAnsiTheme="majorBidi" w:cstheme="majorBidi"/>
+          <w:lang w:val="en-US"/>
+        </w:rPr>
+        <w:t xml:space="preserve">When the program </w:t>
+      </w:r>
+      <w:r>
+        <w:rPr>
+          <w:rFonts w:asciiTheme="majorBidi" w:hAnsiTheme="majorBidi" w:cstheme="majorBidi"/>
+          <w:lang w:val="en-US"/>
+        </w:rPr>
+        <w:t>starts</w:t>
+      </w:r>
+      <w:r>
+        <w:rPr>
+          <w:rFonts w:asciiTheme="majorBidi" w:hAnsiTheme="majorBidi" w:cstheme="majorBidi"/>
+          <w:lang w:val="en-US"/>
+        </w:rPr>
+        <w:t xml:space="preserve"> </w:t>
+      </w:r>
+      <w:r>
+        <w:rPr>
+          <w:rFonts w:asciiTheme="majorBidi" w:hAnsiTheme="majorBidi" w:cstheme="majorBidi"/>
+          <w:lang w:val="en-US"/>
+        </w:rPr>
+        <w:t>run</w:t>
+      </w:r>
+      <w:r>
+        <w:rPr>
+          <w:rFonts w:asciiTheme="majorBidi" w:hAnsiTheme="majorBidi" w:cstheme="majorBidi"/>
+          <w:lang w:val="en-US"/>
+        </w:rPr>
+        <w:t>ning</w:t>
+      </w:r>
+      <w:r>
+        <w:rPr>
+          <w:rFonts w:asciiTheme="majorBidi" w:hAnsiTheme="majorBidi" w:cstheme="majorBidi"/>
+          <w:lang w:val="en-US"/>
+        </w:rPr>
+        <w:t xml:space="preserve"> </w:t>
+      </w:r>
+      <w:r>
+        <w:rPr>
+          <w:rFonts w:asciiTheme="majorBidi" w:hAnsiTheme="majorBidi" w:cstheme="majorBidi"/>
+          <w:lang w:val="en-US"/>
+        </w:rPr>
+        <w:t xml:space="preserve">you will need to press the switch to scan the first golden barcode as you can see </w:t>
+      </w:r>
+      <w:r>
+        <w:rPr>
+          <w:rFonts w:asciiTheme="majorBidi" w:hAnsiTheme="majorBidi" w:cstheme="majorBidi"/>
+          <w:lang w:val="en-US"/>
+        </w:rPr>
+        <w:t>on</w:t>
+      </w:r>
+      <w:r>
+        <w:rPr>
+          <w:rFonts w:asciiTheme="majorBidi" w:hAnsiTheme="majorBidi" w:cstheme="majorBidi"/>
+          <w:lang w:val="en-US"/>
+        </w:rPr>
+        <w:t xml:space="preserve"> the start </w:t>
+      </w:r>
+      <w:bookmarkStart w:id="23" w:name="_Hlk182679669"/>
+      <w:r>
+        <w:rPr>
+          <w:rFonts w:asciiTheme="majorBidi" w:hAnsiTheme="majorBidi" w:cstheme="majorBidi"/>
+          <w:lang w:val="en-US"/>
+        </w:rPr>
+        <w:t>screen</w:t>
+      </w:r>
+      <w:r>
+        <w:rPr>
+          <w:rStyle w:val="FootnoteReference"/>
+          <w:rFonts w:asciiTheme="majorBidi" w:hAnsiTheme="majorBidi" w:cstheme="majorBidi"/>
+          <w:lang w:val="en-US"/>
+        </w:rPr>
+        <w:footnoteReference w:id="1"/>
+      </w:r>
+      <w:r>
+        <w:rPr>
+          <w:rFonts w:asciiTheme="majorBidi" w:hAnsiTheme="majorBidi" w:cstheme="majorBidi"/>
+          <w:lang w:val="en-US"/>
+        </w:rPr>
+        <w:t>.</w:t>
+      </w:r>
+      <w:bookmarkEnd w:id="23"/>
+    </w:p>
+    <w:p>
+      <w:pPr>
+        <w:rPr>
+          <w:rFonts w:asciiTheme="majorBidi" w:hAnsiTheme="majorBidi" w:cstheme="majorBidi"/>
+          <w:lang w:val="en-US"/>
+        </w:rPr>
+      </w:pPr>
+      <w:r>
+        <w:rPr>
+          <w:rFonts w:asciiTheme="majorBidi" w:hAnsiTheme="majorBidi" w:cstheme="majorBidi"/>
+          <w:lang w:val="en-US"/>
+        </w:rPr>
+        <w:t xml:space="preserve">To access the WI-FI page you need to connect from any device with the SSID “ESP32-Access-Point” and the password “123456789”, then entire the WIFI Ip </w:t>
+      </w:r>
+      <w:r>
+        <w:rPr>
+          <w:rFonts w:asciiTheme="majorBidi" w:hAnsiTheme="majorBidi" w:cstheme="majorBidi"/>
+          <w:lang w:val="en-US"/>
+        </w:rPr>
+        <w:t xml:space="preserve">from any web browser </w:t>
+      </w:r>
+      <w:r>
+        <w:rPr>
+          <w:rFonts w:asciiTheme="majorBidi" w:hAnsiTheme="majorBidi" w:cstheme="majorBidi"/>
+          <w:lang w:val="en-US"/>
+        </w:rPr>
+        <w:t>that can be seen at the bottom of the screen in the start screen or the scan golden barcode screen</w:t>
+      </w:r>
+      <w:r>
+        <w:rPr>
+          <w:rStyle w:val="FootnoteReference"/>
+          <w:rFonts w:asciiTheme="majorBidi" w:hAnsiTheme="majorBidi" w:cstheme="majorBidi"/>
+          <w:lang w:val="en-US"/>
+        </w:rPr>
+        <w:t>1</w:t>
+      </w:r>
+      <w:r>
+        <w:rPr>
+          <w:rFonts w:asciiTheme="majorBidi" w:hAnsiTheme="majorBidi" w:cstheme="majorBidi"/>
+          <w:lang w:val="en-US"/>
+        </w:rPr>
+        <w:t>.</w:t>
+      </w:r>
+    </w:p>
+    <w:p>
+      <w:pPr>
+        <w:rPr>
+          <w:rFonts w:asciiTheme="majorBidi" w:hAnsiTheme="majorBidi" w:cstheme="majorBidi"/>
+          <w:lang w:val="en-US"/>
+        </w:rPr>
+      </w:pPr>
+      <w:r>
+        <w:rPr>
+          <w:rFonts w:asciiTheme="majorBidi" w:hAnsiTheme="majorBidi" w:cstheme="majorBidi"/>
+          <w:lang w:val="en-US"/>
+        </w:rPr>
+        <w:t xml:space="preserve">If the golden and the target barcodes are identical you will see a blue LED, green background screen with date, time and the barcodes. Else if they are </w:t>
+      </w:r>
+      <w:r>
+        <w:rPr>
+          <w:rFonts w:asciiTheme="majorBidi" w:hAnsiTheme="majorBidi" w:cstheme="majorBidi"/>
+          <w:lang w:val="en-US"/>
+        </w:rPr>
+        <w:t>different,</w:t>
+      </w:r>
+      <w:r>
+        <w:rPr>
+          <w:rFonts w:asciiTheme="majorBidi" w:hAnsiTheme="majorBidi" w:cstheme="majorBidi"/>
+          <w:lang w:val="en-US"/>
+        </w:rPr>
+        <w:t xml:space="preserve"> you will see </w:t>
+      </w:r>
+      <w:proofErr w:type="gramStart"/>
+      <w:r>
+        <w:rPr>
+          <w:rFonts w:asciiTheme="majorBidi" w:hAnsiTheme="majorBidi" w:cstheme="majorBidi"/>
+          <w:lang w:val="en-US"/>
+        </w:rPr>
+        <w:t>red</w:t>
+      </w:r>
+      <w:proofErr w:type="gramEnd"/>
+      <w:r>
+        <w:rPr>
+          <w:rFonts w:asciiTheme="majorBidi" w:hAnsiTheme="majorBidi" w:cstheme="majorBidi"/>
+          <w:lang w:val="en-US"/>
+        </w:rPr>
+        <w:t xml:space="preserve"> background screen with date, time and the barcodes</w:t>
+      </w:r>
+      <w:r>
+        <w:rPr>
+          <w:rStyle w:val="FootnoteReference"/>
+          <w:rFonts w:asciiTheme="majorBidi" w:hAnsiTheme="majorBidi" w:cstheme="majorBidi"/>
+          <w:lang w:val="en-US"/>
+        </w:rPr>
+        <w:t>1</w:t>
+      </w:r>
+      <w:r>
+        <w:rPr>
+          <w:rFonts w:asciiTheme="majorBidi" w:hAnsiTheme="majorBidi" w:cstheme="majorBidi"/>
+          <w:lang w:val="en-US"/>
+        </w:rPr>
+        <w:t>.</w:t>
+      </w:r>
+    </w:p>
+    <w:p>
+      <w:pPr>
+        <w:rPr>
+          <w:rFonts w:asciiTheme="majorBidi" w:hAnsiTheme="majorBidi" w:cstheme="majorBidi"/>
+          <w:lang w:val="en-US"/>
+        </w:rPr>
+      </w:pPr>
+    </w:p>
+    <w:p>
+      <w:pPr>
+        <w:pStyle w:val="Heading2"/>
+        <w:rPr>
+          <w:rFonts w:asciiTheme="majorBidi" w:hAnsiTheme="majorBidi"/>
           <w:b/>
           <w:bCs/>
           <w:color w:val="156082" w:themeColor="accent1"/>
           <w:u w:val="single"/>
           <w:lang w:val="en-US"/>
         </w:rPr>
-        <w:t>main program code</w:t>
-      </w:r>
-    </w:p>
-    <w:p>
-      <w:pPr>
-        <w:rPr>
-          <w:rFonts w:asciiTheme="majorBidi" w:hAnsiTheme="majorBidi" w:cstheme="majorBidi"/>
-          <w:lang w:val="en-US"/>
-        </w:rPr>
-      </w:pPr>
-      <w:r>
-        <w:rPr>
-          <w:rFonts w:asciiTheme="majorBidi" w:hAnsiTheme="majorBidi" w:cstheme="majorBidi"/>
-          <w:lang w:val="en-US"/>
-        </w:rPr>
-        <w:t>The</w:t>
-      </w:r>
-      <w:r>
-        <w:rPr>
-          <w:rFonts w:asciiTheme="majorBidi" w:hAnsiTheme="majorBidi" w:cstheme="majorBidi"/>
-          <w:lang w:val="en-US"/>
-        </w:rPr>
-        <w:t xml:space="preserve"> </w:t>
-      </w:r>
-      <w:proofErr w:type="gramStart"/>
-      <w:r>
-        <w:rPr>
-          <w:rFonts w:asciiTheme="majorBidi" w:hAnsiTheme="majorBidi" w:cstheme="majorBidi"/>
-          <w:lang w:val="en-US"/>
-        </w:rPr>
-        <w:t>file</w:t>
-      </w:r>
-      <w:r>
-        <w:rPr>
-          <w:rFonts w:asciiTheme="majorBidi" w:hAnsiTheme="majorBidi" w:cstheme="majorBidi"/>
-          <w:lang w:val="en-US"/>
-        </w:rPr>
-        <w:t xml:space="preserve"> ”</w:t>
-      </w:r>
-      <w:proofErr w:type="gramEnd"/>
-      <w:r>
-        <w:rPr>
-          <w:rFonts w:asciiTheme="majorBidi" w:hAnsiTheme="majorBidi" w:cstheme="majorBidi"/>
-          <w:lang w:val="en-US"/>
-        </w:rPr>
-        <w:t>Project_Arduino_code.ino</w:t>
-      </w:r>
-      <w:r>
-        <w:rPr>
-          <w:rFonts w:asciiTheme="majorBidi" w:hAnsiTheme="majorBidi" w:cstheme="majorBidi"/>
-          <w:lang w:val="en-US"/>
-        </w:rPr>
-        <w:t>”</w:t>
-      </w:r>
-      <w:r>
-        <w:rPr>
-          <w:rFonts w:asciiTheme="majorBidi" w:hAnsiTheme="majorBidi" w:cstheme="majorBidi"/>
-          <w:lang w:val="en-US"/>
-        </w:rPr>
-        <w:t xml:space="preserve"> is the main program </w:t>
-      </w:r>
-      <w:r>
-        <w:rPr>
-          <w:rFonts w:asciiTheme="majorBidi" w:hAnsiTheme="majorBidi" w:cstheme="majorBidi"/>
-          <w:lang w:val="en-US"/>
-        </w:rPr>
-        <w:t xml:space="preserve">code </w:t>
-      </w:r>
-      <w:r>
-        <w:rPr>
-          <w:rFonts w:asciiTheme="majorBidi" w:hAnsiTheme="majorBidi" w:cstheme="majorBidi"/>
-          <w:lang w:val="en-US"/>
-        </w:rPr>
-        <w:t xml:space="preserve">of the project which </w:t>
-      </w:r>
-      <w:r>
-        <w:rPr>
-          <w:rFonts w:asciiTheme="majorBidi" w:hAnsiTheme="majorBidi" w:cstheme="majorBidi"/>
-          <w:lang w:val="en-US"/>
-        </w:rPr>
-        <w:t>compares</w:t>
-      </w:r>
-      <w:r>
-        <w:rPr>
-          <w:rFonts w:asciiTheme="majorBidi" w:hAnsiTheme="majorBidi" w:cstheme="majorBidi"/>
-          <w:lang w:val="en-US"/>
-        </w:rPr>
-        <w:t xml:space="preserve"> target barcodes</w:t>
-      </w:r>
-      <w:r>
-        <w:rPr>
-          <w:rFonts w:asciiTheme="majorBidi" w:hAnsiTheme="majorBidi" w:cstheme="majorBidi"/>
-          <w:lang w:val="en-US"/>
-        </w:rPr>
-        <w:t xml:space="preserve"> continuously</w:t>
-      </w:r>
-      <w:r>
-        <w:rPr>
-          <w:rFonts w:asciiTheme="majorBidi" w:hAnsiTheme="majorBidi" w:cstheme="majorBidi"/>
-          <w:lang w:val="en-US"/>
-        </w:rPr>
-        <w:t xml:space="preserve"> to a golden one until the switch is pressed to scan the new golden barcode, if a wrong golden barcode scanned or if you end the comparison to the target barcodes</w:t>
-      </w:r>
-      <w:r>
-        <w:rPr>
-          <w:rFonts w:asciiTheme="majorBidi" w:hAnsiTheme="majorBidi" w:cstheme="majorBidi"/>
-          <w:lang w:val="en-US"/>
-        </w:rPr>
-        <w:t xml:space="preserve"> press the switch to change the golden barcode.</w:t>
-      </w:r>
-    </w:p>
-    <w:p>
-      <w:pPr>
-        <w:rPr>
-          <w:rFonts w:asciiTheme="majorBidi" w:hAnsiTheme="majorBidi" w:cstheme="majorBidi"/>
-          <w:lang w:val="en-US"/>
-        </w:rPr>
-      </w:pPr>
-      <w:r>
-        <w:rPr>
-          <w:rFonts w:asciiTheme="majorBidi" w:hAnsiTheme="majorBidi" w:cstheme="majorBidi"/>
-          <w:lang w:val="en-US"/>
-        </w:rPr>
-        <w:t xml:space="preserve">Always when you switch back </w:t>
-      </w:r>
-      <w:r>
-        <w:rPr>
-          <w:rFonts w:asciiTheme="majorBidi" w:hAnsiTheme="majorBidi" w:cstheme="majorBidi"/>
-          <w:lang w:val="en-US"/>
-        </w:rPr>
-        <w:t xml:space="preserve">(by pressing the switch) </w:t>
-      </w:r>
-      <w:r>
-        <w:rPr>
-          <w:rFonts w:asciiTheme="majorBidi" w:hAnsiTheme="majorBidi" w:cstheme="majorBidi"/>
-          <w:lang w:val="en-US"/>
-        </w:rPr>
-        <w:t>to the scan golden barcode screen</w:t>
-      </w:r>
-      <w:r>
-        <w:rPr>
-          <w:rFonts w:asciiTheme="majorBidi" w:hAnsiTheme="majorBidi" w:cstheme="majorBidi"/>
-          <w:lang w:val="en-US"/>
-        </w:rPr>
-        <w:t xml:space="preserve"> you can see the battery percentage and the WI-FI access point Ip page that updated each scanned target barcode with the results.</w:t>
-      </w:r>
-    </w:p>
-    <w:p>
-      <w:pPr>
-        <w:rPr>
-          <w:rFonts w:asciiTheme="majorBidi" w:hAnsiTheme="majorBidi" w:cstheme="majorBidi"/>
-          <w:lang w:val="en-US"/>
-        </w:rPr>
-      </w:pPr>
-      <w:r>
-        <w:rPr>
-          <w:rFonts w:asciiTheme="majorBidi" w:hAnsiTheme="majorBidi" w:cstheme="majorBidi"/>
-          <w:lang w:val="en-US"/>
-        </w:rPr>
-        <w:t xml:space="preserve">When the program </w:t>
-      </w:r>
-      <w:r>
-        <w:rPr>
-          <w:rFonts w:asciiTheme="majorBidi" w:hAnsiTheme="majorBidi" w:cstheme="majorBidi"/>
-          <w:lang w:val="en-US"/>
-        </w:rPr>
-        <w:t>starts</w:t>
-      </w:r>
-      <w:r>
-        <w:rPr>
-          <w:rFonts w:asciiTheme="majorBidi" w:hAnsiTheme="majorBidi" w:cstheme="majorBidi"/>
-          <w:lang w:val="en-US"/>
-        </w:rPr>
-        <w:t xml:space="preserve"> </w:t>
-      </w:r>
-      <w:r>
-        <w:rPr>
-          <w:rFonts w:asciiTheme="majorBidi" w:hAnsiTheme="majorBidi" w:cstheme="majorBidi"/>
-          <w:lang w:val="en-US"/>
-        </w:rPr>
-        <w:t>run</w:t>
-      </w:r>
-      <w:r>
-        <w:rPr>
-          <w:rFonts w:asciiTheme="majorBidi" w:hAnsiTheme="majorBidi" w:cstheme="majorBidi"/>
-          <w:lang w:val="en-US"/>
-        </w:rPr>
-        <w:t>ning</w:t>
-      </w:r>
-      <w:r>
-        <w:rPr>
-          <w:rFonts w:asciiTheme="majorBidi" w:hAnsiTheme="majorBidi" w:cstheme="majorBidi"/>
-          <w:lang w:val="en-US"/>
-        </w:rPr>
-        <w:t xml:space="preserve"> </w:t>
-      </w:r>
-      <w:r>
-        <w:rPr>
-          <w:rFonts w:asciiTheme="majorBidi" w:hAnsiTheme="majorBidi" w:cstheme="majorBidi"/>
-          <w:lang w:val="en-US"/>
-        </w:rPr>
-        <w:t xml:space="preserve">you will need to press the switch to scan the first golden barcode as you can see </w:t>
-      </w:r>
-      <w:r>
-        <w:rPr>
-          <w:rFonts w:asciiTheme="majorBidi" w:hAnsiTheme="majorBidi" w:cstheme="majorBidi"/>
-          <w:lang w:val="en-US"/>
-        </w:rPr>
-        <w:t>on</w:t>
-      </w:r>
-      <w:r>
-        <w:rPr>
-          <w:rFonts w:asciiTheme="majorBidi" w:hAnsiTheme="majorBidi" w:cstheme="majorBidi"/>
-          <w:lang w:val="en-US"/>
-        </w:rPr>
-        <w:t xml:space="preserve"> the start </w:t>
-      </w:r>
-      <w:bookmarkStart w:id="22" w:name="_Hlk182679669"/>
-      <w:r>
-        <w:rPr>
-          <w:rFonts w:asciiTheme="majorBidi" w:hAnsiTheme="majorBidi" w:cstheme="majorBidi"/>
-          <w:lang w:val="en-US"/>
-        </w:rPr>
-        <w:t>screen</w:t>
-      </w:r>
-      <w:r>
-        <w:rPr>
-          <w:rStyle w:val="FootnoteReference"/>
-          <w:rFonts w:asciiTheme="majorBidi" w:hAnsiTheme="majorBidi" w:cstheme="majorBidi"/>
-          <w:lang w:val="en-US"/>
-        </w:rPr>
-        <w:footnoteReference w:id="1"/>
-      </w:r>
-      <w:r>
-        <w:rPr>
-          <w:rFonts w:asciiTheme="majorBidi" w:hAnsiTheme="majorBidi" w:cstheme="majorBidi"/>
-          <w:lang w:val="en-US"/>
-        </w:rPr>
-        <w:t>.</w:t>
-      </w:r>
-      <w:bookmarkEnd w:id="22"/>
-    </w:p>
-    <w:p>
-      <w:pPr>
-        <w:rPr>
-          <w:rFonts w:asciiTheme="majorBidi" w:hAnsiTheme="majorBidi" w:cstheme="majorBidi"/>
-          <w:lang w:val="en-US"/>
-        </w:rPr>
-      </w:pPr>
-      <w:r>
-        <w:rPr>
-          <w:rFonts w:asciiTheme="majorBidi" w:hAnsiTheme="majorBidi" w:cstheme="majorBidi"/>
-          <w:lang w:val="en-US"/>
-        </w:rPr>
-        <w:t xml:space="preserve">To access the WI-FI page you need to connect from any device with the SSID “ESP32-Access-Point” and the password “123456789”, then entire the WIFI Ip </w:t>
-      </w:r>
-      <w:r>
-        <w:rPr>
-          <w:rFonts w:asciiTheme="majorBidi" w:hAnsiTheme="majorBidi" w:cstheme="majorBidi"/>
-          <w:lang w:val="en-US"/>
-        </w:rPr>
-        <w:t xml:space="preserve">from any web browser </w:t>
-      </w:r>
-      <w:r>
-        <w:rPr>
-          <w:rFonts w:asciiTheme="majorBidi" w:hAnsiTheme="majorBidi" w:cstheme="majorBidi"/>
-          <w:lang w:val="en-US"/>
-        </w:rPr>
-        <w:t>that can be seen at the bottom of the screen in the start screen or the scan golden barcode screen</w:t>
-      </w:r>
-      <w:r>
-        <w:rPr>
-          <w:rStyle w:val="FootnoteReference"/>
-          <w:rFonts w:asciiTheme="majorBidi" w:hAnsiTheme="majorBidi" w:cstheme="majorBidi"/>
-          <w:lang w:val="en-US"/>
-        </w:rPr>
-        <w:t>1</w:t>
-      </w:r>
-      <w:r>
-        <w:rPr>
-          <w:rFonts w:asciiTheme="majorBidi" w:hAnsiTheme="majorBidi" w:cstheme="majorBidi"/>
-          <w:lang w:val="en-US"/>
-        </w:rPr>
-        <w:t>.</w:t>
-      </w:r>
-    </w:p>
-    <w:p>
-      <w:pPr>
-        <w:rPr>
-          <w:rFonts w:asciiTheme="majorBidi" w:hAnsiTheme="majorBidi" w:cstheme="majorBidi"/>
-          <w:lang w:val="en-US"/>
-        </w:rPr>
-      </w:pPr>
-      <w:r>
-        <w:rPr>
-          <w:rFonts w:asciiTheme="majorBidi" w:hAnsiTheme="majorBidi" w:cstheme="majorBidi"/>
-          <w:lang w:val="en-US"/>
-        </w:rPr>
-        <w:t xml:space="preserve">If the golden and the target barcodes are identical you will see a blue LED, green background screen with date, time and the barcodes. Else if they are </w:t>
-      </w:r>
-      <w:r>
-        <w:rPr>
-          <w:rFonts w:asciiTheme="majorBidi" w:hAnsiTheme="majorBidi" w:cstheme="majorBidi"/>
-          <w:lang w:val="en-US"/>
-        </w:rPr>
-        <w:t>different,</w:t>
-      </w:r>
-      <w:r>
-        <w:rPr>
-          <w:rFonts w:asciiTheme="majorBidi" w:hAnsiTheme="majorBidi" w:cstheme="majorBidi"/>
-          <w:lang w:val="en-US"/>
-        </w:rPr>
-        <w:t xml:space="preserve"> you will see </w:t>
-      </w:r>
-      <w:proofErr w:type="gramStart"/>
-      <w:r>
-        <w:rPr>
-          <w:rFonts w:asciiTheme="majorBidi" w:hAnsiTheme="majorBidi" w:cstheme="majorBidi"/>
-          <w:lang w:val="en-US"/>
-        </w:rPr>
-        <w:t>red</w:t>
-      </w:r>
-      <w:proofErr w:type="gramEnd"/>
-      <w:r>
-        <w:rPr>
-          <w:rFonts w:asciiTheme="majorBidi" w:hAnsiTheme="majorBidi" w:cstheme="majorBidi"/>
-          <w:lang w:val="en-US"/>
-        </w:rPr>
-        <w:t xml:space="preserve"> background screen with date, time and the barcodes</w:t>
-      </w:r>
-      <w:r>
-        <w:rPr>
-          <w:rStyle w:val="FootnoteReference"/>
-          <w:rFonts w:asciiTheme="majorBidi" w:hAnsiTheme="majorBidi" w:cstheme="majorBidi"/>
-          <w:lang w:val="en-US"/>
-        </w:rPr>
-        <w:t>1</w:t>
-      </w:r>
-      <w:r>
-        <w:rPr>
-          <w:rFonts w:asciiTheme="majorBidi" w:hAnsiTheme="majorBidi" w:cstheme="majorBidi"/>
-          <w:lang w:val="en-US"/>
-        </w:rPr>
-        <w:t>.</w:t>
-      </w:r>
-    </w:p>
-    <w:p>
-      <w:pPr>
-        <w:rPr>
-          <w:rFonts w:asciiTheme="majorBidi" w:hAnsiTheme="majorBidi" w:cstheme="majorBidi"/>
-          <w:lang w:val="en-US"/>
-        </w:rPr>
-      </w:pPr>
-    </w:p>
-    <w:p>
-      <w:pPr>
-        <w:pStyle w:val="Heading2"/>
+      </w:pPr>
+      <w:bookmarkStart w:id="24" w:name="_Toc182684362"/>
+      <w:r>
         <w:rPr>
           <w:rFonts w:asciiTheme="majorBidi" w:hAnsiTheme="majorBidi"/>
           <w:b/>
@@ -7614,8 +7631,8 @@
           <w:u w:val="single"/>
           <w:lang w:val="en-US"/>
         </w:rPr>
-      </w:pPr>
-      <w:bookmarkStart w:id="23" w:name="_Toc182684114"/>
+        <w:t>6.</w:t>
+      </w:r>
       <w:r>
         <w:rPr>
           <w:rFonts w:asciiTheme="majorBidi" w:hAnsiTheme="majorBidi"/>
@@ -7625,7 +7642,7 @@
           <w:u w:val="single"/>
           <w:lang w:val="en-US"/>
         </w:rPr>
-        <w:t>6.</w:t>
+        <w:t>2</w:t>
       </w:r>
       <w:r>
         <w:rPr>
@@ -7636,42 +7653,24 @@
           <w:u w:val="single"/>
           <w:lang w:val="en-US"/>
         </w:rPr>
-        <w:t>2</w:t>
-      </w:r>
-      <w:r>
-        <w:rPr>
-          <w:rFonts w:asciiTheme="majorBidi" w:hAnsiTheme="majorBidi"/>
-          <w:b/>
-          <w:bCs/>
-          <w:color w:val="156082" w:themeColor="accent1"/>
-          <w:u w:val="single"/>
-          <w:lang w:val="en-US"/>
-        </w:rPr>
         <w:t xml:space="preserve"> Project_Arduino_code.ino</w:t>
       </w:r>
-      <w:bookmarkEnd w:id="23"/>
-    </w:p>
-    <w:p>
-      <w:pPr>
-        <w:rPr>
-          <w:rFonts w:asciiTheme="majorBidi" w:hAnsiTheme="majorBidi" w:cstheme="majorBidi"/>
-          <w:u w:val="single"/>
-          <w:lang w:val="en-US"/>
-        </w:rPr>
-      </w:pPr>
-      <w:r>
-        <w:rPr>
-          <w:rFonts w:asciiTheme="majorBidi" w:hAnsiTheme="majorBidi" w:cstheme="majorBidi"/>
-          <w:u w:val="single"/>
-        </w:rPr>
-        <w:t xml:space="preserve">Detailed </w:t>
-      </w:r>
-      <w:r>
-        <w:rPr>
-          <w:rFonts w:asciiTheme="majorBidi" w:hAnsiTheme="majorBidi" w:cstheme="majorBidi"/>
-          <w:u w:val="single"/>
-        </w:rPr>
-        <w:t>description of the code:</w:t>
+      <w:bookmarkEnd w:id="24"/>
+    </w:p>
+    <w:p>
+      <w:pPr>
+        <w:rPr>
+          <w:rFonts w:asciiTheme="majorBidi" w:hAnsiTheme="majorBidi" w:cstheme="majorBidi"/>
+          <w:u w:val="single"/>
+          <w:lang w:val="en-US"/>
+        </w:rPr>
+      </w:pPr>
+      <w:r>
+        <w:rPr>
+          <w:rFonts w:asciiTheme="majorBidi" w:hAnsiTheme="majorBidi" w:cstheme="majorBidi"/>
+          <w:u w:val="single"/>
+        </w:rPr>
+        <w:t>Detailed description of the code:</w:t>
       </w:r>
     </w:p>
     <w:p>
@@ -8073,28 +8072,7 @@
           <w:rFonts w:asciiTheme="majorBidi" w:hAnsiTheme="majorBidi" w:cstheme="majorBidi"/>
           <w:lang w:val="en-US"/>
         </w:rPr>
-        <w:t>pin mode</w:t>
-      </w:r>
-      <w:r>
-        <w:rPr>
-          <w:rFonts w:asciiTheme="majorBidi" w:hAnsiTheme="majorBidi" w:cstheme="majorBidi"/>
-          <w:lang w:val="en-US"/>
-        </w:rPr>
-        <w:t xml:space="preserve">, battery feedback </w:t>
-      </w:r>
-      <w:r>
-        <w:rPr>
-          <w:rFonts w:asciiTheme="majorBidi" w:hAnsiTheme="majorBidi" w:cstheme="majorBidi"/>
-          <w:lang w:val="en-US"/>
-        </w:rPr>
-        <w:t>pin mode</w:t>
-      </w:r>
-      <w:r>
-        <w:rPr>
-          <w:rFonts w:asciiTheme="majorBidi" w:hAnsiTheme="majorBidi" w:cstheme="majorBidi"/>
-          <w:lang w:val="en-US"/>
-        </w:rPr>
-        <w:t xml:space="preserve">, starts the ESP32 as an </w:t>
+        <w:t xml:space="preserve">pin mode, battery feedback pin mode, starts the ESP32 as an </w:t>
       </w:r>
       <w:proofErr w:type="gramStart"/>
       <w:r>
@@ -8338,6 +8316,13 @@
           <w:lang w:val="en-US"/>
         </w:rPr>
         <w:footnoteReference w:id="2"/>
+      </w:r>
+      <w:r>
+        <w:rPr>
+          <w:rStyle w:val="FootnoteReference"/>
+          <w:rFonts w:asciiTheme="majorBidi" w:hAnsiTheme="majorBidi" w:cstheme="majorBidi"/>
+          <w:lang w:val="en-US"/>
+        </w:rPr>
         <w:t>1</w:t>
       </w:r>
       <w:r>
@@ -8365,21 +8350,30 @@
           <w:rFonts w:asciiTheme="majorBidi" w:hAnsiTheme="majorBidi" w:cstheme="majorBidi"/>
           <w:lang w:val="en-US"/>
         </w:rPr>
-        <w:t xml:space="preserve">Lines 225-279: entire while(1) loop </w:t>
-      </w:r>
-      <w:r>
-        <w:rPr>
-          <w:rFonts w:asciiTheme="majorBidi" w:hAnsiTheme="majorBidi" w:cstheme="majorBidi"/>
-          <w:lang w:val="en-US"/>
-        </w:rPr>
-        <w:t>each iteration</w:t>
-      </w:r>
-      <w:r>
-        <w:rPr>
-          <w:rFonts w:asciiTheme="majorBidi" w:hAnsiTheme="majorBidi" w:cstheme="majorBidi"/>
-          <w:lang w:val="en-US"/>
-        </w:rPr>
-        <w:t xml:space="preserve"> scanning</w:t>
+        <w:t xml:space="preserve">Lines 225-279: entire </w:t>
+      </w:r>
+      <w:proofErr w:type="gramStart"/>
+      <w:r>
+        <w:rPr>
+          <w:rFonts w:asciiTheme="majorBidi" w:hAnsiTheme="majorBidi" w:cstheme="majorBidi"/>
+          <w:lang w:val="en-US"/>
+        </w:rPr>
+        <w:t>while(</w:t>
+      </w:r>
+      <w:proofErr w:type="gramEnd"/>
+      <w:r>
+        <w:rPr>
+          <w:rFonts w:asciiTheme="majorBidi" w:hAnsiTheme="majorBidi" w:cstheme="majorBidi"/>
+          <w:lang w:val="en-US"/>
+        </w:rPr>
+        <w:t xml:space="preserve">1) loop </w:t>
+      </w:r>
+      <w:r>
+        <w:rPr>
+          <w:rFonts w:asciiTheme="majorBidi" w:hAnsiTheme="majorBidi" w:cstheme="majorBidi"/>
+          <w:lang w:val="en-US"/>
+        </w:rPr>
+        <w:t>each iteration scanning</w:t>
       </w:r>
       <w:r>
         <w:rPr>
@@ -8630,7 +8624,7 @@
           <w:lang w:val="en-US"/>
         </w:rPr>
       </w:pPr>
-      <w:bookmarkStart w:id="24" w:name="_Toc182684115"/>
+      <w:bookmarkStart w:id="25" w:name="_Toc182684363"/>
       <w:r>
         <w:rPr>
           <w:rFonts w:asciiTheme="majorBidi" w:hAnsiTheme="majorBidi"/>
@@ -8675,7 +8669,7 @@
         </w:rPr>
         <w:t>Summary and results</w:t>
       </w:r>
-      <w:bookmarkEnd w:id="24"/>
+      <w:bookmarkEnd w:id="25"/>
     </w:p>
     <w:p>
       <w:pPr>
@@ -8715,14 +8709,7 @@
         <w:rPr>
           <w:rFonts w:asciiTheme="majorBidi" w:hAnsiTheme="majorBidi" w:cstheme="majorBidi"/>
         </w:rPr>
-        <w:t xml:space="preserve">Our project was able to provide an accurate result when comparing Bar-codes, with a system of alarms that get the attention of the user if such a difference </w:t>
-      </w:r>
-      <w:proofErr w:type="gramStart"/>
-      <w:r>
-        <w:rPr>
-          <w:rFonts w:asciiTheme="majorBidi" w:hAnsiTheme="majorBidi" w:cstheme="majorBidi"/>
-        </w:rPr>
-        <w:t>is de</w:t>
+        <w:t>Our project was able to provide an accurate result when comparing Bar-codes, with a system of alarms that get the attention of the user if such a difference is de</w:t>
       </w:r>
       <w:r>
         <w:rPr>
@@ -8737,7 +8724,6 @@
         </w:rPr>
         <w:t>ucted</w:t>
       </w:r>
-      <w:proofErr w:type="gramEnd"/>
       <w:r>
         <w:rPr>
           <w:rFonts w:asciiTheme="majorBidi" w:hAnsiTheme="majorBidi" w:cstheme="majorBidi" w:hint="cs"/>
@@ -8765,7 +8751,7 @@
         </w:rPr>
         <w:t xml:space="preserve"> </w:t>
       </w:r>
-      <w:bookmarkStart w:id="25" w:name="_Toc182684116"/>
+      <w:bookmarkStart w:id="26" w:name="_Toc182684364"/>
       <w:r>
         <w:rPr>
           <w:rFonts w:asciiTheme="majorBidi" w:hAnsiTheme="majorBidi"/>
@@ -8807,30 +8793,14 @@
         </w:rPr>
         <w:t>Conclusions</w:t>
       </w:r>
-      <w:bookmarkEnd w:id="25"/>
+      <w:bookmarkEnd w:id="26"/>
     </w:p>
     <w:p>
       <w:pPr>
         <w:ind w:left="720"/>
       </w:pPr>
       <w:r>
-        <w:t xml:space="preserve">We made full end to end process and achieved </w:t>
-      </w:r>
-      <w:proofErr w:type="gramStart"/>
-      <w:r>
-        <w:t>most of</w:t>
-      </w:r>
-      <w:proofErr w:type="gramEnd"/>
-      <w:r>
-        <w:t xml:space="preserve"> our goals. While working on the project we met </w:t>
-      </w:r>
-      <w:proofErr w:type="gramStart"/>
-      <w:r>
-        <w:t>a few</w:t>
-      </w:r>
-      <w:proofErr w:type="gramEnd"/>
-      <w:r>
-        <w:t xml:space="preserve"> difficulties.</w:t>
+        <w:t>We made full end to end process and achieved most of our goals. While working on the project we met a few difficulties.</w:t>
       </w:r>
     </w:p>
     <w:p>
@@ -8841,15 +8811,7 @@
         <w:t>T</w:t>
       </w:r>
       <w:r>
-        <w:t xml:space="preserve">here were several components that </w:t>
-      </w:r>
-      <w:proofErr w:type="gramStart"/>
-      <w:r>
-        <w:t>didn't</w:t>
-      </w:r>
-      <w:proofErr w:type="gramEnd"/>
-      <w:r>
-        <w:t xml:space="preserve"> work as expected (SD card which does not save the data and the </w:t>
+        <w:t xml:space="preserve">here were several components that didn't work as expected (SD card which does not save the data and the </w:t>
       </w:r>
       <w:r>
         <w:t>Screen</w:t>
@@ -8889,15 +8851,7 @@
         <w:t xml:space="preserve"> we ended up connecting wrong pins</w:t>
       </w:r>
       <w:r>
-        <w:t xml:space="preserve">, and using </w:t>
-      </w:r>
-      <w:proofErr w:type="gramStart"/>
-      <w:r>
-        <w:t>some</w:t>
-      </w:r>
-      <w:proofErr w:type="gramEnd"/>
-      <w:r>
-        <w:t xml:space="preserve"> important SPI Pins to components that totally did not need them</w:t>
+        <w:t>, and using some important SPI Pins to components that totally did not need them</w:t>
       </w:r>
       <w:r>
         <w:t>.</w:t>
@@ -8951,15 +8905,7 @@
         <w:t xml:space="preserve"> for the screen</w:t>
       </w:r>
       <w:r>
-        <w:t xml:space="preserve"> </w:t>
-      </w:r>
-      <w:proofErr w:type="gramStart"/>
-      <w:r>
-        <w:t>are shown</w:t>
-      </w:r>
-      <w:proofErr w:type="gramEnd"/>
-      <w:r>
-        <w:t xml:space="preserve"> </w:t>
+        <w:t xml:space="preserve"> are shown </w:t>
       </w:r>
       <w:r>
         <w:rPr>
@@ -9235,7 +9181,7 @@
           <w:lang w:val="en-US"/>
         </w:rPr>
       </w:pPr>
-      <w:bookmarkStart w:id="26" w:name="_Toc182684117"/>
+      <w:bookmarkStart w:id="27" w:name="_Toc182684365"/>
       <w:r>
         <w:rPr>
           <w:rFonts w:asciiTheme="majorBidi" w:hAnsiTheme="majorBidi"/>
@@ -9277,7 +9223,7 @@
         </w:rPr>
         <w:t>Future improvements</w:t>
       </w:r>
-      <w:bookmarkEnd w:id="26"/>
+      <w:bookmarkEnd w:id="27"/>
     </w:p>
     <w:p>
       <w:pPr>
@@ -9394,7 +9340,7 @@
           <w:u w:val="single"/>
         </w:rPr>
       </w:pPr>
-      <w:bookmarkStart w:id="27" w:name="_Toc182684118"/>
+      <w:bookmarkStart w:id="28" w:name="_Toc182684366"/>
       <w:r>
         <w:rPr>
           <w:rFonts w:asciiTheme="majorBidi" w:hAnsiTheme="majorBidi"/>
@@ -9416,7 +9362,7 @@
         </w:rPr>
         <w:t>.Appendix</w:t>
       </w:r>
-      <w:bookmarkEnd w:id="27"/>
+      <w:bookmarkEnd w:id="28"/>
     </w:p>
     <w:p>
       <w:pPr>
@@ -9429,7 +9375,7 @@
           <w:u w:val="single"/>
         </w:rPr>
       </w:pPr>
-      <w:bookmarkStart w:id="28" w:name="_Toc182684119"/>
+      <w:bookmarkStart w:id="29" w:name="_Toc182684367"/>
       <w:r>
         <w:rPr>
           <w:rFonts w:asciiTheme="majorBidi" w:hAnsiTheme="majorBidi"/>
@@ -9492,7 +9438,7 @@
         </w:rPr>
         <w:t>tic</w:t>
       </w:r>
-      <w:bookmarkEnd w:id="28"/>
+      <w:bookmarkEnd w:id="29"/>
     </w:p>
     <w:p>
       <w:pPr>
@@ -10411,7 +10357,7 @@
           <w:u w:val="single"/>
         </w:rPr>
       </w:pPr>
-      <w:bookmarkStart w:id="29" w:name="_Toc182684120"/>
+      <w:bookmarkStart w:id="30" w:name="_Toc182684368"/>
       <w:r>
         <w:rPr>
           <w:rFonts w:asciiTheme="majorBidi" w:hAnsiTheme="majorBidi"/>
@@ -10912,8 +10858,9 @@
       <w:r>
         <w:rPr>
           <w:rFonts w:ascii="Times New Roman" w:eastAsia="Times New Roman" w:hAnsi="Times New Roman" w:cs="Times New Roman"/>
+          <w:noProof/>
           <w:kern w:val="0"/>
-          <w:lang w:val="en-IL" w:eastAsia="en-IL"/>
+          <w:lang w:eastAsia="en-IL"/>
           <w14:ligatures w14:val="none"/>
         </w:rPr>
         <w:drawing>
@@ -10984,8 +10931,9 @@
       <w:r>
         <w:rPr>
           <w:rFonts w:ascii="Times New Roman" w:eastAsia="Times New Roman" w:hAnsi="Times New Roman" w:cs="Times New Roman"/>
+          <w:noProof/>
           <w:kern w:val="0"/>
-          <w:lang w:val="en-IL" w:eastAsia="en-IL"/>
+          <w:lang w:eastAsia="en-IL"/>
           <w14:ligatures w14:val="none"/>
         </w:rPr>
         <w:drawing>
@@ -11151,26 +11099,7 @@
                                   <w14:round/>
                                 </w14:textOutline>
                               </w:rPr>
-                              <w:t>Identical</w:t>
-                            </w:r>
-                            <w:r>
-                              <w:rPr>
-                                <w:b/>
-                                <w:bCs/>
-                                <w:color w:val="00FF00"/>
-                                <w:lang w:val="en-US"/>
-                                <w14:shadow w14:blurRad="38100" w14:dist="19050" w14:dir="2700000" w14:sx="100000" w14:sy="100000" w14:kx="0" w14:ky="0" w14:algn="tl">
-                                  <w14:schemeClr w14:val="dk1">
-                                    <w14:alpha w14:val="60000"/>
-                                  </w14:schemeClr>
-                                </w14:shadow>
-                                <w14:textOutline w14:w="0" w14:cap="flat" w14:cmpd="sng" w14:algn="ctr">
-                                  <w14:noFill/>
-                                  <w14:prstDash w14:val="solid"/>
-                                  <w14:round/>
-                                </w14:textOutline>
-                              </w:rPr>
-                              <w:t xml:space="preserve"> Barcodes WI-FI page</w:t>
+                              <w:t>Identical Barcodes WI-FI page</w:t>
                             </w:r>
                           </w:p>
                         </w:txbxContent>
@@ -11231,26 +11160,7 @@
                             <w14:round/>
                           </w14:textOutline>
                         </w:rPr>
-                        <w:t>Identical</w:t>
-                      </w:r>
-                      <w:r>
-                        <w:rPr>
-                          <w:b/>
-                          <w:bCs/>
-                          <w:color w:val="00FF00"/>
-                          <w:lang w:val="en-US"/>
-                          <w14:shadow w14:blurRad="38100" w14:dist="19050" w14:dir="2700000" w14:sx="100000" w14:sy="100000" w14:kx="0" w14:ky="0" w14:algn="tl">
-                            <w14:schemeClr w14:val="dk1">
-                              <w14:alpha w14:val="60000"/>
-                            </w14:schemeClr>
-                          </w14:shadow>
-                          <w14:textOutline w14:w="0" w14:cap="flat" w14:cmpd="sng" w14:algn="ctr">
-                            <w14:noFill/>
-                            <w14:prstDash w14:val="solid"/>
-                            <w14:round/>
-                          </w14:textOutline>
-                        </w:rPr>
-                        <w:t xml:space="preserve"> Barcodes WI-FI page</w:t>
+                        <w:t>Identical Barcodes WI-FI page</w:t>
                       </w:r>
                     </w:p>
                   </w:txbxContent>
@@ -11701,7 +11611,6 @@
                               </w:rPr>
                               <w:t xml:space="preserve">Blue </w:t>
                             </w:r>
-                            <w:proofErr w:type="gramStart"/>
                             <w:r>
                               <w:rPr>
                                 <w:b/>
@@ -11719,27 +11628,7 @@
                                   <w14:round/>
                                 </w14:textOutline>
                               </w:rPr>
-                              <w:t>LED,  indicates</w:t>
-                            </w:r>
-                            <w:proofErr w:type="gramEnd"/>
-                            <w:r>
-                              <w:rPr>
-                                <w:b/>
-                                <w:bCs/>
-                                <w:color w:val="00FF00"/>
-                                <w:lang w:val="en-US"/>
-                                <w14:shadow w14:blurRad="38100" w14:dist="19050" w14:dir="2700000" w14:sx="100000" w14:sy="100000" w14:kx="0" w14:ky="0" w14:algn="tl">
-                                  <w14:schemeClr w14:val="dk1">
-                                    <w14:alpha w14:val="60000"/>
-                                  </w14:schemeClr>
-                                </w14:shadow>
-                                <w14:textOutline w14:w="0" w14:cap="flat" w14:cmpd="sng" w14:algn="ctr">
-                                  <w14:noFill/>
-                                  <w14:prstDash w14:val="solid"/>
-                                  <w14:round/>
-                                </w14:textOutline>
-                              </w:rPr>
-                              <w:t xml:space="preserve"> identical barcodes</w:t>
+                              <w:t>LED,  indicates identical barcodes</w:t>
                             </w:r>
                           </w:p>
                         </w:txbxContent>
@@ -11802,7 +11691,6 @@
                         </w:rPr>
                         <w:t xml:space="preserve">Blue </w:t>
                       </w:r>
-                      <w:proofErr w:type="gramStart"/>
                       <w:r>
                         <w:rPr>
                           <w:b/>
@@ -11820,27 +11708,7 @@
                             <w14:round/>
                           </w14:textOutline>
                         </w:rPr>
-                        <w:t>LED,  indicates</w:t>
-                      </w:r>
-                      <w:proofErr w:type="gramEnd"/>
-                      <w:r>
-                        <w:rPr>
-                          <w:b/>
-                          <w:bCs/>
-                          <w:color w:val="00FF00"/>
-                          <w:lang w:val="en-US"/>
-                          <w14:shadow w14:blurRad="38100" w14:dist="19050" w14:dir="2700000" w14:sx="100000" w14:sy="100000" w14:kx="0" w14:ky="0" w14:algn="tl">
-                            <w14:schemeClr w14:val="dk1">
-                              <w14:alpha w14:val="60000"/>
-                            </w14:schemeClr>
-                          </w14:shadow>
-                          <w14:textOutline w14:w="0" w14:cap="flat" w14:cmpd="sng" w14:algn="ctr">
-                            <w14:noFill/>
-                            <w14:prstDash w14:val="solid"/>
-                            <w14:round/>
-                          </w14:textOutline>
-                        </w:rPr>
-                        <w:t xml:space="preserve"> identical barcodes</w:t>
+                        <w:t>LED,  indicates identical barcodes</w:t>
                       </w:r>
                     </w:p>
                   </w:txbxContent>
@@ -12232,8 +12100,9 @@
       <w:r>
         <w:rPr>
           <w:rFonts w:ascii="Times New Roman" w:eastAsia="Times New Roman" w:hAnsi="Times New Roman" w:cs="Times New Roman"/>
+          <w:noProof/>
           <w:kern w:val="0"/>
-          <w:lang w:val="en-IL" w:eastAsia="en-IL"/>
+          <w:lang w:eastAsia="en-IL"/>
           <w14:ligatures w14:val="none"/>
         </w:rPr>
         <w:drawing>
@@ -12302,8 +12171,9 @@
       <w:r>
         <w:rPr>
           <w:rFonts w:ascii="Times New Roman" w:eastAsia="Times New Roman" w:hAnsi="Times New Roman" w:cs="Times New Roman"/>
+          <w:noProof/>
           <w:kern w:val="0"/>
-          <w:lang w:val="en-IL" w:eastAsia="en-IL"/>
+          <w:lang w:eastAsia="en-IL"/>
           <w14:ligatures w14:val="none"/>
         </w:rPr>
         <w:drawing>
@@ -12372,8 +12242,9 @@
       <w:r>
         <w:rPr>
           <w:rFonts w:ascii="Times New Roman" w:eastAsia="Times New Roman" w:hAnsi="Times New Roman" w:cs="Times New Roman"/>
+          <w:noProof/>
           <w:kern w:val="0"/>
-          <w:lang w:val="en-IL" w:eastAsia="en-IL"/>
+          <w:lang w:eastAsia="en-IL"/>
           <w14:ligatures w14:val="none"/>
         </w:rPr>
         <w:drawing>
@@ -12442,8 +12313,9 @@
       <w:r>
         <w:rPr>
           <w:rFonts w:ascii="Times New Roman" w:eastAsia="Times New Roman" w:hAnsi="Times New Roman" w:cs="Times New Roman"/>
+          <w:noProof/>
           <w:kern w:val="0"/>
-          <w:lang w:val="en-IL" w:eastAsia="en-IL"/>
+          <w:lang w:eastAsia="en-IL"/>
           <w14:ligatures w14:val="none"/>
         </w:rPr>
         <w:drawing>
@@ -12512,8 +12384,9 @@
       <w:r>
         <w:rPr>
           <w:rFonts w:ascii="Times New Roman" w:eastAsia="Times New Roman" w:hAnsi="Times New Roman" w:cs="Times New Roman"/>
+          <w:noProof/>
           <w:kern w:val="0"/>
-          <w:lang w:val="en-IL" w:eastAsia="en-IL"/>
+          <w:lang w:eastAsia="en-IL"/>
           <w14:ligatures w14:val="none"/>
         </w:rPr>
         <w:drawing>
@@ -12694,21 +12567,9 @@
           <w:color w:val="156082" w:themeColor="accent1"/>
           <w:u w:val="single"/>
         </w:rPr>
-        <w:t xml:space="preserve">Device &amp; working mode </w:t>
-      </w:r>
-      <w:proofErr w:type="gramStart"/>
-      <w:r>
-        <w:rPr>
-          <w:rFonts w:asciiTheme="majorBidi" w:hAnsiTheme="majorBidi"/>
-          <w:b/>
-          <w:bCs/>
-          <w:color w:val="156082" w:themeColor="accent1"/>
-          <w:u w:val="single"/>
-        </w:rPr>
-        <w:t>images</w:t>
-      </w:r>
-      <w:bookmarkEnd w:id="29"/>
-      <w:proofErr w:type="gramEnd"/>
+        <w:t>Device &amp; working mode images</w:t>
+      </w:r>
+      <w:bookmarkEnd w:id="30"/>
     </w:p>
     <w:p>
       <w:pPr>
@@ -12716,7 +12577,7 @@
         <w:rPr>
           <w:rFonts w:ascii="Times New Roman" w:eastAsia="Times New Roman" w:hAnsi="Times New Roman" w:cs="Times New Roman"/>
           <w:kern w:val="0"/>
-          <w:lang w:val="en-IL" w:eastAsia="en-IL"/>
+          <w:lang w:eastAsia="en-IL"/>
           <w14:ligatures w14:val="none"/>
         </w:rPr>
       </w:pPr>
@@ -12733,7 +12594,7 @@
           <w:u w:val="single"/>
         </w:rPr>
       </w:pPr>
-      <w:bookmarkStart w:id="30" w:name="_Toc182684121"/>
+      <w:bookmarkStart w:id="31" w:name="_Toc182684369"/>
       <w:r>
         <w:rPr>
           <w:rFonts w:asciiTheme="majorBidi" w:hAnsiTheme="majorBidi"/>
@@ -12786,20 +12647,12 @@
         </w:rPr>
         <w:t>Refernces</w:t>
       </w:r>
-      <w:bookmarkEnd w:id="30"/>
+      <w:bookmarkEnd w:id="31"/>
       <w:proofErr w:type="spellEnd"/>
     </w:p>
     <w:p>
       <w:r>
-        <w:t xml:space="preserve">We would like to express our gratitude to our supervisor, Mony, for his invaluable guidance and support. Without his assistance, we would not have completed this project. We have included </w:t>
-      </w:r>
-      <w:proofErr w:type="gramStart"/>
-      <w:r>
-        <w:t>some of</w:t>
-      </w:r>
-      <w:proofErr w:type="gramEnd"/>
-      <w:r>
-        <w:t xml:space="preserve"> the references Mony directed us to, which were essential for our progress.</w:t>
+        <w:t>We would like to express our gratitude to our supervisor, Mony, for his invaluable guidance and support. Without his assistance, we would not have completed this project. We have included some of the references Mony directed us to, which were essential for our progress.</w:t>
       </w:r>
     </w:p>
     <w:p>
@@ -14674,6 +14527,7 @@
   <w:style w:type="character" w:default="1" w:styleId="DefaultParagraphFont">
     <w:name w:val="Default Paragraph Font"/>
     <w:uiPriority w:val="1"/>
+    <w:semiHidden/>
     <w:unhideWhenUsed/>
   </w:style>
   <w:style w:type="table" w:default="1" w:styleId="TableNormal">
@@ -15190,7 +15044,7 @@
     <w:rPr>
       <w:rFonts w:ascii="Times New Roman" w:eastAsia="Times New Roman" w:hAnsi="Times New Roman" w:cs="Times New Roman"/>
       <w:kern w:val="0"/>
-      <w:lang w:val="en-IL" w:eastAsia="en-IL"/>
+      <w:lang w:eastAsia="en-IL"/>
       <w14:ligatures w14:val="none"/>
     </w:rPr>
   </w:style>

</xml_diff>

<commit_message>
cosmitcs for final pres
</commit_message>
<xml_diff>
--- a/Final report/Final report IOT Barcode checker 7681.docx
+++ b/Final report/Final report IOT Barcode checker 7681.docx
@@ -561,7 +561,7 @@
             <w:rPr>
               <w:rFonts w:eastAsiaTheme="minorEastAsia"/>
               <w:noProof/>
-              <w:lang w:val="en-IL" w:eastAsia="en-IL"/>
+              <w:lang w:eastAsia="en-IL"/>
             </w:rPr>
           </w:pPr>
           <w:r>
@@ -598,7 +598,7 @@
               <w:rPr>
                 <w:rFonts w:eastAsiaTheme="minorEastAsia"/>
                 <w:noProof/>
-                <w:lang w:val="en-IL" w:eastAsia="en-IL"/>
+                <w:lang w:eastAsia="en-IL"/>
               </w:rPr>
               <w:tab/>
             </w:r>
@@ -672,7 +672,7 @@
             <w:rPr>
               <w:rFonts w:eastAsiaTheme="minorEastAsia"/>
               <w:noProof/>
-              <w:lang w:val="en-IL" w:eastAsia="en-IL"/>
+              <w:lang w:eastAsia="en-IL"/>
             </w:rPr>
           </w:pPr>
           <w:hyperlink w:anchor="_Toc182684340" w:history="1">
@@ -746,7 +746,7 @@
             <w:rPr>
               <w:rFonts w:eastAsiaTheme="minorEastAsia"/>
               <w:noProof/>
-              <w:lang w:val="en-IL" w:eastAsia="en-IL"/>
+              <w:lang w:eastAsia="en-IL"/>
             </w:rPr>
           </w:pPr>
           <w:hyperlink w:anchor="_Toc182684341" w:history="1">
@@ -820,7 +820,7 @@
             <w:rPr>
               <w:rFonts w:eastAsiaTheme="minorEastAsia"/>
               <w:noProof/>
-              <w:lang w:val="en-IL" w:eastAsia="en-IL"/>
+              <w:lang w:eastAsia="en-IL"/>
             </w:rPr>
           </w:pPr>
           <w:hyperlink w:anchor="_Toc182684342" w:history="1">
@@ -894,7 +894,7 @@
             <w:rPr>
               <w:rFonts w:eastAsiaTheme="minorEastAsia"/>
               <w:noProof/>
-              <w:lang w:val="en-IL" w:eastAsia="en-IL"/>
+              <w:lang w:eastAsia="en-IL"/>
             </w:rPr>
           </w:pPr>
           <w:hyperlink w:anchor="_Toc182684343" w:history="1">
@@ -968,7 +968,7 @@
             <w:rPr>
               <w:rFonts w:eastAsiaTheme="minorEastAsia"/>
               <w:noProof/>
-              <w:lang w:val="en-IL" w:eastAsia="en-IL"/>
+              <w:lang w:eastAsia="en-IL"/>
             </w:rPr>
           </w:pPr>
           <w:hyperlink w:anchor="_Toc182684344" w:history="1">
@@ -1042,7 +1042,7 @@
             <w:rPr>
               <w:rFonts w:eastAsiaTheme="minorEastAsia"/>
               <w:noProof/>
-              <w:lang w:val="en-IL" w:eastAsia="en-IL"/>
+              <w:lang w:eastAsia="en-IL"/>
             </w:rPr>
           </w:pPr>
           <w:hyperlink w:anchor="_Toc182684345" w:history="1">
@@ -1116,7 +1116,7 @@
             <w:rPr>
               <w:rFonts w:eastAsiaTheme="minorEastAsia"/>
               <w:noProof/>
-              <w:lang w:val="en-IL" w:eastAsia="en-IL"/>
+              <w:lang w:eastAsia="en-IL"/>
             </w:rPr>
           </w:pPr>
           <w:hyperlink w:anchor="_Toc182684346" w:history="1">
@@ -1190,7 +1190,7 @@
             <w:rPr>
               <w:rFonts w:eastAsiaTheme="minorEastAsia"/>
               <w:noProof/>
-              <w:lang w:val="en-IL" w:eastAsia="en-IL"/>
+              <w:lang w:eastAsia="en-IL"/>
             </w:rPr>
           </w:pPr>
           <w:hyperlink w:anchor="_Toc182684347" w:history="1">
@@ -1264,7 +1264,7 @@
             <w:rPr>
               <w:rFonts w:eastAsiaTheme="minorEastAsia"/>
               <w:noProof/>
-              <w:lang w:val="en-IL" w:eastAsia="en-IL"/>
+              <w:lang w:eastAsia="en-IL"/>
             </w:rPr>
           </w:pPr>
           <w:hyperlink w:anchor="_Toc182684348" w:history="1">
@@ -1360,7 +1360,7 @@
             <w:rPr>
               <w:rFonts w:eastAsiaTheme="minorEastAsia"/>
               <w:noProof/>
-              <w:lang w:val="en-IL" w:eastAsia="en-IL"/>
+              <w:lang w:eastAsia="en-IL"/>
             </w:rPr>
           </w:pPr>
           <w:hyperlink w:anchor="_Toc182684349" w:history="1">
@@ -1434,7 +1434,7 @@
             <w:rPr>
               <w:rFonts w:eastAsiaTheme="minorEastAsia"/>
               <w:noProof/>
-              <w:lang w:val="en-IL" w:eastAsia="en-IL"/>
+              <w:lang w:eastAsia="en-IL"/>
             </w:rPr>
           </w:pPr>
           <w:hyperlink w:anchor="_Toc182684350" w:history="1">
@@ -1509,7 +1509,7 @@
             <w:rPr>
               <w:rFonts w:eastAsiaTheme="minorEastAsia"/>
               <w:noProof/>
-              <w:lang w:val="en-IL" w:eastAsia="en-IL"/>
+              <w:lang w:eastAsia="en-IL"/>
             </w:rPr>
           </w:pPr>
           <w:hyperlink w:anchor="_Toc182684351" w:history="1">
@@ -1517,7 +1517,7 @@
               <w:rPr>
                 <w:rFonts w:eastAsiaTheme="minorEastAsia"/>
                 <w:noProof/>
-                <w:lang w:val="en-IL" w:eastAsia="en-IL"/>
+                <w:lang w:eastAsia="en-IL"/>
               </w:rPr>
               <w:tab/>
             </w:r>
@@ -1591,7 +1591,7 @@
             <w:rPr>
               <w:rFonts w:eastAsiaTheme="minorEastAsia"/>
               <w:noProof/>
-              <w:lang w:val="en-IL" w:eastAsia="en-IL"/>
+              <w:lang w:eastAsia="en-IL"/>
             </w:rPr>
           </w:pPr>
           <w:hyperlink w:anchor="_Toc182684352" w:history="1">
@@ -1676,7 +1676,7 @@
             <w:rPr>
               <w:rFonts w:eastAsiaTheme="minorEastAsia"/>
               <w:noProof/>
-              <w:lang w:val="en-IL" w:eastAsia="en-IL"/>
+              <w:lang w:eastAsia="en-IL"/>
             </w:rPr>
           </w:pPr>
           <w:hyperlink w:anchor="_Toc182684353" w:history="1">
@@ -1750,7 +1750,7 @@
             <w:rPr>
               <w:rFonts w:eastAsiaTheme="minorEastAsia"/>
               <w:noProof/>
-              <w:lang w:val="en-IL" w:eastAsia="en-IL"/>
+              <w:lang w:eastAsia="en-IL"/>
             </w:rPr>
           </w:pPr>
           <w:hyperlink w:anchor="_Toc182684354" w:history="1">
@@ -1824,7 +1824,7 @@
             <w:rPr>
               <w:rFonts w:eastAsiaTheme="minorEastAsia"/>
               <w:noProof/>
-              <w:lang w:val="en-IL" w:eastAsia="en-IL"/>
+              <w:lang w:eastAsia="en-IL"/>
             </w:rPr>
           </w:pPr>
           <w:hyperlink w:anchor="_Toc182684355" w:history="1">
@@ -1898,7 +1898,7 @@
             <w:rPr>
               <w:rFonts w:eastAsiaTheme="minorEastAsia"/>
               <w:noProof/>
-              <w:lang w:val="en-IL" w:eastAsia="en-IL"/>
+              <w:lang w:eastAsia="en-IL"/>
             </w:rPr>
           </w:pPr>
           <w:hyperlink w:anchor="_Toc182684356" w:history="1">
@@ -1972,7 +1972,7 @@
             <w:rPr>
               <w:rFonts w:eastAsiaTheme="minorEastAsia"/>
               <w:noProof/>
-              <w:lang w:val="en-IL" w:eastAsia="en-IL"/>
+              <w:lang w:eastAsia="en-IL"/>
             </w:rPr>
           </w:pPr>
           <w:hyperlink w:anchor="_Toc182684357" w:history="1">
@@ -2046,7 +2046,7 @@
             <w:rPr>
               <w:rFonts w:eastAsiaTheme="minorEastAsia"/>
               <w:noProof/>
-              <w:lang w:val="en-IL" w:eastAsia="en-IL"/>
+              <w:lang w:eastAsia="en-IL"/>
             </w:rPr>
           </w:pPr>
           <w:hyperlink w:anchor="_Toc182684358" w:history="1">
@@ -2120,7 +2120,7 @@
             <w:rPr>
               <w:rFonts w:eastAsiaTheme="minorEastAsia"/>
               <w:noProof/>
-              <w:lang w:val="en-IL" w:eastAsia="en-IL"/>
+              <w:lang w:eastAsia="en-IL"/>
             </w:rPr>
           </w:pPr>
           <w:hyperlink w:anchor="_Toc182684359" w:history="1">
@@ -2194,7 +2194,7 @@
             <w:rPr>
               <w:rFonts w:eastAsiaTheme="minorEastAsia"/>
               <w:noProof/>
-              <w:lang w:val="en-IL" w:eastAsia="en-IL"/>
+              <w:lang w:eastAsia="en-IL"/>
             </w:rPr>
           </w:pPr>
           <w:hyperlink w:anchor="_Toc182684360" w:history="1">
@@ -2289,7 +2289,7 @@
             <w:rPr>
               <w:rFonts w:eastAsiaTheme="minorEastAsia"/>
               <w:noProof/>
-              <w:lang w:val="en-IL" w:eastAsia="en-IL"/>
+              <w:lang w:eastAsia="en-IL"/>
             </w:rPr>
           </w:pPr>
           <w:hyperlink w:anchor="_Toc182684361" w:history="1">
@@ -2363,7 +2363,7 @@
             <w:rPr>
               <w:rFonts w:eastAsiaTheme="minorEastAsia"/>
               <w:noProof/>
-              <w:lang w:val="en-IL" w:eastAsia="en-IL"/>
+              <w:lang w:eastAsia="en-IL"/>
             </w:rPr>
           </w:pPr>
           <w:hyperlink w:anchor="_Toc182684362" w:history="1">
@@ -2437,7 +2437,7 @@
             <w:rPr>
               <w:rFonts w:eastAsiaTheme="minorEastAsia"/>
               <w:noProof/>
-              <w:lang w:val="en-IL" w:eastAsia="en-IL"/>
+              <w:lang w:eastAsia="en-IL"/>
             </w:rPr>
           </w:pPr>
           <w:hyperlink w:anchor="_Toc182684363" w:history="1">
@@ -2532,7 +2532,7 @@
             <w:rPr>
               <w:rFonts w:eastAsiaTheme="minorEastAsia"/>
               <w:noProof/>
-              <w:lang w:val="en-IL" w:eastAsia="en-IL"/>
+              <w:lang w:eastAsia="en-IL"/>
             </w:rPr>
           </w:pPr>
           <w:hyperlink w:anchor="_Toc182684364" w:history="1">
@@ -2627,7 +2627,7 @@
             <w:rPr>
               <w:rFonts w:eastAsiaTheme="minorEastAsia"/>
               <w:noProof/>
-              <w:lang w:val="en-IL" w:eastAsia="en-IL"/>
+              <w:lang w:eastAsia="en-IL"/>
             </w:rPr>
           </w:pPr>
           <w:hyperlink w:anchor="_Toc182684365" w:history="1">
@@ -2722,7 +2722,7 @@
             <w:rPr>
               <w:rFonts w:eastAsiaTheme="minorEastAsia"/>
               <w:noProof/>
-              <w:lang w:val="en-IL" w:eastAsia="en-IL"/>
+              <w:lang w:eastAsia="en-IL"/>
             </w:rPr>
           </w:pPr>
           <w:hyperlink w:anchor="_Toc182684366" w:history="1">
@@ -2795,7 +2795,7 @@
             <w:rPr>
               <w:rFonts w:eastAsiaTheme="minorEastAsia"/>
               <w:noProof/>
-              <w:lang w:val="en-IL" w:eastAsia="en-IL"/>
+              <w:lang w:eastAsia="en-IL"/>
             </w:rPr>
           </w:pPr>
           <w:hyperlink w:anchor="_Toc182684367" w:history="1">
@@ -2868,7 +2868,7 @@
             <w:rPr>
               <w:rFonts w:eastAsiaTheme="minorEastAsia"/>
               <w:noProof/>
-              <w:lang w:val="en-IL" w:eastAsia="en-IL"/>
+              <w:lang w:eastAsia="en-IL"/>
             </w:rPr>
           </w:pPr>
           <w:hyperlink w:anchor="_Toc182684368" w:history="1">
@@ -2941,7 +2941,7 @@
             <w:rPr>
               <w:rFonts w:eastAsiaTheme="minorEastAsia"/>
               <w:noProof/>
-              <w:lang w:val="en-IL" w:eastAsia="en-IL"/>
+              <w:lang w:eastAsia="en-IL"/>
             </w:rPr>
           </w:pPr>
           <w:hyperlink w:anchor="_Toc182684369" w:history="1">
@@ -3391,22 +3391,13 @@
         </w:rPr>
         <w:t xml:space="preserve">Designed to be user-friendly, cost-effective, and compatible with existing lab equipment and software, the device will be </w:t>
       </w:r>
-      <w:proofErr w:type="gramStart"/>
-      <w:r>
-        <w:rPr>
-          <w:rFonts w:asciiTheme="majorBidi" w:hAnsiTheme="majorBidi" w:cstheme="majorBidi"/>
-          <w:lang w:val="en-US"/>
-        </w:rPr>
-        <w:t>small in</w:t>
-      </w:r>
-      <w:r>
-        <w:rPr>
-          <w:rFonts w:asciiTheme="majorBidi" w:hAnsiTheme="majorBidi" w:cstheme="majorBidi"/>
-          <w:lang w:val="en-US"/>
-        </w:rPr>
-        <w:t xml:space="preserve"> size</w:t>
-      </w:r>
-      <w:proofErr w:type="gramEnd"/>
+      <w:r>
+        <w:rPr>
+          <w:rFonts w:asciiTheme="majorBidi" w:hAnsiTheme="majorBidi" w:cstheme="majorBidi"/>
+          <w:lang w:val="en-US"/>
+        </w:rPr>
+        <w:t>small</w:t>
+      </w:r>
       <w:r>
         <w:rPr>
           <w:rFonts w:asciiTheme="majorBidi" w:hAnsiTheme="majorBidi" w:cstheme="majorBidi"/>
@@ -5088,7 +5079,7 @@
           <w:lang w:val="en-US"/>
         </w:rPr>
         <w:drawing>
-          <wp:anchor distT="0" distB="0" distL="114300" distR="114300" simplePos="0" relativeHeight="251664384" behindDoc="0" locked="0" layoutInCell="1" allowOverlap="1" wp14:anchorId="7AC9D261" wp14:editId="6B723895">
+          <wp:anchor distT="0" distB="0" distL="114300" distR="114300" simplePos="0" relativeHeight="251664384" behindDoc="0" locked="0" layoutInCell="1" allowOverlap="1" wp14:anchorId="7AC9D261" wp14:editId="1E6DF310">
             <wp:simplePos x="0" y="0"/>
             <wp:positionH relativeFrom="column">
               <wp:posOffset>5334000</wp:posOffset>
@@ -6845,15 +6836,13 @@
         </w:rPr>
         <w:t xml:space="preserve">- TPS63020 and battery charger- BQ24072. It also contains </w:t>
       </w:r>
-      <w:proofErr w:type="gramStart"/>
-      <w:r>
-        <w:rPr>
-          <w:rFonts w:asciiTheme="majorBidi" w:hAnsiTheme="majorBidi" w:cstheme="majorBidi"/>
-          <w:lang w:val="en-US"/>
-        </w:rPr>
-        <w:t>UART</w:t>
-      </w:r>
-      <w:proofErr w:type="gramEnd"/>
+      <w:r>
+        <w:rPr>
+          <w:rFonts w:asciiTheme="majorBidi" w:hAnsiTheme="majorBidi" w:cstheme="majorBidi"/>
+          <w:lang w:val="en-US"/>
+        </w:rPr>
+        <w:t>a UART</w:t>
+      </w:r>
       <w:r>
         <w:rPr>
           <w:rFonts w:asciiTheme="majorBidi" w:hAnsiTheme="majorBidi" w:cstheme="majorBidi"/>
@@ -7270,7 +7259,78 @@
           <w:rFonts w:asciiTheme="majorBidi" w:hAnsiTheme="majorBidi" w:cstheme="majorBidi"/>
           <w:lang w:val="en-US"/>
         </w:rPr>
-        <w:t>The</w:t>
+        <w:t>The file "</w:t>
+      </w:r>
+      <w:proofErr w:type="spellStart"/>
+      <w:r>
+        <w:rPr>
+          <w:rFonts w:asciiTheme="majorBidi" w:hAnsiTheme="majorBidi" w:cstheme="majorBidi"/>
+          <w:lang w:val="en-US"/>
+        </w:rPr>
+        <w:t>Project_Arduino_code.ino</w:t>
+      </w:r>
+      <w:proofErr w:type="spellEnd"/>
+      <w:r>
+        <w:rPr>
+          <w:rFonts w:asciiTheme="majorBidi" w:hAnsiTheme="majorBidi" w:cstheme="majorBidi"/>
+          <w:lang w:val="en-US"/>
+        </w:rPr>
+        <w:t>" serves as the main program for the project. Its functionality revolves around continuously comparing scanned target barcodes to a golden barcode. The golden barcode can be updated by pressing a switch, which allows the program to enter the "scan golden barcode" mode. If an incorrect golden barcode is scanned or you wish to stop comparing target barcodes, pressing the switch again will allow you to update the golden barcode.</w:t>
+      </w:r>
+    </w:p>
+    <w:p>
+      <w:pPr>
+        <w:rPr>
+          <w:rFonts w:asciiTheme="majorBidi" w:hAnsiTheme="majorBidi" w:cstheme="majorBidi"/>
+          <w:lang w:val="en-US"/>
+        </w:rPr>
+      </w:pPr>
+    </w:p>
+    <w:p>
+      <w:pPr>
+        <w:rPr>
+          <w:rFonts w:asciiTheme="majorBidi" w:hAnsiTheme="majorBidi" w:cstheme="majorBidi"/>
+          <w:lang w:val="en-US"/>
+        </w:rPr>
+      </w:pPr>
+      <w:r>
+        <w:rPr>
+          <w:rFonts w:asciiTheme="majorBidi" w:hAnsiTheme="majorBidi" w:cstheme="majorBidi"/>
+          <w:lang w:val="en-US"/>
+        </w:rPr>
+        <w:t xml:space="preserve">When switching back to the "scan golden barcode" screen, the display shows the battery percentage and the Wi-Fi Access Point's IP address. The IP address is updated each time a target barcode is scanned, along with the </w:t>
+      </w:r>
+      <w:proofErr w:type="spellStart"/>
+      <w:proofErr w:type="gramStart"/>
+      <w:r>
+        <w:rPr>
+          <w:rFonts w:asciiTheme="majorBidi" w:hAnsiTheme="majorBidi" w:cstheme="majorBidi"/>
+          <w:lang w:val="en-US"/>
+        </w:rPr>
+        <w:t>results.</w:t>
+      </w:r>
+      <w:r>
+        <w:rPr>
+          <w:rFonts w:asciiTheme="majorBidi" w:hAnsiTheme="majorBidi" w:cstheme="majorBidi"/>
+          <w:lang w:val="en-US"/>
+        </w:rPr>
+        <w:t>When</w:t>
+      </w:r>
+      <w:proofErr w:type="spellEnd"/>
+      <w:proofErr w:type="gramEnd"/>
+      <w:r>
+        <w:rPr>
+          <w:rFonts w:asciiTheme="majorBidi" w:hAnsiTheme="majorBidi" w:cstheme="majorBidi"/>
+          <w:lang w:val="en-US"/>
+        </w:rPr>
+        <w:t xml:space="preserve"> the program </w:t>
+      </w:r>
+      <w:r>
+        <w:rPr>
+          <w:rFonts w:asciiTheme="majorBidi" w:hAnsiTheme="majorBidi" w:cstheme="majorBidi"/>
+          <w:lang w:val="en-US"/>
+        </w:rPr>
+        <w:t>starts</w:t>
       </w:r>
       <w:r>
         <w:rPr>
@@ -7279,383 +7339,375 @@
         </w:rPr>
         <w:t xml:space="preserve"> </w:t>
       </w:r>
-      <w:proofErr w:type="gramStart"/>
-      <w:r>
-        <w:rPr>
-          <w:rFonts w:asciiTheme="majorBidi" w:hAnsiTheme="majorBidi" w:cstheme="majorBidi"/>
-          <w:lang w:val="en-US"/>
-        </w:rPr>
-        <w:t>file</w:t>
-      </w:r>
-      <w:r>
-        <w:rPr>
-          <w:rFonts w:asciiTheme="majorBidi" w:hAnsiTheme="majorBidi" w:cstheme="majorBidi"/>
-          <w:lang w:val="en-US"/>
-        </w:rPr>
-        <w:t xml:space="preserve"> ”</w:t>
-      </w:r>
-      <w:proofErr w:type="gramEnd"/>
-      <w:r>
-        <w:rPr>
-          <w:rFonts w:asciiTheme="majorBidi" w:hAnsiTheme="majorBidi" w:cstheme="majorBidi"/>
+      <w:r>
+        <w:rPr>
+          <w:rFonts w:asciiTheme="majorBidi" w:hAnsiTheme="majorBidi" w:cstheme="majorBidi"/>
+          <w:lang w:val="en-US"/>
+        </w:rPr>
+        <w:t>run</w:t>
+      </w:r>
+      <w:r>
+        <w:rPr>
+          <w:rFonts w:asciiTheme="majorBidi" w:hAnsiTheme="majorBidi" w:cstheme="majorBidi"/>
+          <w:lang w:val="en-US"/>
+        </w:rPr>
+        <w:t>ning</w:t>
+      </w:r>
+      <w:r>
+        <w:rPr>
+          <w:rFonts w:asciiTheme="majorBidi" w:hAnsiTheme="majorBidi" w:cstheme="majorBidi"/>
+          <w:lang w:val="en-US"/>
+        </w:rPr>
+        <w:t xml:space="preserve"> </w:t>
+      </w:r>
+      <w:r>
+        <w:rPr>
+          <w:rFonts w:asciiTheme="majorBidi" w:hAnsiTheme="majorBidi" w:cstheme="majorBidi"/>
+          <w:lang w:val="en-US"/>
+        </w:rPr>
+        <w:t xml:space="preserve">you will need to press the switch to scan the first golden barcode as you can see </w:t>
+      </w:r>
+      <w:r>
+        <w:rPr>
+          <w:rFonts w:asciiTheme="majorBidi" w:hAnsiTheme="majorBidi" w:cstheme="majorBidi"/>
+          <w:lang w:val="en-US"/>
+        </w:rPr>
+        <w:t>on</w:t>
+      </w:r>
+      <w:r>
+        <w:rPr>
+          <w:rFonts w:asciiTheme="majorBidi" w:hAnsiTheme="majorBidi" w:cstheme="majorBidi"/>
+          <w:lang w:val="en-US"/>
+        </w:rPr>
+        <w:t xml:space="preserve"> the start </w:t>
+      </w:r>
+      <w:bookmarkStart w:id="23" w:name="_Hlk182679669"/>
+      <w:r>
+        <w:rPr>
+          <w:rFonts w:asciiTheme="majorBidi" w:hAnsiTheme="majorBidi" w:cstheme="majorBidi"/>
+          <w:lang w:val="en-US"/>
+        </w:rPr>
+        <w:t>screen</w:t>
+      </w:r>
+      <w:r>
+        <w:rPr>
+          <w:rFonts w:asciiTheme="majorBidi" w:hAnsiTheme="majorBidi" w:cstheme="majorBidi"/>
+          <w:lang w:val="en-US"/>
+        </w:rPr>
+        <w:t>.</w:t>
+      </w:r>
+      <w:bookmarkEnd w:id="23"/>
+    </w:p>
+    <w:p>
+      <w:pPr>
+        <w:rPr>
+          <w:rFonts w:asciiTheme="majorBidi" w:hAnsiTheme="majorBidi" w:cstheme="majorBidi"/>
+          <w:lang w:val="en-IL"/>
+        </w:rPr>
+      </w:pPr>
+      <w:r>
+        <w:rPr>
+          <w:rFonts w:asciiTheme="majorBidi" w:hAnsiTheme="majorBidi" w:cstheme="majorBidi"/>
+          <w:lang w:val="en-IL"/>
+        </w:rPr>
+        <w:t>At the start of the program, press the switch to scan the first golden barcode as prompted on the start screen.</w:t>
+      </w:r>
+    </w:p>
+    <w:p>
+      <w:pPr>
+        <w:rPr>
+          <w:rFonts w:asciiTheme="majorBidi" w:hAnsiTheme="majorBidi" w:cstheme="majorBidi"/>
+          <w:lang w:val="en-IL"/>
+        </w:rPr>
+      </w:pPr>
+      <w:r>
+        <w:rPr>
+          <w:rFonts w:asciiTheme="majorBidi" w:hAnsiTheme="majorBidi" w:cstheme="majorBidi"/>
+          <w:lang w:val="en-IL"/>
+        </w:rPr>
+        <w:t>To access the Wi-Fi page, connect a device</w:t>
+      </w:r>
+      <w:r>
+        <w:rPr>
+          <w:rFonts w:asciiTheme="majorBidi" w:hAnsiTheme="majorBidi" w:cstheme="majorBidi"/>
+          <w:lang w:val="en-IL"/>
+        </w:rPr>
+        <w:t xml:space="preserve"> (pc/phone &amp; etc...)</w:t>
+      </w:r>
+      <w:r>
+        <w:rPr>
+          <w:rFonts w:asciiTheme="majorBidi" w:hAnsiTheme="majorBidi" w:cstheme="majorBidi"/>
+          <w:lang w:val="en-IL"/>
+        </w:rPr>
+        <w:t xml:space="preserve"> to the </w:t>
+      </w:r>
+      <w:r>
+        <w:rPr>
+          <w:rFonts w:asciiTheme="majorBidi" w:hAnsiTheme="majorBidi" w:cstheme="majorBidi"/>
+          <w:b/>
+          <w:bCs/>
+          <w:lang w:val="en-IL"/>
+        </w:rPr>
+        <w:t>“ESP32-Access-Point”</w:t>
+      </w:r>
+      <w:r>
+        <w:rPr>
+          <w:rFonts w:asciiTheme="majorBidi" w:hAnsiTheme="majorBidi" w:cstheme="majorBidi"/>
+          <w:lang w:val="en-IL"/>
+        </w:rPr>
+        <w:t xml:space="preserve"> SSID using the password </w:t>
+      </w:r>
+      <w:r>
+        <w:rPr>
+          <w:rFonts w:asciiTheme="majorBidi" w:hAnsiTheme="majorBidi" w:cstheme="majorBidi"/>
+          <w:b/>
+          <w:bCs/>
+          <w:lang w:val="en-IL"/>
+        </w:rPr>
+        <w:t>“123456789”</w:t>
+      </w:r>
+      <w:r>
+        <w:rPr>
+          <w:rFonts w:asciiTheme="majorBidi" w:hAnsiTheme="majorBidi" w:cstheme="majorBidi"/>
+          <w:lang w:val="en-IL"/>
+        </w:rPr>
+        <w:t>. Open a web browser and enter the displayed IP address, which can be found at the bottom of the start screen or the "Scan Golden Barcode" screen.</w:t>
+      </w:r>
+    </w:p>
+    <w:p>
+      <w:pPr>
+        <w:rPr>
+          <w:rFonts w:asciiTheme="majorBidi" w:hAnsiTheme="majorBidi" w:cstheme="majorBidi"/>
+          <w:lang w:val="en-IL"/>
+        </w:rPr>
+      </w:pPr>
+      <w:r>
+        <w:rPr>
+          <w:rFonts w:asciiTheme="majorBidi" w:hAnsiTheme="majorBidi" w:cstheme="majorBidi"/>
+          <w:lang w:val="en-IL"/>
+        </w:rPr>
+        <w:t>The program provides visual feedback based on the barcode comparison:</w:t>
+      </w:r>
+    </w:p>
+    <w:p>
+      <w:pPr>
+        <w:numPr>
+          <w:ilvl w:val="0"/>
+          <w:numId w:val="7"/>
+        </w:numPr>
+        <w:rPr>
+          <w:rFonts w:asciiTheme="majorBidi" w:hAnsiTheme="majorBidi" w:cstheme="majorBidi"/>
+          <w:lang w:val="en-IL"/>
+        </w:rPr>
+      </w:pPr>
+      <w:r>
+        <w:rPr>
+          <w:rFonts w:asciiTheme="majorBidi" w:hAnsiTheme="majorBidi" w:cstheme="majorBidi"/>
+          <w:lang w:val="en-IL"/>
+        </w:rPr>
+        <w:t xml:space="preserve">If the golden and target barcodes match, the screen displays a </w:t>
+      </w:r>
+      <w:r>
+        <w:rPr>
+          <w:rFonts w:asciiTheme="majorBidi" w:hAnsiTheme="majorBidi" w:cstheme="majorBidi"/>
+          <w:b/>
+          <w:bCs/>
+          <w:lang w:val="en-IL"/>
+        </w:rPr>
+        <w:t>green background</w:t>
+      </w:r>
+      <w:r>
+        <w:rPr>
+          <w:rFonts w:asciiTheme="majorBidi" w:hAnsiTheme="majorBidi" w:cstheme="majorBidi"/>
+          <w:lang w:val="en-IL"/>
+        </w:rPr>
+        <w:t xml:space="preserve"> with the date, time, and barcodes, along with a </w:t>
+      </w:r>
+      <w:r>
+        <w:rPr>
+          <w:rFonts w:asciiTheme="majorBidi" w:hAnsiTheme="majorBidi" w:cstheme="majorBidi"/>
+          <w:b/>
+          <w:bCs/>
+          <w:lang w:val="en-IL"/>
+        </w:rPr>
+        <w:t>blue LED</w:t>
+      </w:r>
+      <w:r>
+        <w:rPr>
+          <w:rFonts w:asciiTheme="majorBidi" w:hAnsiTheme="majorBidi" w:cstheme="majorBidi"/>
+          <w:lang w:val="en-IL"/>
+        </w:rPr>
+        <w:t>.</w:t>
+      </w:r>
+    </w:p>
+    <w:p>
+      <w:pPr>
+        <w:numPr>
+          <w:ilvl w:val="0"/>
+          <w:numId w:val="7"/>
+        </w:numPr>
+        <w:rPr>
+          <w:rFonts w:asciiTheme="majorBidi" w:hAnsiTheme="majorBidi" w:cstheme="majorBidi"/>
+          <w:lang w:val="en-IL"/>
+        </w:rPr>
+      </w:pPr>
+      <w:r>
+        <w:rPr>
+          <w:rFonts w:asciiTheme="majorBidi" w:hAnsiTheme="majorBidi" w:cstheme="majorBidi"/>
+          <w:lang w:val="en-IL"/>
+        </w:rPr>
+        <w:t xml:space="preserve">If they do not match, the screen shows a </w:t>
+      </w:r>
+      <w:r>
+        <w:rPr>
+          <w:rFonts w:asciiTheme="majorBidi" w:hAnsiTheme="majorBidi" w:cstheme="majorBidi"/>
+          <w:b/>
+          <w:bCs/>
+          <w:lang w:val="en-IL"/>
+        </w:rPr>
+        <w:t>red background</w:t>
+      </w:r>
+      <w:r>
+        <w:rPr>
+          <w:rFonts w:asciiTheme="majorBidi" w:hAnsiTheme="majorBidi" w:cstheme="majorBidi"/>
+          <w:lang w:val="en-IL"/>
+        </w:rPr>
+        <w:t xml:space="preserve"> with the same details.</w:t>
+      </w:r>
+    </w:p>
+    <w:p>
+      <w:pPr>
+        <w:rPr>
+          <w:rFonts w:asciiTheme="majorBidi" w:hAnsiTheme="majorBidi" w:cstheme="majorBidi"/>
+          <w:lang w:val="en-IL"/>
+        </w:rPr>
+      </w:pPr>
+    </w:p>
+    <w:p>
+      <w:pPr>
+        <w:rPr>
+          <w:rFonts w:asciiTheme="majorBidi" w:hAnsiTheme="majorBidi" w:cstheme="majorBidi"/>
+          <w:lang w:val="en-IL"/>
+        </w:rPr>
+      </w:pPr>
+    </w:p>
+    <w:p>
+      <w:pPr>
+        <w:rPr>
+          <w:rFonts w:asciiTheme="majorBidi" w:hAnsiTheme="majorBidi" w:cstheme="majorBidi"/>
+          <w:lang w:val="en-IL"/>
+        </w:rPr>
+      </w:pPr>
+    </w:p>
+    <w:p>
+      <w:pPr>
+        <w:rPr>
+          <w:rFonts w:asciiTheme="majorBidi" w:hAnsiTheme="majorBidi" w:cstheme="majorBidi"/>
+          <w:lang w:val="en-IL"/>
+        </w:rPr>
+      </w:pPr>
+    </w:p>
+    <w:p>
+      <w:pPr>
+        <w:rPr>
+          <w:rFonts w:asciiTheme="majorBidi" w:hAnsiTheme="majorBidi" w:cstheme="majorBidi"/>
+          <w:lang w:val="en-IL"/>
+        </w:rPr>
+      </w:pPr>
+    </w:p>
+    <w:p>
+      <w:pPr>
+        <w:rPr>
+          <w:rFonts w:asciiTheme="majorBidi" w:hAnsiTheme="majorBidi" w:cstheme="majorBidi"/>
+          <w:lang w:val="en-IL"/>
+        </w:rPr>
+      </w:pPr>
+    </w:p>
+    <w:p>
+      <w:pPr>
+        <w:rPr>
+          <w:rFonts w:asciiTheme="majorBidi" w:hAnsiTheme="majorBidi" w:cstheme="majorBidi"/>
+          <w:lang w:val="en-IL"/>
+        </w:rPr>
+      </w:pPr>
+    </w:p>
+    <w:p>
+      <w:pPr>
+        <w:rPr>
+          <w:rFonts w:asciiTheme="majorBidi" w:hAnsiTheme="majorBidi" w:cstheme="majorBidi"/>
+          <w:lang w:val="en-IL"/>
+        </w:rPr>
+      </w:pPr>
+    </w:p>
+    <w:p>
+      <w:pPr>
+        <w:rPr>
+          <w:rFonts w:asciiTheme="majorBidi" w:hAnsiTheme="majorBidi" w:cstheme="majorBidi"/>
+          <w:lang w:val="en-IL"/>
+        </w:rPr>
+      </w:pPr>
+    </w:p>
+    <w:p>
+      <w:pPr>
+        <w:pStyle w:val="Heading2"/>
+        <w:rPr>
+          <w:rFonts w:asciiTheme="majorBidi" w:hAnsiTheme="majorBidi"/>
+          <w:b/>
+          <w:bCs/>
+          <w:color w:val="156082" w:themeColor="accent1"/>
+          <w:u w:val="single"/>
+          <w:lang w:val="en-US"/>
+        </w:rPr>
+      </w:pPr>
+      <w:bookmarkStart w:id="24" w:name="_Toc182684362"/>
+      <w:r>
+        <w:rPr>
+          <w:rFonts w:asciiTheme="majorBidi" w:hAnsiTheme="majorBidi"/>
+          <w:b/>
+          <w:bCs/>
+          <w:color w:val="156082" w:themeColor="accent1"/>
+          <w:u w:val="single"/>
+          <w:lang w:val="en-US"/>
+        </w:rPr>
+        <w:lastRenderedPageBreak/>
+        <w:t>6.</w:t>
+      </w:r>
+      <w:r>
+        <w:rPr>
+          <w:rFonts w:asciiTheme="majorBidi" w:hAnsiTheme="majorBidi"/>
+          <w:b/>
+          <w:bCs/>
+          <w:color w:val="156082" w:themeColor="accent1"/>
+          <w:u w:val="single"/>
+          <w:lang w:val="en-US"/>
+        </w:rPr>
+        <w:t>2</w:t>
+      </w:r>
+      <w:r>
+        <w:rPr>
+          <w:rFonts w:asciiTheme="majorBidi" w:hAnsiTheme="majorBidi"/>
+          <w:b/>
+          <w:bCs/>
+          <w:color w:val="156082" w:themeColor="accent1"/>
+          <w:u w:val="single"/>
+          <w:lang w:val="en-US"/>
+        </w:rPr>
+        <w:t xml:space="preserve"> </w:t>
+      </w:r>
+      <w:proofErr w:type="spellStart"/>
+      <w:r>
+        <w:rPr>
+          <w:rFonts w:asciiTheme="majorBidi" w:hAnsiTheme="majorBidi"/>
+          <w:b/>
+          <w:bCs/>
+          <w:color w:val="156082" w:themeColor="accent1"/>
+          <w:u w:val="single"/>
           <w:lang w:val="en-US"/>
         </w:rPr>
         <w:t>Project_Arduino_code.ino</w:t>
       </w:r>
-      <w:r>
-        <w:rPr>
-          <w:rFonts w:asciiTheme="majorBidi" w:hAnsiTheme="majorBidi" w:cstheme="majorBidi"/>
-          <w:lang w:val="en-US"/>
-        </w:rPr>
-        <w:t>”</w:t>
-      </w:r>
-      <w:r>
-        <w:rPr>
-          <w:rFonts w:asciiTheme="majorBidi" w:hAnsiTheme="majorBidi" w:cstheme="majorBidi"/>
-          <w:lang w:val="en-US"/>
-        </w:rPr>
-        <w:t xml:space="preserve"> is the main program </w:t>
-      </w:r>
-      <w:r>
-        <w:rPr>
-          <w:rFonts w:asciiTheme="majorBidi" w:hAnsiTheme="majorBidi" w:cstheme="majorBidi"/>
-          <w:lang w:val="en-US"/>
-        </w:rPr>
-        <w:t xml:space="preserve">code </w:t>
-      </w:r>
-      <w:r>
-        <w:rPr>
-          <w:rFonts w:asciiTheme="majorBidi" w:hAnsiTheme="majorBidi" w:cstheme="majorBidi"/>
-          <w:lang w:val="en-US"/>
-        </w:rPr>
-        <w:t xml:space="preserve">of the project which </w:t>
-      </w:r>
-      <w:r>
-        <w:rPr>
-          <w:rFonts w:asciiTheme="majorBidi" w:hAnsiTheme="majorBidi" w:cstheme="majorBidi"/>
-          <w:lang w:val="en-US"/>
-        </w:rPr>
-        <w:t>compares</w:t>
-      </w:r>
-      <w:r>
-        <w:rPr>
-          <w:rFonts w:asciiTheme="majorBidi" w:hAnsiTheme="majorBidi" w:cstheme="majorBidi"/>
-          <w:lang w:val="en-US"/>
-        </w:rPr>
-        <w:t xml:space="preserve"> target barcodes</w:t>
-      </w:r>
-      <w:r>
-        <w:rPr>
-          <w:rFonts w:asciiTheme="majorBidi" w:hAnsiTheme="majorBidi" w:cstheme="majorBidi"/>
-          <w:lang w:val="en-US"/>
-        </w:rPr>
-        <w:t xml:space="preserve"> continuously</w:t>
-      </w:r>
-      <w:r>
-        <w:rPr>
-          <w:rFonts w:asciiTheme="majorBidi" w:hAnsiTheme="majorBidi" w:cstheme="majorBidi"/>
-          <w:lang w:val="en-US"/>
-        </w:rPr>
-        <w:t xml:space="preserve"> to a golden one until the switch is pressed to scan the new golden barcode, if a wrong golden barcode scanned or if you end the comparison to the target barcodes</w:t>
-      </w:r>
-      <w:r>
-        <w:rPr>
-          <w:rFonts w:asciiTheme="majorBidi" w:hAnsiTheme="majorBidi" w:cstheme="majorBidi"/>
-          <w:lang w:val="en-US"/>
-        </w:rPr>
-        <w:t xml:space="preserve"> press the switch to change the golden barcode.</w:t>
-      </w:r>
-    </w:p>
-    <w:p>
-      <w:pPr>
-        <w:rPr>
-          <w:rFonts w:asciiTheme="majorBidi" w:hAnsiTheme="majorBidi" w:cstheme="majorBidi"/>
-          <w:lang w:val="en-US"/>
-        </w:rPr>
-      </w:pPr>
-      <w:r>
-        <w:rPr>
-          <w:rFonts w:asciiTheme="majorBidi" w:hAnsiTheme="majorBidi" w:cstheme="majorBidi"/>
-          <w:lang w:val="en-US"/>
-        </w:rPr>
-        <w:t xml:space="preserve">Always when you switch back </w:t>
-      </w:r>
-      <w:r>
-        <w:rPr>
-          <w:rFonts w:asciiTheme="majorBidi" w:hAnsiTheme="majorBidi" w:cstheme="majorBidi"/>
-          <w:lang w:val="en-US"/>
-        </w:rPr>
-        <w:t xml:space="preserve">(by pressing the switch) </w:t>
-      </w:r>
-      <w:r>
-        <w:rPr>
-          <w:rFonts w:asciiTheme="majorBidi" w:hAnsiTheme="majorBidi" w:cstheme="majorBidi"/>
-          <w:lang w:val="en-US"/>
-        </w:rPr>
-        <w:t>to the scan golden barcode screen</w:t>
-      </w:r>
-      <w:r>
-        <w:rPr>
-          <w:rFonts w:asciiTheme="majorBidi" w:hAnsiTheme="majorBidi" w:cstheme="majorBidi"/>
-          <w:lang w:val="en-US"/>
-        </w:rPr>
-        <w:t xml:space="preserve"> you can see the battery percentage and the WI-FI access point Ip page that updated each scanned target barcode with the results.</w:t>
-      </w:r>
-    </w:p>
-    <w:p>
-      <w:pPr>
-        <w:rPr>
-          <w:rFonts w:asciiTheme="majorBidi" w:hAnsiTheme="majorBidi" w:cstheme="majorBidi"/>
-          <w:lang w:val="en-US"/>
-        </w:rPr>
-      </w:pPr>
-      <w:r>
-        <w:rPr>
-          <w:rFonts w:asciiTheme="majorBidi" w:hAnsiTheme="majorBidi" w:cstheme="majorBidi"/>
-          <w:lang w:val="en-US"/>
-        </w:rPr>
-        <w:t xml:space="preserve">When the program </w:t>
-      </w:r>
-      <w:r>
-        <w:rPr>
-          <w:rFonts w:asciiTheme="majorBidi" w:hAnsiTheme="majorBidi" w:cstheme="majorBidi"/>
-          <w:lang w:val="en-US"/>
-        </w:rPr>
-        <w:t>starts</w:t>
-      </w:r>
-      <w:r>
-        <w:rPr>
-          <w:rFonts w:asciiTheme="majorBidi" w:hAnsiTheme="majorBidi" w:cstheme="majorBidi"/>
-          <w:lang w:val="en-US"/>
-        </w:rPr>
-        <w:t xml:space="preserve"> </w:t>
-      </w:r>
-      <w:r>
-        <w:rPr>
-          <w:rFonts w:asciiTheme="majorBidi" w:hAnsiTheme="majorBidi" w:cstheme="majorBidi"/>
-          <w:lang w:val="en-US"/>
-        </w:rPr>
-        <w:t>run</w:t>
-      </w:r>
-      <w:r>
-        <w:rPr>
-          <w:rFonts w:asciiTheme="majorBidi" w:hAnsiTheme="majorBidi" w:cstheme="majorBidi"/>
-          <w:lang w:val="en-US"/>
-        </w:rPr>
-        <w:t>ning</w:t>
-      </w:r>
-      <w:r>
-        <w:rPr>
-          <w:rFonts w:asciiTheme="majorBidi" w:hAnsiTheme="majorBidi" w:cstheme="majorBidi"/>
-          <w:lang w:val="en-US"/>
-        </w:rPr>
-        <w:t xml:space="preserve"> </w:t>
-      </w:r>
-      <w:r>
-        <w:rPr>
-          <w:rFonts w:asciiTheme="majorBidi" w:hAnsiTheme="majorBidi" w:cstheme="majorBidi"/>
-          <w:lang w:val="en-US"/>
-        </w:rPr>
-        <w:t xml:space="preserve">you will need to press the switch to scan the first golden barcode as you can see </w:t>
-      </w:r>
-      <w:r>
-        <w:rPr>
-          <w:rFonts w:asciiTheme="majorBidi" w:hAnsiTheme="majorBidi" w:cstheme="majorBidi"/>
-          <w:lang w:val="en-US"/>
-        </w:rPr>
-        <w:t>on</w:t>
-      </w:r>
-      <w:r>
-        <w:rPr>
-          <w:rFonts w:asciiTheme="majorBidi" w:hAnsiTheme="majorBidi" w:cstheme="majorBidi"/>
-          <w:lang w:val="en-US"/>
-        </w:rPr>
-        <w:t xml:space="preserve"> the start </w:t>
-      </w:r>
-      <w:bookmarkStart w:id="23" w:name="_Hlk182679669"/>
-      <w:r>
-        <w:rPr>
-          <w:rFonts w:asciiTheme="majorBidi" w:hAnsiTheme="majorBidi" w:cstheme="majorBidi"/>
-          <w:lang w:val="en-US"/>
-        </w:rPr>
-        <w:t>screen</w:t>
-      </w:r>
-      <w:r>
-        <w:rPr>
-          <w:rStyle w:val="FootnoteReference"/>
-          <w:rFonts w:asciiTheme="majorBidi" w:hAnsiTheme="majorBidi" w:cstheme="majorBidi"/>
-          <w:lang w:val="en-US"/>
-        </w:rPr>
-        <w:footnoteReference w:id="1"/>
-      </w:r>
-      <w:r>
-        <w:rPr>
-          <w:rFonts w:asciiTheme="majorBidi" w:hAnsiTheme="majorBidi" w:cstheme="majorBidi"/>
-          <w:lang w:val="en-US"/>
-        </w:rPr>
-        <w:t>.</w:t>
-      </w:r>
-      <w:bookmarkEnd w:id="23"/>
-    </w:p>
-    <w:p>
-      <w:pPr>
-        <w:rPr>
-          <w:rFonts w:asciiTheme="majorBidi" w:hAnsiTheme="majorBidi" w:cstheme="majorBidi"/>
-          <w:lang w:val="en-US"/>
-        </w:rPr>
-      </w:pPr>
-      <w:r>
-        <w:rPr>
-          <w:rFonts w:asciiTheme="majorBidi" w:hAnsiTheme="majorBidi" w:cstheme="majorBidi"/>
-          <w:lang w:val="en-US"/>
-        </w:rPr>
-        <w:t xml:space="preserve">To access the WI-FI page you need to connect from any device with the SSID “ESP32-Access-Point” and the password “123456789”, then entire the WIFI Ip </w:t>
-      </w:r>
-      <w:r>
-        <w:rPr>
-          <w:rFonts w:asciiTheme="majorBidi" w:hAnsiTheme="majorBidi" w:cstheme="majorBidi"/>
-          <w:lang w:val="en-US"/>
-        </w:rPr>
-        <w:t xml:space="preserve">from any web browser </w:t>
-      </w:r>
-      <w:r>
-        <w:rPr>
-          <w:rFonts w:asciiTheme="majorBidi" w:hAnsiTheme="majorBidi" w:cstheme="majorBidi"/>
-          <w:lang w:val="en-US"/>
-        </w:rPr>
-        <w:t>that can be seen at the bottom of the screen in the start screen or the scan golden barcode screen</w:t>
-      </w:r>
-      <w:r>
-        <w:rPr>
-          <w:rStyle w:val="FootnoteReference"/>
-          <w:rFonts w:asciiTheme="majorBidi" w:hAnsiTheme="majorBidi" w:cstheme="majorBidi"/>
-          <w:lang w:val="en-US"/>
-        </w:rPr>
-        <w:t>1</w:t>
-      </w:r>
-      <w:r>
-        <w:rPr>
-          <w:rFonts w:asciiTheme="majorBidi" w:hAnsiTheme="majorBidi" w:cstheme="majorBidi"/>
-          <w:lang w:val="en-US"/>
-        </w:rPr>
-        <w:t>.</w:t>
-      </w:r>
-    </w:p>
-    <w:p>
-      <w:pPr>
-        <w:rPr>
-          <w:rFonts w:asciiTheme="majorBidi" w:hAnsiTheme="majorBidi" w:cstheme="majorBidi"/>
-          <w:lang w:val="en-US"/>
-        </w:rPr>
-      </w:pPr>
-      <w:r>
-        <w:rPr>
-          <w:rFonts w:asciiTheme="majorBidi" w:hAnsiTheme="majorBidi" w:cstheme="majorBidi"/>
-          <w:lang w:val="en-US"/>
-        </w:rPr>
-        <w:t xml:space="preserve">If the golden and the target barcodes are identical you will see a blue LED, green background screen with date, time and the barcodes. Else if they are </w:t>
-      </w:r>
-      <w:r>
-        <w:rPr>
-          <w:rFonts w:asciiTheme="majorBidi" w:hAnsiTheme="majorBidi" w:cstheme="majorBidi"/>
-          <w:lang w:val="en-US"/>
-        </w:rPr>
-        <w:t>different,</w:t>
-      </w:r>
-      <w:r>
-        <w:rPr>
-          <w:rFonts w:asciiTheme="majorBidi" w:hAnsiTheme="majorBidi" w:cstheme="majorBidi"/>
-          <w:lang w:val="en-US"/>
-        </w:rPr>
-        <w:t xml:space="preserve"> you will see </w:t>
-      </w:r>
-      <w:proofErr w:type="gramStart"/>
-      <w:r>
-        <w:rPr>
-          <w:rFonts w:asciiTheme="majorBidi" w:hAnsiTheme="majorBidi" w:cstheme="majorBidi"/>
-          <w:lang w:val="en-US"/>
-        </w:rPr>
-        <w:t>red</w:t>
-      </w:r>
-      <w:proofErr w:type="gramEnd"/>
-      <w:r>
-        <w:rPr>
-          <w:rFonts w:asciiTheme="majorBidi" w:hAnsiTheme="majorBidi" w:cstheme="majorBidi"/>
-          <w:lang w:val="en-US"/>
-        </w:rPr>
-        <w:t xml:space="preserve"> background screen with date, time and the barcodes</w:t>
-      </w:r>
-      <w:r>
-        <w:rPr>
-          <w:rStyle w:val="FootnoteReference"/>
-          <w:rFonts w:asciiTheme="majorBidi" w:hAnsiTheme="majorBidi" w:cstheme="majorBidi"/>
-          <w:lang w:val="en-US"/>
-        </w:rPr>
-        <w:t>1</w:t>
-      </w:r>
-      <w:r>
-        <w:rPr>
-          <w:rFonts w:asciiTheme="majorBidi" w:hAnsiTheme="majorBidi" w:cstheme="majorBidi"/>
-          <w:lang w:val="en-US"/>
-        </w:rPr>
-        <w:t>.</w:t>
-      </w:r>
-    </w:p>
-    <w:p>
-      <w:pPr>
-        <w:rPr>
-          <w:rFonts w:asciiTheme="majorBidi" w:hAnsiTheme="majorBidi" w:cstheme="majorBidi"/>
-          <w:lang w:val="en-US"/>
-        </w:rPr>
-      </w:pPr>
-    </w:p>
-    <w:p>
-      <w:pPr>
-        <w:pStyle w:val="Heading2"/>
-        <w:rPr>
-          <w:rFonts w:asciiTheme="majorBidi" w:hAnsiTheme="majorBidi"/>
-          <w:b/>
-          <w:bCs/>
-          <w:color w:val="156082" w:themeColor="accent1"/>
-          <w:u w:val="single"/>
-          <w:lang w:val="en-US"/>
-        </w:rPr>
-      </w:pPr>
-      <w:bookmarkStart w:id="24" w:name="_Toc182684362"/>
-      <w:r>
-        <w:rPr>
-          <w:rFonts w:asciiTheme="majorBidi" w:hAnsiTheme="majorBidi"/>
-          <w:b/>
-          <w:bCs/>
-          <w:color w:val="156082" w:themeColor="accent1"/>
-          <w:u w:val="single"/>
-          <w:lang w:val="en-US"/>
-        </w:rPr>
-        <w:t>6.</w:t>
-      </w:r>
-      <w:r>
-        <w:rPr>
-          <w:rFonts w:asciiTheme="majorBidi" w:hAnsiTheme="majorBidi"/>
-          <w:b/>
-          <w:bCs/>
-          <w:color w:val="156082" w:themeColor="accent1"/>
-          <w:u w:val="single"/>
-          <w:lang w:val="en-US"/>
-        </w:rPr>
-        <w:t>2</w:t>
-      </w:r>
-      <w:r>
-        <w:rPr>
-          <w:rFonts w:asciiTheme="majorBidi" w:hAnsiTheme="majorBidi"/>
-          <w:b/>
-          <w:bCs/>
-          <w:color w:val="156082" w:themeColor="accent1"/>
-          <w:u w:val="single"/>
-          <w:lang w:val="en-US"/>
-        </w:rPr>
-        <w:t xml:space="preserve"> Project_Arduino_code.ino</w:t>
-      </w:r>
       <w:bookmarkEnd w:id="24"/>
+      <w:proofErr w:type="spellEnd"/>
     </w:p>
     <w:p>
       <w:pPr>
@@ -8040,7 +8092,6 @@
           <w:rFonts w:asciiTheme="majorBidi" w:hAnsiTheme="majorBidi" w:cstheme="majorBidi"/>
           <w:lang w:val="en-US"/>
         </w:rPr>
-        <w:lastRenderedPageBreak/>
         <w:t xml:space="preserve">Lines 103-162: </w:t>
       </w:r>
       <w:r>
@@ -8058,7 +8109,21 @@
           <w:rFonts w:asciiTheme="majorBidi" w:hAnsiTheme="majorBidi" w:cstheme="majorBidi"/>
           <w:lang w:val="en-US"/>
         </w:rPr>
-        <w:t xml:space="preserve"> that initialize the screen, barcode, RTC, switch pin mode, LED</w:t>
+        <w:t xml:space="preserve"> initialize</w:t>
+      </w:r>
+      <w:r>
+        <w:rPr>
+          <w:rFonts w:asciiTheme="majorBidi" w:hAnsiTheme="majorBidi" w:cstheme="majorBidi"/>
+          <w:lang w:val="en-US"/>
+        </w:rPr>
+        <w:t>s</w:t>
+      </w:r>
+      <w:r>
+        <w:rPr>
+          <w:rFonts w:asciiTheme="majorBidi" w:hAnsiTheme="majorBidi" w:cstheme="majorBidi"/>
+          <w:lang w:val="en-US"/>
+        </w:rPr>
+        <w:t xml:space="preserve"> the screen, barcode, RTC, switch pin mode, LED</w:t>
       </w:r>
       <w:r>
         <w:rPr>
@@ -8072,7 +8137,21 @@
           <w:rFonts w:asciiTheme="majorBidi" w:hAnsiTheme="majorBidi" w:cstheme="majorBidi"/>
           <w:lang w:val="en-US"/>
         </w:rPr>
-        <w:t xml:space="preserve">pin mode, battery feedback pin mode, starts the ESP32 as an </w:t>
+        <w:t xml:space="preserve">pin mode, battery feedback pin mode, starts the ESP32 </w:t>
+      </w:r>
+      <w:r>
+        <w:rPr>
+          <w:rFonts w:asciiTheme="majorBidi" w:hAnsiTheme="majorBidi" w:cstheme="majorBidi"/>
+          <w:lang w:val="en-US"/>
+        </w:rPr>
+        <w:t>in an</w:t>
+      </w:r>
+      <w:r>
+        <w:rPr>
+          <w:rFonts w:asciiTheme="majorBidi" w:hAnsiTheme="majorBidi" w:cstheme="majorBidi"/>
+          <w:lang w:val="en-US"/>
+        </w:rPr>
+        <w:t xml:space="preserve"> </w:t>
       </w:r>
       <w:proofErr w:type="gramStart"/>
       <w:r>
@@ -8088,7 +8167,21 @@
           <w:rFonts w:asciiTheme="majorBidi" w:hAnsiTheme="majorBidi" w:cstheme="majorBidi"/>
           <w:lang w:val="en-US"/>
         </w:rPr>
-        <w:t>access point), and prints “welcome…” then the start page on the screen.</w:t>
+        <w:t>access point)</w:t>
+      </w:r>
+      <w:r>
+        <w:rPr>
+          <w:rFonts w:asciiTheme="majorBidi" w:hAnsiTheme="majorBidi" w:cstheme="majorBidi"/>
+          <w:lang w:val="en-US"/>
+        </w:rPr>
+        <w:t xml:space="preserve"> mode</w:t>
+      </w:r>
+      <w:r>
+        <w:rPr>
+          <w:rFonts w:asciiTheme="majorBidi" w:hAnsiTheme="majorBidi" w:cstheme="majorBidi"/>
+          <w:lang w:val="en-US"/>
+        </w:rPr>
+        <w:t>, and prints “welcome…” then the start page on the screen.</w:t>
       </w:r>
     </w:p>
     <w:p>
@@ -8315,15 +8408,7 @@
           <w:rFonts w:asciiTheme="majorBidi" w:hAnsiTheme="majorBidi" w:cstheme="majorBidi"/>
           <w:lang w:val="en-US"/>
         </w:rPr>
-        <w:footnoteReference w:id="2"/>
-      </w:r>
-      <w:r>
-        <w:rPr>
-          <w:rStyle w:val="FootnoteReference"/>
-          <w:rFonts w:asciiTheme="majorBidi" w:hAnsiTheme="majorBidi" w:cstheme="majorBidi"/>
-          <w:lang w:val="en-US"/>
-        </w:rPr>
-        <w:t>1</w:t>
+        <w:footnoteReference w:id="1"/>
       </w:r>
       <w:r>
         <w:rPr>
@@ -8366,14 +8451,35 @@
           <w:rFonts w:asciiTheme="majorBidi" w:hAnsiTheme="majorBidi" w:cstheme="majorBidi"/>
           <w:lang w:val="en-US"/>
         </w:rPr>
-        <w:t xml:space="preserve">1) loop </w:t>
-      </w:r>
-      <w:r>
-        <w:rPr>
-          <w:rFonts w:asciiTheme="majorBidi" w:hAnsiTheme="majorBidi" w:cstheme="majorBidi"/>
-          <w:lang w:val="en-US"/>
-        </w:rPr>
-        <w:t>each iteration scanning</w:t>
+        <w:t>1) loop</w:t>
+      </w:r>
+      <w:r>
+        <w:rPr>
+          <w:rFonts w:asciiTheme="majorBidi" w:hAnsiTheme="majorBidi" w:cstheme="majorBidi"/>
+          <w:lang w:val="en-US"/>
+        </w:rPr>
+        <w:t>,</w:t>
+      </w:r>
+      <w:r>
+        <w:rPr>
+          <w:rFonts w:asciiTheme="majorBidi" w:hAnsiTheme="majorBidi" w:cstheme="majorBidi"/>
+          <w:lang w:val="en-US"/>
+        </w:rPr>
+        <w:t xml:space="preserve"> </w:t>
+      </w:r>
+      <w:r>
+        <w:rPr>
+          <w:rFonts w:asciiTheme="majorBidi" w:hAnsiTheme="majorBidi" w:cstheme="majorBidi"/>
+          <w:lang w:val="en-US"/>
+        </w:rPr>
+        <w:t>each iteration scan</w:t>
+      </w:r>
+      <w:r>
+        <w:rPr>
+          <w:rFonts w:asciiTheme="majorBidi" w:hAnsiTheme="majorBidi" w:cstheme="majorBidi"/>
+          <w:lang w:val="en-US"/>
+        </w:rPr>
+        <w:t>s</w:t>
       </w:r>
       <w:r>
         <w:rPr>
@@ -8468,13 +8574,27 @@
         </w:rPr>
         <w:t xml:space="preserve">blue </w:t>
       </w:r>
+      <w:r>
+        <w:rPr>
+          <w:rFonts w:asciiTheme="majorBidi" w:hAnsiTheme="majorBidi" w:cstheme="majorBidi"/>
+          <w:lang w:val="en-US"/>
+        </w:rPr>
+        <w:t>LED</w:t>
+      </w:r>
+      <w:r>
+        <w:rPr>
+          <w:rFonts w:asciiTheme="majorBidi" w:hAnsiTheme="majorBidi" w:cstheme="majorBidi"/>
+          <w:lang w:val="en-US"/>
+        </w:rPr>
+        <w:t xml:space="preserve"> for half </w:t>
+      </w:r>
       <w:proofErr w:type="gramStart"/>
       <w:r>
         <w:rPr>
           <w:rFonts w:asciiTheme="majorBidi" w:hAnsiTheme="majorBidi" w:cstheme="majorBidi"/>
           <w:lang w:val="en-US"/>
         </w:rPr>
-        <w:t>LED</w:t>
+        <w:t>second</w:t>
       </w:r>
       <w:proofErr w:type="gramEnd"/>
       <w:r>
@@ -8482,7 +8602,7 @@
           <w:rFonts w:asciiTheme="majorBidi" w:hAnsiTheme="majorBidi" w:cstheme="majorBidi"/>
           <w:lang w:val="en-US"/>
         </w:rPr>
-        <w:t xml:space="preserve"> for half second if the barcodes are identical</w:t>
+        <w:t xml:space="preserve"> if the barcodes are identical</w:t>
       </w:r>
       <w:r>
         <w:rPr>
@@ -8499,78 +8619,6 @@
         </w:rPr>
         <w:t>.</w:t>
       </w:r>
-    </w:p>
-    <w:p>
-      <w:pPr>
-        <w:rPr>
-          <w:rFonts w:asciiTheme="majorBidi" w:hAnsiTheme="majorBidi" w:cstheme="majorBidi"/>
-          <w:lang w:val="en-US"/>
-        </w:rPr>
-      </w:pPr>
-    </w:p>
-    <w:p>
-      <w:pPr>
-        <w:rPr>
-          <w:rFonts w:asciiTheme="majorBidi" w:hAnsiTheme="majorBidi" w:cstheme="majorBidi"/>
-          <w:lang w:val="en-US"/>
-        </w:rPr>
-      </w:pPr>
-    </w:p>
-    <w:p>
-      <w:pPr>
-        <w:rPr>
-          <w:rFonts w:asciiTheme="majorBidi" w:hAnsiTheme="majorBidi" w:cstheme="majorBidi"/>
-          <w:lang w:val="en-US"/>
-        </w:rPr>
-      </w:pPr>
-    </w:p>
-    <w:p>
-      <w:pPr>
-        <w:rPr>
-          <w:rFonts w:asciiTheme="majorBidi" w:hAnsiTheme="majorBidi" w:cstheme="majorBidi"/>
-          <w:lang w:val="en-US"/>
-        </w:rPr>
-      </w:pPr>
-    </w:p>
-    <w:p>
-      <w:pPr>
-        <w:rPr>
-          <w:rFonts w:asciiTheme="majorBidi" w:hAnsiTheme="majorBidi" w:cstheme="majorBidi"/>
-          <w:lang w:val="en-US"/>
-        </w:rPr>
-      </w:pPr>
-    </w:p>
-    <w:p>
-      <w:pPr>
-        <w:rPr>
-          <w:rFonts w:asciiTheme="majorBidi" w:hAnsiTheme="majorBidi" w:cstheme="majorBidi"/>
-          <w:lang w:val="en-US"/>
-        </w:rPr>
-      </w:pPr>
-    </w:p>
-    <w:p>
-      <w:pPr>
-        <w:rPr>
-          <w:rFonts w:asciiTheme="majorBidi" w:hAnsiTheme="majorBidi" w:cstheme="majorBidi"/>
-          <w:lang w:val="en-US"/>
-        </w:rPr>
-      </w:pPr>
-    </w:p>
-    <w:p>
-      <w:pPr>
-        <w:rPr>
-          <w:rFonts w:asciiTheme="majorBidi" w:hAnsiTheme="majorBidi" w:cstheme="majorBidi"/>
-          <w:lang w:val="en-US"/>
-        </w:rPr>
-      </w:pPr>
-    </w:p>
-    <w:p>
-      <w:pPr>
-        <w:rPr>
-          <w:rFonts w:asciiTheme="majorBidi" w:hAnsiTheme="majorBidi" w:cstheme="majorBidi"/>
-          <w:lang w:val="en-US"/>
-        </w:rPr>
-      </w:pPr>
     </w:p>
     <w:p>
       <w:pPr>
@@ -8701,8 +8749,1112 @@
       <w:pPr>
         <w:rPr>
           <w:rFonts w:asciiTheme="majorBidi" w:hAnsiTheme="majorBidi" w:cstheme="majorBidi"/>
-          <w:rtl/>
-          <w:lang w:bidi="ar-JO"/>
+        </w:rPr>
+      </w:pPr>
+      <w:r>
+        <w:rPr>
+          <w:rFonts w:asciiTheme="majorBidi" w:hAnsiTheme="majorBidi" w:cstheme="majorBidi"/>
+        </w:rPr>
+        <w:t>We tested each component alone with a “bring up” test, and then wrote the final code.</w:t>
+      </w:r>
+    </w:p>
+    <w:p>
+      <w:pPr>
+        <w:rPr>
+          <w:rFonts w:asciiTheme="majorBidi" w:hAnsiTheme="majorBidi" w:cstheme="majorBidi"/>
+        </w:rPr>
+      </w:pPr>
+      <w:r>
+        <w:rPr>
+          <w:rFonts w:asciiTheme="majorBidi" w:hAnsiTheme="majorBidi" w:cstheme="majorBidi"/>
+        </w:rPr>
+        <w:t>To test it, we acquired some barcodes with different lengths and values, decided which one’s to use as “golden” and start scanning a series of barcodes, and compering the given result to the desired result.</w:t>
+      </w:r>
+    </w:p>
+    <w:p>
+      <w:pPr>
+        <w:rPr>
+          <w:rFonts w:asciiTheme="majorBidi" w:hAnsiTheme="majorBidi" w:cstheme="majorBidi"/>
+        </w:rPr>
+      </w:pPr>
+      <w:r>
+        <w:rPr>
+          <w:rFonts w:ascii="Times New Roman" w:eastAsia="Times New Roman" w:hAnsi="Times New Roman" w:cs="Times New Roman"/>
+          <w:noProof/>
+          <w:kern w:val="0"/>
+          <w:lang w:eastAsia="en-IL"/>
+          <w14:ligatures w14:val="none"/>
+        </w:rPr>
+        <w:drawing>
+          <wp:anchor distT="0" distB="0" distL="114300" distR="114300" simplePos="0" relativeHeight="251705344" behindDoc="0" locked="0" layoutInCell="1" allowOverlap="1" wp14:anchorId="30363798" wp14:editId="51F02445">
+            <wp:simplePos x="0" y="0"/>
+            <wp:positionH relativeFrom="column">
+              <wp:posOffset>3326207</wp:posOffset>
+            </wp:positionH>
+            <wp:positionV relativeFrom="paragraph">
+              <wp:posOffset>306492</wp:posOffset>
+            </wp:positionV>
+            <wp:extent cx="3187700" cy="2038350"/>
+            <wp:effectExtent l="0" t="0" r="0" b="0"/>
+            <wp:wrapTopAndBottom/>
+            <wp:docPr id="615535454" name="Picture 6" descr="A small rectangular device with a red screen and wires&#10;&#10;Description automatically generated"/>
+            <wp:cNvGraphicFramePr>
+              <a:graphicFrameLocks xmlns:a="http://schemas.openxmlformats.org/drawingml/2006/main" noChangeAspect="1"/>
+            </wp:cNvGraphicFramePr>
+            <a:graphic xmlns:a="http://schemas.openxmlformats.org/drawingml/2006/main">
+              <a:graphicData uri="http://schemas.openxmlformats.org/drawingml/2006/picture">
+                <pic:pic xmlns:pic="http://schemas.openxmlformats.org/drawingml/2006/picture">
+                  <pic:nvPicPr>
+                    <pic:cNvPr id="372107254" name="Picture 6" descr="A small rectangular device with a red screen and wires&#10;&#10;Description automatically generated"/>
+                    <pic:cNvPicPr>
+                      <a:picLocks noChangeAspect="1" noChangeArrowheads="1"/>
+                    </pic:cNvPicPr>
+                  </pic:nvPicPr>
+                  <pic:blipFill>
+                    <a:blip r:embed="rId25" cstate="print">
+                      <a:extLst>
+                        <a:ext uri="{28A0092B-C50C-407E-A947-70E740481C1C}">
+                          <a14:useLocalDpi xmlns:a14="http://schemas.microsoft.com/office/drawing/2010/main" val="0"/>
+                        </a:ext>
+                      </a:extLst>
+                    </a:blip>
+                    <a:srcRect/>
+                    <a:stretch>
+                      <a:fillRect/>
+                    </a:stretch>
+                  </pic:blipFill>
+                  <pic:spPr bwMode="auto">
+                    <a:xfrm>
+                      <a:off x="0" y="0"/>
+                      <a:ext cx="3187700" cy="2038350"/>
+                    </a:xfrm>
+                    <a:prstGeom prst="rect">
+                      <a:avLst/>
+                    </a:prstGeom>
+                    <a:noFill/>
+                    <a:ln>
+                      <a:noFill/>
+                    </a:ln>
+                  </pic:spPr>
+                </pic:pic>
+              </a:graphicData>
+            </a:graphic>
+            <wp14:sizeRelH relativeFrom="margin">
+              <wp14:pctWidth>0</wp14:pctWidth>
+            </wp14:sizeRelH>
+            <wp14:sizeRelV relativeFrom="margin">
+              <wp14:pctHeight>0</wp14:pctHeight>
+            </wp14:sizeRelV>
+          </wp:anchor>
+        </w:drawing>
+      </w:r>
+      <w:r>
+        <w:rPr>
+          <w:rFonts w:ascii="Times New Roman" w:eastAsia="Times New Roman" w:hAnsi="Times New Roman" w:cs="Times New Roman"/>
+          <w:noProof/>
+          <w:kern w:val="0"/>
+          <w:lang w:eastAsia="en-IL"/>
+          <w14:ligatures w14:val="none"/>
+        </w:rPr>
+        <w:drawing>
+          <wp:anchor distT="0" distB="0" distL="114300" distR="114300" simplePos="0" relativeHeight="251700224" behindDoc="0" locked="0" layoutInCell="1" allowOverlap="1" wp14:anchorId="7F128D58" wp14:editId="05C577F0">
+            <wp:simplePos x="0" y="0"/>
+            <wp:positionH relativeFrom="column">
+              <wp:posOffset>0</wp:posOffset>
+            </wp:positionH>
+            <wp:positionV relativeFrom="paragraph">
+              <wp:posOffset>300355</wp:posOffset>
+            </wp:positionV>
+            <wp:extent cx="3232150" cy="2038350"/>
+            <wp:effectExtent l="0" t="0" r="6350" b="0"/>
+            <wp:wrapTopAndBottom/>
+            <wp:docPr id="1163323640" name="Picture 4" descr="A small rectangular device with a white screen and wires&#10;&#10;Description automatically generated"/>
+            <wp:cNvGraphicFramePr>
+              <a:graphicFrameLocks xmlns:a="http://schemas.openxmlformats.org/drawingml/2006/main" noChangeAspect="1"/>
+            </wp:cNvGraphicFramePr>
+            <a:graphic xmlns:a="http://schemas.openxmlformats.org/drawingml/2006/main">
+              <a:graphicData uri="http://schemas.openxmlformats.org/drawingml/2006/picture">
+                <pic:pic xmlns:pic="http://schemas.openxmlformats.org/drawingml/2006/picture">
+                  <pic:nvPicPr>
+                    <pic:cNvPr id="2042054798" name="Picture 4" descr="A small rectangular device with a white screen and wires&#10;&#10;Description automatically generated"/>
+                    <pic:cNvPicPr>
+                      <a:picLocks noChangeAspect="1" noChangeArrowheads="1"/>
+                    </pic:cNvPicPr>
+                  </pic:nvPicPr>
+                  <pic:blipFill>
+                    <a:blip r:embed="rId26" cstate="print">
+                      <a:extLst>
+                        <a:ext uri="{28A0092B-C50C-407E-A947-70E740481C1C}">
+                          <a14:useLocalDpi xmlns:a14="http://schemas.microsoft.com/office/drawing/2010/main" val="0"/>
+                        </a:ext>
+                      </a:extLst>
+                    </a:blip>
+                    <a:srcRect/>
+                    <a:stretch>
+                      <a:fillRect/>
+                    </a:stretch>
+                  </pic:blipFill>
+                  <pic:spPr bwMode="auto">
+                    <a:xfrm>
+                      <a:off x="0" y="0"/>
+                      <a:ext cx="3232150" cy="2038350"/>
+                    </a:xfrm>
+                    <a:prstGeom prst="rect">
+                      <a:avLst/>
+                    </a:prstGeom>
+                    <a:noFill/>
+                    <a:ln>
+                      <a:noFill/>
+                    </a:ln>
+                  </pic:spPr>
+                </pic:pic>
+              </a:graphicData>
+            </a:graphic>
+            <wp14:sizeRelH relativeFrom="margin">
+              <wp14:pctWidth>0</wp14:pctWidth>
+            </wp14:sizeRelH>
+            <wp14:sizeRelV relativeFrom="margin">
+              <wp14:pctHeight>0</wp14:pctHeight>
+            </wp14:sizeRelV>
+          </wp:anchor>
+        </w:drawing>
+      </w:r>
+    </w:p>
+    <w:p>
+      <w:pPr>
+        <w:rPr>
+          <w:rFonts w:asciiTheme="majorBidi" w:hAnsiTheme="majorBidi" w:cstheme="majorBidi"/>
+        </w:rPr>
+      </w:pPr>
+      <w:r>
+        <w:rPr>
+          <w:rFonts w:asciiTheme="majorBidi" w:hAnsiTheme="majorBidi"/>
+          <w:b/>
+          <w:bCs/>
+          <w:noProof/>
+          <w:color w:val="156082" w:themeColor="accent1"/>
+          <w:u w:val="single"/>
+        </w:rPr>
+        <mc:AlternateContent>
+          <mc:Choice Requires="wps">
+            <w:drawing>
+              <wp:anchor distT="45720" distB="45720" distL="114300" distR="114300" simplePos="0" relativeHeight="251717632" behindDoc="0" locked="0" layoutInCell="1" allowOverlap="1" wp14:anchorId="33DCEB26" wp14:editId="0FB0D225">
+                <wp:simplePos x="0" y="0"/>
+                <wp:positionH relativeFrom="page">
+                  <wp:align>right</wp:align>
+                </wp:positionH>
+                <wp:positionV relativeFrom="paragraph">
+                  <wp:posOffset>3472180</wp:posOffset>
+                </wp:positionV>
+                <wp:extent cx="1379855" cy="809625"/>
+                <wp:effectExtent l="0" t="0" r="0" b="9525"/>
+                <wp:wrapSquare wrapText="bothSides"/>
+                <wp:docPr id="301093975" name="Text Box 2"/>
+                <wp:cNvGraphicFramePr>
+                  <a:graphicFrameLocks xmlns:a="http://schemas.openxmlformats.org/drawingml/2006/main"/>
+                </wp:cNvGraphicFramePr>
+                <a:graphic xmlns:a="http://schemas.openxmlformats.org/drawingml/2006/main">
+                  <a:graphicData uri="http://schemas.microsoft.com/office/word/2010/wordprocessingShape">
+                    <wps:wsp>
+                      <wps:cNvSpPr txBox="1">
+                        <a:spLocks noChangeArrowheads="1"/>
+                      </wps:cNvSpPr>
+                      <wps:spPr bwMode="auto">
+                        <a:xfrm>
+                          <a:off x="0" y="0"/>
+                          <a:ext cx="1379855" cy="810073"/>
+                        </a:xfrm>
+                        <a:prstGeom prst="rect">
+                          <a:avLst/>
+                        </a:prstGeom>
+                        <a:noFill/>
+                        <a:ln>
+                          <a:noFill/>
+                        </a:ln>
+                      </wps:spPr>
+                      <wps:style>
+                        <a:lnRef idx="0">
+                          <a:scrgbClr r="0" g="0" b="0"/>
+                        </a:lnRef>
+                        <a:fillRef idx="0">
+                          <a:scrgbClr r="0" g="0" b="0"/>
+                        </a:fillRef>
+                        <a:effectRef idx="0">
+                          <a:scrgbClr r="0" g="0" b="0"/>
+                        </a:effectRef>
+                        <a:fontRef idx="minor">
+                          <a:schemeClr val="dk1"/>
+                        </a:fontRef>
+                      </wps:style>
+                      <wps:txbx>
+                        <w:txbxContent>
+                          <w:p>
+                            <w:pPr>
+                              <w:rPr>
+                                <w:b/>
+                                <w:bCs/>
+                                <w:color w:val="E8E8E8" w:themeColor="background2"/>
+                                <w:lang w:val="en-US"/>
+                                <w14:shadow w14:blurRad="38100" w14:dist="19050" w14:dir="2700000" w14:sx="100000" w14:sy="100000" w14:kx="0" w14:ky="0" w14:algn="tl">
+                                  <w14:schemeClr w14:val="dk1">
+                                    <w14:alpha w14:val="60000"/>
+                                  </w14:schemeClr>
+                                </w14:shadow>
+                                <w14:textOutline w14:w="0" w14:cap="flat" w14:cmpd="sng" w14:algn="ctr">
+                                  <w14:noFill/>
+                                  <w14:prstDash w14:val="solid"/>
+                                  <w14:round/>
+                                </w14:textOutline>
+                              </w:rPr>
+                            </w:pPr>
+                            <w:r>
+                              <w:rPr>
+                                <w:b/>
+                                <w:bCs/>
+                                <w:color w:val="E8E8E8" w:themeColor="background2"/>
+                                <w:lang w:val="en-US"/>
+                                <w14:shadow w14:blurRad="38100" w14:dist="19050" w14:dir="2700000" w14:sx="100000" w14:sy="100000" w14:kx="0" w14:ky="0" w14:algn="tl">
+                                  <w14:schemeClr w14:val="dk1">
+                                    <w14:alpha w14:val="60000"/>
+                                  </w14:schemeClr>
+                                </w14:shadow>
+                                <w14:textOutline w14:w="0" w14:cap="flat" w14:cmpd="sng" w14:algn="ctr">
+                                  <w14:noFill/>
+                                  <w14:prstDash w14:val="solid"/>
+                                  <w14:round/>
+                                </w14:textOutline>
+                              </w:rPr>
+                              <w:t>Different Barcodes result -   screen and led</w:t>
+                            </w:r>
+                          </w:p>
+                        </w:txbxContent>
+                      </wps:txbx>
+                      <wps:bodyPr rot="0" vert="horz" wrap="square" lIns="91440" tIns="45720" rIns="91440" bIns="45720" anchor="t" anchorCtr="0">
+                        <a:noAutofit/>
+                      </wps:bodyPr>
+                    </wps:wsp>
+                  </a:graphicData>
+                </a:graphic>
+                <wp14:sizeRelH relativeFrom="margin">
+                  <wp14:pctWidth>0</wp14:pctWidth>
+                </wp14:sizeRelH>
+                <wp14:sizeRelV relativeFrom="margin">
+                  <wp14:pctHeight>0</wp14:pctHeight>
+                </wp14:sizeRelV>
+              </wp:anchor>
+            </w:drawing>
+          </mc:Choice>
+          <mc:Fallback>
+            <w:pict>
+              <v:shapetype w14:anchorId="33DCEB26" id="_x0000_t202" coordsize="21600,21600" o:spt="202" path="m,l,21600r21600,l21600,xe">
+                <v:stroke joinstyle="miter"/>
+                <v:path gradientshapeok="t" o:connecttype="rect"/>
+              </v:shapetype>
+              <v:shape id="Text Box 2" o:spid="_x0000_s1026" type="#_x0000_t202" style="position:absolute;margin-left:57.45pt;margin-top:273.4pt;width:108.65pt;height:63.75pt;z-index:251717632;visibility:visible;mso-wrap-style:square;mso-width-percent:0;mso-height-percent:0;mso-wrap-distance-left:9pt;mso-wrap-distance-top:3.6pt;mso-wrap-distance-right:9pt;mso-wrap-distance-bottom:3.6pt;mso-position-horizontal:right;mso-position-horizontal-relative:page;mso-position-vertical:absolute;mso-position-vertical-relative:text;mso-width-percent:0;mso-height-percent:0;mso-width-relative:margin;mso-height-relative:margin;v-text-anchor:top" o:gfxdata="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" filled="f" stroked="f">
+                <v:textbox>
+                  <w:txbxContent>
+                    <w:p>
+                      <w:pPr>
+                        <w:rPr>
+                          <w:b/>
+                          <w:bCs/>
+                          <w:color w:val="E8E8E8" w:themeColor="background2"/>
+                          <w:lang w:val="en-US"/>
+                          <w14:shadow w14:blurRad="38100" w14:dist="19050" w14:dir="2700000" w14:sx="100000" w14:sy="100000" w14:kx="0" w14:ky="0" w14:algn="tl">
+                            <w14:schemeClr w14:val="dk1">
+                              <w14:alpha w14:val="60000"/>
+                            </w14:schemeClr>
+                          </w14:shadow>
+                          <w14:textOutline w14:w="0" w14:cap="flat" w14:cmpd="sng" w14:algn="ctr">
+                            <w14:noFill/>
+                            <w14:prstDash w14:val="solid"/>
+                            <w14:round/>
+                          </w14:textOutline>
+                        </w:rPr>
+                      </w:pPr>
+                      <w:r>
+                        <w:rPr>
+                          <w:b/>
+                          <w:bCs/>
+                          <w:color w:val="E8E8E8" w:themeColor="background2"/>
+                          <w:lang w:val="en-US"/>
+                          <w14:shadow w14:blurRad="38100" w14:dist="19050" w14:dir="2700000" w14:sx="100000" w14:sy="100000" w14:kx="0" w14:ky="0" w14:algn="tl">
+                            <w14:schemeClr w14:val="dk1">
+                              <w14:alpha w14:val="60000"/>
+                            </w14:schemeClr>
+                          </w14:shadow>
+                          <w14:textOutline w14:w="0" w14:cap="flat" w14:cmpd="sng" w14:algn="ctr">
+                            <w14:noFill/>
+                            <w14:prstDash w14:val="solid"/>
+                            <w14:round/>
+                          </w14:textOutline>
+                        </w:rPr>
+                        <w:t>Different Barcodes result -   screen and led</w:t>
+                      </w:r>
+                    </w:p>
+                  </w:txbxContent>
+                </v:textbox>
+                <w10:wrap type="square" anchorx="page"/>
+              </v:shape>
+            </w:pict>
+          </mc:Fallback>
+        </mc:AlternateContent>
+      </w:r>
+      <w:r>
+        <w:rPr>
+          <w:rFonts w:asciiTheme="majorBidi" w:hAnsiTheme="majorBidi"/>
+          <w:b/>
+          <w:bCs/>
+          <w:noProof/>
+          <w:color w:val="156082" w:themeColor="accent1"/>
+          <w:u w:val="single"/>
+        </w:rPr>
+        <mc:AlternateContent>
+          <mc:Choice Requires="wps">
+            <w:drawing>
+              <wp:anchor distT="45720" distB="45720" distL="114300" distR="114300" simplePos="0" relativeHeight="251715584" behindDoc="0" locked="0" layoutInCell="1" allowOverlap="1" wp14:anchorId="569EE0EF" wp14:editId="4566EE6C">
+                <wp:simplePos x="0" y="0"/>
+                <wp:positionH relativeFrom="margin">
+                  <wp:posOffset>-706120</wp:posOffset>
+                </wp:positionH>
+                <wp:positionV relativeFrom="paragraph">
+                  <wp:posOffset>3490595</wp:posOffset>
+                </wp:positionV>
+                <wp:extent cx="2233295" cy="565150"/>
+                <wp:effectExtent l="0" t="0" r="0" b="6350"/>
+                <wp:wrapSquare wrapText="bothSides"/>
+                <wp:docPr id="1932699231" name="Text Box 2"/>
+                <wp:cNvGraphicFramePr>
+                  <a:graphicFrameLocks xmlns:a="http://schemas.openxmlformats.org/drawingml/2006/main"/>
+                </wp:cNvGraphicFramePr>
+                <a:graphic xmlns:a="http://schemas.openxmlformats.org/drawingml/2006/main">
+                  <a:graphicData uri="http://schemas.microsoft.com/office/word/2010/wordprocessingShape">
+                    <wps:wsp>
+                      <wps:cNvSpPr txBox="1">
+                        <a:spLocks noChangeArrowheads="1"/>
+                      </wps:cNvSpPr>
+                      <wps:spPr bwMode="auto">
+                        <a:xfrm>
+                          <a:off x="0" y="0"/>
+                          <a:ext cx="2233295" cy="565150"/>
+                        </a:xfrm>
+                        <a:prstGeom prst="rect">
+                          <a:avLst/>
+                        </a:prstGeom>
+                        <a:noFill/>
+                        <a:ln>
+                          <a:noFill/>
+                        </a:ln>
+                      </wps:spPr>
+                      <wps:style>
+                        <a:lnRef idx="0">
+                          <a:scrgbClr r="0" g="0" b="0"/>
+                        </a:lnRef>
+                        <a:fillRef idx="0">
+                          <a:scrgbClr r="0" g="0" b="0"/>
+                        </a:fillRef>
+                        <a:effectRef idx="0">
+                          <a:scrgbClr r="0" g="0" b="0"/>
+                        </a:effectRef>
+                        <a:fontRef idx="minor">
+                          <a:schemeClr val="dk1"/>
+                        </a:fontRef>
+                      </wps:style>
+                      <wps:txbx>
+                        <w:txbxContent>
+                          <w:p>
+                            <w:pPr>
+                              <w:rPr>
+                                <w:b/>
+                                <w:bCs/>
+                                <w:color w:val="000000" w:themeColor="text1"/>
+                                <w:lang w:val="en-US"/>
+                                <w14:shadow w14:blurRad="38100" w14:dist="19050" w14:dir="2700000" w14:sx="100000" w14:sy="100000" w14:kx="0" w14:ky="0" w14:algn="tl">
+                                  <w14:schemeClr w14:val="dk1">
+                                    <w14:alpha w14:val="60000"/>
+                                  </w14:schemeClr>
+                                </w14:shadow>
+                                <w14:textOutline w14:w="0" w14:cap="flat" w14:cmpd="sng" w14:algn="ctr">
+                                  <w14:noFill/>
+                                  <w14:prstDash w14:val="solid"/>
+                                  <w14:round/>
+                                </w14:textOutline>
+                              </w:rPr>
+                            </w:pPr>
+                            <w:r>
+                              <w:rPr>
+                                <w:b/>
+                                <w:bCs/>
+                                <w:color w:val="000000" w:themeColor="text1"/>
+                                <w:lang w:val="en-US"/>
+                                <w14:shadow w14:blurRad="38100" w14:dist="19050" w14:dir="2700000" w14:sx="100000" w14:sy="100000" w14:kx="0" w14:ky="0" w14:algn="tl">
+                                  <w14:schemeClr w14:val="dk1">
+                                    <w14:alpha w14:val="60000"/>
+                                  </w14:schemeClr>
+                                </w14:shadow>
+                                <w14:textOutline w14:w="0" w14:cap="flat" w14:cmpd="sng" w14:algn="ctr">
+                                  <w14:noFill/>
+                                  <w14:prstDash w14:val="solid"/>
+                                  <w14:round/>
+                                </w14:textOutline>
+                              </w:rPr>
+                              <w:t xml:space="preserve">Different Barcodes result -   </w:t>
+                            </w:r>
+                            <w:r>
+                              <w:rPr>
+                                <w:b/>
+                                <w:bCs/>
+                                <w:color w:val="000000" w:themeColor="text1"/>
+                                <w:lang w:val="en-US"/>
+                                <w14:shadow w14:blurRad="38100" w14:dist="19050" w14:dir="2700000" w14:sx="100000" w14:sy="100000" w14:kx="0" w14:ky="0" w14:algn="tl">
+                                  <w14:schemeClr w14:val="dk1">
+                                    <w14:alpha w14:val="60000"/>
+                                  </w14:schemeClr>
+                                </w14:shadow>
+                                <w14:textOutline w14:w="0" w14:cap="flat" w14:cmpd="sng" w14:algn="ctr">
+                                  <w14:noFill/>
+                                  <w14:prstDash w14:val="solid"/>
+                                  <w14:round/>
+                                </w14:textOutline>
+                              </w:rPr>
+                              <w:t>screen and led</w:t>
+                            </w:r>
+                          </w:p>
+                        </w:txbxContent>
+                      </wps:txbx>
+                      <wps:bodyPr rot="0" vert="horz" wrap="square" lIns="91440" tIns="45720" rIns="91440" bIns="45720" anchor="t" anchorCtr="0">
+                        <a:noAutofit/>
+                      </wps:bodyPr>
+                    </wps:wsp>
+                  </a:graphicData>
+                </a:graphic>
+                <wp14:sizeRelH relativeFrom="margin">
+                  <wp14:pctWidth>0</wp14:pctWidth>
+                </wp14:sizeRelH>
+                <wp14:sizeRelV relativeFrom="margin">
+                  <wp14:pctHeight>0</wp14:pctHeight>
+                </wp14:sizeRelV>
+              </wp:anchor>
+            </w:drawing>
+          </mc:Choice>
+          <mc:Fallback>
+            <w:pict>
+              <v:shape w14:anchorId="569EE0EF" id="_x0000_s1027" type="#_x0000_t202" style="position:absolute;margin-left:-55.6pt;margin-top:274.85pt;width:175.85pt;height:44.5pt;z-index:251715584;visibility:visible;mso-wrap-style:square;mso-width-percent:0;mso-height-percent:0;mso-wrap-distance-left:9pt;mso-wrap-distance-top:3.6pt;mso-wrap-distance-right:9pt;mso-wrap-distance-bottom:3.6pt;mso-position-horizontal:absolute;mso-position-horizontal-relative:margin;mso-position-vertical:absolute;mso-position-vertical-relative:text;mso-width-percent:0;mso-height-percent:0;mso-width-relative:margin;mso-height-relative:margin;v-text-anchor:top" o:gfxdata="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" filled="f" stroked="f">
+                <v:textbox>
+                  <w:txbxContent>
+                    <w:p>
+                      <w:pPr>
+                        <w:rPr>
+                          <w:b/>
+                          <w:bCs/>
+                          <w:color w:val="000000" w:themeColor="text1"/>
+                          <w:lang w:val="en-US"/>
+                          <w14:shadow w14:blurRad="38100" w14:dist="19050" w14:dir="2700000" w14:sx="100000" w14:sy="100000" w14:kx="0" w14:ky="0" w14:algn="tl">
+                            <w14:schemeClr w14:val="dk1">
+                              <w14:alpha w14:val="60000"/>
+                            </w14:schemeClr>
+                          </w14:shadow>
+                          <w14:textOutline w14:w="0" w14:cap="flat" w14:cmpd="sng" w14:algn="ctr">
+                            <w14:noFill/>
+                            <w14:prstDash w14:val="solid"/>
+                            <w14:round/>
+                          </w14:textOutline>
+                        </w:rPr>
+                      </w:pPr>
+                      <w:r>
+                        <w:rPr>
+                          <w:b/>
+                          <w:bCs/>
+                          <w:color w:val="000000" w:themeColor="text1"/>
+                          <w:lang w:val="en-US"/>
+                          <w14:shadow w14:blurRad="38100" w14:dist="19050" w14:dir="2700000" w14:sx="100000" w14:sy="100000" w14:kx="0" w14:ky="0" w14:algn="tl">
+                            <w14:schemeClr w14:val="dk1">
+                              <w14:alpha w14:val="60000"/>
+                            </w14:schemeClr>
+                          </w14:shadow>
+                          <w14:textOutline w14:w="0" w14:cap="flat" w14:cmpd="sng" w14:algn="ctr">
+                            <w14:noFill/>
+                            <w14:prstDash w14:val="solid"/>
+                            <w14:round/>
+                          </w14:textOutline>
+                        </w:rPr>
+                        <w:t xml:space="preserve">Different Barcodes result -   </w:t>
+                      </w:r>
+                      <w:r>
+                        <w:rPr>
+                          <w:b/>
+                          <w:bCs/>
+                          <w:color w:val="000000" w:themeColor="text1"/>
+                          <w:lang w:val="en-US"/>
+                          <w14:shadow w14:blurRad="38100" w14:dist="19050" w14:dir="2700000" w14:sx="100000" w14:sy="100000" w14:kx="0" w14:ky="0" w14:algn="tl">
+                            <w14:schemeClr w14:val="dk1">
+                              <w14:alpha w14:val="60000"/>
+                            </w14:schemeClr>
+                          </w14:shadow>
+                          <w14:textOutline w14:w="0" w14:cap="flat" w14:cmpd="sng" w14:algn="ctr">
+                            <w14:noFill/>
+                            <w14:prstDash w14:val="solid"/>
+                            <w14:round/>
+                          </w14:textOutline>
+                        </w:rPr>
+                        <w:t>screen and led</w:t>
+                      </w:r>
+                    </w:p>
+                  </w:txbxContent>
+                </v:textbox>
+                <w10:wrap type="square" anchorx="margin"/>
+              </v:shape>
+            </w:pict>
+          </mc:Fallback>
+        </mc:AlternateContent>
+      </w:r>
+      <w:r>
+        <w:rPr>
+          <w:rFonts w:ascii="Times New Roman" w:eastAsia="Times New Roman" w:hAnsi="Times New Roman" w:cs="Times New Roman"/>
+          <w:noProof/>
+          <w:kern w:val="0"/>
+          <w:lang w:eastAsia="en-IL"/>
+          <w14:ligatures w14:val="none"/>
+        </w:rPr>
+        <w:drawing>
+          <wp:anchor distT="0" distB="0" distL="114300" distR="114300" simplePos="0" relativeHeight="251709440" behindDoc="0" locked="0" layoutInCell="1" allowOverlap="1" wp14:anchorId="340D27D2" wp14:editId="54EA9CE4">
+            <wp:simplePos x="0" y="0"/>
+            <wp:positionH relativeFrom="column">
+              <wp:posOffset>3335471</wp:posOffset>
+            </wp:positionH>
+            <wp:positionV relativeFrom="paragraph">
+              <wp:posOffset>2253057</wp:posOffset>
+            </wp:positionV>
+            <wp:extent cx="3187700" cy="2038350"/>
+            <wp:effectExtent l="0" t="0" r="0" b="0"/>
+            <wp:wrapTopAndBottom/>
+            <wp:docPr id="302800157" name="Picture 6" descr="A small rectangular device with a red screen and wires&#10;&#10;Description automatically generated"/>
+            <wp:cNvGraphicFramePr>
+              <a:graphicFrameLocks xmlns:a="http://schemas.openxmlformats.org/drawingml/2006/main" noChangeAspect="1"/>
+            </wp:cNvGraphicFramePr>
+            <a:graphic xmlns:a="http://schemas.openxmlformats.org/drawingml/2006/main">
+              <a:graphicData uri="http://schemas.openxmlformats.org/drawingml/2006/picture">
+                <pic:pic xmlns:pic="http://schemas.openxmlformats.org/drawingml/2006/picture">
+                  <pic:nvPicPr>
+                    <pic:cNvPr id="302800157" name="Picture 6" descr="A small rectangular device with a red screen and wires&#10;&#10;Description automatically generated"/>
+                    <pic:cNvPicPr>
+                      <a:picLocks noChangeAspect="1" noChangeArrowheads="1"/>
+                    </pic:cNvPicPr>
+                  </pic:nvPicPr>
+                  <pic:blipFill>
+                    <a:blip r:embed="rId25" cstate="print">
+                      <a:extLst>
+                        <a:ext uri="{28A0092B-C50C-407E-A947-70E740481C1C}">
+                          <a14:useLocalDpi xmlns:a14="http://schemas.microsoft.com/office/drawing/2010/main" val="0"/>
+                        </a:ext>
+                      </a:extLst>
+                    </a:blip>
+                    <a:srcRect/>
+                    <a:stretch>
+                      <a:fillRect/>
+                    </a:stretch>
+                  </pic:blipFill>
+                  <pic:spPr bwMode="auto">
+                    <a:xfrm>
+                      <a:off x="0" y="0"/>
+                      <a:ext cx="3187700" cy="2038350"/>
+                    </a:xfrm>
+                    <a:prstGeom prst="rect">
+                      <a:avLst/>
+                    </a:prstGeom>
+                    <a:noFill/>
+                    <a:ln>
+                      <a:noFill/>
+                    </a:ln>
+                  </pic:spPr>
+                </pic:pic>
+              </a:graphicData>
+            </a:graphic>
+            <wp14:sizeRelH relativeFrom="margin">
+              <wp14:pctWidth>0</wp14:pctWidth>
+            </wp14:sizeRelH>
+            <wp14:sizeRelV relativeFrom="margin">
+              <wp14:pctHeight>0</wp14:pctHeight>
+            </wp14:sizeRelV>
+          </wp:anchor>
+        </w:drawing>
+      </w:r>
+      <w:r>
+        <w:rPr>
+          <w:rFonts w:ascii="Times New Roman" w:eastAsia="Times New Roman" w:hAnsi="Times New Roman" w:cs="Times New Roman"/>
+          <w:noProof/>
+          <w:kern w:val="0"/>
+          <w:lang w:eastAsia="en-IL"/>
+          <w14:ligatures w14:val="none"/>
+        </w:rPr>
+        <w:drawing>
+          <wp:anchor distT="0" distB="0" distL="114300" distR="114300" simplePos="0" relativeHeight="251702272" behindDoc="0" locked="0" layoutInCell="1" allowOverlap="1" wp14:anchorId="11784EEC" wp14:editId="4F78603E">
+            <wp:simplePos x="0" y="0"/>
+            <wp:positionH relativeFrom="column">
+              <wp:posOffset>0</wp:posOffset>
+            </wp:positionH>
+            <wp:positionV relativeFrom="paragraph">
+              <wp:posOffset>2334895</wp:posOffset>
+            </wp:positionV>
+            <wp:extent cx="3232150" cy="1771650"/>
+            <wp:effectExtent l="0" t="0" r="6350" b="0"/>
+            <wp:wrapTopAndBottom/>
+            <wp:docPr id="254757166" name="Picture 10" descr="A green screen with a black text&#10;&#10;Description automatically generated"/>
+            <wp:cNvGraphicFramePr>
+              <a:graphicFrameLocks xmlns:a="http://schemas.openxmlformats.org/drawingml/2006/main" noChangeAspect="1"/>
+            </wp:cNvGraphicFramePr>
+            <a:graphic xmlns:a="http://schemas.openxmlformats.org/drawingml/2006/main">
+              <a:graphicData uri="http://schemas.openxmlformats.org/drawingml/2006/picture">
+                <pic:pic xmlns:pic="http://schemas.openxmlformats.org/drawingml/2006/picture">
+                  <pic:nvPicPr>
+                    <pic:cNvPr id="645145786" name="Picture 10" descr="A green screen with a black text&#10;&#10;Description automatically generated"/>
+                    <pic:cNvPicPr>
+                      <a:picLocks noChangeAspect="1" noChangeArrowheads="1"/>
+                    </pic:cNvPicPr>
+                  </pic:nvPicPr>
+                  <pic:blipFill>
+                    <a:blip r:embed="rId27" cstate="print">
+                      <a:extLst>
+                        <a:ext uri="{28A0092B-C50C-407E-A947-70E740481C1C}">
+                          <a14:useLocalDpi xmlns:a14="http://schemas.microsoft.com/office/drawing/2010/main" val="0"/>
+                        </a:ext>
+                      </a:extLst>
+                    </a:blip>
+                    <a:srcRect/>
+                    <a:stretch>
+                      <a:fillRect/>
+                    </a:stretch>
+                  </pic:blipFill>
+                  <pic:spPr bwMode="auto">
+                    <a:xfrm>
+                      <a:off x="0" y="0"/>
+                      <a:ext cx="3232150" cy="1771650"/>
+                    </a:xfrm>
+                    <a:prstGeom prst="rect">
+                      <a:avLst/>
+                    </a:prstGeom>
+                    <a:noFill/>
+                    <a:ln>
+                      <a:noFill/>
+                    </a:ln>
+                  </pic:spPr>
+                </pic:pic>
+              </a:graphicData>
+            </a:graphic>
+            <wp14:sizeRelH relativeFrom="margin">
+              <wp14:pctWidth>0</wp14:pctWidth>
+            </wp14:sizeRelH>
+            <wp14:sizeRelV relativeFrom="margin">
+              <wp14:pctHeight>0</wp14:pctHeight>
+            </wp14:sizeRelV>
+          </wp:anchor>
+        </w:drawing>
+      </w:r>
+    </w:p>
+    <w:p>
+      <w:pPr>
+        <w:rPr>
+          <w:rFonts w:asciiTheme="majorBidi" w:hAnsiTheme="majorBidi" w:cstheme="majorBidi"/>
+        </w:rPr>
+      </w:pPr>
+      <w:r>
+        <w:rPr>
+          <w:rFonts w:asciiTheme="majorBidi" w:hAnsiTheme="majorBidi"/>
+          <w:b/>
+          <w:bCs/>
+          <w:noProof/>
+          <w:color w:val="156082" w:themeColor="accent1"/>
+          <w:u w:val="single"/>
+        </w:rPr>
+        <mc:AlternateContent>
+          <mc:Choice Requires="wps">
+            <w:drawing>
+              <wp:anchor distT="45720" distB="45720" distL="114300" distR="114300" simplePos="0" relativeHeight="251711488" behindDoc="0" locked="0" layoutInCell="1" allowOverlap="1" wp14:anchorId="517FAD00" wp14:editId="0DC6D6B0">
+                <wp:simplePos x="0" y="0"/>
+                <wp:positionH relativeFrom="column">
+                  <wp:posOffset>1208405</wp:posOffset>
+                </wp:positionH>
+                <wp:positionV relativeFrom="paragraph">
+                  <wp:posOffset>3539490</wp:posOffset>
+                </wp:positionV>
+                <wp:extent cx="1527810" cy="565150"/>
+                <wp:effectExtent l="0" t="0" r="0" b="6350"/>
+                <wp:wrapSquare wrapText="bothSides"/>
+                <wp:docPr id="962847828" name="Text Box 2"/>
+                <wp:cNvGraphicFramePr>
+                  <a:graphicFrameLocks xmlns:a="http://schemas.openxmlformats.org/drawingml/2006/main"/>
+                </wp:cNvGraphicFramePr>
+                <a:graphic xmlns:a="http://schemas.openxmlformats.org/drawingml/2006/main">
+                  <a:graphicData uri="http://schemas.microsoft.com/office/word/2010/wordprocessingShape">
+                    <wps:wsp>
+                      <wps:cNvSpPr txBox="1">
+                        <a:spLocks noChangeArrowheads="1"/>
+                      </wps:cNvSpPr>
+                      <wps:spPr bwMode="auto">
+                        <a:xfrm>
+                          <a:off x="0" y="0"/>
+                          <a:ext cx="1527810" cy="565150"/>
+                        </a:xfrm>
+                        <a:prstGeom prst="rect">
+                          <a:avLst/>
+                        </a:prstGeom>
+                        <a:noFill/>
+                        <a:ln>
+                          <a:noFill/>
+                        </a:ln>
+                      </wps:spPr>
+                      <wps:style>
+                        <a:lnRef idx="0">
+                          <a:scrgbClr r="0" g="0" b="0"/>
+                        </a:lnRef>
+                        <a:fillRef idx="0">
+                          <a:scrgbClr r="0" g="0" b="0"/>
+                        </a:fillRef>
+                        <a:effectRef idx="0">
+                          <a:scrgbClr r="0" g="0" b="0"/>
+                        </a:effectRef>
+                        <a:fontRef idx="minor">
+                          <a:schemeClr val="dk1"/>
+                        </a:fontRef>
+                      </wps:style>
+                      <wps:txbx>
+                        <w:txbxContent>
+                          <w:p>
+                            <w:pPr>
+                              <w:rPr>
+                                <w:b/>
+                                <w:bCs/>
+                                <w:color w:val="00FF00"/>
+                                <w:lang w:val="en-US"/>
+                                <w14:shadow w14:blurRad="38100" w14:dist="19050" w14:dir="2700000" w14:sx="100000" w14:sy="100000" w14:kx="0" w14:ky="0" w14:algn="tl">
+                                  <w14:schemeClr w14:val="dk1">
+                                    <w14:alpha w14:val="60000"/>
+                                  </w14:schemeClr>
+                                </w14:shadow>
+                                <w14:textOutline w14:w="0" w14:cap="flat" w14:cmpd="sng" w14:algn="ctr">
+                                  <w14:noFill/>
+                                  <w14:prstDash w14:val="solid"/>
+                                  <w14:round/>
+                                </w14:textOutline>
+                              </w:rPr>
+                            </w:pPr>
+                            <w:r>
+                              <w:rPr>
+                                <w:b/>
+                                <w:bCs/>
+                                <w:color w:val="00FF00"/>
+                                <w:lang w:val="en-US"/>
+                                <w14:shadow w14:blurRad="38100" w14:dist="19050" w14:dir="2700000" w14:sx="100000" w14:sy="100000" w14:kx="0" w14:ky="0" w14:algn="tl">
+                                  <w14:schemeClr w14:val="dk1">
+                                    <w14:alpha w14:val="60000"/>
+                                  </w14:schemeClr>
+                                </w14:shadow>
+                                <w14:textOutline w14:w="0" w14:cap="flat" w14:cmpd="sng" w14:algn="ctr">
+                                  <w14:noFill/>
+                                  <w14:prstDash w14:val="solid"/>
+                                  <w14:round/>
+                                </w14:textOutline>
+                              </w:rPr>
+                              <w:t xml:space="preserve">Different </w:t>
+                            </w:r>
+                            <w:r>
+                              <w:rPr>
+                                <w:b/>
+                                <w:bCs/>
+                                <w:color w:val="00FF00"/>
+                                <w:lang w:val="en-US"/>
+                                <w14:shadow w14:blurRad="38100" w14:dist="19050" w14:dir="2700000" w14:sx="100000" w14:sy="100000" w14:kx="0" w14:ky="0" w14:algn="tl">
+                                  <w14:schemeClr w14:val="dk1">
+                                    <w14:alpha w14:val="60000"/>
+                                  </w14:schemeClr>
+                                </w14:shadow>
+                                <w14:textOutline w14:w="0" w14:cap="flat" w14:cmpd="sng" w14:algn="ctr">
+                                  <w14:noFill/>
+                                  <w14:prstDash w14:val="solid"/>
+                                  <w14:round/>
+                                </w14:textOutline>
+                              </w:rPr>
+                              <w:t xml:space="preserve">Barcodes result -  </w:t>
+                            </w:r>
+                            <w:r>
+                              <w:rPr>
+                                <w:b/>
+                                <w:bCs/>
+                                <w:color w:val="00FF00"/>
+                                <w:lang w:val="en-US"/>
+                                <w14:shadow w14:blurRad="38100" w14:dist="19050" w14:dir="2700000" w14:sx="100000" w14:sy="100000" w14:kx="0" w14:ky="0" w14:algn="tl">
+                                  <w14:schemeClr w14:val="dk1">
+                                    <w14:alpha w14:val="60000"/>
+                                  </w14:schemeClr>
+                                </w14:shadow>
+                                <w14:textOutline w14:w="0" w14:cap="flat" w14:cmpd="sng" w14:algn="ctr">
+                                  <w14:noFill/>
+                                  <w14:prstDash w14:val="solid"/>
+                                  <w14:round/>
+                                </w14:textOutline>
+                              </w:rPr>
+                              <w:t xml:space="preserve"> WI-FI page</w:t>
+                            </w:r>
+                          </w:p>
+                        </w:txbxContent>
+                      </wps:txbx>
+                      <wps:bodyPr rot="0" vert="horz" wrap="square" lIns="91440" tIns="45720" rIns="91440" bIns="45720" anchor="t" anchorCtr="0">
+                        <a:noAutofit/>
+                      </wps:bodyPr>
+                    </wps:wsp>
+                  </a:graphicData>
+                </a:graphic>
+                <wp14:sizeRelH relativeFrom="margin">
+                  <wp14:pctWidth>0</wp14:pctWidth>
+                </wp14:sizeRelH>
+                <wp14:sizeRelV relativeFrom="margin">
+                  <wp14:pctHeight>0</wp14:pctHeight>
+                </wp14:sizeRelV>
+              </wp:anchor>
+            </w:drawing>
+          </mc:Choice>
+          <mc:Fallback>
+            <w:pict>
+              <v:shape w14:anchorId="517FAD00" id="_x0000_s1028" type="#_x0000_t202" style="position:absolute;margin-left:95.15pt;margin-top:278.7pt;width:120.3pt;height:44.5pt;z-index:251711488;visibility:visible;mso-wrap-style:square;mso-width-percent:0;mso-height-percent:0;mso-wrap-distance-left:9pt;mso-wrap-distance-top:3.6pt;mso-wrap-distance-right:9pt;mso-wrap-distance-bottom:3.6pt;mso-position-horizontal:absolute;mso-position-horizontal-relative:text;mso-position-vertical:absolute;mso-position-vertical-relative:text;mso-width-percent:0;mso-height-percent:0;mso-width-relative:margin;mso-height-relative:margin;v-text-anchor:top" o:gfxdata="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" filled="f" stroked="f">
+                <v:textbox>
+                  <w:txbxContent>
+                    <w:p>
+                      <w:pPr>
+                        <w:rPr>
+                          <w:b/>
+                          <w:bCs/>
+                          <w:color w:val="00FF00"/>
+                          <w:lang w:val="en-US"/>
+                          <w14:shadow w14:blurRad="38100" w14:dist="19050" w14:dir="2700000" w14:sx="100000" w14:sy="100000" w14:kx="0" w14:ky="0" w14:algn="tl">
+                            <w14:schemeClr w14:val="dk1">
+                              <w14:alpha w14:val="60000"/>
+                            </w14:schemeClr>
+                          </w14:shadow>
+                          <w14:textOutline w14:w="0" w14:cap="flat" w14:cmpd="sng" w14:algn="ctr">
+                            <w14:noFill/>
+                            <w14:prstDash w14:val="solid"/>
+                            <w14:round/>
+                          </w14:textOutline>
+                        </w:rPr>
+                      </w:pPr>
+                      <w:r>
+                        <w:rPr>
+                          <w:b/>
+                          <w:bCs/>
+                          <w:color w:val="00FF00"/>
+                          <w:lang w:val="en-US"/>
+                          <w14:shadow w14:blurRad="38100" w14:dist="19050" w14:dir="2700000" w14:sx="100000" w14:sy="100000" w14:kx="0" w14:ky="0" w14:algn="tl">
+                            <w14:schemeClr w14:val="dk1">
+                              <w14:alpha w14:val="60000"/>
+                            </w14:schemeClr>
+                          </w14:shadow>
+                          <w14:textOutline w14:w="0" w14:cap="flat" w14:cmpd="sng" w14:algn="ctr">
+                            <w14:noFill/>
+                            <w14:prstDash w14:val="solid"/>
+                            <w14:round/>
+                          </w14:textOutline>
+                        </w:rPr>
+                        <w:t xml:space="preserve">Different </w:t>
+                      </w:r>
+                      <w:r>
+                        <w:rPr>
+                          <w:b/>
+                          <w:bCs/>
+                          <w:color w:val="00FF00"/>
+                          <w:lang w:val="en-US"/>
+                          <w14:shadow w14:blurRad="38100" w14:dist="19050" w14:dir="2700000" w14:sx="100000" w14:sy="100000" w14:kx="0" w14:ky="0" w14:algn="tl">
+                            <w14:schemeClr w14:val="dk1">
+                              <w14:alpha w14:val="60000"/>
+                            </w14:schemeClr>
+                          </w14:shadow>
+                          <w14:textOutline w14:w="0" w14:cap="flat" w14:cmpd="sng" w14:algn="ctr">
+                            <w14:noFill/>
+                            <w14:prstDash w14:val="solid"/>
+                            <w14:round/>
+                          </w14:textOutline>
+                        </w:rPr>
+                        <w:t xml:space="preserve">Barcodes result -  </w:t>
+                      </w:r>
+                      <w:r>
+                        <w:rPr>
+                          <w:b/>
+                          <w:bCs/>
+                          <w:color w:val="00FF00"/>
+                          <w:lang w:val="en-US"/>
+                          <w14:shadow w14:blurRad="38100" w14:dist="19050" w14:dir="2700000" w14:sx="100000" w14:sy="100000" w14:kx="0" w14:ky="0" w14:algn="tl">
+                            <w14:schemeClr w14:val="dk1">
+                              <w14:alpha w14:val="60000"/>
+                            </w14:schemeClr>
+                          </w14:shadow>
+                          <w14:textOutline w14:w="0" w14:cap="flat" w14:cmpd="sng" w14:algn="ctr">
+                            <w14:noFill/>
+                            <w14:prstDash w14:val="solid"/>
+                            <w14:round/>
+                          </w14:textOutline>
+                        </w:rPr>
+                        <w:t xml:space="preserve"> WI-FI page</w:t>
+                      </w:r>
+                    </w:p>
+                  </w:txbxContent>
+                </v:textbox>
+                <w10:wrap type="square"/>
+              </v:shape>
+            </w:pict>
+          </mc:Fallback>
+        </mc:AlternateContent>
+      </w:r>
+      <w:r>
+        <w:rPr>
+          <w:rFonts w:ascii="Times New Roman" w:eastAsia="Times New Roman" w:hAnsi="Times New Roman" w:cs="Times New Roman"/>
+          <w:noProof/>
+          <w:kern w:val="0"/>
+          <w:lang w:eastAsia="en-IL"/>
+          <w14:ligatures w14:val="none"/>
+        </w:rPr>
+        <w:drawing>
+          <wp:anchor distT="0" distB="0" distL="114300" distR="114300" simplePos="0" relativeHeight="251707392" behindDoc="0" locked="0" layoutInCell="1" allowOverlap="1" wp14:anchorId="09966CAC" wp14:editId="3F68DBF7">
+            <wp:simplePos x="0" y="0"/>
+            <wp:positionH relativeFrom="column">
+              <wp:posOffset>0</wp:posOffset>
+            </wp:positionH>
+            <wp:positionV relativeFrom="paragraph">
+              <wp:posOffset>2705735</wp:posOffset>
+            </wp:positionV>
+            <wp:extent cx="3232150" cy="1549400"/>
+            <wp:effectExtent l="19050" t="19050" r="25400" b="12700"/>
+            <wp:wrapTopAndBottom/>
+            <wp:docPr id="1224840356" name="Picture 14" descr="A close-up of a code&#10;&#10;Description automatically generated"/>
+            <wp:cNvGraphicFramePr>
+              <a:graphicFrameLocks xmlns:a="http://schemas.openxmlformats.org/drawingml/2006/main" noChangeAspect="1"/>
+            </wp:cNvGraphicFramePr>
+            <a:graphic xmlns:a="http://schemas.openxmlformats.org/drawingml/2006/main">
+              <a:graphicData uri="http://schemas.openxmlformats.org/drawingml/2006/picture">
+                <pic:pic xmlns:pic="http://schemas.openxmlformats.org/drawingml/2006/picture">
+                  <pic:nvPicPr>
+                    <pic:cNvPr id="1224840356" name="Picture 14" descr="A close-up of a code&#10;&#10;Description automatically generated"/>
+                    <pic:cNvPicPr>
+                      <a:picLocks noChangeAspect="1" noChangeArrowheads="1"/>
+                    </pic:cNvPicPr>
+                  </pic:nvPicPr>
+                  <pic:blipFill>
+                    <a:blip r:embed="rId28" cstate="print">
+                      <a:extLst>
+                        <a:ext uri="{28A0092B-C50C-407E-A947-70E740481C1C}">
+                          <a14:useLocalDpi xmlns:a14="http://schemas.microsoft.com/office/drawing/2010/main" val="0"/>
+                        </a:ext>
+                      </a:extLst>
+                    </a:blip>
+                    <a:srcRect/>
+                    <a:stretch>
+                      <a:fillRect/>
+                    </a:stretch>
+                  </pic:blipFill>
+                  <pic:spPr bwMode="auto">
+                    <a:xfrm>
+                      <a:off x="0" y="0"/>
+                      <a:ext cx="3232150" cy="1549400"/>
+                    </a:xfrm>
+                    <a:prstGeom prst="rect">
+                      <a:avLst/>
+                    </a:prstGeom>
+                    <a:noFill/>
+                    <a:ln>
+                      <a:solidFill>
+                        <a:schemeClr val="tx1"/>
+                      </a:solidFill>
+                    </a:ln>
+                  </pic:spPr>
+                </pic:pic>
+              </a:graphicData>
+            </a:graphic>
+            <wp14:sizeRelH relativeFrom="margin">
+              <wp14:pctWidth>0</wp14:pctWidth>
+            </wp14:sizeRelH>
+            <wp14:sizeRelV relativeFrom="margin">
+              <wp14:pctHeight>0</wp14:pctHeight>
+            </wp14:sizeRelV>
+          </wp:anchor>
+        </w:drawing>
+      </w:r>
+      <w:r>
+        <w:rPr>
+          <w:rFonts w:ascii="Times New Roman" w:eastAsia="Times New Roman" w:hAnsi="Times New Roman" w:cs="Times New Roman"/>
+          <w:noProof/>
+          <w:kern w:val="0"/>
+          <w:lang w:eastAsia="en-IL"/>
+          <w14:ligatures w14:val="none"/>
+        </w:rPr>
+        <w:drawing>
+          <wp:anchor distT="0" distB="0" distL="114300" distR="114300" simplePos="0" relativeHeight="251708416" behindDoc="0" locked="0" layoutInCell="1" allowOverlap="1" wp14:anchorId="551E2560" wp14:editId="5BBAACCB">
+            <wp:simplePos x="0" y="0"/>
+            <wp:positionH relativeFrom="column">
+              <wp:posOffset>3445510</wp:posOffset>
+            </wp:positionH>
+            <wp:positionV relativeFrom="paragraph">
+              <wp:posOffset>2705735</wp:posOffset>
+            </wp:positionV>
+            <wp:extent cx="3187700" cy="1549400"/>
+            <wp:effectExtent l="19050" t="19050" r="12700" b="12700"/>
+            <wp:wrapTopAndBottom/>
+            <wp:docPr id="753845458" name="Picture 16" descr="A close-up of a code&#10;&#10;Description automatically generated"/>
+            <wp:cNvGraphicFramePr>
+              <a:graphicFrameLocks xmlns:a="http://schemas.openxmlformats.org/drawingml/2006/main" noChangeAspect="1"/>
+            </wp:cNvGraphicFramePr>
+            <a:graphic xmlns:a="http://schemas.openxmlformats.org/drawingml/2006/main">
+              <a:graphicData uri="http://schemas.openxmlformats.org/drawingml/2006/picture">
+                <pic:pic xmlns:pic="http://schemas.openxmlformats.org/drawingml/2006/picture">
+                  <pic:nvPicPr>
+                    <pic:cNvPr id="753845458" name="Picture 16" descr="A close-up of a code&#10;&#10;Description automatically generated"/>
+                    <pic:cNvPicPr>
+                      <a:picLocks noChangeAspect="1" noChangeArrowheads="1"/>
+                    </pic:cNvPicPr>
+                  </pic:nvPicPr>
+                  <pic:blipFill>
+                    <a:blip r:embed="rId29" cstate="print">
+                      <a:extLst>
+                        <a:ext uri="{28A0092B-C50C-407E-A947-70E740481C1C}">
+                          <a14:useLocalDpi xmlns:a14="http://schemas.microsoft.com/office/drawing/2010/main" val="0"/>
+                        </a:ext>
+                      </a:extLst>
+                    </a:blip>
+                    <a:srcRect/>
+                    <a:stretch>
+                      <a:fillRect/>
+                    </a:stretch>
+                  </pic:blipFill>
+                  <pic:spPr bwMode="auto">
+                    <a:xfrm>
+                      <a:off x="0" y="0"/>
+                      <a:ext cx="3187700" cy="1549400"/>
+                    </a:xfrm>
+                    <a:prstGeom prst="rect">
+                      <a:avLst/>
+                    </a:prstGeom>
+                    <a:noFill/>
+                    <a:ln>
+                      <a:solidFill>
+                        <a:schemeClr val="tx1"/>
+                      </a:solidFill>
+                    </a:ln>
+                  </pic:spPr>
+                </pic:pic>
+              </a:graphicData>
+            </a:graphic>
+            <wp14:sizeRelH relativeFrom="margin">
+              <wp14:pctWidth>0</wp14:pctWidth>
+            </wp14:sizeRelH>
+            <wp14:sizeRelV relativeFrom="margin">
+              <wp14:pctHeight>0</wp14:pctHeight>
+            </wp14:sizeRelV>
+          </wp:anchor>
+        </w:drawing>
+      </w:r>
+    </w:p>
+    <w:p>
+      <w:pPr>
+        <w:rPr>
+          <w:rFonts w:asciiTheme="majorBidi" w:hAnsiTheme="majorBidi" w:cstheme="majorBidi"/>
+          <w:lang w:val="en-US" w:bidi="ar-JO"/>
         </w:rPr>
       </w:pPr>
       <w:r>
@@ -8735,6 +9887,42 @@
     </w:p>
     <w:p>
       <w:pPr>
+        <w:rPr>
+          <w:rFonts w:asciiTheme="majorBidi" w:hAnsiTheme="majorBidi" w:cstheme="majorBidi"/>
+          <w:lang w:val="en-US" w:bidi="ar-JO"/>
+        </w:rPr>
+      </w:pPr>
+      <w:r>
+        <w:rPr>
+          <w:rFonts w:asciiTheme="majorBidi" w:hAnsiTheme="majorBidi" w:cstheme="majorBidi"/>
+        </w:rPr>
+        <w:lastRenderedPageBreak/>
+        <w:t>Our project was able to provide an accurate result when comparing Bar-codes, with a system of alarms that get the attention of the user if such a difference is de</w:t>
+      </w:r>
+      <w:r>
+        <w:rPr>
+          <w:rFonts w:asciiTheme="majorBidi" w:hAnsiTheme="majorBidi" w:cstheme="majorBidi"/>
+          <w:lang w:bidi="ar-JO"/>
+        </w:rPr>
+        <w:t>d</w:t>
+      </w:r>
+      <w:r>
+        <w:rPr>
+          <w:rFonts w:asciiTheme="majorBidi" w:hAnsiTheme="majorBidi" w:cstheme="majorBidi"/>
+        </w:rPr>
+        <w:t>ucted</w:t>
+      </w:r>
+      <w:r>
+        <w:rPr>
+          <w:rFonts w:asciiTheme="majorBidi" w:hAnsiTheme="majorBidi" w:cstheme="majorBidi" w:hint="cs"/>
+          <w:rtl/>
+          <w:lang w:bidi="ar-JO"/>
+        </w:rPr>
+        <w:t>.</w:t>
+      </w:r>
+    </w:p>
+    <w:p>
+      <w:pPr>
         <w:pStyle w:val="Heading2"/>
         <w:rPr>
           <w:rFonts w:asciiTheme="majorBidi" w:hAnsiTheme="majorBidi"/>
@@ -8879,14 +10067,6 @@
       <w:r>
         <w:t>.</w:t>
       </w:r>
-    </w:p>
-    <w:p>
-      <w:pPr>
-        <w:ind w:left="720"/>
-        <w:rPr>
-          <w:lang w:val="en-US" w:bidi="ar-JO"/>
-        </w:rPr>
-      </w:pPr>
     </w:p>
     <w:p>
       <w:pPr>
@@ -8950,7 +10130,7 @@
                     <pic:cNvPicPr/>
                   </pic:nvPicPr>
                   <pic:blipFill>
-                    <a:blip r:embed="rId25"/>
+                    <a:blip r:embed="rId30"/>
                     <a:stretch>
                       <a:fillRect/>
                     </a:stretch>
@@ -9033,88 +10213,133 @@
       <w:pPr>
         <w:rPr>
           <w:rFonts w:asciiTheme="majorBidi" w:hAnsiTheme="majorBidi" w:cstheme="majorBidi"/>
-          <w:b/>
-          <w:bCs/>
-          <w:u w:val="single"/>
-          <w:lang w:val="en-US"/>
-        </w:rPr>
-      </w:pPr>
-      <w:r>
-        <w:rPr>
-          <w:rFonts w:asciiTheme="majorBidi" w:hAnsiTheme="majorBidi" w:cstheme="majorBidi"/>
-          <w:b/>
-          <w:bCs/>
-          <w:u w:val="single"/>
+          <w:lang w:val="en-IL"/>
+        </w:rPr>
+      </w:pPr>
+      <w:r>
+        <w:rPr>
+          <w:rFonts w:asciiTheme="majorBidi" w:hAnsiTheme="majorBidi" w:cstheme="majorBidi"/>
+          <w:lang w:val="en-IL"/>
+        </w:rPr>
+        <w:t>It would have been easier and more practical to use the other SPI IOs (VSPI). However, doing so would have required a complete redesign of the printed PCB, which would have added complexity.</w:t>
+      </w:r>
+    </w:p>
+    <w:p>
+      <w:pPr>
+        <w:rPr>
+          <w:rFonts w:asciiTheme="majorBidi" w:hAnsiTheme="majorBidi" w:cstheme="majorBidi"/>
+          <w:lang w:val="en-IL"/>
+        </w:rPr>
+      </w:pPr>
+      <w:r>
+        <w:rPr>
+          <w:rFonts w:asciiTheme="majorBidi" w:hAnsiTheme="majorBidi" w:cstheme="majorBidi"/>
+          <w:lang w:val="en-IL"/>
+        </w:rPr>
+        <w:t>Had we identified this earlier, we could have adjusted the schematic, leading to a simpler design and more streamlined code.</w:t>
+      </w:r>
+    </w:p>
+    <w:p>
+      <w:pPr>
+        <w:rPr>
+          <w:rFonts w:asciiTheme="majorBidi" w:hAnsiTheme="majorBidi" w:cstheme="majorBidi"/>
+          <w:lang w:val="en-US"/>
+        </w:rPr>
+      </w:pPr>
+      <w:r>
+        <w:rPr>
+          <w:rFonts w:asciiTheme="majorBidi" w:hAnsiTheme="majorBidi" w:cstheme="majorBidi"/>
           <w:lang w:val="en-US"/>
         </w:rPr>
         <w:lastRenderedPageBreak/>
-        <w:t>*</w:t>
-      </w:r>
-      <w:proofErr w:type="spellStart"/>
+        <w:t>In conclusion,</w:t>
+      </w:r>
+      <w:r>
+        <w:rPr>
+          <w:rFonts w:asciiTheme="majorBidi" w:hAnsiTheme="majorBidi" w:cstheme="majorBidi"/>
+          <w:lang w:val="en-US"/>
+        </w:rPr>
+        <w:t xml:space="preserve"> we encourage everyone to look closely at the connection, especially SPI GPIOs when building something </w:t>
+      </w:r>
+      <w:r>
+        <w:rPr>
+          <w:rFonts w:asciiTheme="majorBidi" w:hAnsiTheme="majorBidi" w:cstheme="majorBidi"/>
+          <w:lang w:val="en-US"/>
+        </w:rPr>
+        <w:t>like</w:t>
+      </w:r>
+      <w:r>
+        <w:rPr>
+          <w:rFonts w:asciiTheme="majorBidi" w:hAnsiTheme="majorBidi" w:cstheme="majorBidi"/>
+          <w:lang w:val="en-US"/>
+        </w:rPr>
+        <w:t xml:space="preserve"> this project, we provided a “fixed” scheme for the </w:t>
+      </w:r>
       <w:proofErr w:type="gramStart"/>
       <w:r>
         <w:rPr>
           <w:rFonts w:asciiTheme="majorBidi" w:hAnsiTheme="majorBidi" w:cstheme="majorBidi"/>
-          <w:b/>
-          <w:bCs/>
-          <w:u w:val="single"/>
-          <w:lang w:val="en-US"/>
-        </w:rPr>
-        <w:t>wa</w:t>
-      </w:r>
-      <w:proofErr w:type="spellEnd"/>
+          <w:lang w:val="en-US"/>
+        </w:rPr>
+        <w:t>lab</w:t>
+      </w:r>
       <w:proofErr w:type="gramEnd"/>
       <w:r>
         <w:rPr>
           <w:rFonts w:asciiTheme="majorBidi" w:hAnsiTheme="majorBidi" w:cstheme="majorBidi"/>
-          <w:b/>
-          <w:bCs/>
-          <w:u w:val="single"/>
-          <w:lang w:val="en-US"/>
-        </w:rPr>
-        <w:t xml:space="preserve">: </w:t>
-      </w:r>
-      <w:r>
-        <w:rPr>
-          <w:rFonts w:asciiTheme="majorBidi" w:hAnsiTheme="majorBidi" w:cstheme="majorBidi"/>
-          <w:b/>
-          <w:bCs/>
-          <w:u w:val="single"/>
-          <w:lang w:val="en-US"/>
-        </w:rPr>
-        <w:t>add a photo of the new E</w:t>
-      </w:r>
-      <w:r>
-        <w:rPr>
-          <w:rFonts w:asciiTheme="majorBidi" w:hAnsiTheme="majorBidi" w:cstheme="majorBidi"/>
-          <w:b/>
-          <w:bCs/>
-          <w:u w:val="single"/>
-          <w:lang w:val="en-US"/>
-        </w:rPr>
-        <w:t>lectrical schematic</w:t>
-      </w:r>
-    </w:p>
-    <w:p>
-      <w:pPr>
-        <w:rPr>
-          <w:rFonts w:asciiTheme="majorBidi" w:hAnsiTheme="majorBidi" w:cstheme="majorBidi"/>
-          <w:lang w:val="en-US"/>
-        </w:rPr>
-      </w:pPr>
-      <w:r>
-        <w:rPr>
-          <w:rFonts w:asciiTheme="majorBidi" w:hAnsiTheme="majorBidi" w:cstheme="majorBidi"/>
-          <w:lang w:val="en-US"/>
-        </w:rPr>
-        <w:t>In conclusion,</w:t>
-      </w:r>
-      <w:r>
-        <w:rPr>
-          <w:rFonts w:asciiTheme="majorBidi" w:hAnsiTheme="majorBidi" w:cstheme="majorBidi"/>
-          <w:lang w:val="en-US"/>
-        </w:rPr>
-        <w:t xml:space="preserve"> we encourage everyone to look closely at the connection, especially SPI GPIOs when building something </w:t>
+          <w:lang w:val="en-US"/>
+        </w:rPr>
+        <w:t xml:space="preserve"> and it will be also attached in the end of this report.</w:t>
+      </w:r>
+      <w:r>
+        <w:rPr>
+          <w:rFonts w:asciiTheme="majorBidi" w:hAnsiTheme="majorBidi" w:cstheme="majorBidi"/>
+          <w:lang w:val="en-US"/>
+        </w:rPr>
+        <w:br/>
+      </w:r>
+      <w:r>
+        <w:rPr>
+          <w:rFonts w:asciiTheme="majorBidi" w:hAnsiTheme="majorBidi" w:cstheme="majorBidi"/>
+          <w:lang w:val="en-US"/>
+        </w:rPr>
+        <w:t xml:space="preserve"> </w:t>
+      </w:r>
+    </w:p>
+    <w:p>
+      <w:pPr>
+        <w:rPr>
+          <w:rFonts w:asciiTheme="majorBidi" w:hAnsiTheme="majorBidi" w:cstheme="majorBidi"/>
+          <w:lang w:val="en-US"/>
+        </w:rPr>
+      </w:pPr>
+      <w:r>
+        <w:rPr>
+          <w:rFonts w:asciiTheme="majorBidi" w:hAnsiTheme="majorBidi" w:cstheme="majorBidi"/>
+          <w:lang w:val="en-US"/>
+        </w:rPr>
+        <w:t>We</w:t>
+      </w:r>
+      <w:r>
+        <w:rPr>
+          <w:rFonts w:asciiTheme="majorBidi" w:hAnsiTheme="majorBidi" w:cstheme="majorBidi"/>
+          <w:lang w:val="en-US"/>
+        </w:rPr>
+        <w:t xml:space="preserve"> gained experience in design schematics and netlists, </w:t>
+      </w:r>
+      <w:r>
+        <w:rPr>
+          <w:rFonts w:asciiTheme="majorBidi" w:hAnsiTheme="majorBidi" w:cstheme="majorBidi"/>
+          <w:lang w:val="en-US"/>
+        </w:rPr>
+        <w:t>coding</w:t>
+      </w:r>
+      <w:r>
+        <w:rPr>
+          <w:rFonts w:asciiTheme="majorBidi" w:hAnsiTheme="majorBidi" w:cstheme="majorBidi"/>
+          <w:lang w:val="en-US"/>
+        </w:rPr>
+        <w:t xml:space="preserve"> in Arduino and </w:t>
       </w:r>
       <w:proofErr w:type="gramStart"/>
       <w:r>
@@ -9122,7 +10347,7 @@
           <w:rFonts w:asciiTheme="majorBidi" w:hAnsiTheme="majorBidi" w:cstheme="majorBidi"/>
           <w:lang w:val="en-US"/>
         </w:rPr>
-        <w:t>similar to</w:t>
+        <w:t>implement</w:t>
       </w:r>
       <w:proofErr w:type="gramEnd"/>
       <w:r>
@@ -9130,44 +10355,8 @@
           <w:rFonts w:asciiTheme="majorBidi" w:hAnsiTheme="majorBidi" w:cstheme="majorBidi"/>
           <w:lang w:val="en-US"/>
         </w:rPr>
-        <w:t xml:space="preserve"> this project, we provided a “fixed” scheme for the lab and it will be also attached in the end of this report.</w:t>
-      </w:r>
-      <w:r>
-        <w:rPr>
-          <w:rFonts w:asciiTheme="majorBidi" w:hAnsiTheme="majorBidi" w:cstheme="majorBidi"/>
-          <w:lang w:val="en-US"/>
-        </w:rPr>
-        <w:br/>
-      </w:r>
-      <w:r>
-        <w:rPr>
-          <w:rFonts w:asciiTheme="majorBidi" w:hAnsiTheme="majorBidi" w:cstheme="majorBidi"/>
-          <w:lang w:val="en-US"/>
-        </w:rPr>
-        <w:t xml:space="preserve"> we gained experience in design schematics and netlists, </w:t>
-      </w:r>
-      <w:r>
-        <w:rPr>
-          <w:rFonts w:asciiTheme="majorBidi" w:hAnsiTheme="majorBidi" w:cstheme="majorBidi"/>
-          <w:lang w:val="en-US"/>
-        </w:rPr>
-        <w:t>coding</w:t>
-      </w:r>
-      <w:r>
-        <w:rPr>
-          <w:rFonts w:asciiTheme="majorBidi" w:hAnsiTheme="majorBidi" w:cstheme="majorBidi"/>
-          <w:lang w:val="en-US"/>
-        </w:rPr>
-        <w:t xml:space="preserve"> in Arduino and implement layout.</w:t>
-      </w:r>
-    </w:p>
-    <w:p>
-      <w:pPr>
-        <w:rPr>
-          <w:rFonts w:asciiTheme="majorBidi" w:hAnsiTheme="majorBidi" w:cstheme="majorBidi"/>
-          <w:lang w:val="en-US"/>
-        </w:rPr>
-      </w:pPr>
+        <w:t xml:space="preserve"> layout.</w:t>
+      </w:r>
     </w:p>
     <w:p>
       <w:pPr>
@@ -9317,6 +10506,7 @@
         </w:rPr>
       </w:pPr>
     </w:p>
+    <w:p/>
     <w:p/>
     <w:p/>
     <w:p/>
@@ -9489,7 +10679,7 @@
                     <pic:cNvPicPr/>
                   </pic:nvPicPr>
                   <pic:blipFill>
-                    <a:blip r:embed="rId26"/>
+                    <a:blip r:embed="rId31"/>
                     <a:stretch>
                       <a:fillRect/>
                     </a:stretch>
@@ -9558,7 +10748,7 @@
                     <pic:cNvPicPr/>
                   </pic:nvPicPr>
                   <pic:blipFill>
-                    <a:blip r:embed="rId27"/>
+                    <a:blip r:embed="rId32"/>
                     <a:stretch>
                       <a:fillRect/>
                     </a:stretch>
@@ -9628,7 +10818,7 @@
                     <pic:cNvPicPr/>
                   </pic:nvPicPr>
                   <pic:blipFill>
-                    <a:blip r:embed="rId28"/>
+                    <a:blip r:embed="rId33"/>
                     <a:stretch>
                       <a:fillRect/>
                     </a:stretch>
@@ -9706,7 +10896,7 @@
                     <pic:cNvPicPr/>
                   </pic:nvPicPr>
                   <pic:blipFill>
-                    <a:blip r:embed="rId29"/>
+                    <a:blip r:embed="rId34"/>
                     <a:stretch>
                       <a:fillRect/>
                     </a:stretch>
@@ -9791,7 +10981,7 @@
                     <pic:cNvPicPr/>
                   </pic:nvPicPr>
                   <pic:blipFill>
-                    <a:blip r:embed="rId30"/>
+                    <a:blip r:embed="rId35"/>
                     <a:stretch>
                       <a:fillRect/>
                     </a:stretch>
@@ -9861,7 +11051,7 @@
                     <pic:cNvPicPr/>
                   </pic:nvPicPr>
                   <pic:blipFill>
-                    <a:blip r:embed="rId31"/>
+                    <a:blip r:embed="rId36"/>
                     <a:stretch>
                       <a:fillRect/>
                     </a:stretch>
@@ -9930,7 +11120,7 @@
                     <pic:cNvPicPr/>
                   </pic:nvPicPr>
                   <pic:blipFill>
-                    <a:blip r:embed="rId32"/>
+                    <a:blip r:embed="rId37"/>
                     <a:stretch>
                       <a:fillRect/>
                     </a:stretch>
@@ -10001,7 +11191,7 @@
                     <pic:cNvPicPr/>
                   </pic:nvPicPr>
                   <pic:blipFill>
-                    <a:blip r:embed="rId33"/>
+                    <a:blip r:embed="rId38"/>
                     <a:stretch>
                       <a:fillRect/>
                     </a:stretch>
@@ -10275,7 +11465,7 @@
                     <pic:cNvPicPr/>
                   </pic:nvPicPr>
                   <pic:blipFill>
-                    <a:blip r:embed="rId34"/>
+                    <a:blip r:embed="rId39"/>
                     <a:stretch>
                       <a:fillRect/>
                     </a:stretch>
@@ -10325,7 +11515,7 @@
                     <pic:cNvPicPr/>
                   </pic:nvPicPr>
                   <pic:blipFill>
-                    <a:blip r:embed="rId35"/>
+                    <a:blip r:embed="rId40"/>
                     <a:stretch>
                       <a:fillRect/>
                     </a:stretch>
@@ -10517,11 +11707,7 @@
           </mc:Choice>
           <mc:Fallback>
             <w:pict>
-              <v:shapetype w14:anchorId="0033CAFA" id="_x0000_t202" coordsize="21600,21600" o:spt="202" path="m,l,21600r21600,l21600,xe">
-                <v:stroke joinstyle="miter"/>
-                <v:path gradientshapeok="t" o:connecttype="rect"/>
-              </v:shapetype>
-              <v:shape id="Text Box 2" o:spid="_x0000_s1026" type="#_x0000_t202" style="position:absolute;margin-left:309.5pt;margin-top:112.5pt;width:180pt;height:110.6pt;z-index:251685888;visibility:visible;mso-wrap-style:square;mso-width-percent:0;mso-height-percent:200;mso-wrap-distance-left:9pt;mso-wrap-distance-top:3.6pt;mso-wrap-distance-right:9pt;mso-wrap-distance-bottom:3.6pt;mso-position-horizontal:absolute;mso-position-horizontal-relative:text;mso-position-vertical:absolute;mso-position-vertical-relative:text;mso-width-percent:0;mso-height-percent:200;mso-width-relative:margin;mso-height-relative:margin;v-text-anchor:top" o:gfxdata="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" filled="f" stroked="f">
+              <v:shape w14:anchorId="0033CAFA" id="_x0000_s1029" type="#_x0000_t202" style="position:absolute;margin-left:309.5pt;margin-top:112.5pt;width:180pt;height:110.6pt;z-index:251685888;visibility:visible;mso-wrap-style:square;mso-width-percent:0;mso-height-percent:200;mso-wrap-distance-left:9pt;mso-wrap-distance-top:3.6pt;mso-wrap-distance-right:9pt;mso-wrap-distance-bottom:3.6pt;mso-position-horizontal:absolute;mso-position-horizontal-relative:text;mso-position-vertical:absolute;mso-position-vertical-relative:text;mso-width-percent:0;mso-height-percent:200;mso-width-relative:margin;mso-height-relative:margin;v-text-anchor:top" o:gfxdata="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" filled="f" stroked="f">
                 <v:textbox style="mso-fit-shape-to-text:t">
                   <w:txbxContent>
                     <w:p>
@@ -10767,7 +11953,7 @@
           </mc:Choice>
           <mc:Fallback>
             <w:pict>
-              <v:shape w14:anchorId="688EA123" id="_x0000_s1027" type="#_x0000_t202" style="position:absolute;margin-left:29.5pt;margin-top:278.5pt;width:172.5pt;height:110.6pt;z-index:251687936;visibility:visible;mso-wrap-style:square;mso-width-percent:0;mso-height-percent:200;mso-wrap-distance-left:9pt;mso-wrap-distance-top:3.6pt;mso-wrap-distance-right:9pt;mso-wrap-distance-bottom:3.6pt;mso-position-horizontal:absolute;mso-position-horizontal-relative:text;mso-position-vertical:absolute;mso-position-vertical-relative:text;mso-width-percent:0;mso-height-percent:200;mso-width-relative:margin;mso-height-relative:margin;v-text-anchor:top" o:gfxdata="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" filled="f" stroked="f">
+              <v:shape w14:anchorId="688EA123" id="_x0000_s1030" type="#_x0000_t202" style="position:absolute;margin-left:29.5pt;margin-top:278.5pt;width:172.5pt;height:110.6pt;z-index:251687936;visibility:visible;mso-wrap-style:square;mso-width-percent:0;mso-height-percent:200;mso-wrap-distance-left:9pt;mso-wrap-distance-top:3.6pt;mso-wrap-distance-right:9pt;mso-wrap-distance-bottom:3.6pt;mso-position-horizontal:absolute;mso-position-horizontal-relative:text;mso-position-vertical:absolute;mso-position-vertical-relative:text;mso-width-percent:0;mso-height-percent:200;mso-width-relative:margin;mso-height-relative:margin;v-text-anchor:top" o:gfxdata="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" filled="f" stroked="f">
                 <v:textbox style="mso-fit-shape-to-text:t">
                   <w:txbxContent>
                     <w:p>
@@ -10889,7 +12075,7 @@
                     </pic:cNvPicPr>
                   </pic:nvPicPr>
                   <pic:blipFill>
-                    <a:blip r:embed="rId36" cstate="print">
+                    <a:blip r:embed="rId29" cstate="print">
                       <a:extLst>
                         <a:ext uri="{28A0092B-C50C-407E-A947-70E740481C1C}">
                           <a14:useLocalDpi xmlns:a14="http://schemas.microsoft.com/office/drawing/2010/main" val="0"/>
@@ -10962,7 +12148,7 @@
                     </pic:cNvPicPr>
                   </pic:nvPicPr>
                   <pic:blipFill>
-                    <a:blip r:embed="rId37" cstate="print">
+                    <a:blip r:embed="rId28" cstate="print">
                       <a:extLst>
                         <a:ext uri="{28A0092B-C50C-407E-A947-70E740481C1C}">
                           <a14:useLocalDpi xmlns:a14="http://schemas.microsoft.com/office/drawing/2010/main" val="0"/>
@@ -11121,7 +12307,7 @@
           </mc:Choice>
           <mc:Fallback>
             <w:pict>
-              <v:shape w14:anchorId="57683E4D" id="_x0000_s1028" type="#_x0000_t202" style="position:absolute;margin-left:365.5pt;margin-top:576.55pt;width:131.5pt;height:110.6pt;z-index:251698176;visibility:visible;mso-wrap-style:square;mso-width-percent:0;mso-height-percent:200;mso-wrap-distance-left:9pt;mso-wrap-distance-top:3.6pt;mso-wrap-distance-right:9pt;mso-wrap-distance-bottom:3.6pt;mso-position-horizontal:absolute;mso-position-horizontal-relative:text;mso-position-vertical:absolute;mso-position-vertical-relative:text;mso-width-percent:0;mso-height-percent:200;mso-width-relative:margin;mso-height-relative:margin;v-text-anchor:top" o:gfxdata="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" filled="f" stroked="f">
+              <v:shape w14:anchorId="57683E4D" id="_x0000_s1031" type="#_x0000_t202" style="position:absolute;margin-left:365.5pt;margin-top:576.55pt;width:131.5pt;height:110.6pt;z-index:251698176;visibility:visible;mso-wrap-style:square;mso-width-percent:0;mso-height-percent:200;mso-wrap-distance-left:9pt;mso-wrap-distance-top:3.6pt;mso-wrap-distance-right:9pt;mso-wrap-distance-bottom:3.6pt;mso-position-horizontal:absolute;mso-position-horizontal-relative:text;mso-position-vertical:absolute;mso-position-vertical-relative:text;mso-width-percent:0;mso-height-percent:200;mso-width-relative:margin;mso-height-relative:margin;v-text-anchor:top" o:gfxdata="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" filled="f" stroked="f">
                 <v:textbox style="mso-fit-shape-to-text:t">
                   <w:txbxContent>
                     <w:p>
@@ -11291,7 +12477,7 @@
           </mc:Choice>
           <mc:Fallback>
             <w:pict>
-              <v:shape w14:anchorId="1804BC3A" id="_x0000_s1029" type="#_x0000_t202" style="position:absolute;margin-left:91pt;margin-top:571.85pt;width:131.5pt;height:110.6pt;z-index:251696128;visibility:visible;mso-wrap-style:square;mso-width-percent:0;mso-height-percent:200;mso-wrap-distance-left:9pt;mso-wrap-distance-top:3.6pt;mso-wrap-distance-right:9pt;mso-wrap-distance-bottom:3.6pt;mso-position-horizontal:absolute;mso-position-horizontal-relative:text;mso-position-vertical:absolute;mso-position-vertical-relative:text;mso-width-percent:0;mso-height-percent:200;mso-width-relative:margin;mso-height-relative:margin;v-text-anchor:top" o:gfxdata="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" filled="f" stroked="f">
+              <v:shape w14:anchorId="1804BC3A" id="_x0000_s1032" type="#_x0000_t202" style="position:absolute;margin-left:91pt;margin-top:571.85pt;width:131.5pt;height:110.6pt;z-index:251696128;visibility:visible;mso-wrap-style:square;mso-width-percent:0;mso-height-percent:200;mso-wrap-distance-left:9pt;mso-wrap-distance-top:3.6pt;mso-wrap-distance-right:9pt;mso-wrap-distance-bottom:3.6pt;mso-position-horizontal:absolute;mso-position-horizontal-relative:text;mso-position-vertical:absolute;mso-position-vertical-relative:text;mso-width-percent:0;mso-height-percent:200;mso-width-relative:margin;mso-height-relative:margin;v-text-anchor:top" o:gfxdata="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" filled="f" stroked="f">
                 <v:textbox style="mso-fit-shape-to-text:t">
                   <w:txbxContent>
                     <w:p>
@@ -11461,7 +12647,7 @@
           </mc:Choice>
           <mc:Fallback>
             <w:pict>
-              <v:shape w14:anchorId="7D32B492" id="_x0000_s1030" type="#_x0000_t202" style="position:absolute;margin-left:321pt;margin-top:432.35pt;width:173pt;height:110.6pt;z-index:251694080;visibility:visible;mso-wrap-style:square;mso-width-percent:0;mso-height-percent:200;mso-wrap-distance-left:9pt;mso-wrap-distance-top:3.6pt;mso-wrap-distance-right:9pt;mso-wrap-distance-bottom:3.6pt;mso-position-horizontal:absolute;mso-position-horizontal-relative:text;mso-position-vertical:absolute;mso-position-vertical-relative:text;mso-width-percent:0;mso-height-percent:200;mso-width-relative:margin;mso-height-relative:margin;v-text-anchor:top" o:gfxdata="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" filled="f" stroked="f">
+              <v:shape w14:anchorId="7D32B492" id="_x0000_s1033" type="#_x0000_t202" style="position:absolute;margin-left:321pt;margin-top:432.35pt;width:173pt;height:110.6pt;z-index:251694080;visibility:visible;mso-wrap-style:square;mso-width-percent:0;mso-height-percent:200;mso-wrap-distance-left:9pt;mso-wrap-distance-top:3.6pt;mso-wrap-distance-right:9pt;mso-wrap-distance-bottom:3.6pt;mso-position-horizontal:absolute;mso-position-horizontal-relative:text;mso-position-vertical:absolute;mso-position-vertical-relative:text;mso-width-percent:0;mso-height-percent:200;mso-width-relative:margin;mso-height-relative:margin;v-text-anchor:top" o:gfxdata="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" filled="f" stroked="f">
                 <v:textbox style="mso-fit-shape-to-text:t">
                   <w:txbxContent>
                     <w:p>
@@ -11609,26 +12795,7 @@
                                   <w14:round/>
                                 </w14:textOutline>
                               </w:rPr>
-                              <w:t xml:space="preserve">Blue </w:t>
-                            </w:r>
-                            <w:r>
-                              <w:rPr>
-                                <w:b/>
-                                <w:bCs/>
-                                <w:color w:val="00FF00"/>
-                                <w:lang w:val="en-US"/>
-                                <w14:shadow w14:blurRad="38100" w14:dist="19050" w14:dir="2700000" w14:sx="100000" w14:sy="100000" w14:kx="0" w14:ky="0" w14:algn="tl">
-                                  <w14:schemeClr w14:val="dk1">
-                                    <w14:alpha w14:val="60000"/>
-                                  </w14:schemeClr>
-                                </w14:shadow>
-                                <w14:textOutline w14:w="0" w14:cap="flat" w14:cmpd="sng" w14:algn="ctr">
-                                  <w14:noFill/>
-                                  <w14:prstDash w14:val="solid"/>
-                                  <w14:round/>
-                                </w14:textOutline>
-                              </w:rPr>
-                              <w:t>LED,  indicates identical barcodes</w:t>
+                              <w:t>Blue LED,  indicates identical barcodes</w:t>
                             </w:r>
                           </w:p>
                         </w:txbxContent>
@@ -11650,7 +12817,7 @@
           </mc:Choice>
           <mc:Fallback>
             <w:pict>
-              <v:shape w14:anchorId="257168E6" id="_x0000_s1031" type="#_x0000_t202" style="position:absolute;margin-left:-31.5pt;margin-top:425.85pt;width:122.5pt;height:76.5pt;z-index:251692032;visibility:visible;mso-wrap-style:square;mso-width-percent:0;mso-height-percent:0;mso-wrap-distance-left:9pt;mso-wrap-distance-top:3.6pt;mso-wrap-distance-right:9pt;mso-wrap-distance-bottom:3.6pt;mso-position-horizontal:absolute;mso-position-horizontal-relative:text;mso-position-vertical:absolute;mso-position-vertical-relative:text;mso-width-percent:0;mso-height-percent:0;mso-width-relative:margin;mso-height-relative:margin;v-text-anchor:top" o:gfxdata="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" filled="f" stroked="f">
+              <v:shape w14:anchorId="257168E6" id="_x0000_s1034" type="#_x0000_t202" style="position:absolute;margin-left:-31.5pt;margin-top:425.85pt;width:122.5pt;height:76.5pt;z-index:251692032;visibility:visible;mso-wrap-style:square;mso-width-percent:0;mso-height-percent:0;mso-wrap-distance-left:9pt;mso-wrap-distance-top:3.6pt;mso-wrap-distance-right:9pt;mso-wrap-distance-bottom:3.6pt;mso-position-horizontal:absolute;mso-position-horizontal-relative:text;mso-position-vertical:absolute;mso-position-vertical-relative:text;mso-width-percent:0;mso-height-percent:0;mso-width-relative:margin;mso-height-relative:margin;v-text-anchor:top" o:gfxdata="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" filled="f" stroked="f">
                 <v:textbox>
                   <w:txbxContent>
                     <w:p>
@@ -11689,26 +12856,7 @@
                             <w14:round/>
                           </w14:textOutline>
                         </w:rPr>
-                        <w:t xml:space="preserve">Blue </w:t>
-                      </w:r>
-                      <w:r>
-                        <w:rPr>
-                          <w:b/>
-                          <w:bCs/>
-                          <w:color w:val="00FF00"/>
-                          <w:lang w:val="en-US"/>
-                          <w14:shadow w14:blurRad="38100" w14:dist="19050" w14:dir="2700000" w14:sx="100000" w14:sy="100000" w14:kx="0" w14:ky="0" w14:algn="tl">
-                            <w14:schemeClr w14:val="dk1">
-                              <w14:alpha w14:val="60000"/>
-                            </w14:schemeClr>
-                          </w14:shadow>
-                          <w14:textOutline w14:w="0" w14:cap="flat" w14:cmpd="sng" w14:algn="ctr">
-                            <w14:noFill/>
-                            <w14:prstDash w14:val="solid"/>
-                            <w14:round/>
-                          </w14:textOutline>
-                        </w:rPr>
-                        <w:t>LED,  indicates identical barcodes</w:t>
+                        <w:t>Blue LED,  indicates identical barcodes</w:t>
                       </w:r>
                     </w:p>
                   </w:txbxContent>
@@ -11839,7 +12987,7 @@
           </mc:Choice>
           <mc:Fallback>
             <w:pict>
-              <v:shape w14:anchorId="76E3BC00" id="_x0000_s1032" type="#_x0000_t202" style="position:absolute;margin-left:88pt;margin-top:115.7pt;width:85pt;height:110.6pt;z-index:251683840;visibility:visible;mso-wrap-style:square;mso-width-percent:0;mso-height-percent:200;mso-wrap-distance-left:9pt;mso-wrap-distance-top:3.6pt;mso-wrap-distance-right:9pt;mso-wrap-distance-bottom:3.6pt;mso-position-horizontal:absolute;mso-position-horizontal-relative:text;mso-position-vertical:absolute;mso-position-vertical-relative:text;mso-width-percent:0;mso-height-percent:200;mso-width-relative:margin;mso-height-relative:margin;v-text-anchor:top" o:gfxdata="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" filled="f" stroked="f">
+              <v:shape w14:anchorId="76E3BC00" id="_x0000_s1035" type="#_x0000_t202" style="position:absolute;margin-left:88pt;margin-top:115.7pt;width:85pt;height:110.6pt;z-index:251683840;visibility:visible;mso-wrap-style:square;mso-width-percent:0;mso-height-percent:200;mso-wrap-distance-left:9pt;mso-wrap-distance-top:3.6pt;mso-wrap-distance-right:9pt;mso-wrap-distance-bottom:3.6pt;mso-position-horizontal:absolute;mso-position-horizontal-relative:text;mso-position-vertical:absolute;mso-position-vertical-relative:text;mso-width-percent:0;mso-height-percent:200;mso-width-relative:margin;mso-height-relative:margin;v-text-anchor:top" o:gfxdata="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" filled="f" stroked="f">
                 <v:textbox style="mso-fit-shape-to-text:t">
                   <w:txbxContent>
                     <w:p>
@@ -12028,7 +13176,7 @@
           </mc:Choice>
           <mc:Fallback>
             <w:pict>
-              <v:shape w14:anchorId="4E453627" id="_x0000_s1033" type="#_x0000_t202" style="position:absolute;margin-left:320.8pt;margin-top:276.85pt;width:168.5pt;height:110.6pt;z-index:251689984;visibility:visible;mso-wrap-style:square;mso-width-percent:0;mso-height-percent:200;mso-wrap-distance-left:9pt;mso-wrap-distance-top:3.6pt;mso-wrap-distance-right:9pt;mso-wrap-distance-bottom:3.6pt;mso-position-horizontal:absolute;mso-position-horizontal-relative:text;mso-position-vertical:absolute;mso-position-vertical-relative:text;mso-width-percent:0;mso-height-percent:200;mso-width-relative:margin;mso-height-relative:margin;v-text-anchor:top" o:gfxdata="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" filled="f" stroked="f">
+              <v:shape w14:anchorId="4E453627" id="_x0000_s1036" type="#_x0000_t202" style="position:absolute;margin-left:320.8pt;margin-top:276.85pt;width:168.5pt;height:110.6pt;z-index:251689984;visibility:visible;mso-wrap-style:square;mso-width-percent:0;mso-height-percent:200;mso-wrap-distance-left:9pt;mso-wrap-distance-top:3.6pt;mso-wrap-distance-right:9pt;mso-wrap-distance-bottom:3.6pt;mso-position-horizontal:absolute;mso-position-horizontal-relative:text;mso-position-vertical:absolute;mso-position-vertical-relative:text;mso-width-percent:0;mso-height-percent:200;mso-width-relative:margin;mso-height-relative:margin;v-text-anchor:top" o:gfxdata="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" filled="f" stroked="f">
                 <v:textbox style="mso-fit-shape-to-text:t">
                   <w:txbxContent>
                     <w:p>
@@ -12131,7 +13279,7 @@
                     </pic:cNvPicPr>
                   </pic:nvPicPr>
                   <pic:blipFill>
-                    <a:blip r:embed="rId38" cstate="print">
+                    <a:blip r:embed="rId41" cstate="print">
                       <a:extLst>
                         <a:ext uri="{28A0092B-C50C-407E-A947-70E740481C1C}">
                           <a14:useLocalDpi xmlns:a14="http://schemas.microsoft.com/office/drawing/2010/main" val="0"/>
@@ -12202,7 +13350,7 @@
                     </pic:cNvPicPr>
                   </pic:nvPicPr>
                   <pic:blipFill>
-                    <a:blip r:embed="rId39" cstate="print">
+                    <a:blip r:embed="rId27" cstate="print">
                       <a:extLst>
                         <a:ext uri="{28A0092B-C50C-407E-A947-70E740481C1C}">
                           <a14:useLocalDpi xmlns:a14="http://schemas.microsoft.com/office/drawing/2010/main" val="0"/>
@@ -12273,7 +13421,7 @@
                     </pic:cNvPicPr>
                   </pic:nvPicPr>
                   <pic:blipFill>
-                    <a:blip r:embed="rId40" cstate="print">
+                    <a:blip r:embed="rId25" cstate="print">
                       <a:extLst>
                         <a:ext uri="{28A0092B-C50C-407E-A947-70E740481C1C}">
                           <a14:useLocalDpi xmlns:a14="http://schemas.microsoft.com/office/drawing/2010/main" val="0"/>
@@ -12344,7 +13492,7 @@
                     </pic:cNvPicPr>
                   </pic:nvPicPr>
                   <pic:blipFill>
-                    <a:blip r:embed="rId41" cstate="print">
+                    <a:blip r:embed="rId26" cstate="print">
                       <a:extLst>
                         <a:ext uri="{28A0092B-C50C-407E-A947-70E740481C1C}">
                           <a14:useLocalDpi xmlns:a14="http://schemas.microsoft.com/office/drawing/2010/main" val="0"/>
@@ -13190,37 +14338,6 @@
         <w:rPr>
           <w:rStyle w:val="FootnoteReference"/>
         </w:rPr>
-        <w:footnoteRef/>
-      </w:r>
-      <w:r>
-        <w:t xml:space="preserve"> </w:t>
-      </w:r>
-      <w:r>
-        <w:t>Review 8</w:t>
-      </w:r>
-      <w:r>
-        <w:t>.3 Device &amp; working mode images</w:t>
-      </w:r>
-      <w:r>
-        <w:t xml:space="preserve"> section</w:t>
-      </w:r>
-      <w:r>
-        <w:t xml:space="preserve"> in this report.</w:t>
-      </w:r>
-    </w:p>
-  </w:footnote>
-  <w:footnote w:id="2">
-    <w:p>
-      <w:pPr>
-        <w:pStyle w:val="FootnoteText"/>
-        <w:rPr>
-          <w:lang w:val="en-US"/>
-        </w:rPr>
-      </w:pPr>
-      <w:r>
-        <w:rPr>
-          <w:rStyle w:val="FootnoteReference"/>
-        </w:rPr>
         <w:t>1</w:t>
       </w:r>
       <w:r>
@@ -13469,6 +14586,155 @@
     </w:lvl>
   </w:abstractNum>
   <w:abstractNum w:abstractNumId="2" w15:restartNumberingAfterBreak="0">
+    <w:nsid w:val="1C6C0809"/>
+    <w:multiLevelType w:val="multilevel"/>
+    <w:tmpl w:val="C6424BE0"/>
+    <w:lvl w:ilvl="0">
+      <w:start w:val="1"/>
+      <w:numFmt w:val="bullet"/>
+      <w:lvlText w:val=""/>
+      <w:lvlJc w:val="left"/>
+      <w:pPr>
+        <w:tabs>
+          <w:tab w:val="num" w:pos="720"/>
+        </w:tabs>
+        <w:ind w:left="720" w:hanging="360"/>
+      </w:pPr>
+      <w:rPr>
+        <w:rFonts w:ascii="Symbol" w:hAnsi="Symbol" w:hint="default"/>
+        <w:sz w:val="20"/>
+      </w:rPr>
+    </w:lvl>
+    <w:lvl w:ilvl="1" w:tentative="1">
+      <w:start w:val="1"/>
+      <w:numFmt w:val="bullet"/>
+      <w:lvlText w:val="o"/>
+      <w:lvlJc w:val="left"/>
+      <w:pPr>
+        <w:tabs>
+          <w:tab w:val="num" w:pos="1440"/>
+        </w:tabs>
+        <w:ind w:left="1440" w:hanging="360"/>
+      </w:pPr>
+      <w:rPr>
+        <w:rFonts w:ascii="Courier New" w:hAnsi="Courier New" w:hint="default"/>
+        <w:sz w:val="20"/>
+      </w:rPr>
+    </w:lvl>
+    <w:lvl w:ilvl="2" w:tentative="1">
+      <w:start w:val="1"/>
+      <w:numFmt w:val="bullet"/>
+      <w:lvlText w:val=""/>
+      <w:lvlJc w:val="left"/>
+      <w:pPr>
+        <w:tabs>
+          <w:tab w:val="num" w:pos="2160"/>
+        </w:tabs>
+        <w:ind w:left="2160" w:hanging="360"/>
+      </w:pPr>
+      <w:rPr>
+        <w:rFonts w:ascii="Wingdings" w:hAnsi="Wingdings" w:hint="default"/>
+        <w:sz w:val="20"/>
+      </w:rPr>
+    </w:lvl>
+    <w:lvl w:ilvl="3" w:tentative="1">
+      <w:start w:val="1"/>
+      <w:numFmt w:val="bullet"/>
+      <w:lvlText w:val=""/>
+      <w:lvlJc w:val="left"/>
+      <w:pPr>
+        <w:tabs>
+          <w:tab w:val="num" w:pos="2880"/>
+        </w:tabs>
+        <w:ind w:left="2880" w:hanging="360"/>
+      </w:pPr>
+      <w:rPr>
+        <w:rFonts w:ascii="Wingdings" w:hAnsi="Wingdings" w:hint="default"/>
+        <w:sz w:val="20"/>
+      </w:rPr>
+    </w:lvl>
+    <w:lvl w:ilvl="4" w:tentative="1">
+      <w:start w:val="1"/>
+      <w:numFmt w:val="bullet"/>
+      <w:lvlText w:val=""/>
+      <w:lvlJc w:val="left"/>
+      <w:pPr>
+        <w:tabs>
+          <w:tab w:val="num" w:pos="3600"/>
+        </w:tabs>
+        <w:ind w:left="3600" w:hanging="360"/>
+      </w:pPr>
+      <w:rPr>
+        <w:rFonts w:ascii="Wingdings" w:hAnsi="Wingdings" w:hint="default"/>
+        <w:sz w:val="20"/>
+      </w:rPr>
+    </w:lvl>
+    <w:lvl w:ilvl="5" w:tentative="1">
+      <w:start w:val="1"/>
+      <w:numFmt w:val="bullet"/>
+      <w:lvlText w:val=""/>
+      <w:lvlJc w:val="left"/>
+      <w:pPr>
+        <w:tabs>
+          <w:tab w:val="num" w:pos="4320"/>
+        </w:tabs>
+        <w:ind w:left="4320" w:hanging="360"/>
+      </w:pPr>
+      <w:rPr>
+        <w:rFonts w:ascii="Wingdings" w:hAnsi="Wingdings" w:hint="default"/>
+        <w:sz w:val="20"/>
+      </w:rPr>
+    </w:lvl>
+    <w:lvl w:ilvl="6" w:tentative="1">
+      <w:start w:val="1"/>
+      <w:numFmt w:val="bullet"/>
+      <w:lvlText w:val=""/>
+      <w:lvlJc w:val="left"/>
+      <w:pPr>
+        <w:tabs>
+          <w:tab w:val="num" w:pos="5040"/>
+        </w:tabs>
+        <w:ind w:left="5040" w:hanging="360"/>
+      </w:pPr>
+      <w:rPr>
+        <w:rFonts w:ascii="Wingdings" w:hAnsi="Wingdings" w:hint="default"/>
+        <w:sz w:val="20"/>
+      </w:rPr>
+    </w:lvl>
+    <w:lvl w:ilvl="7" w:tentative="1">
+      <w:start w:val="1"/>
+      <w:numFmt w:val="bullet"/>
+      <w:lvlText w:val=""/>
+      <w:lvlJc w:val="left"/>
+      <w:pPr>
+        <w:tabs>
+          <w:tab w:val="num" w:pos="5760"/>
+        </w:tabs>
+        <w:ind w:left="5760" w:hanging="360"/>
+      </w:pPr>
+      <w:rPr>
+        <w:rFonts w:ascii="Wingdings" w:hAnsi="Wingdings" w:hint="default"/>
+        <w:sz w:val="20"/>
+      </w:rPr>
+    </w:lvl>
+    <w:lvl w:ilvl="8" w:tentative="1">
+      <w:start w:val="1"/>
+      <w:numFmt w:val="bullet"/>
+      <w:lvlText w:val=""/>
+      <w:lvlJc w:val="left"/>
+      <w:pPr>
+        <w:tabs>
+          <w:tab w:val="num" w:pos="6480"/>
+        </w:tabs>
+        <w:ind w:left="6480" w:hanging="360"/>
+      </w:pPr>
+      <w:rPr>
+        <w:rFonts w:ascii="Wingdings" w:hAnsi="Wingdings" w:hint="default"/>
+        <w:sz w:val="20"/>
+      </w:rPr>
+    </w:lvl>
+  </w:abstractNum>
+  <w:abstractNum w:abstractNumId="3" w15:restartNumberingAfterBreak="0">
     <w:nsid w:val="1EB003B9"/>
     <w:multiLevelType w:val="hybridMultilevel"/>
     <w:tmpl w:val="2488FCA0"/>
@@ -13581,7 +14847,7 @@
       </w:rPr>
     </w:lvl>
   </w:abstractNum>
-  <w:abstractNum w:abstractNumId="3" w15:restartNumberingAfterBreak="0">
+  <w:abstractNum w:abstractNumId="4" w15:restartNumberingAfterBreak="0">
     <w:nsid w:val="32162526"/>
     <w:multiLevelType w:val="hybridMultilevel"/>
     <w:tmpl w:val="93409EA0"/>
@@ -13694,7 +14960,7 @@
       </w:rPr>
     </w:lvl>
   </w:abstractNum>
-  <w:abstractNum w:abstractNumId="4" w15:restartNumberingAfterBreak="0">
+  <w:abstractNum w:abstractNumId="5" w15:restartNumberingAfterBreak="0">
     <w:nsid w:val="5EB05EF4"/>
     <w:multiLevelType w:val="multilevel"/>
     <w:tmpl w:val="11AAF9DC"/>
@@ -13815,7 +15081,7 @@
       </w:rPr>
     </w:lvl>
   </w:abstractNum>
-  <w:abstractNum w:abstractNumId="5" w15:restartNumberingAfterBreak="0">
+  <w:abstractNum w:abstractNumId="6" w15:restartNumberingAfterBreak="0">
     <w:nsid w:val="6C5D7E51"/>
     <w:multiLevelType w:val="hybridMultilevel"/>
     <w:tmpl w:val="765E6778"/>
@@ -13905,22 +15171,25 @@
     </w:lvl>
   </w:abstractNum>
   <w:num w:numId="1" w16cid:durableId="1229656359">
-    <w:abstractNumId w:val="4"/>
+    <w:abstractNumId w:val="5"/>
   </w:num>
   <w:num w:numId="2" w16cid:durableId="286855877">
-    <w:abstractNumId w:val="5"/>
+    <w:abstractNumId w:val="6"/>
   </w:num>
   <w:num w:numId="3" w16cid:durableId="74670116">
     <w:abstractNumId w:val="0"/>
   </w:num>
   <w:num w:numId="4" w16cid:durableId="162011858">
-    <w:abstractNumId w:val="3"/>
+    <w:abstractNumId w:val="4"/>
   </w:num>
   <w:num w:numId="5" w16cid:durableId="1672445487">
-    <w:abstractNumId w:val="2"/>
+    <w:abstractNumId w:val="3"/>
   </w:num>
   <w:num w:numId="6" w16cid:durableId="1452047792">
     <w:abstractNumId w:val="1"/>
+  </w:num>
+  <w:num w:numId="7" w16cid:durableId="571038064">
+    <w:abstractNumId w:val="2"/>
   </w:num>
 </w:numbering>
 </file>
@@ -14527,7 +15796,6 @@
   <w:style w:type="character" w:default="1" w:styleId="DefaultParagraphFont">
     <w:name w:val="Default Paragraph Font"/>
     <w:uiPriority w:val="1"/>
-    <w:semiHidden/>
     <w:unhideWhenUsed/>
   </w:style>
   <w:style w:type="table" w:default="1" w:styleId="TableNormal">

</xml_diff>

<commit_message>
final report and presintaion
</commit_message>
<xml_diff>
--- a/Final report/Final report IOT Barcode checker 7681.docx
+++ b/Final report/Final report IOT Barcode checker 7681.docx
@@ -258,8 +258,19 @@
           <w:szCs w:val="40"/>
           <w:lang w:val="en-US"/>
         </w:rPr>
-        <w:t>Muhammad Biadsy</w:t>
-      </w:r>
+        <w:t xml:space="preserve">Muhammad </w:t>
+      </w:r>
+      <w:proofErr w:type="spellStart"/>
+      <w:r>
+        <w:rPr>
+          <w:rFonts w:asciiTheme="majorBidi" w:hAnsiTheme="majorBidi" w:cstheme="majorBidi"/>
+          <w:sz w:val="40"/>
+          <w:szCs w:val="40"/>
+          <w:lang w:val="en-US"/>
+        </w:rPr>
+        <w:t>Biadsy</w:t>
+      </w:r>
+      <w:proofErr w:type="spellEnd"/>
     </w:p>
     <w:p>
       <w:pPr>
@@ -561,7 +572,7 @@
             <w:rPr>
               <w:rFonts w:eastAsiaTheme="minorEastAsia"/>
               <w:noProof/>
-              <w:lang w:eastAsia="en-IL"/>
+              <w:lang w:eastAsia="en-IL" w:bidi="ar-SA"/>
             </w:rPr>
           </w:pPr>
           <w:r>
@@ -582,7 +593,7 @@
             </w:rPr>
             <w:fldChar w:fldCharType="separate"/>
           </w:r>
-          <w:hyperlink w:anchor="_Toc182684339" w:history="1">
+          <w:hyperlink w:anchor="_Toc184064331" w:history="1">
             <w:r>
               <w:rPr>
                 <w:rStyle w:val="Hyperlink"/>
@@ -598,7 +609,7 @@
               <w:rPr>
                 <w:rFonts w:eastAsiaTheme="minorEastAsia"/>
                 <w:noProof/>
-                <w:lang w:eastAsia="en-IL"/>
+                <w:lang w:eastAsia="en-IL" w:bidi="ar-SA"/>
               </w:rPr>
               <w:tab/>
             </w:r>
@@ -632,7 +643,7 @@
                 <w:noProof/>
                 <w:webHidden/>
               </w:rPr>
-              <w:instrText xml:space="preserve"> PAGEREF _Toc182684339 \h </w:instrText>
+              <w:instrText xml:space="preserve"> PAGEREF _Toc184064331 \h </w:instrText>
             </w:r>
             <w:r>
               <w:rPr>
@@ -672,10 +683,10 @@
             <w:rPr>
               <w:rFonts w:eastAsiaTheme="minorEastAsia"/>
               <w:noProof/>
-              <w:lang w:eastAsia="en-IL"/>
+              <w:lang w:eastAsia="en-IL" w:bidi="ar-SA"/>
             </w:rPr>
           </w:pPr>
-          <w:hyperlink w:anchor="_Toc182684340" w:history="1">
+          <w:hyperlink w:anchor="_Toc184064332" w:history="1">
             <w:r>
               <w:rPr>
                 <w:rStyle w:val="Hyperlink"/>
@@ -706,7 +717,7 @@
                 <w:noProof/>
                 <w:webHidden/>
               </w:rPr>
-              <w:instrText xml:space="preserve"> PAGEREF _Toc182684340 \h </w:instrText>
+              <w:instrText xml:space="preserve"> PAGEREF _Toc184064332 \h </w:instrText>
             </w:r>
             <w:r>
               <w:rPr>
@@ -746,10 +757,10 @@
             <w:rPr>
               <w:rFonts w:eastAsiaTheme="minorEastAsia"/>
               <w:noProof/>
-              <w:lang w:eastAsia="en-IL"/>
+              <w:lang w:eastAsia="en-IL" w:bidi="ar-SA"/>
             </w:rPr>
           </w:pPr>
-          <w:hyperlink w:anchor="_Toc182684341" w:history="1">
+          <w:hyperlink w:anchor="_Toc184064333" w:history="1">
             <w:r>
               <w:rPr>
                 <w:rStyle w:val="Hyperlink"/>
@@ -780,7 +791,7 @@
                 <w:noProof/>
                 <w:webHidden/>
               </w:rPr>
-              <w:instrText xml:space="preserve"> PAGEREF _Toc182684341 \h </w:instrText>
+              <w:instrText xml:space="preserve"> PAGEREF _Toc184064333 \h </w:instrText>
             </w:r>
             <w:r>
               <w:rPr>
@@ -820,10 +831,10 @@
             <w:rPr>
               <w:rFonts w:eastAsiaTheme="minorEastAsia"/>
               <w:noProof/>
-              <w:lang w:eastAsia="en-IL"/>
+              <w:lang w:eastAsia="en-IL" w:bidi="ar-SA"/>
             </w:rPr>
           </w:pPr>
-          <w:hyperlink w:anchor="_Toc182684342" w:history="1">
+          <w:hyperlink w:anchor="_Toc184064334" w:history="1">
             <w:r>
               <w:rPr>
                 <w:rStyle w:val="Hyperlink"/>
@@ -854,7 +865,7 @@
                 <w:noProof/>
                 <w:webHidden/>
               </w:rPr>
-              <w:instrText xml:space="preserve"> PAGEREF _Toc182684342 \h </w:instrText>
+              <w:instrText xml:space="preserve"> PAGEREF _Toc184064334 \h </w:instrText>
             </w:r>
             <w:r>
               <w:rPr>
@@ -894,10 +905,10 @@
             <w:rPr>
               <w:rFonts w:eastAsiaTheme="minorEastAsia"/>
               <w:noProof/>
-              <w:lang w:eastAsia="en-IL"/>
+              <w:lang w:eastAsia="en-IL" w:bidi="ar-SA"/>
             </w:rPr>
           </w:pPr>
-          <w:hyperlink w:anchor="_Toc182684343" w:history="1">
+          <w:hyperlink w:anchor="_Toc184064335" w:history="1">
             <w:r>
               <w:rPr>
                 <w:rStyle w:val="Hyperlink"/>
@@ -928,7 +939,7 @@
                 <w:noProof/>
                 <w:webHidden/>
               </w:rPr>
-              <w:instrText xml:space="preserve"> PAGEREF _Toc182684343 \h </w:instrText>
+              <w:instrText xml:space="preserve"> PAGEREF _Toc184064335 \h </w:instrText>
             </w:r>
             <w:r>
               <w:rPr>
@@ -968,10 +979,10 @@
             <w:rPr>
               <w:rFonts w:eastAsiaTheme="minorEastAsia"/>
               <w:noProof/>
-              <w:lang w:eastAsia="en-IL"/>
+              <w:lang w:eastAsia="en-IL" w:bidi="ar-SA"/>
             </w:rPr>
           </w:pPr>
-          <w:hyperlink w:anchor="_Toc182684344" w:history="1">
+          <w:hyperlink w:anchor="_Toc184064336" w:history="1">
             <w:r>
               <w:rPr>
                 <w:rStyle w:val="Hyperlink"/>
@@ -1002,7 +1013,7 @@
                 <w:noProof/>
                 <w:webHidden/>
               </w:rPr>
-              <w:instrText xml:space="preserve"> PAGEREF _Toc182684344 \h </w:instrText>
+              <w:instrText xml:space="preserve"> PAGEREF _Toc184064336 \h </w:instrText>
             </w:r>
             <w:r>
               <w:rPr>
@@ -1042,10 +1053,10 @@
             <w:rPr>
               <w:rFonts w:eastAsiaTheme="minorEastAsia"/>
               <w:noProof/>
-              <w:lang w:eastAsia="en-IL"/>
+              <w:lang w:eastAsia="en-IL" w:bidi="ar-SA"/>
             </w:rPr>
           </w:pPr>
-          <w:hyperlink w:anchor="_Toc182684345" w:history="1">
+          <w:hyperlink w:anchor="_Toc184064337" w:history="1">
             <w:r>
               <w:rPr>
                 <w:rStyle w:val="Hyperlink"/>
@@ -1076,7 +1087,7 @@
                 <w:noProof/>
                 <w:webHidden/>
               </w:rPr>
-              <w:instrText xml:space="preserve"> PAGEREF _Toc182684345 \h </w:instrText>
+              <w:instrText xml:space="preserve"> PAGEREF _Toc184064337 \h </w:instrText>
             </w:r>
             <w:r>
               <w:rPr>
@@ -1116,10 +1127,10 @@
             <w:rPr>
               <w:rFonts w:eastAsiaTheme="minorEastAsia"/>
               <w:noProof/>
-              <w:lang w:eastAsia="en-IL"/>
+              <w:lang w:eastAsia="en-IL" w:bidi="ar-SA"/>
             </w:rPr>
           </w:pPr>
-          <w:hyperlink w:anchor="_Toc182684346" w:history="1">
+          <w:hyperlink w:anchor="_Toc184064338" w:history="1">
             <w:r>
               <w:rPr>
                 <w:rStyle w:val="Hyperlink"/>
@@ -1150,7 +1161,7 @@
                 <w:noProof/>
                 <w:webHidden/>
               </w:rPr>
-              <w:instrText xml:space="preserve"> PAGEREF _Toc182684346 \h </w:instrText>
+              <w:instrText xml:space="preserve"> PAGEREF _Toc184064338 \h </w:instrText>
             </w:r>
             <w:r>
               <w:rPr>
@@ -1190,10 +1201,10 @@
             <w:rPr>
               <w:rFonts w:eastAsiaTheme="minorEastAsia"/>
               <w:noProof/>
-              <w:lang w:eastAsia="en-IL"/>
+              <w:lang w:eastAsia="en-IL" w:bidi="ar-SA"/>
             </w:rPr>
           </w:pPr>
-          <w:hyperlink w:anchor="_Toc182684347" w:history="1">
+          <w:hyperlink w:anchor="_Toc184064339" w:history="1">
             <w:r>
               <w:rPr>
                 <w:rStyle w:val="Hyperlink"/>
@@ -1224,7 +1235,7 @@
                 <w:noProof/>
                 <w:webHidden/>
               </w:rPr>
-              <w:instrText xml:space="preserve"> PAGEREF _Toc182684347 \h </w:instrText>
+              <w:instrText xml:space="preserve"> PAGEREF _Toc184064339 \h </w:instrText>
             </w:r>
             <w:r>
               <w:rPr>
@@ -1264,10 +1275,10 @@
             <w:rPr>
               <w:rFonts w:eastAsiaTheme="minorEastAsia"/>
               <w:noProof/>
-              <w:lang w:eastAsia="en-IL"/>
+              <w:lang w:eastAsia="en-IL" w:bidi="ar-SA"/>
             </w:rPr>
           </w:pPr>
-          <w:hyperlink w:anchor="_Toc182684348" w:history="1">
+          <w:hyperlink w:anchor="_Toc184064340" w:history="1">
             <w:r>
               <w:rPr>
                 <w:rStyle w:val="Hyperlink"/>
@@ -1320,7 +1331,7 @@
                 <w:noProof/>
                 <w:webHidden/>
               </w:rPr>
-              <w:instrText xml:space="preserve"> PAGEREF _Toc182684348 \h </w:instrText>
+              <w:instrText xml:space="preserve"> PAGEREF _Toc184064340 \h </w:instrText>
             </w:r>
             <w:r>
               <w:rPr>
@@ -1360,10 +1371,10 @@
             <w:rPr>
               <w:rFonts w:eastAsiaTheme="minorEastAsia"/>
               <w:noProof/>
-              <w:lang w:eastAsia="en-IL"/>
+              <w:lang w:eastAsia="en-IL" w:bidi="ar-SA"/>
             </w:rPr>
           </w:pPr>
-          <w:hyperlink w:anchor="_Toc182684349" w:history="1">
+          <w:hyperlink w:anchor="_Toc184064341" w:history="1">
             <w:r>
               <w:rPr>
                 <w:rStyle w:val="Hyperlink"/>
@@ -1394,7 +1405,7 @@
                 <w:noProof/>
                 <w:webHidden/>
               </w:rPr>
-              <w:instrText xml:space="preserve"> PAGEREF _Toc182684349 \h </w:instrText>
+              <w:instrText xml:space="preserve"> PAGEREF _Toc184064341 \h </w:instrText>
             </w:r>
             <w:r>
               <w:rPr>
@@ -1434,10 +1445,10 @@
             <w:rPr>
               <w:rFonts w:eastAsiaTheme="minorEastAsia"/>
               <w:noProof/>
-              <w:lang w:eastAsia="en-IL"/>
+              <w:lang w:eastAsia="en-IL" w:bidi="ar-SA"/>
             </w:rPr>
           </w:pPr>
-          <w:hyperlink w:anchor="_Toc182684350" w:history="1">
+          <w:hyperlink w:anchor="_Toc184064342" w:history="1">
             <w:r>
               <w:rPr>
                 <w:rStyle w:val="Hyperlink"/>
@@ -1468,7 +1479,7 @@
                 <w:noProof/>
                 <w:webHidden/>
               </w:rPr>
-              <w:instrText xml:space="preserve"> PAGEREF _Toc182684350 \h </w:instrText>
+              <w:instrText xml:space="preserve"> PAGEREF _Toc184064342 \h </w:instrText>
             </w:r>
             <w:r>
               <w:rPr>
@@ -1509,15 +1520,15 @@
             <w:rPr>
               <w:rFonts w:eastAsiaTheme="minorEastAsia"/>
               <w:noProof/>
-              <w:lang w:eastAsia="en-IL"/>
+              <w:lang w:eastAsia="en-IL" w:bidi="ar-SA"/>
             </w:rPr>
           </w:pPr>
-          <w:hyperlink w:anchor="_Toc182684351" w:history="1">
+          <w:hyperlink w:anchor="_Toc184064343" w:history="1">
             <w:r>
               <w:rPr>
                 <w:rFonts w:eastAsiaTheme="minorEastAsia"/>
                 <w:noProof/>
-                <w:lang w:eastAsia="en-IL"/>
+                <w:lang w:eastAsia="en-IL" w:bidi="ar-SA"/>
               </w:rPr>
               <w:tab/>
             </w:r>
@@ -1551,7 +1562,7 @@
                 <w:noProof/>
                 <w:webHidden/>
               </w:rPr>
-              <w:instrText xml:space="preserve"> PAGEREF _Toc182684351 \h </w:instrText>
+              <w:instrText xml:space="preserve"> PAGEREF _Toc184064343 \h </w:instrText>
             </w:r>
             <w:r>
               <w:rPr>
@@ -1591,10 +1602,10 @@
             <w:rPr>
               <w:rFonts w:eastAsiaTheme="minorEastAsia"/>
               <w:noProof/>
-              <w:lang w:eastAsia="en-IL"/>
+              <w:lang w:eastAsia="en-IL" w:bidi="ar-SA"/>
             </w:rPr>
           </w:pPr>
-          <w:hyperlink w:anchor="_Toc182684352" w:history="1">
+          <w:hyperlink w:anchor="_Toc184064344" w:history="1">
             <w:r>
               <w:rPr>
                 <w:rStyle w:val="Hyperlink"/>
@@ -1636,7 +1647,7 @@
                 <w:noProof/>
                 <w:webHidden/>
               </w:rPr>
-              <w:instrText xml:space="preserve"> PAGEREF _Toc182684352 \h </w:instrText>
+              <w:instrText xml:space="preserve"> PAGEREF _Toc184064344 \h </w:instrText>
             </w:r>
             <w:r>
               <w:rPr>
@@ -1676,10 +1687,10 @@
             <w:rPr>
               <w:rFonts w:eastAsiaTheme="minorEastAsia"/>
               <w:noProof/>
-              <w:lang w:eastAsia="en-IL"/>
+              <w:lang w:eastAsia="en-IL" w:bidi="ar-SA"/>
             </w:rPr>
           </w:pPr>
-          <w:hyperlink w:anchor="_Toc182684353" w:history="1">
+          <w:hyperlink w:anchor="_Toc184064345" w:history="1">
             <w:r>
               <w:rPr>
                 <w:rStyle w:val="Hyperlink"/>
@@ -1710,7 +1721,7 @@
                 <w:noProof/>
                 <w:webHidden/>
               </w:rPr>
-              <w:instrText xml:space="preserve"> PAGEREF _Toc182684353 \h </w:instrText>
+              <w:instrText xml:space="preserve"> PAGEREF _Toc184064345 \h </w:instrText>
             </w:r>
             <w:r>
               <w:rPr>
@@ -1750,10 +1761,10 @@
             <w:rPr>
               <w:rFonts w:eastAsiaTheme="minorEastAsia"/>
               <w:noProof/>
-              <w:lang w:eastAsia="en-IL"/>
+              <w:lang w:eastAsia="en-IL" w:bidi="ar-SA"/>
             </w:rPr>
           </w:pPr>
-          <w:hyperlink w:anchor="_Toc182684354" w:history="1">
+          <w:hyperlink w:anchor="_Toc184064346" w:history="1">
             <w:r>
               <w:rPr>
                 <w:rStyle w:val="Hyperlink"/>
@@ -1784,7 +1795,7 @@
                 <w:noProof/>
                 <w:webHidden/>
               </w:rPr>
-              <w:instrText xml:space="preserve"> PAGEREF _Toc182684354 \h </w:instrText>
+              <w:instrText xml:space="preserve"> PAGEREF _Toc184064346 \h </w:instrText>
             </w:r>
             <w:r>
               <w:rPr>
@@ -1824,10 +1835,10 @@
             <w:rPr>
               <w:rFonts w:eastAsiaTheme="minorEastAsia"/>
               <w:noProof/>
-              <w:lang w:eastAsia="en-IL"/>
+              <w:lang w:eastAsia="en-IL" w:bidi="ar-SA"/>
             </w:rPr>
           </w:pPr>
-          <w:hyperlink w:anchor="_Toc182684355" w:history="1">
+          <w:hyperlink w:anchor="_Toc184064347" w:history="1">
             <w:r>
               <w:rPr>
                 <w:rStyle w:val="Hyperlink"/>
@@ -1858,7 +1869,7 @@
                 <w:noProof/>
                 <w:webHidden/>
               </w:rPr>
-              <w:instrText xml:space="preserve"> PAGEREF _Toc182684355 \h </w:instrText>
+              <w:instrText xml:space="preserve"> PAGEREF _Toc184064347 \h </w:instrText>
             </w:r>
             <w:r>
               <w:rPr>
@@ -1898,10 +1909,10 @@
             <w:rPr>
               <w:rFonts w:eastAsiaTheme="minorEastAsia"/>
               <w:noProof/>
-              <w:lang w:eastAsia="en-IL"/>
+              <w:lang w:eastAsia="en-IL" w:bidi="ar-SA"/>
             </w:rPr>
           </w:pPr>
-          <w:hyperlink w:anchor="_Toc182684356" w:history="1">
+          <w:hyperlink w:anchor="_Toc184064348" w:history="1">
             <w:r>
               <w:rPr>
                 <w:rStyle w:val="Hyperlink"/>
@@ -1932,7 +1943,7 @@
                 <w:noProof/>
                 <w:webHidden/>
               </w:rPr>
-              <w:instrText xml:space="preserve"> PAGEREF _Toc182684356 \h </w:instrText>
+              <w:instrText xml:space="preserve"> PAGEREF _Toc184064348 \h </w:instrText>
             </w:r>
             <w:r>
               <w:rPr>
@@ -1972,10 +1983,10 @@
             <w:rPr>
               <w:rFonts w:eastAsiaTheme="minorEastAsia"/>
               <w:noProof/>
-              <w:lang w:eastAsia="en-IL"/>
+              <w:lang w:eastAsia="en-IL" w:bidi="ar-SA"/>
             </w:rPr>
           </w:pPr>
-          <w:hyperlink w:anchor="_Toc182684357" w:history="1">
+          <w:hyperlink w:anchor="_Toc184064349" w:history="1">
             <w:r>
               <w:rPr>
                 <w:rStyle w:val="Hyperlink"/>
@@ -2006,7 +2017,7 @@
                 <w:noProof/>
                 <w:webHidden/>
               </w:rPr>
-              <w:instrText xml:space="preserve"> PAGEREF _Toc182684357 \h </w:instrText>
+              <w:instrText xml:space="preserve"> PAGEREF _Toc184064349 \h </w:instrText>
             </w:r>
             <w:r>
               <w:rPr>
@@ -2046,10 +2057,10 @@
             <w:rPr>
               <w:rFonts w:eastAsiaTheme="minorEastAsia"/>
               <w:noProof/>
-              <w:lang w:eastAsia="en-IL"/>
+              <w:lang w:eastAsia="en-IL" w:bidi="ar-SA"/>
             </w:rPr>
           </w:pPr>
-          <w:hyperlink w:anchor="_Toc182684358" w:history="1">
+          <w:hyperlink w:anchor="_Toc184064350" w:history="1">
             <w:r>
               <w:rPr>
                 <w:rStyle w:val="Hyperlink"/>
@@ -2080,7 +2091,7 @@
                 <w:noProof/>
                 <w:webHidden/>
               </w:rPr>
-              <w:instrText xml:space="preserve"> PAGEREF _Toc182684358 \h </w:instrText>
+              <w:instrText xml:space="preserve"> PAGEREF _Toc184064350 \h </w:instrText>
             </w:r>
             <w:r>
               <w:rPr>
@@ -2120,10 +2131,10 @@
             <w:rPr>
               <w:rFonts w:eastAsiaTheme="minorEastAsia"/>
               <w:noProof/>
-              <w:lang w:eastAsia="en-IL"/>
+              <w:lang w:eastAsia="en-IL" w:bidi="ar-SA"/>
             </w:rPr>
           </w:pPr>
-          <w:hyperlink w:anchor="_Toc182684359" w:history="1">
+          <w:hyperlink w:anchor="_Toc184064351" w:history="1">
             <w:r>
               <w:rPr>
                 <w:rStyle w:val="Hyperlink"/>
@@ -2154,7 +2165,7 @@
                 <w:noProof/>
                 <w:webHidden/>
               </w:rPr>
-              <w:instrText xml:space="preserve"> PAGEREF _Toc182684359 \h </w:instrText>
+              <w:instrText xml:space="preserve"> PAGEREF _Toc184064351 \h </w:instrText>
             </w:r>
             <w:r>
               <w:rPr>
@@ -2194,10 +2205,10 @@
             <w:rPr>
               <w:rFonts w:eastAsiaTheme="minorEastAsia"/>
               <w:noProof/>
-              <w:lang w:eastAsia="en-IL"/>
+              <w:lang w:eastAsia="en-IL" w:bidi="ar-SA"/>
             </w:rPr>
           </w:pPr>
-          <w:hyperlink w:anchor="_Toc182684360" w:history="1">
+          <w:hyperlink w:anchor="_Toc184064352" w:history="1">
             <w:r>
               <w:rPr>
                 <w:rStyle w:val="Hyperlink"/>
@@ -2249,7 +2260,7 @@
                 <w:noProof/>
                 <w:webHidden/>
               </w:rPr>
-              <w:instrText xml:space="preserve"> PAGEREF _Toc182684360 \h </w:instrText>
+              <w:instrText xml:space="preserve"> PAGEREF _Toc184064352 \h </w:instrText>
             </w:r>
             <w:r>
               <w:rPr>
@@ -2289,10 +2300,10 @@
             <w:rPr>
               <w:rFonts w:eastAsiaTheme="minorEastAsia"/>
               <w:noProof/>
-              <w:lang w:eastAsia="en-IL"/>
+              <w:lang w:eastAsia="en-IL" w:bidi="ar-SA"/>
             </w:rPr>
           </w:pPr>
-          <w:hyperlink w:anchor="_Toc182684361" w:history="1">
+          <w:hyperlink w:anchor="_Toc184064353" w:history="1">
             <w:r>
               <w:rPr>
                 <w:rStyle w:val="Hyperlink"/>
@@ -2323,7 +2334,7 @@
                 <w:noProof/>
                 <w:webHidden/>
               </w:rPr>
-              <w:instrText xml:space="preserve"> PAGEREF _Toc182684361 \h </w:instrText>
+              <w:instrText xml:space="preserve"> PAGEREF _Toc184064353 \h </w:instrText>
             </w:r>
             <w:r>
               <w:rPr>
@@ -2363,10 +2374,10 @@
             <w:rPr>
               <w:rFonts w:eastAsiaTheme="minorEastAsia"/>
               <w:noProof/>
-              <w:lang w:eastAsia="en-IL"/>
+              <w:lang w:eastAsia="en-IL" w:bidi="ar-SA"/>
             </w:rPr>
           </w:pPr>
-          <w:hyperlink w:anchor="_Toc182684362" w:history="1">
+          <w:hyperlink w:anchor="_Toc184064354" w:history="1">
             <w:r>
               <w:rPr>
                 <w:rStyle w:val="Hyperlink"/>
@@ -2397,7 +2408,7 @@
                 <w:noProof/>
                 <w:webHidden/>
               </w:rPr>
-              <w:instrText xml:space="preserve"> PAGEREF _Toc182684362 \h </w:instrText>
+              <w:instrText xml:space="preserve"> PAGEREF _Toc184064354 \h </w:instrText>
             </w:r>
             <w:r>
               <w:rPr>
@@ -2417,7 +2428,7 @@
                 <w:noProof/>
                 <w:webHidden/>
               </w:rPr>
-              <w:t>12</w:t>
+              <w:t>13</w:t>
             </w:r>
             <w:r>
               <w:rPr>
@@ -2437,10 +2448,10 @@
             <w:rPr>
               <w:rFonts w:eastAsiaTheme="minorEastAsia"/>
               <w:noProof/>
-              <w:lang w:eastAsia="en-IL"/>
+              <w:lang w:eastAsia="en-IL" w:bidi="ar-SA"/>
             </w:rPr>
           </w:pPr>
-          <w:hyperlink w:anchor="_Toc182684363" w:history="1">
+          <w:hyperlink w:anchor="_Toc184064355" w:history="1">
             <w:r>
               <w:rPr>
                 <w:rStyle w:val="Hyperlink"/>
@@ -2492,7 +2503,7 @@
                 <w:noProof/>
                 <w:webHidden/>
               </w:rPr>
-              <w:instrText xml:space="preserve"> PAGEREF _Toc182684363 \h </w:instrText>
+              <w:instrText xml:space="preserve"> PAGEREF _Toc184064355 \h </w:instrText>
             </w:r>
             <w:r>
               <w:rPr>
@@ -2532,10 +2543,10 @@
             <w:rPr>
               <w:rFonts w:eastAsiaTheme="minorEastAsia"/>
               <w:noProof/>
-              <w:lang w:eastAsia="en-IL"/>
+              <w:lang w:eastAsia="en-IL" w:bidi="ar-SA"/>
             </w:rPr>
           </w:pPr>
-          <w:hyperlink w:anchor="_Toc182684364" w:history="1">
+          <w:hyperlink w:anchor="_Toc184064356" w:history="1">
             <w:r>
               <w:rPr>
                 <w:rStyle w:val="Hyperlink"/>
@@ -2566,7 +2577,7 @@
                 <w:noProof/>
                 <w:lang w:val="en-US"/>
               </w:rPr>
-              <w:t>Conclusions</w:t>
+              <w:t>Problems and solutions</w:t>
             </w:r>
             <w:r>
               <w:rPr>
@@ -2587,7 +2598,7 @@
                 <w:noProof/>
                 <w:webHidden/>
               </w:rPr>
-              <w:instrText xml:space="preserve"> PAGEREF _Toc182684364 \h </w:instrText>
+              <w:instrText xml:space="preserve"> PAGEREF _Toc184064356 \h </w:instrText>
             </w:r>
             <w:r>
               <w:rPr>
@@ -2607,7 +2618,7 @@
                 <w:noProof/>
                 <w:webHidden/>
               </w:rPr>
-              <w:t>14</w:t>
+              <w:t>15</w:t>
             </w:r>
             <w:r>
               <w:rPr>
@@ -2627,10 +2638,10 @@
             <w:rPr>
               <w:rFonts w:eastAsiaTheme="minorEastAsia"/>
               <w:noProof/>
-              <w:lang w:eastAsia="en-IL"/>
+              <w:lang w:eastAsia="en-IL" w:bidi="ar-SA"/>
             </w:rPr>
           </w:pPr>
-          <w:hyperlink w:anchor="_Toc182684365" w:history="1">
+          <w:hyperlink w:anchor="_Toc184064357" w:history="1">
             <w:r>
               <w:rPr>
                 <w:rStyle w:val="Hyperlink"/>
@@ -2661,6 +2672,101 @@
                 <w:noProof/>
                 <w:lang w:val="en-US"/>
               </w:rPr>
+              <w:t>Conclusions</w:t>
+            </w:r>
+            <w:r>
+              <w:rPr>
+                <w:noProof/>
+                <w:webHidden/>
+              </w:rPr>
+              <w:tab/>
+            </w:r>
+            <w:r>
+              <w:rPr>
+                <w:noProof/>
+                <w:webHidden/>
+              </w:rPr>
+              <w:fldChar w:fldCharType="begin"/>
+            </w:r>
+            <w:r>
+              <w:rPr>
+                <w:noProof/>
+                <w:webHidden/>
+              </w:rPr>
+              <w:instrText xml:space="preserve"> PAGEREF _Toc184064357 \h </w:instrText>
+            </w:r>
+            <w:r>
+              <w:rPr>
+                <w:noProof/>
+                <w:webHidden/>
+              </w:rPr>
+            </w:r>
+            <w:r>
+              <w:rPr>
+                <w:noProof/>
+                <w:webHidden/>
+              </w:rPr>
+              <w:fldChar w:fldCharType="separate"/>
+            </w:r>
+            <w:r>
+              <w:rPr>
+                <w:noProof/>
+                <w:webHidden/>
+              </w:rPr>
+              <w:t>16</w:t>
+            </w:r>
+            <w:r>
+              <w:rPr>
+                <w:noProof/>
+                <w:webHidden/>
+              </w:rPr>
+              <w:fldChar w:fldCharType="end"/>
+            </w:r>
+          </w:hyperlink>
+        </w:p>
+        <w:p>
+          <w:pPr>
+            <w:pStyle w:val="TOC2"/>
+            <w:tabs>
+              <w:tab w:val="right" w:leader="dot" w:pos="9016"/>
+            </w:tabs>
+            <w:rPr>
+              <w:rFonts w:eastAsiaTheme="minorEastAsia"/>
+              <w:noProof/>
+              <w:lang w:eastAsia="en-IL" w:bidi="ar-SA"/>
+            </w:rPr>
+          </w:pPr>
+          <w:hyperlink w:anchor="_Toc184064358" w:history="1">
+            <w:r>
+              <w:rPr>
+                <w:rStyle w:val="Hyperlink"/>
+                <w:rFonts w:asciiTheme="majorBidi" w:hAnsiTheme="majorBidi"/>
+                <w:b/>
+                <w:bCs/>
+                <w:noProof/>
+              </w:rPr>
+              <w:t>7.3</w:t>
+            </w:r>
+            <w:r>
+              <w:rPr>
+                <w:rStyle w:val="Hyperlink"/>
+                <w:rFonts w:asciiTheme="minorBidi" w:hAnsiTheme="minorBidi"/>
+                <w:noProof/>
+                <w:kern w:val="0"/>
+                <w:lang w:val="en-US"/>
+                <w14:ligatures w14:val="none"/>
+              </w:rPr>
+              <w:t xml:space="preserve"> </w:t>
+            </w:r>
+            <w:r>
+              <w:rPr>
+                <w:rStyle w:val="Hyperlink"/>
+                <w:rFonts w:asciiTheme="majorBidi" w:hAnsiTheme="majorBidi"/>
+                <w:b/>
+                <w:bCs/>
+                <w:noProof/>
+                <w:lang w:val="en-US"/>
+              </w:rPr>
               <w:t>Future improvements</w:t>
             </w:r>
             <w:r>
@@ -2682,7 +2788,7 @@
                 <w:noProof/>
                 <w:webHidden/>
               </w:rPr>
-              <w:instrText xml:space="preserve"> PAGEREF _Toc182684365 \h </w:instrText>
+              <w:instrText xml:space="preserve"> PAGEREF _Toc184064358 \h </w:instrText>
             </w:r>
             <w:r>
               <w:rPr>
@@ -2702,7 +2808,7 @@
                 <w:noProof/>
                 <w:webHidden/>
               </w:rPr>
-              <w:t>15</w:t>
+              <w:t>16</w:t>
             </w:r>
             <w:r>
               <w:rPr>
@@ -2722,10 +2828,10 @@
             <w:rPr>
               <w:rFonts w:eastAsiaTheme="minorEastAsia"/>
               <w:noProof/>
-              <w:lang w:eastAsia="en-IL"/>
+              <w:lang w:eastAsia="en-IL" w:bidi="ar-SA"/>
             </w:rPr>
           </w:pPr>
-          <w:hyperlink w:anchor="_Toc182684366" w:history="1">
+          <w:hyperlink w:anchor="_Toc184064359" w:history="1">
             <w:r>
               <w:rPr>
                 <w:rStyle w:val="Hyperlink"/>
@@ -2755,7 +2861,7 @@
                 <w:noProof/>
                 <w:webHidden/>
               </w:rPr>
-              <w:instrText xml:space="preserve"> PAGEREF _Toc182684366 \h </w:instrText>
+              <w:instrText xml:space="preserve"> PAGEREF _Toc184064359 \h </w:instrText>
             </w:r>
             <w:r>
               <w:rPr>
@@ -2775,7 +2881,7 @@
                 <w:noProof/>
                 <w:webHidden/>
               </w:rPr>
-              <w:t>16</w:t>
+              <w:t>17</w:t>
             </w:r>
             <w:r>
               <w:rPr>
@@ -2795,10 +2901,10 @@
             <w:rPr>
               <w:rFonts w:eastAsiaTheme="minorEastAsia"/>
               <w:noProof/>
-              <w:lang w:eastAsia="en-IL"/>
+              <w:lang w:eastAsia="en-IL" w:bidi="ar-SA"/>
             </w:rPr>
           </w:pPr>
-          <w:hyperlink w:anchor="_Toc182684367" w:history="1">
+          <w:hyperlink w:anchor="_Toc184064360" w:history="1">
             <w:r>
               <w:rPr>
                 <w:rStyle w:val="Hyperlink"/>
@@ -2828,7 +2934,7 @@
                 <w:noProof/>
                 <w:webHidden/>
               </w:rPr>
-              <w:instrText xml:space="preserve"> PAGEREF _Toc182684367 \h </w:instrText>
+              <w:instrText xml:space="preserve"> PAGEREF _Toc184064360 \h </w:instrText>
             </w:r>
             <w:r>
               <w:rPr>
@@ -2848,7 +2954,7 @@
                 <w:noProof/>
                 <w:webHidden/>
               </w:rPr>
-              <w:t>16</w:t>
+              <w:t>17</w:t>
             </w:r>
             <w:r>
               <w:rPr>
@@ -2868,10 +2974,10 @@
             <w:rPr>
               <w:rFonts w:eastAsiaTheme="minorEastAsia"/>
               <w:noProof/>
-              <w:lang w:eastAsia="en-IL"/>
+              <w:lang w:eastAsia="en-IL" w:bidi="ar-SA"/>
             </w:rPr>
           </w:pPr>
-          <w:hyperlink w:anchor="_Toc182684368" w:history="1">
+          <w:hyperlink w:anchor="_Toc184064361" w:history="1">
             <w:r>
               <w:rPr>
                 <w:rStyle w:val="Hyperlink"/>
@@ -2901,7 +3007,7 @@
                 <w:noProof/>
                 <w:webHidden/>
               </w:rPr>
-              <w:instrText xml:space="preserve"> PAGEREF _Toc182684368 \h </w:instrText>
+              <w:instrText xml:space="preserve"> PAGEREF _Toc184064361 \h </w:instrText>
             </w:r>
             <w:r>
               <w:rPr>
@@ -2921,7 +3027,7 @@
                 <w:noProof/>
                 <w:webHidden/>
               </w:rPr>
-              <w:t>21</w:t>
+              <w:t>22</w:t>
             </w:r>
             <w:r>
               <w:rPr>
@@ -2941,10 +3047,10 @@
             <w:rPr>
               <w:rFonts w:eastAsiaTheme="minorEastAsia"/>
               <w:noProof/>
-              <w:lang w:eastAsia="en-IL"/>
+              <w:lang w:eastAsia="en-IL" w:bidi="ar-SA"/>
             </w:rPr>
           </w:pPr>
-          <w:hyperlink w:anchor="_Toc182684369" w:history="1">
+          <w:hyperlink w:anchor="_Toc184064362" w:history="1">
             <w:r>
               <w:rPr>
                 <w:rStyle w:val="Hyperlink"/>
@@ -2974,7 +3080,7 @@
                 <w:noProof/>
                 <w:webHidden/>
               </w:rPr>
-              <w:instrText xml:space="preserve"> PAGEREF _Toc182684369 \h </w:instrText>
+              <w:instrText xml:space="preserve"> PAGEREF _Toc184064362 \h </w:instrText>
             </w:r>
             <w:r>
               <w:rPr>
@@ -2994,7 +3100,7 @@
                 <w:noProof/>
                 <w:webHidden/>
               </w:rPr>
-              <w:t>22</w:t>
+              <w:t>23</w:t>
             </w:r>
             <w:r>
               <w:rPr>
@@ -3021,7 +3127,6 @@
               <w:bCs/>
               <w:noProof/>
             </w:rPr>
-            <w:lastRenderedPageBreak/>
             <w:fldChar w:fldCharType="end"/>
           </w:r>
         </w:p>
@@ -3047,7 +3152,7 @@
           <w:lang w:val="en-US"/>
         </w:rPr>
       </w:pPr>
-      <w:bookmarkStart w:id="0" w:name="_Toc182684339"/>
+      <w:bookmarkStart w:id="0" w:name="_Toc184064331"/>
       <w:r>
         <w:rPr>
           <w:rFonts w:asciiTheme="majorBidi" w:hAnsiTheme="majorBidi" w:cstheme="majorBidi"/>
@@ -3230,7 +3335,7 @@
           <w:lang w:val="en-US"/>
         </w:rPr>
       </w:pPr>
-      <w:bookmarkStart w:id="1" w:name="_Toc182684340"/>
+      <w:bookmarkStart w:id="1" w:name="_Toc184064332"/>
       <w:r>
         <w:rPr>
           <w:rFonts w:asciiTheme="majorBidi" w:hAnsiTheme="majorBidi"/>
@@ -3297,7 +3402,7 @@
           <w:lang w:val="en-US"/>
         </w:rPr>
       </w:pPr>
-      <w:bookmarkStart w:id="2" w:name="_Toc182684341"/>
+      <w:bookmarkStart w:id="2" w:name="_Toc184064333"/>
       <w:r>
         <w:rPr>
           <w:rFonts w:asciiTheme="majorBidi" w:hAnsiTheme="majorBidi"/>
@@ -3419,7 +3524,7 @@
           <w:lang w:val="en-US"/>
         </w:rPr>
       </w:pPr>
-      <w:bookmarkStart w:id="3" w:name="_Toc182684342"/>
+      <w:bookmarkStart w:id="3" w:name="_Toc184064334"/>
       <w:r>
         <w:rPr>
           <w:rFonts w:asciiTheme="majorBidi" w:hAnsiTheme="majorBidi"/>
@@ -3517,7 +3622,7 @@
           <w:lang w:val="en-US"/>
         </w:rPr>
       </w:pPr>
-      <w:bookmarkStart w:id="4" w:name="_Toc182684343"/>
+      <w:bookmarkStart w:id="4" w:name="_Toc184064335"/>
       <w:r>
         <w:rPr>
           <w:rFonts w:asciiTheme="majorBidi" w:hAnsiTheme="majorBidi"/>
@@ -3767,7 +3872,7 @@
           <w:lang w:val="en-US"/>
         </w:rPr>
       </w:pPr>
-      <w:bookmarkStart w:id="5" w:name="_Toc182684344"/>
+      <w:bookmarkStart w:id="5" w:name="_Toc184064336"/>
       <w:r>
         <w:rPr>
           <w:rFonts w:asciiTheme="majorBidi" w:hAnsiTheme="majorBidi"/>
@@ -4068,7 +4173,7 @@
           <w:lang w:val="en-US"/>
         </w:rPr>
       </w:pPr>
-      <w:bookmarkStart w:id="6" w:name="_Toc182684345"/>
+      <w:bookmarkStart w:id="6" w:name="_Toc184064337"/>
       <w:r>
         <w:rPr>
           <w:rFonts w:asciiTheme="majorBidi" w:hAnsiTheme="majorBidi"/>
@@ -4337,7 +4442,7 @@
           <w:lang w:val="en-US"/>
         </w:rPr>
       </w:pPr>
-      <w:bookmarkStart w:id="7" w:name="_Toc182684346"/>
+      <w:bookmarkStart w:id="7" w:name="_Toc184064338"/>
       <w:r>
         <w:rPr>
           <w:rFonts w:asciiTheme="majorBidi" w:hAnsiTheme="majorBidi"/>
@@ -4463,7 +4568,7 @@
           <w:lang w:val="en-US"/>
         </w:rPr>
       </w:pPr>
-      <w:bookmarkStart w:id="8" w:name="_Toc182684347"/>
+      <w:bookmarkStart w:id="8" w:name="_Toc184064339"/>
       <w:r>
         <w:rPr>
           <w:rFonts w:asciiTheme="majorBidi" w:hAnsiTheme="majorBidi"/>
@@ -4578,7 +4683,7 @@
           <w:lang w:val="en-US"/>
         </w:rPr>
       </w:pPr>
-      <w:bookmarkStart w:id="9" w:name="_Toc182684348"/>
+      <w:bookmarkStart w:id="9" w:name="_Toc184064340"/>
       <w:r>
         <w:rPr>
           <w:rFonts w:asciiTheme="majorBidi" w:hAnsiTheme="majorBidi"/>
@@ -4855,7 +4960,7 @@
           <w:lang w:val="en-US"/>
         </w:rPr>
       </w:pPr>
-      <w:bookmarkStart w:id="10" w:name="_Toc182684349"/>
+      <w:bookmarkStart w:id="10" w:name="_Toc184064341"/>
       <w:r>
         <w:rPr>
           <w:rFonts w:asciiTheme="majorBidi" w:hAnsiTheme="majorBidi"/>
@@ -4981,7 +5086,7 @@
         </w:rPr>
         <w:tab/>
       </w:r>
-      <w:bookmarkStart w:id="11" w:name="_Toc182684350"/>
+      <w:bookmarkStart w:id="11" w:name="_Toc184064342"/>
       <w:r>
         <w:rPr>
           <w:rFonts w:asciiTheme="majorBidi" w:hAnsiTheme="majorBidi"/>
@@ -5071,7 +5176,7 @@
           <w:lang w:val="en-US"/>
         </w:rPr>
       </w:pPr>
-      <w:bookmarkStart w:id="12" w:name="_Toc182684351"/>
+      <w:bookmarkStart w:id="12" w:name="_Toc184064343"/>
       <w:r>
         <w:rPr>
           <w:rFonts w:asciiTheme="majorBidi" w:hAnsiTheme="majorBidi"/>
@@ -5079,7 +5184,7 @@
           <w:lang w:val="en-US"/>
         </w:rPr>
         <w:drawing>
-          <wp:anchor distT="0" distB="0" distL="114300" distR="114300" simplePos="0" relativeHeight="251664384" behindDoc="0" locked="0" layoutInCell="1" allowOverlap="1" wp14:anchorId="7AC9D261" wp14:editId="1E6DF310">
+          <wp:anchor distT="0" distB="0" distL="114300" distR="114300" simplePos="0" relativeHeight="251664384" behindDoc="0" locked="0" layoutInCell="1" allowOverlap="1" wp14:anchorId="7AC9D261" wp14:editId="38E511C1">
             <wp:simplePos x="0" y="0"/>
             <wp:positionH relativeFrom="column">
               <wp:posOffset>5334000</wp:posOffset>
@@ -5406,7 +5511,7 @@
           <w:lang w:bidi="ar-JO"/>
         </w:rPr>
       </w:pPr>
-      <w:bookmarkStart w:id="13" w:name="_Toc182684352"/>
+      <w:bookmarkStart w:id="13" w:name="_Toc184064344"/>
       <w:r>
         <w:rPr>
           <w:rFonts w:asciiTheme="majorBidi" w:hAnsiTheme="majorBidi"/>
@@ -5832,7 +5937,7 @@
           <w:lang w:val="en-US"/>
         </w:rPr>
       </w:pPr>
-      <w:bookmarkStart w:id="14" w:name="_Toc182684353"/>
+      <w:bookmarkStart w:id="14" w:name="_Toc184064345"/>
       <w:r>
         <w:rPr>
           <w:rFonts w:asciiTheme="majorBidi" w:hAnsiTheme="majorBidi"/>
@@ -5941,7 +6046,7 @@
           <w:lang w:val="en-US"/>
         </w:rPr>
       </w:pPr>
-      <w:bookmarkStart w:id="15" w:name="_Toc182684354"/>
+      <w:bookmarkStart w:id="15" w:name="_Toc184064346"/>
       <w:r>
         <w:rPr>
           <w:rFonts w:asciiTheme="majorBidi" w:hAnsiTheme="majorBidi"/>
@@ -6093,7 +6198,7 @@
           <w:lang w:val="en-US"/>
         </w:rPr>
       </w:pPr>
-      <w:bookmarkStart w:id="16" w:name="_Toc182684355"/>
+      <w:bookmarkStart w:id="16" w:name="_Toc184064347"/>
       <w:r>
         <w:rPr>
           <w:rFonts w:asciiTheme="majorBidi" w:hAnsiTheme="majorBidi"/>
@@ -6310,7 +6415,7 @@
           <w:lang w:val="en-US"/>
         </w:rPr>
       </w:pPr>
-      <w:bookmarkStart w:id="17" w:name="_Toc182684356"/>
+      <w:bookmarkStart w:id="17" w:name="_Toc184064348"/>
       <w:r>
         <w:rPr>
           <w:rFonts w:asciiTheme="majorBidi" w:hAnsiTheme="majorBidi"/>
@@ -6343,7 +6448,7 @@
           <w:lang w:val="en-US"/>
         </w:rPr>
       </w:pPr>
-      <w:bookmarkStart w:id="18" w:name="_Toc182684357"/>
+      <w:bookmarkStart w:id="18" w:name="_Toc184064349"/>
       <w:r>
         <w:rPr>
           <w:rFonts w:asciiTheme="majorBidi" w:hAnsiTheme="majorBidi"/>
@@ -6581,7 +6686,7 @@
           <w:lang w:val="en-US"/>
         </w:rPr>
       </w:pPr>
-      <w:bookmarkStart w:id="19" w:name="_Toc182684358"/>
+      <w:bookmarkStart w:id="19" w:name="_Toc184064350"/>
       <w:r>
         <w:rPr>
           <w:rFonts w:asciiTheme="majorBidi" w:hAnsiTheme="majorBidi"/>
@@ -6898,7 +7003,7 @@
           <w:lang w:val="en-US"/>
         </w:rPr>
       </w:pPr>
-      <w:bookmarkStart w:id="20" w:name="_Toc182684359"/>
+      <w:bookmarkStart w:id="20" w:name="_Toc184064351"/>
       <w:r>
         <w:rPr>
           <w:rFonts w:asciiTheme="majorBidi" w:hAnsiTheme="majorBidi"/>
@@ -7152,7 +7257,7 @@
           <w:lang w:val="en-US"/>
         </w:rPr>
       </w:pPr>
-      <w:bookmarkStart w:id="21" w:name="_Toc182684360"/>
+      <w:bookmarkStart w:id="21" w:name="_Toc184064352"/>
       <w:r>
         <w:rPr>
           <w:rFonts w:asciiTheme="majorBidi" w:hAnsiTheme="majorBidi"/>
@@ -7211,7 +7316,7 @@
           <w:lang w:val="en-US"/>
         </w:rPr>
       </w:pPr>
-      <w:bookmarkStart w:id="22" w:name="_Toc182684361"/>
+      <w:bookmarkStart w:id="22" w:name="_Toc184064353"/>
       <w:r>
         <w:rPr>
           <w:rFonts w:asciiTheme="majorBidi" w:hAnsiTheme="majorBidi"/>
@@ -7402,13 +7507,11 @@
       <w:pPr>
         <w:rPr>
           <w:rFonts w:asciiTheme="majorBidi" w:hAnsiTheme="majorBidi" w:cstheme="majorBidi"/>
-          <w:lang w:val="en-IL"/>
-        </w:rPr>
-      </w:pPr>
-      <w:r>
-        <w:rPr>
-          <w:rFonts w:asciiTheme="majorBidi" w:hAnsiTheme="majorBidi" w:cstheme="majorBidi"/>
-          <w:lang w:val="en-IL"/>
+        </w:rPr>
+      </w:pPr>
+      <w:r>
+        <w:rPr>
+          <w:rFonts w:asciiTheme="majorBidi" w:hAnsiTheme="majorBidi" w:cstheme="majorBidi"/>
         </w:rPr>
         <w:t>At the start of the program, press the switch to scan the first golden barcode as prompted on the start screen.</w:t>
       </w:r>
@@ -7417,27 +7520,23 @@
       <w:pPr>
         <w:rPr>
           <w:rFonts w:asciiTheme="majorBidi" w:hAnsiTheme="majorBidi" w:cstheme="majorBidi"/>
-          <w:lang w:val="en-IL"/>
-        </w:rPr>
-      </w:pPr>
-      <w:r>
-        <w:rPr>
-          <w:rFonts w:asciiTheme="majorBidi" w:hAnsiTheme="majorBidi" w:cstheme="majorBidi"/>
-          <w:lang w:val="en-IL"/>
+        </w:rPr>
+      </w:pPr>
+      <w:r>
+        <w:rPr>
+          <w:rFonts w:asciiTheme="majorBidi" w:hAnsiTheme="majorBidi" w:cstheme="majorBidi"/>
         </w:rPr>
         <w:t>To access the Wi-Fi page, connect a device</w:t>
       </w:r>
       <w:r>
         <w:rPr>
           <w:rFonts w:asciiTheme="majorBidi" w:hAnsiTheme="majorBidi" w:cstheme="majorBidi"/>
-          <w:lang w:val="en-IL"/>
         </w:rPr>
         <w:t xml:space="preserve"> (pc/phone &amp; etc...)</w:t>
       </w:r>
       <w:r>
         <w:rPr>
           <w:rFonts w:asciiTheme="majorBidi" w:hAnsiTheme="majorBidi" w:cstheme="majorBidi"/>
-          <w:lang w:val="en-IL"/>
         </w:rPr>
         <w:t xml:space="preserve"> to the </w:t>
       </w:r>
@@ -7446,14 +7545,12 @@
           <w:rFonts w:asciiTheme="majorBidi" w:hAnsiTheme="majorBidi" w:cstheme="majorBidi"/>
           <w:b/>
           <w:bCs/>
-          <w:lang w:val="en-IL"/>
         </w:rPr>
         <w:t>“ESP32-Access-Point”</w:t>
       </w:r>
       <w:r>
         <w:rPr>
           <w:rFonts w:asciiTheme="majorBidi" w:hAnsiTheme="majorBidi" w:cstheme="majorBidi"/>
-          <w:lang w:val="en-IL"/>
         </w:rPr>
         <w:t xml:space="preserve"> SSID using the password </w:t>
       </w:r>
@@ -7462,14 +7559,12 @@
           <w:rFonts w:asciiTheme="majorBidi" w:hAnsiTheme="majorBidi" w:cstheme="majorBidi"/>
           <w:b/>
           <w:bCs/>
-          <w:lang w:val="en-IL"/>
         </w:rPr>
         <w:t>“123456789”</w:t>
       </w:r>
       <w:r>
         <w:rPr>
           <w:rFonts w:asciiTheme="majorBidi" w:hAnsiTheme="majorBidi" w:cstheme="majorBidi"/>
-          <w:lang w:val="en-IL"/>
         </w:rPr>
         <w:t>. Open a web browser and enter the displayed IP address, which can be found at the bottom of the start screen or the "Scan Golden Barcode" screen.</w:t>
       </w:r>
@@ -7478,13 +7573,11 @@
       <w:pPr>
         <w:rPr>
           <w:rFonts w:asciiTheme="majorBidi" w:hAnsiTheme="majorBidi" w:cstheme="majorBidi"/>
-          <w:lang w:val="en-IL"/>
-        </w:rPr>
-      </w:pPr>
-      <w:r>
-        <w:rPr>
-          <w:rFonts w:asciiTheme="majorBidi" w:hAnsiTheme="majorBidi" w:cstheme="majorBidi"/>
-          <w:lang w:val="en-IL"/>
+        </w:rPr>
+      </w:pPr>
+      <w:r>
+        <w:rPr>
+          <w:rFonts w:asciiTheme="majorBidi" w:hAnsiTheme="majorBidi" w:cstheme="majorBidi"/>
         </w:rPr>
         <w:t>The program provides visual feedback based on the barcode comparison:</w:t>
       </w:r>
@@ -7497,13 +7590,11 @@
         </w:numPr>
         <w:rPr>
           <w:rFonts w:asciiTheme="majorBidi" w:hAnsiTheme="majorBidi" w:cstheme="majorBidi"/>
-          <w:lang w:val="en-IL"/>
-        </w:rPr>
-      </w:pPr>
-      <w:r>
-        <w:rPr>
-          <w:rFonts w:asciiTheme="majorBidi" w:hAnsiTheme="majorBidi" w:cstheme="majorBidi"/>
-          <w:lang w:val="en-IL"/>
+        </w:rPr>
+      </w:pPr>
+      <w:r>
+        <w:rPr>
+          <w:rFonts w:asciiTheme="majorBidi" w:hAnsiTheme="majorBidi" w:cstheme="majorBidi"/>
         </w:rPr>
         <w:t xml:space="preserve">If the golden and target barcodes match, the screen displays a </w:t>
       </w:r>
@@ -7512,14 +7603,12 @@
           <w:rFonts w:asciiTheme="majorBidi" w:hAnsiTheme="majorBidi" w:cstheme="majorBidi"/>
           <w:b/>
           <w:bCs/>
-          <w:lang w:val="en-IL"/>
         </w:rPr>
         <w:t>green background</w:t>
       </w:r>
       <w:r>
         <w:rPr>
           <w:rFonts w:asciiTheme="majorBidi" w:hAnsiTheme="majorBidi" w:cstheme="majorBidi"/>
-          <w:lang w:val="en-IL"/>
         </w:rPr>
         <w:t xml:space="preserve"> with the date, time, and barcodes, along with a </w:t>
       </w:r>
@@ -7528,14 +7617,12 @@
           <w:rFonts w:asciiTheme="majorBidi" w:hAnsiTheme="majorBidi" w:cstheme="majorBidi"/>
           <w:b/>
           <w:bCs/>
-          <w:lang w:val="en-IL"/>
         </w:rPr>
         <w:t>blue LED</w:t>
       </w:r>
       <w:r>
         <w:rPr>
           <w:rFonts w:asciiTheme="majorBidi" w:hAnsiTheme="majorBidi" w:cstheme="majorBidi"/>
-          <w:lang w:val="en-IL"/>
         </w:rPr>
         <w:t>.</w:t>
       </w:r>
@@ -7548,13 +7635,11 @@
         </w:numPr>
         <w:rPr>
           <w:rFonts w:asciiTheme="majorBidi" w:hAnsiTheme="majorBidi" w:cstheme="majorBidi"/>
-          <w:lang w:val="en-IL"/>
-        </w:rPr>
-      </w:pPr>
-      <w:r>
-        <w:rPr>
-          <w:rFonts w:asciiTheme="majorBidi" w:hAnsiTheme="majorBidi" w:cstheme="majorBidi"/>
-          <w:lang w:val="en-IL"/>
+        </w:rPr>
+      </w:pPr>
+      <w:r>
+        <w:rPr>
+          <w:rFonts w:asciiTheme="majorBidi" w:hAnsiTheme="majorBidi" w:cstheme="majorBidi"/>
         </w:rPr>
         <w:t xml:space="preserve">If they do not match, the screen shows a </w:t>
       </w:r>
@@ -7563,14 +7648,12 @@
           <w:rFonts w:asciiTheme="majorBidi" w:hAnsiTheme="majorBidi" w:cstheme="majorBidi"/>
           <w:b/>
           <w:bCs/>
-          <w:lang w:val="en-IL"/>
         </w:rPr>
         <w:t>red background</w:t>
       </w:r>
       <w:r>
         <w:rPr>
           <w:rFonts w:asciiTheme="majorBidi" w:hAnsiTheme="majorBidi" w:cstheme="majorBidi"/>
-          <w:lang w:val="en-IL"/>
         </w:rPr>
         <w:t xml:space="preserve"> with the same details.</w:t>
       </w:r>
@@ -7579,71 +7662,62 @@
       <w:pPr>
         <w:rPr>
           <w:rFonts w:asciiTheme="majorBidi" w:hAnsiTheme="majorBidi" w:cstheme="majorBidi"/>
-          <w:lang w:val="en-IL"/>
-        </w:rPr>
-      </w:pPr>
-    </w:p>
-    <w:p>
-      <w:pPr>
-        <w:rPr>
-          <w:rFonts w:asciiTheme="majorBidi" w:hAnsiTheme="majorBidi" w:cstheme="majorBidi"/>
-          <w:lang w:val="en-IL"/>
-        </w:rPr>
-      </w:pPr>
-    </w:p>
-    <w:p>
-      <w:pPr>
-        <w:rPr>
-          <w:rFonts w:asciiTheme="majorBidi" w:hAnsiTheme="majorBidi" w:cstheme="majorBidi"/>
-          <w:lang w:val="en-IL"/>
-        </w:rPr>
-      </w:pPr>
-    </w:p>
-    <w:p>
-      <w:pPr>
-        <w:rPr>
-          <w:rFonts w:asciiTheme="majorBidi" w:hAnsiTheme="majorBidi" w:cstheme="majorBidi"/>
-          <w:lang w:val="en-IL"/>
-        </w:rPr>
-      </w:pPr>
-    </w:p>
-    <w:p>
-      <w:pPr>
-        <w:rPr>
-          <w:rFonts w:asciiTheme="majorBidi" w:hAnsiTheme="majorBidi" w:cstheme="majorBidi"/>
-          <w:lang w:val="en-IL"/>
-        </w:rPr>
-      </w:pPr>
-    </w:p>
-    <w:p>
-      <w:pPr>
-        <w:rPr>
-          <w:rFonts w:asciiTheme="majorBidi" w:hAnsiTheme="majorBidi" w:cstheme="majorBidi"/>
-          <w:lang w:val="en-IL"/>
-        </w:rPr>
-      </w:pPr>
-    </w:p>
-    <w:p>
-      <w:pPr>
-        <w:rPr>
-          <w:rFonts w:asciiTheme="majorBidi" w:hAnsiTheme="majorBidi" w:cstheme="majorBidi"/>
-          <w:lang w:val="en-IL"/>
-        </w:rPr>
-      </w:pPr>
-    </w:p>
-    <w:p>
-      <w:pPr>
-        <w:rPr>
-          <w:rFonts w:asciiTheme="majorBidi" w:hAnsiTheme="majorBidi" w:cstheme="majorBidi"/>
-          <w:lang w:val="en-IL"/>
-        </w:rPr>
-      </w:pPr>
-    </w:p>
-    <w:p>
-      <w:pPr>
-        <w:rPr>
-          <w:rFonts w:asciiTheme="majorBidi" w:hAnsiTheme="majorBidi" w:cstheme="majorBidi"/>
-          <w:lang w:val="en-IL"/>
+        </w:rPr>
+      </w:pPr>
+    </w:p>
+    <w:p>
+      <w:pPr>
+        <w:rPr>
+          <w:rFonts w:asciiTheme="majorBidi" w:hAnsiTheme="majorBidi" w:cstheme="majorBidi"/>
+        </w:rPr>
+      </w:pPr>
+    </w:p>
+    <w:p>
+      <w:pPr>
+        <w:rPr>
+          <w:rFonts w:asciiTheme="majorBidi" w:hAnsiTheme="majorBidi" w:cstheme="majorBidi"/>
+        </w:rPr>
+      </w:pPr>
+    </w:p>
+    <w:p>
+      <w:pPr>
+        <w:rPr>
+          <w:rFonts w:asciiTheme="majorBidi" w:hAnsiTheme="majorBidi" w:cstheme="majorBidi"/>
+        </w:rPr>
+      </w:pPr>
+    </w:p>
+    <w:p>
+      <w:pPr>
+        <w:rPr>
+          <w:rFonts w:asciiTheme="majorBidi" w:hAnsiTheme="majorBidi" w:cstheme="majorBidi"/>
+        </w:rPr>
+      </w:pPr>
+    </w:p>
+    <w:p>
+      <w:pPr>
+        <w:rPr>
+          <w:rFonts w:asciiTheme="majorBidi" w:hAnsiTheme="majorBidi" w:cstheme="majorBidi"/>
+        </w:rPr>
+      </w:pPr>
+    </w:p>
+    <w:p>
+      <w:pPr>
+        <w:rPr>
+          <w:rFonts w:asciiTheme="majorBidi" w:hAnsiTheme="majorBidi" w:cstheme="majorBidi"/>
+        </w:rPr>
+      </w:pPr>
+    </w:p>
+    <w:p>
+      <w:pPr>
+        <w:rPr>
+          <w:rFonts w:asciiTheme="majorBidi" w:hAnsiTheme="majorBidi" w:cstheme="majorBidi"/>
+        </w:rPr>
+      </w:pPr>
+    </w:p>
+    <w:p>
+      <w:pPr>
+        <w:rPr>
+          <w:rFonts w:asciiTheme="majorBidi" w:hAnsiTheme="majorBidi" w:cstheme="majorBidi"/>
         </w:rPr>
       </w:pPr>
     </w:p>
@@ -7659,7 +7733,7 @@
           <w:lang w:val="en-US"/>
         </w:rPr>
       </w:pPr>
-      <w:bookmarkStart w:id="24" w:name="_Toc182684362"/>
+      <w:bookmarkStart w:id="24" w:name="_Toc184064354"/>
       <w:r>
         <w:rPr>
           <w:rFonts w:asciiTheme="majorBidi" w:hAnsiTheme="majorBidi"/>
@@ -8003,6 +8077,7 @@
         </w:rPr>
         <w:t>“</w:t>
       </w:r>
+      <w:proofErr w:type="spellStart"/>
       <w:r>
         <w:rPr>
           <w:rFonts w:asciiTheme="majorBidi" w:hAnsiTheme="majorBidi" w:cstheme="majorBidi"/>
@@ -8010,6 +8085,7 @@
         </w:rPr>
         <w:t>updateWifiPage</w:t>
       </w:r>
+      <w:proofErr w:type="spellEnd"/>
       <w:r>
         <w:rPr>
           <w:rFonts w:asciiTheme="majorBidi" w:hAnsiTheme="majorBidi" w:cstheme="majorBidi"/>
@@ -8210,6 +8286,7 @@
         </w:rPr>
         <w:t>“</w:t>
       </w:r>
+      <w:proofErr w:type="spellStart"/>
       <w:r>
         <w:rPr>
           <w:rFonts w:asciiTheme="majorBidi" w:hAnsiTheme="majorBidi" w:cstheme="majorBidi"/>
@@ -8217,6 +8294,7 @@
         </w:rPr>
         <w:t>readBarcode</w:t>
       </w:r>
+      <w:proofErr w:type="spellEnd"/>
       <w:r>
         <w:rPr>
           <w:rFonts w:asciiTheme="majorBidi" w:hAnsiTheme="majorBidi" w:cstheme="majorBidi"/>
@@ -8373,7 +8451,23 @@
           <w:rFonts w:asciiTheme="majorBidi" w:hAnsiTheme="majorBidi" w:cstheme="majorBidi"/>
           <w:lang w:val="en-US"/>
         </w:rPr>
-        <w:t xml:space="preserve"> and scan the golden barcode by calling the readBarcode function</w:t>
+        <w:t xml:space="preserve"> and scan the golden barcode by calling the </w:t>
+      </w:r>
+      <w:proofErr w:type="spellStart"/>
+      <w:r>
+        <w:rPr>
+          <w:rFonts w:asciiTheme="majorBidi" w:hAnsiTheme="majorBidi" w:cstheme="majorBidi"/>
+          <w:lang w:val="en-US"/>
+        </w:rPr>
+        <w:t>readBarcode</w:t>
+      </w:r>
+      <w:proofErr w:type="spellEnd"/>
+      <w:r>
+        <w:rPr>
+          <w:rFonts w:asciiTheme="majorBidi" w:hAnsiTheme="majorBidi" w:cstheme="majorBidi"/>
+          <w:lang w:val="en-US"/>
+        </w:rPr>
+        <w:t xml:space="preserve"> function</w:t>
       </w:r>
       <w:r>
         <w:rPr>
@@ -8672,7 +8766,7 @@
           <w:lang w:val="en-US"/>
         </w:rPr>
       </w:pPr>
-      <w:bookmarkStart w:id="25" w:name="_Toc182684363"/>
+      <w:bookmarkStart w:id="25" w:name="_Toc184064355"/>
       <w:r>
         <w:rPr>
           <w:rFonts w:asciiTheme="majorBidi" w:hAnsiTheme="majorBidi"/>
@@ -9198,26 +9292,7 @@
                                   <w14:round/>
                                 </w14:textOutline>
                               </w:rPr>
-                              <w:t xml:space="preserve">Different Barcodes result -   </w:t>
-                            </w:r>
-                            <w:r>
-                              <w:rPr>
-                                <w:b/>
-                                <w:bCs/>
-                                <w:color w:val="000000" w:themeColor="text1"/>
-                                <w:lang w:val="en-US"/>
-                                <w14:shadow w14:blurRad="38100" w14:dist="19050" w14:dir="2700000" w14:sx="100000" w14:sy="100000" w14:kx="0" w14:ky="0" w14:algn="tl">
-                                  <w14:schemeClr w14:val="dk1">
-                                    <w14:alpha w14:val="60000"/>
-                                  </w14:schemeClr>
-                                </w14:shadow>
-                                <w14:textOutline w14:w="0" w14:cap="flat" w14:cmpd="sng" w14:algn="ctr">
-                                  <w14:noFill/>
-                                  <w14:prstDash w14:val="solid"/>
-                                  <w14:round/>
-                                </w14:textOutline>
-                              </w:rPr>
-                              <w:t>screen and led</w:t>
+                              <w:t>Different Barcodes result -   screen and led</w:t>
                             </w:r>
                           </w:p>
                         </w:txbxContent>
@@ -9278,26 +9353,7 @@
                             <w14:round/>
                           </w14:textOutline>
                         </w:rPr>
-                        <w:t xml:space="preserve">Different Barcodes result -   </w:t>
-                      </w:r>
-                      <w:r>
-                        <w:rPr>
-                          <w:b/>
-                          <w:bCs/>
-                          <w:color w:val="000000" w:themeColor="text1"/>
-                          <w:lang w:val="en-US"/>
-                          <w14:shadow w14:blurRad="38100" w14:dist="19050" w14:dir="2700000" w14:sx="100000" w14:sy="100000" w14:kx="0" w14:ky="0" w14:algn="tl">
-                            <w14:schemeClr w14:val="dk1">
-                              <w14:alpha w14:val="60000"/>
-                            </w14:schemeClr>
-                          </w14:shadow>
-                          <w14:textOutline w14:w="0" w14:cap="flat" w14:cmpd="sng" w14:algn="ctr">
-                            <w14:noFill/>
-                            <w14:prstDash w14:val="solid"/>
-                            <w14:round/>
-                          </w14:textOutline>
-                        </w:rPr>
-                        <w:t>screen and led</w:t>
+                        <w:t>Different Barcodes result -   screen and led</w:t>
                       </w:r>
                     </w:p>
                   </w:txbxContent>
@@ -9939,7 +9995,7 @@
         </w:rPr>
         <w:t xml:space="preserve"> </w:t>
       </w:r>
-      <w:bookmarkStart w:id="26" w:name="_Toc182684364"/>
+      <w:bookmarkStart w:id="26" w:name="_Toc184064356"/>
       <w:r>
         <w:rPr>
           <w:rFonts w:asciiTheme="majorBidi" w:hAnsiTheme="majorBidi"/>
@@ -9948,7 +10004,7 @@
           <w:color w:val="156082" w:themeColor="accent1"/>
           <w:u w:val="single"/>
         </w:rPr>
-        <w:t>7</w:t>
+        <w:t>7.</w:t>
       </w:r>
       <w:r>
         <w:rPr>
@@ -9958,7 +10014,7 @@
           <w:color w:val="156082" w:themeColor="accent1"/>
           <w:u w:val="single"/>
         </w:rPr>
-        <w:t>.1</w:t>
+        <w:t>1</w:t>
       </w:r>
       <w:r>
         <w:rPr>
@@ -9979,16 +10035,36 @@
           <w:u w:val="single"/>
           <w:lang w:val="en-US"/>
         </w:rPr>
-        <w:t>Conclusions</w:t>
+        <w:t>Problems and solutions</w:t>
       </w:r>
       <w:bookmarkEnd w:id="26"/>
+      <w:r>
+        <w:rPr>
+          <w:rFonts w:asciiTheme="majorBidi" w:hAnsiTheme="majorBidi"/>
+          <w:b/>
+          <w:bCs/>
+          <w:color w:val="156082" w:themeColor="accent1"/>
+          <w:u w:val="single"/>
+          <w:lang w:val="en-US"/>
+        </w:rPr>
+        <w:t xml:space="preserve"> </w:t>
+      </w:r>
     </w:p>
     <w:p>
       <w:pPr>
         <w:ind w:left="720"/>
       </w:pPr>
       <w:r>
-        <w:t>We made full end to end process and achieved most of our goals. While working on the project we met a few difficulties.</w:t>
+        <w:t>T</w:t>
+      </w:r>
+      <w:r>
+        <w:t xml:space="preserve">here were several components that didn't work as expected (SD card which does not save the data and the </w:t>
+      </w:r>
+      <w:r>
+        <w:t>Screen</w:t>
+      </w:r>
+      <w:r>
+        <w:t>)</w:t>
       </w:r>
     </w:p>
     <w:p>
@@ -9996,76 +10072,70 @@
         <w:ind w:left="720"/>
       </w:pPr>
       <w:r>
-        <w:t>T</w:t>
-      </w:r>
-      <w:r>
-        <w:t xml:space="preserve">here were several components that didn't work as expected (SD card which does not save the data and the </w:t>
-      </w:r>
-      <w:r>
-        <w:t>Screen</w:t>
-      </w:r>
-      <w:r>
-        <w:t>)</w:t>
+        <w:t>We did use lot of components that needed “special” GPIO, mostly SPI connection, and due to human error, we ended up connecting wrong pins, and using some important SPI Pins to components that totally did not need them.</w:t>
       </w:r>
     </w:p>
     <w:p>
       <w:pPr>
         <w:ind w:left="720"/>
-      </w:pPr>
-      <w:r>
-        <w:t xml:space="preserve">We did use lot of </w:t>
-      </w:r>
-      <w:r>
-        <w:t>components</w:t>
-      </w:r>
-      <w:r>
-        <w:t xml:space="preserve"> that needed “special” GPIO, mostly </w:t>
-      </w:r>
-      <w:r>
-        <w:t>SPI.</w:t>
+        <w:rPr>
+          <w:b/>
+          <w:bCs/>
+          <w:u w:val="single"/>
+        </w:rPr>
+      </w:pPr>
+      <w:r>
+        <w:rPr>
+          <w:b/>
+          <w:bCs/>
+          <w:u w:val="single"/>
+        </w:rPr>
+        <w:t xml:space="preserve">That caused most of our delays and re-attachment for </w:t>
+      </w:r>
+      <w:proofErr w:type="gramStart"/>
+      <w:r>
+        <w:rPr>
+          <w:b/>
+          <w:bCs/>
+          <w:u w:val="single"/>
+        </w:rPr>
+        <w:t>connection</w:t>
+      </w:r>
+      <w:r>
+        <w:rPr>
+          <w:b/>
+          <w:bCs/>
+          <w:u w:val="single"/>
+        </w:rPr>
+        <w:t>, and</w:t>
+      </w:r>
+      <w:proofErr w:type="gramEnd"/>
+      <w:r>
+        <w:rPr>
+          <w:b/>
+          <w:bCs/>
+          <w:u w:val="single"/>
+        </w:rPr>
+        <w:t xml:space="preserve"> caused us to lost some components (the red led)</w:t>
+      </w:r>
+      <w:r>
+        <w:rPr>
+          <w:b/>
+          <w:bCs/>
+          <w:u w:val="single"/>
+        </w:rPr>
+        <w:t>.</w:t>
       </w:r>
     </w:p>
     <w:p>
       <w:pPr>
         <w:ind w:left="720"/>
-      </w:pPr>
-      <w:r>
-        <w:t xml:space="preserve">connection, and due to human </w:t>
-      </w:r>
-      <w:r>
-        <w:t>error,</w:t>
-      </w:r>
-      <w:r>
-        <w:t xml:space="preserve"> we ended up connecting wrong pins</w:t>
-      </w:r>
-      <w:r>
-        <w:t>, and using some important SPI Pins to components that totally did not need them</w:t>
-      </w:r>
-      <w:r>
-        <w:t>.</w:t>
-      </w:r>
-    </w:p>
-    <w:p>
-      <w:pPr>
-        <w:ind w:left="720"/>
         <w:rPr>
           <w:lang w:val="en-US" w:bidi="ar-JO"/>
         </w:rPr>
       </w:pPr>
       <w:r>
-        <w:t xml:space="preserve">When </w:t>
-      </w:r>
-      <w:r>
-        <w:t xml:space="preserve">working on the screen, </w:t>
-      </w:r>
-      <w:r>
-        <w:t>we miss placed the dc pin, which resulted on the screen being power, but not receiving any data from the esp</w:t>
-      </w:r>
-      <w:r>
-        <w:t>32</w:t>
-      </w:r>
-      <w:r>
-        <w:t>.</w:t>
+        <w:t>When working on the screen, we miss placed the dc pin, which resulted on the screen being power, but not receiving any data from the esp32.</w:t>
       </w:r>
     </w:p>
     <w:p>
@@ -10115,8 +10185,8 @@
           <w:lang w:val="en-US"/>
         </w:rPr>
         <w:drawing>
-          <wp:inline distT="0" distB="0" distL="0" distR="0" wp14:anchorId="63F78776" wp14:editId="4B687446">
-            <wp:extent cx="5276850" cy="2752725"/>
+          <wp:inline distT="0" distB="0" distL="0" distR="0" wp14:anchorId="58823EC5" wp14:editId="6A10E4FF">
+            <wp:extent cx="4364514" cy="2276795"/>
             <wp:effectExtent l="0" t="0" r="0" b="9525"/>
             <wp:docPr id="1765923729" name="Picture 1"/>
             <wp:cNvGraphicFramePr>
@@ -10138,7 +10208,7 @@
                   <pic:spPr>
                     <a:xfrm>
                       <a:off x="0" y="0"/>
-                      <a:ext cx="5277124" cy="2752868"/>
+                      <a:ext cx="4368640" cy="2278947"/>
                     </a:xfrm>
                     <a:prstGeom prst="rect">
                       <a:avLst/>
@@ -10155,207 +10225,147 @@
       <w:pPr>
         <w:rPr>
           <w:rFonts w:asciiTheme="majorBidi" w:hAnsiTheme="majorBidi" w:cstheme="majorBidi"/>
-          <w:lang w:val="en-US"/>
-        </w:rPr>
-      </w:pPr>
-    </w:p>
-    <w:p>
-      <w:pPr>
-        <w:rPr>
-          <w:rFonts w:asciiTheme="majorBidi" w:hAnsiTheme="majorBidi" w:cstheme="majorBidi"/>
-          <w:lang w:val="en-US"/>
-        </w:rPr>
-      </w:pPr>
-      <w:r>
-        <w:rPr>
-          <w:rFonts w:asciiTheme="majorBidi" w:hAnsiTheme="majorBidi" w:cstheme="majorBidi"/>
-          <w:lang w:val="en-US"/>
-        </w:rPr>
-        <w:t xml:space="preserve">In addition, we had to re connect the SD such that </w:t>
-      </w:r>
-      <w:r>
-        <w:rPr>
-          <w:rFonts w:asciiTheme="majorBidi" w:hAnsiTheme="majorBidi" w:cstheme="majorBidi"/>
-          <w:lang w:val="en-US"/>
-        </w:rPr>
-        <w:t>its</w:t>
-      </w:r>
-      <w:r>
-        <w:rPr>
-          <w:rFonts w:asciiTheme="majorBidi" w:hAnsiTheme="majorBidi" w:cstheme="majorBidi"/>
-          <w:lang w:val="en-US"/>
-        </w:rPr>
-        <w:t xml:space="preserve"> SPI connections are the same as the screen (expect the chip select),</w:t>
-      </w:r>
-      <w:r>
-        <w:rPr>
-          <w:rFonts w:asciiTheme="majorBidi" w:hAnsiTheme="majorBidi" w:cstheme="majorBidi"/>
-          <w:lang w:val="en-US"/>
-        </w:rPr>
-        <w:t xml:space="preserve"> after we have previously miss placed them,</w:t>
-      </w:r>
-      <w:r>
-        <w:rPr>
-          <w:rFonts w:asciiTheme="majorBidi" w:hAnsiTheme="majorBidi" w:cstheme="majorBidi"/>
-          <w:lang w:val="en-US"/>
-        </w:rPr>
-        <w:t xml:space="preserve"> this added some complexity as we had to make sure both are not selected at the same time, thus making it impossible to save things to the SD while the screen is on </w:t>
-      </w:r>
-      <w:r>
-        <w:rPr>
-          <w:rFonts w:asciiTheme="majorBidi" w:hAnsiTheme="majorBidi" w:cstheme="majorBidi"/>
-          <w:lang w:val="en-US"/>
-        </w:rPr>
-        <w:t>…</w:t>
-      </w:r>
-    </w:p>
-    <w:p>
-      <w:pPr>
-        <w:rPr>
-          <w:rFonts w:asciiTheme="majorBidi" w:hAnsiTheme="majorBidi" w:cstheme="majorBidi"/>
-          <w:lang w:val="en-IL"/>
-        </w:rPr>
-      </w:pPr>
-      <w:r>
-        <w:rPr>
-          <w:rFonts w:asciiTheme="majorBidi" w:hAnsiTheme="majorBidi" w:cstheme="majorBidi"/>
-          <w:lang w:val="en-IL"/>
-        </w:rPr>
-        <w:t>It would have been easier and more practical to use the other SPI IOs (VSPI). However, doing so would have required a complete redesign of the printed PCB, which would have added complexity.</w:t>
-      </w:r>
-    </w:p>
-    <w:p>
-      <w:pPr>
-        <w:rPr>
-          <w:rFonts w:asciiTheme="majorBidi" w:hAnsiTheme="majorBidi" w:cstheme="majorBidi"/>
-          <w:lang w:val="en-IL"/>
-        </w:rPr>
-      </w:pPr>
-      <w:r>
-        <w:rPr>
-          <w:rFonts w:asciiTheme="majorBidi" w:hAnsiTheme="majorBidi" w:cstheme="majorBidi"/>
-          <w:lang w:val="en-IL"/>
-        </w:rPr>
-        <w:t>Had we identified this earlier, we could have adjusted the schematic, leading to a simpler design and more streamlined code.</w:t>
-      </w:r>
-    </w:p>
-    <w:p>
-      <w:pPr>
-        <w:rPr>
-          <w:rFonts w:asciiTheme="majorBidi" w:hAnsiTheme="majorBidi" w:cstheme="majorBidi"/>
-          <w:lang w:val="en-US"/>
-        </w:rPr>
-      </w:pPr>
-      <w:r>
-        <w:rPr>
-          <w:rFonts w:asciiTheme="majorBidi" w:hAnsiTheme="majorBidi" w:cstheme="majorBidi"/>
-          <w:lang w:val="en-US"/>
+          <w:b/>
+          <w:bCs/>
+          <w:u w:val="single"/>
+        </w:rPr>
+      </w:pPr>
+      <w:proofErr w:type="gramStart"/>
+      <w:r>
+        <w:rPr>
+          <w:rFonts w:asciiTheme="majorBidi" w:hAnsiTheme="majorBidi" w:cstheme="majorBidi"/>
+          <w:b/>
+          <w:bCs/>
+          <w:u w:val="single"/>
+        </w:rPr>
+        <w:t>Also</w:t>
+      </w:r>
+      <w:proofErr w:type="gramEnd"/>
+      <w:r>
+        <w:rPr>
+          <w:rFonts w:asciiTheme="majorBidi" w:hAnsiTheme="majorBidi" w:cstheme="majorBidi"/>
+          <w:b/>
+          <w:bCs/>
+          <w:u w:val="single"/>
+        </w:rPr>
+        <w:t xml:space="preserve"> we had to abandonee the </w:t>
+      </w:r>
+      <w:proofErr w:type="spellStart"/>
+      <w:r>
+        <w:rPr>
+          <w:rFonts w:asciiTheme="majorBidi" w:hAnsiTheme="majorBidi" w:cstheme="majorBidi"/>
+          <w:b/>
+          <w:bCs/>
+          <w:u w:val="single"/>
+        </w:rPr>
+        <w:t>sd</w:t>
+      </w:r>
+      <w:proofErr w:type="spellEnd"/>
+      <w:r>
+        <w:rPr>
+          <w:rFonts w:asciiTheme="majorBidi" w:hAnsiTheme="majorBidi" w:cstheme="majorBidi"/>
+          <w:b/>
+          <w:bCs/>
+          <w:u w:val="single"/>
+        </w:rPr>
+        <w:t xml:space="preserve"> card usage.</w:t>
+      </w:r>
+    </w:p>
+    <w:p>
+      <w:pPr>
+        <w:rPr>
+          <w:rFonts w:asciiTheme="majorBidi" w:hAnsiTheme="majorBidi" w:cstheme="majorBidi"/>
+        </w:rPr>
+      </w:pPr>
+      <w:proofErr w:type="gramStart"/>
+      <w:r>
+        <w:rPr>
+          <w:rFonts w:asciiTheme="majorBidi" w:hAnsiTheme="majorBidi" w:cstheme="majorBidi"/>
+        </w:rPr>
+        <w:t xml:space="preserve">As </w:t>
+      </w:r>
+      <w:r>
+        <w:rPr>
+          <w:rFonts w:asciiTheme="majorBidi" w:hAnsiTheme="majorBidi" w:cstheme="majorBidi"/>
+        </w:rPr>
+        <w:t xml:space="preserve"> we</w:t>
+      </w:r>
+      <w:proofErr w:type="gramEnd"/>
+      <w:r>
+        <w:rPr>
+          <w:rFonts w:asciiTheme="majorBidi" w:hAnsiTheme="majorBidi" w:cstheme="majorBidi"/>
+        </w:rPr>
+        <w:t xml:space="preserve"> had to reconnect the SD card to ensure its SPI connections matched those of the screen, except for the chip select (CS) pin. Initially, the connections were misplaced, which introduced added complexity. Managing the chip select signals to prevent both devices from being active simultaneously made it impossible to save data to the SD card while the screen was in use. This not only complicated the code but also caused operational issues with other PCB components. As a result, we were forced to abandon using the SD card, as it became impractical and unreliable to operate in this setup.</w:t>
+      </w:r>
+    </w:p>
+    <w:p>
+      <w:pPr>
+        <w:rPr>
+          <w:rFonts w:asciiTheme="majorBidi" w:hAnsiTheme="majorBidi" w:cstheme="majorBidi"/>
+        </w:rPr>
+      </w:pPr>
+      <w:r>
+        <w:rPr>
+          <w:rFonts w:asciiTheme="majorBidi" w:hAnsiTheme="majorBidi" w:cstheme="majorBidi"/>
+        </w:rPr>
+        <w:t>It would have been easier and more practical to use the other SPI IOs (VSPI). However, doing so would have required a complete redesign of the printed PCB, which would have added complexity</w:t>
+      </w:r>
+      <w:r>
+        <w:rPr>
+          <w:rFonts w:asciiTheme="majorBidi" w:hAnsiTheme="majorBidi" w:cstheme="majorBidi"/>
+        </w:rPr>
+        <w:t>, still we advice to do it when the project is re-done/ updated</w:t>
+      </w:r>
+      <w:r>
+        <w:rPr>
+          <w:rFonts w:asciiTheme="majorBidi" w:hAnsiTheme="majorBidi" w:cstheme="majorBidi"/>
+        </w:rPr>
+        <w:t>.</w:t>
+      </w:r>
+    </w:p>
+    <w:p>
+      <w:pPr>
+        <w:rPr>
+          <w:rFonts w:asciiTheme="majorBidi" w:hAnsiTheme="majorBidi" w:cstheme="majorBidi"/>
+        </w:rPr>
+      </w:pPr>
+      <w:r>
+        <w:rPr>
+          <w:rFonts w:asciiTheme="majorBidi" w:hAnsiTheme="majorBidi" w:cstheme="majorBidi"/>
         </w:rPr>
         <w:lastRenderedPageBreak/>
-        <w:t>In conclusion,</w:t>
-      </w:r>
-      <w:r>
-        <w:rPr>
-          <w:rFonts w:asciiTheme="majorBidi" w:hAnsiTheme="majorBidi" w:cstheme="majorBidi"/>
-          <w:lang w:val="en-US"/>
-        </w:rPr>
-        <w:t xml:space="preserve"> we encourage everyone to look closely at the connection, especially SPI GPIOs when building something </w:t>
-      </w:r>
-      <w:r>
-        <w:rPr>
-          <w:rFonts w:asciiTheme="majorBidi" w:hAnsiTheme="majorBidi" w:cstheme="majorBidi"/>
-          <w:lang w:val="en-US"/>
-        </w:rPr>
-        <w:t>like</w:t>
-      </w:r>
-      <w:r>
-        <w:rPr>
-          <w:rFonts w:asciiTheme="majorBidi" w:hAnsiTheme="majorBidi" w:cstheme="majorBidi"/>
-          <w:lang w:val="en-US"/>
-        </w:rPr>
-        <w:t xml:space="preserve"> this project, we provided a “fixed” scheme for the </w:t>
-      </w:r>
-      <w:proofErr w:type="gramStart"/>
-      <w:r>
-        <w:rPr>
-          <w:rFonts w:asciiTheme="majorBidi" w:hAnsiTheme="majorBidi" w:cstheme="majorBidi"/>
-          <w:lang w:val="en-US"/>
-        </w:rPr>
-        <w:t>lab</w:t>
-      </w:r>
-      <w:proofErr w:type="gramEnd"/>
-      <w:r>
-        <w:rPr>
-          <w:rFonts w:asciiTheme="majorBidi" w:hAnsiTheme="majorBidi" w:cstheme="majorBidi"/>
-          <w:lang w:val="en-US"/>
-        </w:rPr>
-        <w:t xml:space="preserve"> and it will be also attached in the end of this report.</w:t>
-      </w:r>
-      <w:r>
-        <w:rPr>
-          <w:rFonts w:asciiTheme="majorBidi" w:hAnsiTheme="majorBidi" w:cstheme="majorBidi"/>
-          <w:lang w:val="en-US"/>
-        </w:rPr>
-        <w:br/>
-      </w:r>
-      <w:r>
-        <w:rPr>
-          <w:rFonts w:asciiTheme="majorBidi" w:hAnsiTheme="majorBidi" w:cstheme="majorBidi"/>
-          <w:lang w:val="en-US"/>
-        </w:rPr>
-        <w:t xml:space="preserve"> </w:t>
-      </w:r>
-    </w:p>
-    <w:p>
-      <w:pPr>
-        <w:rPr>
-          <w:rFonts w:asciiTheme="majorBidi" w:hAnsiTheme="majorBidi" w:cstheme="majorBidi"/>
-          <w:lang w:val="en-US"/>
-        </w:rPr>
-      </w:pPr>
-      <w:r>
-        <w:rPr>
-          <w:rFonts w:asciiTheme="majorBidi" w:hAnsiTheme="majorBidi" w:cstheme="majorBidi"/>
-          <w:lang w:val="en-US"/>
-        </w:rPr>
-        <w:t>We</w:t>
-      </w:r>
-      <w:r>
-        <w:rPr>
-          <w:rFonts w:asciiTheme="majorBidi" w:hAnsiTheme="majorBidi" w:cstheme="majorBidi"/>
-          <w:lang w:val="en-US"/>
-        </w:rPr>
-        <w:t xml:space="preserve"> gained experience in design schematics and netlists, </w:t>
-      </w:r>
-      <w:r>
-        <w:rPr>
-          <w:rFonts w:asciiTheme="majorBidi" w:hAnsiTheme="majorBidi" w:cstheme="majorBidi"/>
-          <w:lang w:val="en-US"/>
-        </w:rPr>
-        <w:t>coding</w:t>
-      </w:r>
-      <w:r>
-        <w:rPr>
-          <w:rFonts w:asciiTheme="majorBidi" w:hAnsiTheme="majorBidi" w:cstheme="majorBidi"/>
-          <w:lang w:val="en-US"/>
-        </w:rPr>
-        <w:t xml:space="preserve"> in Arduino and </w:t>
-      </w:r>
-      <w:proofErr w:type="gramStart"/>
-      <w:r>
-        <w:rPr>
-          <w:rFonts w:asciiTheme="majorBidi" w:hAnsiTheme="majorBidi" w:cstheme="majorBidi"/>
-          <w:lang w:val="en-US"/>
-        </w:rPr>
-        <w:t>implement</w:t>
-      </w:r>
-      <w:proofErr w:type="gramEnd"/>
-      <w:r>
-        <w:rPr>
-          <w:rFonts w:asciiTheme="majorBidi" w:hAnsiTheme="majorBidi" w:cstheme="majorBidi"/>
-          <w:lang w:val="en-US"/>
-        </w:rPr>
-        <w:t xml:space="preserve"> layout.</w:t>
+        <w:t>we attached an updated E.E Scheme with a separate SPI connection for the needed components</w:t>
+      </w:r>
+      <w:r>
+        <w:rPr>
+          <w:rFonts w:asciiTheme="majorBidi" w:hAnsiTheme="majorBidi" w:cstheme="majorBidi"/>
+        </w:rPr>
+        <w:t xml:space="preserve">, and we strongly advice to do a “first” setup with each component having its own connections, </w:t>
+      </w:r>
+      <w:r>
+        <w:rPr>
+          <w:rFonts w:asciiTheme="majorBidi" w:hAnsiTheme="majorBidi" w:cstheme="majorBidi"/>
+        </w:rPr>
+        <w:t>considering</w:t>
+      </w:r>
+      <w:r>
+        <w:rPr>
+          <w:rFonts w:asciiTheme="majorBidi" w:hAnsiTheme="majorBidi" w:cstheme="majorBidi"/>
+        </w:rPr>
+        <w:t xml:space="preserve"> all the special connections each component had.</w:t>
+      </w:r>
+    </w:p>
+    <w:p>
+      <w:pPr>
+        <w:rPr>
+          <w:rFonts w:asciiTheme="majorBidi" w:hAnsiTheme="majorBidi" w:cstheme="majorBidi"/>
+        </w:rPr>
+      </w:pPr>
+      <w:r>
+        <w:rPr>
+          <w:rFonts w:asciiTheme="majorBidi" w:hAnsiTheme="majorBidi" w:cstheme="majorBidi"/>
+        </w:rPr>
+        <w:t>we identified this earlier, we could have adjusted the schematic, leading to a simpler design and more streamlined code.</w:t>
       </w:r>
     </w:p>
     <w:p>
@@ -10370,7 +10380,7 @@
           <w:lang w:val="en-US"/>
         </w:rPr>
       </w:pPr>
-      <w:bookmarkStart w:id="27" w:name="_Toc182684365"/>
+      <w:bookmarkStart w:id="27" w:name="_Toc184064357"/>
       <w:r>
         <w:rPr>
           <w:rFonts w:asciiTheme="majorBidi" w:hAnsiTheme="majorBidi"/>
@@ -10389,7 +10399,17 @@
           <w:color w:val="156082" w:themeColor="accent1"/>
           <w:u w:val="single"/>
         </w:rPr>
-        <w:t>.2</w:t>
+        <w:t>.</w:t>
+      </w:r>
+      <w:r>
+        <w:rPr>
+          <w:rFonts w:asciiTheme="majorBidi" w:hAnsiTheme="majorBidi"/>
+          <w:b/>
+          <w:bCs/>
+          <w:color w:val="156082" w:themeColor="accent1"/>
+          <w:u w:val="single"/>
+        </w:rPr>
+        <w:t>2</w:t>
       </w:r>
       <w:r>
         <w:rPr>
@@ -10410,9 +10430,134 @@
           <w:u w:val="single"/>
           <w:lang w:val="en-US"/>
         </w:rPr>
+        <w:t>Conclusions</w:t>
+      </w:r>
+      <w:bookmarkEnd w:id="27"/>
+    </w:p>
+    <w:p>
+      <w:pPr>
+        <w:ind w:firstLine="720"/>
+      </w:pPr>
+      <w:r>
+        <w:t>We made full end to end process and achieved most of our goals. While working on the project we met a few difficulties.</w:t>
+      </w:r>
+    </w:p>
+    <w:p>
+      <w:pPr>
+        <w:ind w:firstLine="720"/>
+        <w:rPr>
+          <w:rFonts w:asciiTheme="majorBidi" w:hAnsiTheme="majorBidi" w:cstheme="majorBidi"/>
+          <w:lang w:val="en-US"/>
+        </w:rPr>
+      </w:pPr>
+      <w:r>
+        <w:rPr>
+          <w:rFonts w:asciiTheme="majorBidi" w:hAnsiTheme="majorBidi" w:cstheme="majorBidi"/>
+          <w:lang w:val="en-US"/>
+        </w:rPr>
+        <w:t>We</w:t>
+      </w:r>
+      <w:r>
+        <w:rPr>
+          <w:rFonts w:asciiTheme="majorBidi" w:hAnsiTheme="majorBidi" w:cstheme="majorBidi"/>
+          <w:lang w:val="en-US"/>
+        </w:rPr>
+        <w:t xml:space="preserve"> gained experience in design schematics and netlists, </w:t>
+      </w:r>
+      <w:r>
+        <w:rPr>
+          <w:rFonts w:asciiTheme="majorBidi" w:hAnsiTheme="majorBidi" w:cstheme="majorBidi"/>
+          <w:lang w:val="en-US"/>
+        </w:rPr>
+        <w:t>coding</w:t>
+      </w:r>
+      <w:r>
+        <w:rPr>
+          <w:rFonts w:asciiTheme="majorBidi" w:hAnsiTheme="majorBidi" w:cstheme="majorBidi"/>
+          <w:lang w:val="en-US"/>
+        </w:rPr>
+        <w:t xml:space="preserve"> in Arduino and </w:t>
+      </w:r>
+      <w:r>
+        <w:rPr>
+          <w:rFonts w:asciiTheme="majorBidi" w:hAnsiTheme="majorBidi" w:cstheme="majorBidi"/>
+          <w:lang w:val="en-US"/>
+        </w:rPr>
+        <w:t>implementing</w:t>
+      </w:r>
+      <w:r>
+        <w:rPr>
+          <w:rFonts w:asciiTheme="majorBidi" w:hAnsiTheme="majorBidi" w:cstheme="majorBidi"/>
+          <w:lang w:val="en-US"/>
+        </w:rPr>
+        <w:t xml:space="preserve"> layout.</w:t>
+      </w:r>
+    </w:p>
+    <w:p>
+      <w:pPr>
+        <w:pStyle w:val="Heading2"/>
+        <w:rPr>
+          <w:rFonts w:asciiTheme="majorBidi" w:hAnsiTheme="majorBidi"/>
+          <w:b/>
+          <w:bCs/>
+          <w:color w:val="156082" w:themeColor="accent1"/>
+          <w:u w:val="single"/>
+          <w:lang w:val="en-US"/>
+        </w:rPr>
+      </w:pPr>
+      <w:bookmarkStart w:id="28" w:name="_Toc184064358"/>
+      <w:r>
+        <w:rPr>
+          <w:rFonts w:asciiTheme="majorBidi" w:hAnsiTheme="majorBidi"/>
+          <w:b/>
+          <w:bCs/>
+          <w:color w:val="156082" w:themeColor="accent1"/>
+          <w:u w:val="single"/>
+        </w:rPr>
+        <w:t>7</w:t>
+      </w:r>
+      <w:r>
+        <w:rPr>
+          <w:rFonts w:asciiTheme="majorBidi" w:hAnsiTheme="majorBidi"/>
+          <w:b/>
+          <w:bCs/>
+          <w:color w:val="156082" w:themeColor="accent1"/>
+          <w:u w:val="single"/>
+        </w:rPr>
+        <w:t>.</w:t>
+      </w:r>
+      <w:r>
+        <w:rPr>
+          <w:rFonts w:asciiTheme="majorBidi" w:hAnsiTheme="majorBidi"/>
+          <w:b/>
+          <w:bCs/>
+          <w:color w:val="156082" w:themeColor="accent1"/>
+          <w:u w:val="single"/>
+        </w:rPr>
+        <w:t>3</w:t>
+      </w:r>
+      <w:r>
+        <w:rPr>
+          <w:rFonts w:asciiTheme="minorBidi" w:hAnsiTheme="minorBidi"/>
+          <w:kern w:val="0"/>
+          <w:u w:val="single"/>
+          <w:lang w:val="en-US"/>
+          <w14:ligatures w14:val="none"/>
+        </w:rPr>
+        <w:t xml:space="preserve"> </w:t>
+      </w:r>
+      <w:r>
+        <w:rPr>
+          <w:rFonts w:asciiTheme="majorBidi" w:hAnsiTheme="majorBidi"/>
+          <w:b/>
+          <w:bCs/>
+          <w:color w:val="156082" w:themeColor="accent1"/>
+          <w:u w:val="single"/>
+          <w:lang w:val="en-US"/>
+        </w:rPr>
         <w:t>Future improvements</w:t>
       </w:r>
-      <w:bookmarkEnd w:id="27"/>
+      <w:bookmarkEnd w:id="28"/>
     </w:p>
     <w:p>
       <w:pPr>
@@ -10518,7 +10663,6 @@
     <w:p/>
     <w:p/>
     <w:p/>
-    <w:p/>
     <w:p>
       <w:pPr>
         <w:pStyle w:val="Heading1"/>
@@ -10530,7 +10674,7 @@
           <w:u w:val="single"/>
         </w:rPr>
       </w:pPr>
-      <w:bookmarkStart w:id="28" w:name="_Toc182684366"/>
+      <w:bookmarkStart w:id="29" w:name="_Toc184064359"/>
       <w:r>
         <w:rPr>
           <w:rFonts w:asciiTheme="majorBidi" w:hAnsiTheme="majorBidi"/>
@@ -10552,7 +10696,7 @@
         </w:rPr>
         <w:t>.Appendix</w:t>
       </w:r>
-      <w:bookmarkEnd w:id="28"/>
+      <w:bookmarkEnd w:id="29"/>
     </w:p>
     <w:p>
       <w:pPr>
@@ -10565,7 +10709,7 @@
           <w:u w:val="single"/>
         </w:rPr>
       </w:pPr>
-      <w:bookmarkStart w:id="29" w:name="_Toc182684367"/>
+      <w:bookmarkStart w:id="30" w:name="_Toc184064360"/>
       <w:r>
         <w:rPr>
           <w:rFonts w:asciiTheme="majorBidi" w:hAnsiTheme="majorBidi"/>
@@ -10628,7 +10772,7 @@
         </w:rPr>
         <w:t>tic</w:t>
       </w:r>
-      <w:bookmarkEnd w:id="29"/>
+      <w:bookmarkEnd w:id="30"/>
     </w:p>
     <w:p>
       <w:pPr>
@@ -11547,7 +11691,7 @@
           <w:u w:val="single"/>
         </w:rPr>
       </w:pPr>
-      <w:bookmarkStart w:id="30" w:name="_Toc182684368"/>
+      <w:bookmarkStart w:id="31" w:name="_Toc184064361"/>
       <w:r>
         <w:rPr>
           <w:rFonts w:asciiTheme="majorBidi" w:hAnsiTheme="majorBidi"/>
@@ -12795,7 +12939,47 @@
                                   <w14:round/>
                                 </w14:textOutline>
                               </w:rPr>
-                              <w:t>Blue LED,  indicates identical barcodes</w:t>
+                              <w:t xml:space="preserve">Blue </w:t>
+                            </w:r>
+                            <w:proofErr w:type="gramStart"/>
+                            <w:r>
+                              <w:rPr>
+                                <w:b/>
+                                <w:bCs/>
+                                <w:color w:val="00FF00"/>
+                                <w:lang w:val="en-US"/>
+                                <w14:shadow w14:blurRad="38100" w14:dist="19050" w14:dir="2700000" w14:sx="100000" w14:sy="100000" w14:kx="0" w14:ky="0" w14:algn="tl">
+                                  <w14:schemeClr w14:val="dk1">
+                                    <w14:alpha w14:val="60000"/>
+                                  </w14:schemeClr>
+                                </w14:shadow>
+                                <w14:textOutline w14:w="0" w14:cap="flat" w14:cmpd="sng" w14:algn="ctr">
+                                  <w14:noFill/>
+                                  <w14:prstDash w14:val="solid"/>
+                                  <w14:round/>
+                                </w14:textOutline>
+                              </w:rPr>
+                              <w:t>LED,  indicates</w:t>
+                            </w:r>
+                            <w:proofErr w:type="gramEnd"/>
+                            <w:r>
+                              <w:rPr>
+                                <w:b/>
+                                <w:bCs/>
+                                <w:color w:val="00FF00"/>
+                                <w:lang w:val="en-US"/>
+                                <w14:shadow w14:blurRad="38100" w14:dist="19050" w14:dir="2700000" w14:sx="100000" w14:sy="100000" w14:kx="0" w14:ky="0" w14:algn="tl">
+                                  <w14:schemeClr w14:val="dk1">
+                                    <w14:alpha w14:val="60000"/>
+                                  </w14:schemeClr>
+                                </w14:shadow>
+                                <w14:textOutline w14:w="0" w14:cap="flat" w14:cmpd="sng" w14:algn="ctr">
+                                  <w14:noFill/>
+                                  <w14:prstDash w14:val="solid"/>
+                                  <w14:round/>
+                                </w14:textOutline>
+                              </w:rPr>
+                              <w:t xml:space="preserve"> identical barcodes</w:t>
                             </w:r>
                           </w:p>
                         </w:txbxContent>
@@ -12856,7 +13040,47 @@
                             <w14:round/>
                           </w14:textOutline>
                         </w:rPr>
-                        <w:t>Blue LED,  indicates identical barcodes</w:t>
+                        <w:t xml:space="preserve">Blue </w:t>
+                      </w:r>
+                      <w:proofErr w:type="gramStart"/>
+                      <w:r>
+                        <w:rPr>
+                          <w:b/>
+                          <w:bCs/>
+                          <w:color w:val="00FF00"/>
+                          <w:lang w:val="en-US"/>
+                          <w14:shadow w14:blurRad="38100" w14:dist="19050" w14:dir="2700000" w14:sx="100000" w14:sy="100000" w14:kx="0" w14:ky="0" w14:algn="tl">
+                            <w14:schemeClr w14:val="dk1">
+                              <w14:alpha w14:val="60000"/>
+                            </w14:schemeClr>
+                          </w14:shadow>
+                          <w14:textOutline w14:w="0" w14:cap="flat" w14:cmpd="sng" w14:algn="ctr">
+                            <w14:noFill/>
+                            <w14:prstDash w14:val="solid"/>
+                            <w14:round/>
+                          </w14:textOutline>
+                        </w:rPr>
+                        <w:t>LED,  indicates</w:t>
+                      </w:r>
+                      <w:proofErr w:type="gramEnd"/>
+                      <w:r>
+                        <w:rPr>
+                          <w:b/>
+                          <w:bCs/>
+                          <w:color w:val="00FF00"/>
+                          <w:lang w:val="en-US"/>
+                          <w14:shadow w14:blurRad="38100" w14:dist="19050" w14:dir="2700000" w14:sx="100000" w14:sy="100000" w14:kx="0" w14:ky="0" w14:algn="tl">
+                            <w14:schemeClr w14:val="dk1">
+                              <w14:alpha w14:val="60000"/>
+                            </w14:schemeClr>
+                          </w14:shadow>
+                          <w14:textOutline w14:w="0" w14:cap="flat" w14:cmpd="sng" w14:algn="ctr">
+                            <w14:noFill/>
+                            <w14:prstDash w14:val="solid"/>
+                            <w14:round/>
+                          </w14:textOutline>
+                        </w:rPr>
+                        <w:t xml:space="preserve"> identical barcodes</w:t>
                       </w:r>
                     </w:p>
                   </w:txbxContent>
@@ -13717,7 +13941,7 @@
         </w:rPr>
         <w:t>Device &amp; working mode images</w:t>
       </w:r>
-      <w:bookmarkEnd w:id="30"/>
+      <w:bookmarkEnd w:id="31"/>
     </w:p>
     <w:p>
       <w:pPr>
@@ -13742,7 +13966,7 @@
           <w:u w:val="single"/>
         </w:rPr>
       </w:pPr>
-      <w:bookmarkStart w:id="31" w:name="_Toc182684369"/>
+      <w:bookmarkStart w:id="32" w:name="_Toc184064362"/>
       <w:r>
         <w:rPr>
           <w:rFonts w:asciiTheme="majorBidi" w:hAnsiTheme="majorBidi"/>
@@ -13795,7 +14019,7 @@
         </w:rPr>
         <w:t>Refernces</w:t>
       </w:r>
-      <w:bookmarkEnd w:id="31"/>
+      <w:bookmarkEnd w:id="32"/>
       <w:proofErr w:type="spellEnd"/>
     </w:p>
     <w:p>

</xml_diff>

<commit_message>
appendix re-wired esp32 added + pdf report
</commit_message>
<xml_diff>
--- a/Final report/Final report IOT Barcode checker 7681.docx
+++ b/Final report/Final report IOT Barcode checker 7681.docx
@@ -258,19 +258,8 @@
           <w:szCs w:val="40"/>
           <w:lang w:val="en-US"/>
         </w:rPr>
-        <w:t xml:space="preserve">Muhammad </w:t>
-      </w:r>
-      <w:proofErr w:type="spellStart"/>
-      <w:r>
-        <w:rPr>
-          <w:rFonts w:asciiTheme="majorBidi" w:hAnsiTheme="majorBidi" w:cstheme="majorBidi"/>
-          <w:sz w:val="40"/>
-          <w:szCs w:val="40"/>
-          <w:lang w:val="en-US"/>
-        </w:rPr>
-        <w:t>Biadsy</w:t>
-      </w:r>
-      <w:proofErr w:type="spellEnd"/>
+        <w:t>Muhammad Biadsy</w:t>
+      </w:r>
     </w:p>
     <w:p>
       <w:pPr>
@@ -551,13 +540,18 @@
         <w:p>
           <w:pPr>
             <w:pStyle w:val="TOCHeading"/>
+            <w:spacing w:line="240" w:lineRule="auto"/>
             <w:rPr>
               <w:rFonts w:asciiTheme="majorBidi" w:hAnsiTheme="majorBidi"/>
+              <w:b/>
+              <w:bCs/>
             </w:rPr>
           </w:pPr>
           <w:r>
             <w:rPr>
               <w:rFonts w:asciiTheme="majorBidi" w:hAnsiTheme="majorBidi"/>
+              <w:b/>
+              <w:bCs/>
             </w:rPr>
             <w:t>Contents</w:t>
           </w:r>
@@ -569,8 +563,11 @@
               <w:tab w:val="left" w:pos="480"/>
               <w:tab w:val="right" w:leader="dot" w:pos="9016"/>
             </w:tabs>
+            <w:spacing w:line="240" w:lineRule="auto"/>
             <w:rPr>
               <w:rFonts w:eastAsiaTheme="minorEastAsia"/>
+              <w:b/>
+              <w:bCs/>
               <w:noProof/>
               <w:lang w:eastAsia="en-IL" w:bidi="ar-SA"/>
             </w:rPr>
@@ -578,18 +575,24 @@
           <w:r>
             <w:rPr>
               <w:rFonts w:asciiTheme="majorBidi" w:hAnsiTheme="majorBidi" w:cstheme="majorBidi"/>
+              <w:b/>
+              <w:bCs/>
             </w:rPr>
             <w:fldChar w:fldCharType="begin"/>
           </w:r>
           <w:r>
             <w:rPr>
               <w:rFonts w:asciiTheme="majorBidi" w:hAnsiTheme="majorBidi" w:cstheme="majorBidi"/>
+              <w:b/>
+              <w:bCs/>
             </w:rPr>
             <w:instrText xml:space="preserve"> TOC \o "1-3" \h \z \u </w:instrText>
           </w:r>
           <w:r>
             <w:rPr>
               <w:rFonts w:asciiTheme="majorBidi" w:hAnsiTheme="majorBidi" w:cstheme="majorBidi"/>
+              <w:b/>
+              <w:bCs/>
             </w:rPr>
             <w:fldChar w:fldCharType="separate"/>
           </w:r>
@@ -608,6 +611,8 @@
             <w:r>
               <w:rPr>
                 <w:rFonts w:eastAsiaTheme="minorEastAsia"/>
+                <w:b/>
+                <w:bCs/>
                 <w:noProof/>
                 <w:lang w:eastAsia="en-IL" w:bidi="ar-SA"/>
               </w:rPr>
@@ -626,6 +631,8 @@
             </w:r>
             <w:r>
               <w:rPr>
+                <w:b/>
+                <w:bCs/>
                 <w:noProof/>
                 <w:webHidden/>
               </w:rPr>
@@ -633,6 +640,8 @@
             </w:r>
             <w:r>
               <w:rPr>
+                <w:b/>
+                <w:bCs/>
                 <w:noProof/>
                 <w:webHidden/>
               </w:rPr>
@@ -640,6 +649,8 @@
             </w:r>
             <w:r>
               <w:rPr>
+                <w:b/>
+                <w:bCs/>
                 <w:noProof/>
                 <w:webHidden/>
               </w:rPr>
@@ -647,12 +658,16 @@
             </w:r>
             <w:r>
               <w:rPr>
-                <w:noProof/>
-                <w:webHidden/>
-              </w:rPr>
-            </w:r>
-            <w:r>
-              <w:rPr>
+                <w:b/>
+                <w:bCs/>
+                <w:noProof/>
+                <w:webHidden/>
+              </w:rPr>
+            </w:r>
+            <w:r>
+              <w:rPr>
+                <w:b/>
+                <w:bCs/>
                 <w:noProof/>
                 <w:webHidden/>
               </w:rPr>
@@ -660,6 +675,8 @@
             </w:r>
             <w:r>
               <w:rPr>
+                <w:b/>
+                <w:bCs/>
                 <w:noProof/>
                 <w:webHidden/>
               </w:rPr>
@@ -667,6 +684,8 @@
             </w:r>
             <w:r>
               <w:rPr>
+                <w:b/>
+                <w:bCs/>
                 <w:noProof/>
                 <w:webHidden/>
               </w:rPr>
@@ -680,8 +699,11 @@
             <w:tabs>
               <w:tab w:val="right" w:leader="dot" w:pos="9016"/>
             </w:tabs>
+            <w:spacing w:line="240" w:lineRule="auto"/>
             <w:rPr>
               <w:rFonts w:eastAsiaTheme="minorEastAsia"/>
+              <w:b/>
+              <w:bCs/>
               <w:noProof/>
               <w:lang w:eastAsia="en-IL" w:bidi="ar-SA"/>
             </w:rPr>
@@ -700,6 +722,8 @@
             </w:r>
             <w:r>
               <w:rPr>
+                <w:b/>
+                <w:bCs/>
                 <w:noProof/>
                 <w:webHidden/>
               </w:rPr>
@@ -707,6 +731,8 @@
             </w:r>
             <w:r>
               <w:rPr>
+                <w:b/>
+                <w:bCs/>
                 <w:noProof/>
                 <w:webHidden/>
               </w:rPr>
@@ -714,6 +740,8 @@
             </w:r>
             <w:r>
               <w:rPr>
+                <w:b/>
+                <w:bCs/>
                 <w:noProof/>
                 <w:webHidden/>
               </w:rPr>
@@ -721,12 +749,16 @@
             </w:r>
             <w:r>
               <w:rPr>
-                <w:noProof/>
-                <w:webHidden/>
-              </w:rPr>
-            </w:r>
-            <w:r>
-              <w:rPr>
+                <w:b/>
+                <w:bCs/>
+                <w:noProof/>
+                <w:webHidden/>
+              </w:rPr>
+            </w:r>
+            <w:r>
+              <w:rPr>
+                <w:b/>
+                <w:bCs/>
                 <w:noProof/>
                 <w:webHidden/>
               </w:rPr>
@@ -734,6 +766,8 @@
             </w:r>
             <w:r>
               <w:rPr>
+                <w:b/>
+                <w:bCs/>
                 <w:noProof/>
                 <w:webHidden/>
               </w:rPr>
@@ -741,6 +775,8 @@
             </w:r>
             <w:r>
               <w:rPr>
+                <w:b/>
+                <w:bCs/>
                 <w:noProof/>
                 <w:webHidden/>
               </w:rPr>
@@ -754,8 +790,11 @@
             <w:tabs>
               <w:tab w:val="right" w:leader="dot" w:pos="9016"/>
             </w:tabs>
+            <w:spacing w:line="240" w:lineRule="auto"/>
             <w:rPr>
               <w:rFonts w:eastAsiaTheme="minorEastAsia"/>
+              <w:b/>
+              <w:bCs/>
               <w:noProof/>
               <w:lang w:eastAsia="en-IL" w:bidi="ar-SA"/>
             </w:rPr>
@@ -774,6 +813,8 @@
             </w:r>
             <w:r>
               <w:rPr>
+                <w:b/>
+                <w:bCs/>
                 <w:noProof/>
                 <w:webHidden/>
               </w:rPr>
@@ -781,6 +822,8 @@
             </w:r>
             <w:r>
               <w:rPr>
+                <w:b/>
+                <w:bCs/>
                 <w:noProof/>
                 <w:webHidden/>
               </w:rPr>
@@ -788,6 +831,8 @@
             </w:r>
             <w:r>
               <w:rPr>
+                <w:b/>
+                <w:bCs/>
                 <w:noProof/>
                 <w:webHidden/>
               </w:rPr>
@@ -795,12 +840,16 @@
             </w:r>
             <w:r>
               <w:rPr>
-                <w:noProof/>
-                <w:webHidden/>
-              </w:rPr>
-            </w:r>
-            <w:r>
-              <w:rPr>
+                <w:b/>
+                <w:bCs/>
+                <w:noProof/>
+                <w:webHidden/>
+              </w:rPr>
+            </w:r>
+            <w:r>
+              <w:rPr>
+                <w:b/>
+                <w:bCs/>
                 <w:noProof/>
                 <w:webHidden/>
               </w:rPr>
@@ -808,6 +857,8 @@
             </w:r>
             <w:r>
               <w:rPr>
+                <w:b/>
+                <w:bCs/>
                 <w:noProof/>
                 <w:webHidden/>
               </w:rPr>
@@ -815,6 +866,8 @@
             </w:r>
             <w:r>
               <w:rPr>
+                <w:b/>
+                <w:bCs/>
                 <w:noProof/>
                 <w:webHidden/>
               </w:rPr>
@@ -828,8 +881,11 @@
             <w:tabs>
               <w:tab w:val="right" w:leader="dot" w:pos="9016"/>
             </w:tabs>
+            <w:spacing w:line="240" w:lineRule="auto"/>
             <w:rPr>
               <w:rFonts w:eastAsiaTheme="minorEastAsia"/>
+              <w:b/>
+              <w:bCs/>
               <w:noProof/>
               <w:lang w:eastAsia="en-IL" w:bidi="ar-SA"/>
             </w:rPr>
@@ -848,6 +904,8 @@
             </w:r>
             <w:r>
               <w:rPr>
+                <w:b/>
+                <w:bCs/>
                 <w:noProof/>
                 <w:webHidden/>
               </w:rPr>
@@ -855,6 +913,8 @@
             </w:r>
             <w:r>
               <w:rPr>
+                <w:b/>
+                <w:bCs/>
                 <w:noProof/>
                 <w:webHidden/>
               </w:rPr>
@@ -862,6 +922,8 @@
             </w:r>
             <w:r>
               <w:rPr>
+                <w:b/>
+                <w:bCs/>
                 <w:noProof/>
                 <w:webHidden/>
               </w:rPr>
@@ -869,12 +931,16 @@
             </w:r>
             <w:r>
               <w:rPr>
-                <w:noProof/>
-                <w:webHidden/>
-              </w:rPr>
-            </w:r>
-            <w:r>
-              <w:rPr>
+                <w:b/>
+                <w:bCs/>
+                <w:noProof/>
+                <w:webHidden/>
+              </w:rPr>
+            </w:r>
+            <w:r>
+              <w:rPr>
+                <w:b/>
+                <w:bCs/>
                 <w:noProof/>
                 <w:webHidden/>
               </w:rPr>
@@ -882,6 +948,8 @@
             </w:r>
             <w:r>
               <w:rPr>
+                <w:b/>
+                <w:bCs/>
                 <w:noProof/>
                 <w:webHidden/>
               </w:rPr>
@@ -889,6 +957,8 @@
             </w:r>
             <w:r>
               <w:rPr>
+                <w:b/>
+                <w:bCs/>
                 <w:noProof/>
                 <w:webHidden/>
               </w:rPr>
@@ -902,8 +972,11 @@
             <w:tabs>
               <w:tab w:val="right" w:leader="dot" w:pos="9016"/>
             </w:tabs>
+            <w:spacing w:line="240" w:lineRule="auto"/>
             <w:rPr>
               <w:rFonts w:eastAsiaTheme="minorEastAsia"/>
+              <w:b/>
+              <w:bCs/>
               <w:noProof/>
               <w:lang w:eastAsia="en-IL" w:bidi="ar-SA"/>
             </w:rPr>
@@ -922,6 +995,8 @@
             </w:r>
             <w:r>
               <w:rPr>
+                <w:b/>
+                <w:bCs/>
                 <w:noProof/>
                 <w:webHidden/>
               </w:rPr>
@@ -929,6 +1004,8 @@
             </w:r>
             <w:r>
               <w:rPr>
+                <w:b/>
+                <w:bCs/>
                 <w:noProof/>
                 <w:webHidden/>
               </w:rPr>
@@ -936,6 +1013,8 @@
             </w:r>
             <w:r>
               <w:rPr>
+                <w:b/>
+                <w:bCs/>
                 <w:noProof/>
                 <w:webHidden/>
               </w:rPr>
@@ -943,12 +1022,16 @@
             </w:r>
             <w:r>
               <w:rPr>
-                <w:noProof/>
-                <w:webHidden/>
-              </w:rPr>
-            </w:r>
-            <w:r>
-              <w:rPr>
+                <w:b/>
+                <w:bCs/>
+                <w:noProof/>
+                <w:webHidden/>
+              </w:rPr>
+            </w:r>
+            <w:r>
+              <w:rPr>
+                <w:b/>
+                <w:bCs/>
                 <w:noProof/>
                 <w:webHidden/>
               </w:rPr>
@@ -956,6 +1039,8 @@
             </w:r>
             <w:r>
               <w:rPr>
+                <w:b/>
+                <w:bCs/>
                 <w:noProof/>
                 <w:webHidden/>
               </w:rPr>
@@ -963,6 +1048,8 @@
             </w:r>
             <w:r>
               <w:rPr>
+                <w:b/>
+                <w:bCs/>
                 <w:noProof/>
                 <w:webHidden/>
               </w:rPr>
@@ -976,8 +1063,11 @@
             <w:tabs>
               <w:tab w:val="right" w:leader="dot" w:pos="9016"/>
             </w:tabs>
+            <w:spacing w:line="240" w:lineRule="auto"/>
             <w:rPr>
               <w:rFonts w:eastAsiaTheme="minorEastAsia"/>
+              <w:b/>
+              <w:bCs/>
               <w:noProof/>
               <w:lang w:eastAsia="en-IL" w:bidi="ar-SA"/>
             </w:rPr>
@@ -996,6 +1086,8 @@
             </w:r>
             <w:r>
               <w:rPr>
+                <w:b/>
+                <w:bCs/>
                 <w:noProof/>
                 <w:webHidden/>
               </w:rPr>
@@ -1003,6 +1095,8 @@
             </w:r>
             <w:r>
               <w:rPr>
+                <w:b/>
+                <w:bCs/>
                 <w:noProof/>
                 <w:webHidden/>
               </w:rPr>
@@ -1010,6 +1104,8 @@
             </w:r>
             <w:r>
               <w:rPr>
+                <w:b/>
+                <w:bCs/>
                 <w:noProof/>
                 <w:webHidden/>
               </w:rPr>
@@ -1017,12 +1113,16 @@
             </w:r>
             <w:r>
               <w:rPr>
-                <w:noProof/>
-                <w:webHidden/>
-              </w:rPr>
-            </w:r>
-            <w:r>
-              <w:rPr>
+                <w:b/>
+                <w:bCs/>
+                <w:noProof/>
+                <w:webHidden/>
+              </w:rPr>
+            </w:r>
+            <w:r>
+              <w:rPr>
+                <w:b/>
+                <w:bCs/>
                 <w:noProof/>
                 <w:webHidden/>
               </w:rPr>
@@ -1030,13 +1130,17 @@
             </w:r>
             <w:r>
               <w:rPr>
-                <w:noProof/>
-                <w:webHidden/>
-              </w:rPr>
-              <w:t>5</w:t>
-            </w:r>
-            <w:r>
-              <w:rPr>
+                <w:b/>
+                <w:bCs/>
+                <w:noProof/>
+                <w:webHidden/>
+              </w:rPr>
+              <w:t>4</w:t>
+            </w:r>
+            <w:r>
+              <w:rPr>
+                <w:b/>
+                <w:bCs/>
                 <w:noProof/>
                 <w:webHidden/>
               </w:rPr>
@@ -1050,8 +1154,11 @@
             <w:tabs>
               <w:tab w:val="right" w:leader="dot" w:pos="9016"/>
             </w:tabs>
+            <w:spacing w:line="240" w:lineRule="auto"/>
             <w:rPr>
               <w:rFonts w:eastAsiaTheme="minorEastAsia"/>
+              <w:b/>
+              <w:bCs/>
               <w:noProof/>
               <w:lang w:eastAsia="en-IL" w:bidi="ar-SA"/>
             </w:rPr>
@@ -1070,6 +1177,8 @@
             </w:r>
             <w:r>
               <w:rPr>
+                <w:b/>
+                <w:bCs/>
                 <w:noProof/>
                 <w:webHidden/>
               </w:rPr>
@@ -1077,6 +1186,8 @@
             </w:r>
             <w:r>
               <w:rPr>
+                <w:b/>
+                <w:bCs/>
                 <w:noProof/>
                 <w:webHidden/>
               </w:rPr>
@@ -1084,6 +1195,8 @@
             </w:r>
             <w:r>
               <w:rPr>
+                <w:b/>
+                <w:bCs/>
                 <w:noProof/>
                 <w:webHidden/>
               </w:rPr>
@@ -1091,12 +1204,16 @@
             </w:r>
             <w:r>
               <w:rPr>
-                <w:noProof/>
-                <w:webHidden/>
-              </w:rPr>
-            </w:r>
-            <w:r>
-              <w:rPr>
+                <w:b/>
+                <w:bCs/>
+                <w:noProof/>
+                <w:webHidden/>
+              </w:rPr>
+            </w:r>
+            <w:r>
+              <w:rPr>
+                <w:b/>
+                <w:bCs/>
                 <w:noProof/>
                 <w:webHidden/>
               </w:rPr>
@@ -1104,6 +1221,8 @@
             </w:r>
             <w:r>
               <w:rPr>
+                <w:b/>
+                <w:bCs/>
                 <w:noProof/>
                 <w:webHidden/>
               </w:rPr>
@@ -1111,6 +1230,8 @@
             </w:r>
             <w:r>
               <w:rPr>
+                <w:b/>
+                <w:bCs/>
                 <w:noProof/>
                 <w:webHidden/>
               </w:rPr>
@@ -1124,8 +1245,11 @@
             <w:tabs>
               <w:tab w:val="right" w:leader="dot" w:pos="9016"/>
             </w:tabs>
+            <w:spacing w:line="240" w:lineRule="auto"/>
             <w:rPr>
               <w:rFonts w:eastAsiaTheme="minorEastAsia"/>
+              <w:b/>
+              <w:bCs/>
               <w:noProof/>
               <w:lang w:eastAsia="en-IL" w:bidi="ar-SA"/>
             </w:rPr>
@@ -1144,6 +1268,8 @@
             </w:r>
             <w:r>
               <w:rPr>
+                <w:b/>
+                <w:bCs/>
                 <w:noProof/>
                 <w:webHidden/>
               </w:rPr>
@@ -1151,6 +1277,8 @@
             </w:r>
             <w:r>
               <w:rPr>
+                <w:b/>
+                <w:bCs/>
                 <w:noProof/>
                 <w:webHidden/>
               </w:rPr>
@@ -1158,6 +1286,8 @@
             </w:r>
             <w:r>
               <w:rPr>
+                <w:b/>
+                <w:bCs/>
                 <w:noProof/>
                 <w:webHidden/>
               </w:rPr>
@@ -1165,12 +1295,16 @@
             </w:r>
             <w:r>
               <w:rPr>
-                <w:noProof/>
-                <w:webHidden/>
-              </w:rPr>
-            </w:r>
-            <w:r>
-              <w:rPr>
+                <w:b/>
+                <w:bCs/>
+                <w:noProof/>
+                <w:webHidden/>
+              </w:rPr>
+            </w:r>
+            <w:r>
+              <w:rPr>
+                <w:b/>
+                <w:bCs/>
                 <w:noProof/>
                 <w:webHidden/>
               </w:rPr>
@@ -1178,6 +1312,8 @@
             </w:r>
             <w:r>
               <w:rPr>
+                <w:b/>
+                <w:bCs/>
                 <w:noProof/>
                 <w:webHidden/>
               </w:rPr>
@@ -1185,6 +1321,8 @@
             </w:r>
             <w:r>
               <w:rPr>
+                <w:b/>
+                <w:bCs/>
                 <w:noProof/>
                 <w:webHidden/>
               </w:rPr>
@@ -1198,8 +1336,11 @@
             <w:tabs>
               <w:tab w:val="right" w:leader="dot" w:pos="9016"/>
             </w:tabs>
+            <w:spacing w:line="240" w:lineRule="auto"/>
             <w:rPr>
               <w:rFonts w:eastAsiaTheme="minorEastAsia"/>
+              <w:b/>
+              <w:bCs/>
               <w:noProof/>
               <w:lang w:eastAsia="en-IL" w:bidi="ar-SA"/>
             </w:rPr>
@@ -1218,6 +1359,8 @@
             </w:r>
             <w:r>
               <w:rPr>
+                <w:b/>
+                <w:bCs/>
                 <w:noProof/>
                 <w:webHidden/>
               </w:rPr>
@@ -1225,6 +1368,8 @@
             </w:r>
             <w:r>
               <w:rPr>
+                <w:b/>
+                <w:bCs/>
                 <w:noProof/>
                 <w:webHidden/>
               </w:rPr>
@@ -1232,6 +1377,8 @@
             </w:r>
             <w:r>
               <w:rPr>
+                <w:b/>
+                <w:bCs/>
                 <w:noProof/>
                 <w:webHidden/>
               </w:rPr>
@@ -1239,12 +1386,16 @@
             </w:r>
             <w:r>
               <w:rPr>
-                <w:noProof/>
-                <w:webHidden/>
-              </w:rPr>
-            </w:r>
-            <w:r>
-              <w:rPr>
+                <w:b/>
+                <w:bCs/>
+                <w:noProof/>
+                <w:webHidden/>
+              </w:rPr>
+            </w:r>
+            <w:r>
+              <w:rPr>
+                <w:b/>
+                <w:bCs/>
                 <w:noProof/>
                 <w:webHidden/>
               </w:rPr>
@@ -1252,6 +1403,8 @@
             </w:r>
             <w:r>
               <w:rPr>
+                <w:b/>
+                <w:bCs/>
                 <w:noProof/>
                 <w:webHidden/>
               </w:rPr>
@@ -1259,6 +1412,8 @@
             </w:r>
             <w:r>
               <w:rPr>
+                <w:b/>
+                <w:bCs/>
                 <w:noProof/>
                 <w:webHidden/>
               </w:rPr>
@@ -1272,8 +1427,11 @@
             <w:tabs>
               <w:tab w:val="right" w:leader="dot" w:pos="9016"/>
             </w:tabs>
+            <w:spacing w:line="240" w:lineRule="auto"/>
             <w:rPr>
               <w:rFonts w:eastAsiaTheme="minorEastAsia"/>
+              <w:b/>
+              <w:bCs/>
               <w:noProof/>
               <w:lang w:eastAsia="en-IL" w:bidi="ar-SA"/>
             </w:rPr>
@@ -1314,6 +1472,8 @@
             </w:r>
             <w:r>
               <w:rPr>
+                <w:b/>
+                <w:bCs/>
                 <w:noProof/>
                 <w:webHidden/>
               </w:rPr>
@@ -1321,6 +1481,8 @@
             </w:r>
             <w:r>
               <w:rPr>
+                <w:b/>
+                <w:bCs/>
                 <w:noProof/>
                 <w:webHidden/>
               </w:rPr>
@@ -1328,6 +1490,8 @@
             </w:r>
             <w:r>
               <w:rPr>
+                <w:b/>
+                <w:bCs/>
                 <w:noProof/>
                 <w:webHidden/>
               </w:rPr>
@@ -1335,12 +1499,16 @@
             </w:r>
             <w:r>
               <w:rPr>
-                <w:noProof/>
-                <w:webHidden/>
-              </w:rPr>
-            </w:r>
-            <w:r>
-              <w:rPr>
+                <w:b/>
+                <w:bCs/>
+                <w:noProof/>
+                <w:webHidden/>
+              </w:rPr>
+            </w:r>
+            <w:r>
+              <w:rPr>
+                <w:b/>
+                <w:bCs/>
                 <w:noProof/>
                 <w:webHidden/>
               </w:rPr>
@@ -1348,13 +1516,17 @@
             </w:r>
             <w:r>
               <w:rPr>
-                <w:noProof/>
-                <w:webHidden/>
-              </w:rPr>
-              <w:t>6</w:t>
-            </w:r>
-            <w:r>
-              <w:rPr>
+                <w:b/>
+                <w:bCs/>
+                <w:noProof/>
+                <w:webHidden/>
+              </w:rPr>
+              <w:t>5</w:t>
+            </w:r>
+            <w:r>
+              <w:rPr>
+                <w:b/>
+                <w:bCs/>
                 <w:noProof/>
                 <w:webHidden/>
               </w:rPr>
@@ -1368,8 +1540,11 @@
             <w:tabs>
               <w:tab w:val="right" w:leader="dot" w:pos="9016"/>
             </w:tabs>
+            <w:spacing w:line="240" w:lineRule="auto"/>
             <w:rPr>
               <w:rFonts w:eastAsiaTheme="minorEastAsia"/>
+              <w:b/>
+              <w:bCs/>
               <w:noProof/>
               <w:lang w:eastAsia="en-IL" w:bidi="ar-SA"/>
             </w:rPr>
@@ -1388,6 +1563,8 @@
             </w:r>
             <w:r>
               <w:rPr>
+                <w:b/>
+                <w:bCs/>
                 <w:noProof/>
                 <w:webHidden/>
               </w:rPr>
@@ -1395,6 +1572,8 @@
             </w:r>
             <w:r>
               <w:rPr>
+                <w:b/>
+                <w:bCs/>
                 <w:noProof/>
                 <w:webHidden/>
               </w:rPr>
@@ -1402,6 +1581,8 @@
             </w:r>
             <w:r>
               <w:rPr>
+                <w:b/>
+                <w:bCs/>
                 <w:noProof/>
                 <w:webHidden/>
               </w:rPr>
@@ -1409,12 +1590,16 @@
             </w:r>
             <w:r>
               <w:rPr>
-                <w:noProof/>
-                <w:webHidden/>
-              </w:rPr>
-            </w:r>
-            <w:r>
-              <w:rPr>
+                <w:b/>
+                <w:bCs/>
+                <w:noProof/>
+                <w:webHidden/>
+              </w:rPr>
+            </w:r>
+            <w:r>
+              <w:rPr>
+                <w:b/>
+                <w:bCs/>
                 <w:noProof/>
                 <w:webHidden/>
               </w:rPr>
@@ -1422,13 +1607,17 @@
             </w:r>
             <w:r>
               <w:rPr>
-                <w:noProof/>
-                <w:webHidden/>
-              </w:rPr>
-              <w:t>7</w:t>
-            </w:r>
-            <w:r>
-              <w:rPr>
+                <w:b/>
+                <w:bCs/>
+                <w:noProof/>
+                <w:webHidden/>
+              </w:rPr>
+              <w:t>6</w:t>
+            </w:r>
+            <w:r>
+              <w:rPr>
+                <w:b/>
+                <w:bCs/>
                 <w:noProof/>
                 <w:webHidden/>
               </w:rPr>
@@ -1442,8 +1631,11 @@
             <w:tabs>
               <w:tab w:val="right" w:leader="dot" w:pos="9016"/>
             </w:tabs>
+            <w:spacing w:line="240" w:lineRule="auto"/>
             <w:rPr>
               <w:rFonts w:eastAsiaTheme="minorEastAsia"/>
+              <w:b/>
+              <w:bCs/>
               <w:noProof/>
               <w:lang w:eastAsia="en-IL" w:bidi="ar-SA"/>
             </w:rPr>
@@ -1462,6 +1654,8 @@
             </w:r>
             <w:r>
               <w:rPr>
+                <w:b/>
+                <w:bCs/>
                 <w:noProof/>
                 <w:webHidden/>
               </w:rPr>
@@ -1469,6 +1663,8 @@
             </w:r>
             <w:r>
               <w:rPr>
+                <w:b/>
+                <w:bCs/>
                 <w:noProof/>
                 <w:webHidden/>
               </w:rPr>
@@ -1476,6 +1672,8 @@
             </w:r>
             <w:r>
               <w:rPr>
+                <w:b/>
+                <w:bCs/>
                 <w:noProof/>
                 <w:webHidden/>
               </w:rPr>
@@ -1483,12 +1681,16 @@
             </w:r>
             <w:r>
               <w:rPr>
-                <w:noProof/>
-                <w:webHidden/>
-              </w:rPr>
-            </w:r>
-            <w:r>
-              <w:rPr>
+                <w:b/>
+                <w:bCs/>
+                <w:noProof/>
+                <w:webHidden/>
+              </w:rPr>
+            </w:r>
+            <w:r>
+              <w:rPr>
+                <w:b/>
+                <w:bCs/>
                 <w:noProof/>
                 <w:webHidden/>
               </w:rPr>
@@ -1496,13 +1698,17 @@
             </w:r>
             <w:r>
               <w:rPr>
-                <w:noProof/>
-                <w:webHidden/>
-              </w:rPr>
-              <w:t>7</w:t>
-            </w:r>
-            <w:r>
-              <w:rPr>
+                <w:b/>
+                <w:bCs/>
+                <w:noProof/>
+                <w:webHidden/>
+              </w:rPr>
+              <w:t>6</w:t>
+            </w:r>
+            <w:r>
+              <w:rPr>
+                <w:b/>
+                <w:bCs/>
                 <w:noProof/>
                 <w:webHidden/>
               </w:rPr>
@@ -1517,8 +1723,11 @@
               <w:tab w:val="left" w:pos="960"/>
               <w:tab w:val="right" w:leader="dot" w:pos="9016"/>
             </w:tabs>
+            <w:spacing w:line="240" w:lineRule="auto"/>
             <w:rPr>
               <w:rFonts w:eastAsiaTheme="minorEastAsia"/>
+              <w:b/>
+              <w:bCs/>
               <w:noProof/>
               <w:lang w:eastAsia="en-IL" w:bidi="ar-SA"/>
             </w:rPr>
@@ -1527,6 +1736,8 @@
             <w:r>
               <w:rPr>
                 <w:rFonts w:eastAsiaTheme="minorEastAsia"/>
+                <w:b/>
+                <w:bCs/>
                 <w:noProof/>
                 <w:lang w:eastAsia="en-IL" w:bidi="ar-SA"/>
               </w:rPr>
@@ -1545,6 +1756,8 @@
             </w:r>
             <w:r>
               <w:rPr>
+                <w:b/>
+                <w:bCs/>
                 <w:noProof/>
                 <w:webHidden/>
               </w:rPr>
@@ -1552,6 +1765,8 @@
             </w:r>
             <w:r>
               <w:rPr>
+                <w:b/>
+                <w:bCs/>
                 <w:noProof/>
                 <w:webHidden/>
               </w:rPr>
@@ -1559,6 +1774,8 @@
             </w:r>
             <w:r>
               <w:rPr>
+                <w:b/>
+                <w:bCs/>
                 <w:noProof/>
                 <w:webHidden/>
               </w:rPr>
@@ -1566,12 +1783,16 @@
             </w:r>
             <w:r>
               <w:rPr>
-                <w:noProof/>
-                <w:webHidden/>
-              </w:rPr>
-            </w:r>
-            <w:r>
-              <w:rPr>
+                <w:b/>
+                <w:bCs/>
+                <w:noProof/>
+                <w:webHidden/>
+              </w:rPr>
+            </w:r>
+            <w:r>
+              <w:rPr>
+                <w:b/>
+                <w:bCs/>
                 <w:noProof/>
                 <w:webHidden/>
               </w:rPr>
@@ -1579,6 +1800,8 @@
             </w:r>
             <w:r>
               <w:rPr>
+                <w:b/>
+                <w:bCs/>
                 <w:noProof/>
                 <w:webHidden/>
               </w:rPr>
@@ -1586,6 +1809,8 @@
             </w:r>
             <w:r>
               <w:rPr>
+                <w:b/>
+                <w:bCs/>
                 <w:noProof/>
                 <w:webHidden/>
               </w:rPr>
@@ -1599,8 +1824,11 @@
             <w:tabs>
               <w:tab w:val="right" w:leader="dot" w:pos="9016"/>
             </w:tabs>
+            <w:spacing w:line="240" w:lineRule="auto"/>
             <w:rPr>
               <w:rFonts w:eastAsiaTheme="minorEastAsia"/>
+              <w:b/>
+              <w:bCs/>
               <w:noProof/>
               <w:lang w:eastAsia="en-IL" w:bidi="ar-SA"/>
             </w:rPr>
@@ -1630,6 +1858,8 @@
             </w:r>
             <w:r>
               <w:rPr>
+                <w:b/>
+                <w:bCs/>
                 <w:noProof/>
                 <w:webHidden/>
               </w:rPr>
@@ -1637,6 +1867,8 @@
             </w:r>
             <w:r>
               <w:rPr>
+                <w:b/>
+                <w:bCs/>
                 <w:noProof/>
                 <w:webHidden/>
               </w:rPr>
@@ -1644,6 +1876,8 @@
             </w:r>
             <w:r>
               <w:rPr>
+                <w:b/>
+                <w:bCs/>
                 <w:noProof/>
                 <w:webHidden/>
               </w:rPr>
@@ -1651,12 +1885,16 @@
             </w:r>
             <w:r>
               <w:rPr>
-                <w:noProof/>
-                <w:webHidden/>
-              </w:rPr>
-            </w:r>
-            <w:r>
-              <w:rPr>
+                <w:b/>
+                <w:bCs/>
+                <w:noProof/>
+                <w:webHidden/>
+              </w:rPr>
+            </w:r>
+            <w:r>
+              <w:rPr>
+                <w:b/>
+                <w:bCs/>
                 <w:noProof/>
                 <w:webHidden/>
               </w:rPr>
@@ -1664,13 +1902,17 @@
             </w:r>
             <w:r>
               <w:rPr>
-                <w:noProof/>
-                <w:webHidden/>
-              </w:rPr>
-              <w:t>8</w:t>
-            </w:r>
-            <w:r>
-              <w:rPr>
+                <w:b/>
+                <w:bCs/>
+                <w:noProof/>
+                <w:webHidden/>
+              </w:rPr>
+              <w:t>7</w:t>
+            </w:r>
+            <w:r>
+              <w:rPr>
+                <w:b/>
+                <w:bCs/>
                 <w:noProof/>
                 <w:webHidden/>
               </w:rPr>
@@ -1684,8 +1926,11 @@
             <w:tabs>
               <w:tab w:val="right" w:leader="dot" w:pos="9016"/>
             </w:tabs>
+            <w:spacing w:line="240" w:lineRule="auto"/>
             <w:rPr>
               <w:rFonts w:eastAsiaTheme="minorEastAsia"/>
+              <w:b/>
+              <w:bCs/>
               <w:noProof/>
               <w:lang w:eastAsia="en-IL" w:bidi="ar-SA"/>
             </w:rPr>
@@ -1704,6 +1949,8 @@
             </w:r>
             <w:r>
               <w:rPr>
+                <w:b/>
+                <w:bCs/>
                 <w:noProof/>
                 <w:webHidden/>
               </w:rPr>
@@ -1711,6 +1958,8 @@
             </w:r>
             <w:r>
               <w:rPr>
+                <w:b/>
+                <w:bCs/>
                 <w:noProof/>
                 <w:webHidden/>
               </w:rPr>
@@ -1718,6 +1967,8 @@
             </w:r>
             <w:r>
               <w:rPr>
+                <w:b/>
+                <w:bCs/>
                 <w:noProof/>
                 <w:webHidden/>
               </w:rPr>
@@ -1725,12 +1976,16 @@
             </w:r>
             <w:r>
               <w:rPr>
-                <w:noProof/>
-                <w:webHidden/>
-              </w:rPr>
-            </w:r>
-            <w:r>
-              <w:rPr>
+                <w:b/>
+                <w:bCs/>
+                <w:noProof/>
+                <w:webHidden/>
+              </w:rPr>
+            </w:r>
+            <w:r>
+              <w:rPr>
+                <w:b/>
+                <w:bCs/>
                 <w:noProof/>
                 <w:webHidden/>
               </w:rPr>
@@ -1738,13 +1993,17 @@
             </w:r>
             <w:r>
               <w:rPr>
-                <w:noProof/>
-                <w:webHidden/>
-              </w:rPr>
-              <w:t>9</w:t>
-            </w:r>
-            <w:r>
-              <w:rPr>
+                <w:b/>
+                <w:bCs/>
+                <w:noProof/>
+                <w:webHidden/>
+              </w:rPr>
+              <w:t>8</w:t>
+            </w:r>
+            <w:r>
+              <w:rPr>
+                <w:b/>
+                <w:bCs/>
                 <w:noProof/>
                 <w:webHidden/>
               </w:rPr>
@@ -1758,8 +2017,11 @@
             <w:tabs>
               <w:tab w:val="right" w:leader="dot" w:pos="9016"/>
             </w:tabs>
+            <w:spacing w:line="240" w:lineRule="auto"/>
             <w:rPr>
               <w:rFonts w:eastAsiaTheme="minorEastAsia"/>
+              <w:b/>
+              <w:bCs/>
               <w:noProof/>
               <w:lang w:eastAsia="en-IL" w:bidi="ar-SA"/>
             </w:rPr>
@@ -1778,6 +2040,8 @@
             </w:r>
             <w:r>
               <w:rPr>
+                <w:b/>
+                <w:bCs/>
                 <w:noProof/>
                 <w:webHidden/>
               </w:rPr>
@@ -1785,6 +2049,8 @@
             </w:r>
             <w:r>
               <w:rPr>
+                <w:b/>
+                <w:bCs/>
                 <w:noProof/>
                 <w:webHidden/>
               </w:rPr>
@@ -1792,6 +2058,8 @@
             </w:r>
             <w:r>
               <w:rPr>
+                <w:b/>
+                <w:bCs/>
                 <w:noProof/>
                 <w:webHidden/>
               </w:rPr>
@@ -1799,12 +2067,16 @@
             </w:r>
             <w:r>
               <w:rPr>
-                <w:noProof/>
-                <w:webHidden/>
-              </w:rPr>
-            </w:r>
-            <w:r>
-              <w:rPr>
+                <w:b/>
+                <w:bCs/>
+                <w:noProof/>
+                <w:webHidden/>
+              </w:rPr>
+            </w:r>
+            <w:r>
+              <w:rPr>
+                <w:b/>
+                <w:bCs/>
                 <w:noProof/>
                 <w:webHidden/>
               </w:rPr>
@@ -1812,6 +2084,8 @@
             </w:r>
             <w:r>
               <w:rPr>
+                <w:b/>
+                <w:bCs/>
                 <w:noProof/>
                 <w:webHidden/>
               </w:rPr>
@@ -1819,6 +2093,8 @@
             </w:r>
             <w:r>
               <w:rPr>
+                <w:b/>
+                <w:bCs/>
                 <w:noProof/>
                 <w:webHidden/>
               </w:rPr>
@@ -1832,8 +2108,11 @@
             <w:tabs>
               <w:tab w:val="right" w:leader="dot" w:pos="9016"/>
             </w:tabs>
+            <w:spacing w:line="240" w:lineRule="auto"/>
             <w:rPr>
               <w:rFonts w:eastAsiaTheme="minorEastAsia"/>
+              <w:b/>
+              <w:bCs/>
               <w:noProof/>
               <w:lang w:eastAsia="en-IL" w:bidi="ar-SA"/>
             </w:rPr>
@@ -1852,6 +2131,8 @@
             </w:r>
             <w:r>
               <w:rPr>
+                <w:b/>
+                <w:bCs/>
                 <w:noProof/>
                 <w:webHidden/>
               </w:rPr>
@@ -1859,6 +2140,8 @@
             </w:r>
             <w:r>
               <w:rPr>
+                <w:b/>
+                <w:bCs/>
                 <w:noProof/>
                 <w:webHidden/>
               </w:rPr>
@@ -1866,6 +2149,8 @@
             </w:r>
             <w:r>
               <w:rPr>
+                <w:b/>
+                <w:bCs/>
                 <w:noProof/>
                 <w:webHidden/>
               </w:rPr>
@@ -1873,12 +2158,16 @@
             </w:r>
             <w:r>
               <w:rPr>
-                <w:noProof/>
-                <w:webHidden/>
-              </w:rPr>
-            </w:r>
-            <w:r>
-              <w:rPr>
+                <w:b/>
+                <w:bCs/>
+                <w:noProof/>
+                <w:webHidden/>
+              </w:rPr>
+            </w:r>
+            <w:r>
+              <w:rPr>
+                <w:b/>
+                <w:bCs/>
                 <w:noProof/>
                 <w:webHidden/>
               </w:rPr>
@@ -1886,6 +2175,8 @@
             </w:r>
             <w:r>
               <w:rPr>
+                <w:b/>
+                <w:bCs/>
                 <w:noProof/>
                 <w:webHidden/>
               </w:rPr>
@@ -1893,6 +2184,8 @@
             </w:r>
             <w:r>
               <w:rPr>
+                <w:b/>
+                <w:bCs/>
                 <w:noProof/>
                 <w:webHidden/>
               </w:rPr>
@@ -1906,8 +2199,11 @@
             <w:tabs>
               <w:tab w:val="right" w:leader="dot" w:pos="9016"/>
             </w:tabs>
+            <w:spacing w:line="240" w:lineRule="auto"/>
             <w:rPr>
               <w:rFonts w:eastAsiaTheme="minorEastAsia"/>
+              <w:b/>
+              <w:bCs/>
               <w:noProof/>
               <w:lang w:eastAsia="en-IL" w:bidi="ar-SA"/>
             </w:rPr>
@@ -1926,6 +2222,8 @@
             </w:r>
             <w:r>
               <w:rPr>
+                <w:b/>
+                <w:bCs/>
                 <w:noProof/>
                 <w:webHidden/>
               </w:rPr>
@@ -1933,6 +2231,8 @@
             </w:r>
             <w:r>
               <w:rPr>
+                <w:b/>
+                <w:bCs/>
                 <w:noProof/>
                 <w:webHidden/>
               </w:rPr>
@@ -1940,6 +2240,8 @@
             </w:r>
             <w:r>
               <w:rPr>
+                <w:b/>
+                <w:bCs/>
                 <w:noProof/>
                 <w:webHidden/>
               </w:rPr>
@@ -1947,12 +2249,16 @@
             </w:r>
             <w:r>
               <w:rPr>
-                <w:noProof/>
-                <w:webHidden/>
-              </w:rPr>
-            </w:r>
-            <w:r>
-              <w:rPr>
+                <w:b/>
+                <w:bCs/>
+                <w:noProof/>
+                <w:webHidden/>
+              </w:rPr>
+            </w:r>
+            <w:r>
+              <w:rPr>
+                <w:b/>
+                <w:bCs/>
                 <w:noProof/>
                 <w:webHidden/>
               </w:rPr>
@@ -1960,6 +2266,8 @@
             </w:r>
             <w:r>
               <w:rPr>
+                <w:b/>
+                <w:bCs/>
                 <w:noProof/>
                 <w:webHidden/>
               </w:rPr>
@@ -1967,6 +2275,8 @@
             </w:r>
             <w:r>
               <w:rPr>
+                <w:b/>
+                <w:bCs/>
                 <w:noProof/>
                 <w:webHidden/>
               </w:rPr>
@@ -1980,8 +2290,11 @@
             <w:tabs>
               <w:tab w:val="right" w:leader="dot" w:pos="9016"/>
             </w:tabs>
+            <w:spacing w:line="240" w:lineRule="auto"/>
             <w:rPr>
               <w:rFonts w:eastAsiaTheme="minorEastAsia"/>
+              <w:b/>
+              <w:bCs/>
               <w:noProof/>
               <w:lang w:eastAsia="en-IL" w:bidi="ar-SA"/>
             </w:rPr>
@@ -2000,6 +2313,8 @@
             </w:r>
             <w:r>
               <w:rPr>
+                <w:b/>
+                <w:bCs/>
                 <w:noProof/>
                 <w:webHidden/>
               </w:rPr>
@@ -2007,6 +2322,8 @@
             </w:r>
             <w:r>
               <w:rPr>
+                <w:b/>
+                <w:bCs/>
                 <w:noProof/>
                 <w:webHidden/>
               </w:rPr>
@@ -2014,6 +2331,8 @@
             </w:r>
             <w:r>
               <w:rPr>
+                <w:b/>
+                <w:bCs/>
                 <w:noProof/>
                 <w:webHidden/>
               </w:rPr>
@@ -2021,12 +2340,16 @@
             </w:r>
             <w:r>
               <w:rPr>
-                <w:noProof/>
-                <w:webHidden/>
-              </w:rPr>
-            </w:r>
-            <w:r>
-              <w:rPr>
+                <w:b/>
+                <w:bCs/>
+                <w:noProof/>
+                <w:webHidden/>
+              </w:rPr>
+            </w:r>
+            <w:r>
+              <w:rPr>
+                <w:b/>
+                <w:bCs/>
                 <w:noProof/>
                 <w:webHidden/>
               </w:rPr>
@@ -2034,6 +2357,8 @@
             </w:r>
             <w:r>
               <w:rPr>
+                <w:b/>
+                <w:bCs/>
                 <w:noProof/>
                 <w:webHidden/>
               </w:rPr>
@@ -2041,6 +2366,8 @@
             </w:r>
             <w:r>
               <w:rPr>
+                <w:b/>
+                <w:bCs/>
                 <w:noProof/>
                 <w:webHidden/>
               </w:rPr>
@@ -2054,8 +2381,11 @@
             <w:tabs>
               <w:tab w:val="right" w:leader="dot" w:pos="9016"/>
             </w:tabs>
+            <w:spacing w:line="240" w:lineRule="auto"/>
             <w:rPr>
               <w:rFonts w:eastAsiaTheme="minorEastAsia"/>
+              <w:b/>
+              <w:bCs/>
               <w:noProof/>
               <w:lang w:eastAsia="en-IL" w:bidi="ar-SA"/>
             </w:rPr>
@@ -2074,6 +2404,8 @@
             </w:r>
             <w:r>
               <w:rPr>
+                <w:b/>
+                <w:bCs/>
                 <w:noProof/>
                 <w:webHidden/>
               </w:rPr>
@@ -2081,6 +2413,8 @@
             </w:r>
             <w:r>
               <w:rPr>
+                <w:b/>
+                <w:bCs/>
                 <w:noProof/>
                 <w:webHidden/>
               </w:rPr>
@@ -2088,6 +2422,8 @@
             </w:r>
             <w:r>
               <w:rPr>
+                <w:b/>
+                <w:bCs/>
                 <w:noProof/>
                 <w:webHidden/>
               </w:rPr>
@@ -2095,12 +2431,16 @@
             </w:r>
             <w:r>
               <w:rPr>
-                <w:noProof/>
-                <w:webHidden/>
-              </w:rPr>
-            </w:r>
-            <w:r>
-              <w:rPr>
+                <w:b/>
+                <w:bCs/>
+                <w:noProof/>
+                <w:webHidden/>
+              </w:rPr>
+            </w:r>
+            <w:r>
+              <w:rPr>
+                <w:b/>
+                <w:bCs/>
                 <w:noProof/>
                 <w:webHidden/>
               </w:rPr>
@@ -2108,6 +2448,8 @@
             </w:r>
             <w:r>
               <w:rPr>
+                <w:b/>
+                <w:bCs/>
                 <w:noProof/>
                 <w:webHidden/>
               </w:rPr>
@@ -2115,6 +2457,8 @@
             </w:r>
             <w:r>
               <w:rPr>
+                <w:b/>
+                <w:bCs/>
                 <w:noProof/>
                 <w:webHidden/>
               </w:rPr>
@@ -2128,8 +2472,11 @@
             <w:tabs>
               <w:tab w:val="right" w:leader="dot" w:pos="9016"/>
             </w:tabs>
+            <w:spacing w:line="240" w:lineRule="auto"/>
             <w:rPr>
               <w:rFonts w:eastAsiaTheme="minorEastAsia"/>
+              <w:b/>
+              <w:bCs/>
               <w:noProof/>
               <w:lang w:eastAsia="en-IL" w:bidi="ar-SA"/>
             </w:rPr>
@@ -2148,6 +2495,8 @@
             </w:r>
             <w:r>
               <w:rPr>
+                <w:b/>
+                <w:bCs/>
                 <w:noProof/>
                 <w:webHidden/>
               </w:rPr>
@@ -2155,6 +2504,8 @@
             </w:r>
             <w:r>
               <w:rPr>
+                <w:b/>
+                <w:bCs/>
                 <w:noProof/>
                 <w:webHidden/>
               </w:rPr>
@@ -2162,6 +2513,8 @@
             </w:r>
             <w:r>
               <w:rPr>
+                <w:b/>
+                <w:bCs/>
                 <w:noProof/>
                 <w:webHidden/>
               </w:rPr>
@@ -2169,12 +2522,16 @@
             </w:r>
             <w:r>
               <w:rPr>
-                <w:noProof/>
-                <w:webHidden/>
-              </w:rPr>
-            </w:r>
-            <w:r>
-              <w:rPr>
+                <w:b/>
+                <w:bCs/>
+                <w:noProof/>
+                <w:webHidden/>
+              </w:rPr>
+            </w:r>
+            <w:r>
+              <w:rPr>
+                <w:b/>
+                <w:bCs/>
                 <w:noProof/>
                 <w:webHidden/>
               </w:rPr>
@@ -2182,6 +2539,8 @@
             </w:r>
             <w:r>
               <w:rPr>
+                <w:b/>
+                <w:bCs/>
                 <w:noProof/>
                 <w:webHidden/>
               </w:rPr>
@@ -2189,6 +2548,8 @@
             </w:r>
             <w:r>
               <w:rPr>
+                <w:b/>
+                <w:bCs/>
                 <w:noProof/>
                 <w:webHidden/>
               </w:rPr>
@@ -2202,8 +2563,11 @@
             <w:tabs>
               <w:tab w:val="right" w:leader="dot" w:pos="9016"/>
             </w:tabs>
+            <w:spacing w:line="240" w:lineRule="auto"/>
             <w:rPr>
               <w:rFonts w:eastAsiaTheme="minorEastAsia"/>
+              <w:b/>
+              <w:bCs/>
               <w:noProof/>
               <w:lang w:eastAsia="en-IL" w:bidi="ar-SA"/>
             </w:rPr>
@@ -2223,6 +2587,8 @@
               <w:rPr>
                 <w:rStyle w:val="Hyperlink"/>
                 <w:rFonts w:asciiTheme="minorBidi" w:hAnsiTheme="minorBidi"/>
+                <w:b/>
+                <w:bCs/>
                 <w:noProof/>
                 <w:kern w:val="0"/>
                 <w:lang w:val="en-US"/>
@@ -2243,6 +2609,8 @@
             </w:r>
             <w:r>
               <w:rPr>
+                <w:b/>
+                <w:bCs/>
                 <w:noProof/>
                 <w:webHidden/>
               </w:rPr>
@@ -2250,6 +2618,8 @@
             </w:r>
             <w:r>
               <w:rPr>
+                <w:b/>
+                <w:bCs/>
                 <w:noProof/>
                 <w:webHidden/>
               </w:rPr>
@@ -2257,6 +2627,8 @@
             </w:r>
             <w:r>
               <w:rPr>
+                <w:b/>
+                <w:bCs/>
                 <w:noProof/>
                 <w:webHidden/>
               </w:rPr>
@@ -2264,12 +2636,16 @@
             </w:r>
             <w:r>
               <w:rPr>
-                <w:noProof/>
-                <w:webHidden/>
-              </w:rPr>
-            </w:r>
-            <w:r>
-              <w:rPr>
+                <w:b/>
+                <w:bCs/>
+                <w:noProof/>
+                <w:webHidden/>
+              </w:rPr>
+            </w:r>
+            <w:r>
+              <w:rPr>
+                <w:b/>
+                <w:bCs/>
                 <w:noProof/>
                 <w:webHidden/>
               </w:rPr>
@@ -2277,6 +2653,8 @@
             </w:r>
             <w:r>
               <w:rPr>
+                <w:b/>
+                <w:bCs/>
                 <w:noProof/>
                 <w:webHidden/>
               </w:rPr>
@@ -2284,6 +2662,8 @@
             </w:r>
             <w:r>
               <w:rPr>
+                <w:b/>
+                <w:bCs/>
                 <w:noProof/>
                 <w:webHidden/>
               </w:rPr>
@@ -2297,8 +2677,11 @@
             <w:tabs>
               <w:tab w:val="right" w:leader="dot" w:pos="9016"/>
             </w:tabs>
+            <w:spacing w:line="240" w:lineRule="auto"/>
             <w:rPr>
               <w:rFonts w:eastAsiaTheme="minorEastAsia"/>
+              <w:b/>
+              <w:bCs/>
               <w:noProof/>
               <w:lang w:eastAsia="en-IL" w:bidi="ar-SA"/>
             </w:rPr>
@@ -2317,6 +2700,8 @@
             </w:r>
             <w:r>
               <w:rPr>
+                <w:b/>
+                <w:bCs/>
                 <w:noProof/>
                 <w:webHidden/>
               </w:rPr>
@@ -2324,6 +2709,8 @@
             </w:r>
             <w:r>
               <w:rPr>
+                <w:b/>
+                <w:bCs/>
                 <w:noProof/>
                 <w:webHidden/>
               </w:rPr>
@@ -2331,6 +2718,8 @@
             </w:r>
             <w:r>
               <w:rPr>
+                <w:b/>
+                <w:bCs/>
                 <w:noProof/>
                 <w:webHidden/>
               </w:rPr>
@@ -2338,12 +2727,16 @@
             </w:r>
             <w:r>
               <w:rPr>
-                <w:noProof/>
-                <w:webHidden/>
-              </w:rPr>
-            </w:r>
-            <w:r>
-              <w:rPr>
+                <w:b/>
+                <w:bCs/>
+                <w:noProof/>
+                <w:webHidden/>
+              </w:rPr>
+            </w:r>
+            <w:r>
+              <w:rPr>
+                <w:b/>
+                <w:bCs/>
                 <w:noProof/>
                 <w:webHidden/>
               </w:rPr>
@@ -2351,6 +2744,8 @@
             </w:r>
             <w:r>
               <w:rPr>
+                <w:b/>
+                <w:bCs/>
                 <w:noProof/>
                 <w:webHidden/>
               </w:rPr>
@@ -2358,6 +2753,8 @@
             </w:r>
             <w:r>
               <w:rPr>
+                <w:b/>
+                <w:bCs/>
                 <w:noProof/>
                 <w:webHidden/>
               </w:rPr>
@@ -2371,8 +2768,11 @@
             <w:tabs>
               <w:tab w:val="right" w:leader="dot" w:pos="9016"/>
             </w:tabs>
+            <w:spacing w:line="240" w:lineRule="auto"/>
             <w:rPr>
               <w:rFonts w:eastAsiaTheme="minorEastAsia"/>
+              <w:b/>
+              <w:bCs/>
               <w:noProof/>
               <w:lang w:eastAsia="en-IL" w:bidi="ar-SA"/>
             </w:rPr>
@@ -2391,6 +2791,8 @@
             </w:r>
             <w:r>
               <w:rPr>
+                <w:b/>
+                <w:bCs/>
                 <w:noProof/>
                 <w:webHidden/>
               </w:rPr>
@@ -2398,6 +2800,8 @@
             </w:r>
             <w:r>
               <w:rPr>
+                <w:b/>
+                <w:bCs/>
                 <w:noProof/>
                 <w:webHidden/>
               </w:rPr>
@@ -2405,6 +2809,8 @@
             </w:r>
             <w:r>
               <w:rPr>
+                <w:b/>
+                <w:bCs/>
                 <w:noProof/>
                 <w:webHidden/>
               </w:rPr>
@@ -2412,12 +2818,16 @@
             </w:r>
             <w:r>
               <w:rPr>
-                <w:noProof/>
-                <w:webHidden/>
-              </w:rPr>
-            </w:r>
-            <w:r>
-              <w:rPr>
+                <w:b/>
+                <w:bCs/>
+                <w:noProof/>
+                <w:webHidden/>
+              </w:rPr>
+            </w:r>
+            <w:r>
+              <w:rPr>
+                <w:b/>
+                <w:bCs/>
                 <w:noProof/>
                 <w:webHidden/>
               </w:rPr>
@@ -2425,6 +2835,8 @@
             </w:r>
             <w:r>
               <w:rPr>
+                <w:b/>
+                <w:bCs/>
                 <w:noProof/>
                 <w:webHidden/>
               </w:rPr>
@@ -2432,6 +2844,8 @@
             </w:r>
             <w:r>
               <w:rPr>
+                <w:b/>
+                <w:bCs/>
                 <w:noProof/>
                 <w:webHidden/>
               </w:rPr>
@@ -2445,8 +2859,11 @@
             <w:tabs>
               <w:tab w:val="right" w:leader="dot" w:pos="9016"/>
             </w:tabs>
+            <w:spacing w:line="240" w:lineRule="auto"/>
             <w:rPr>
               <w:rFonts w:eastAsiaTheme="minorEastAsia"/>
+              <w:b/>
+              <w:bCs/>
               <w:noProof/>
               <w:lang w:eastAsia="en-IL" w:bidi="ar-SA"/>
             </w:rPr>
@@ -2466,6 +2883,8 @@
               <w:rPr>
                 <w:rStyle w:val="Hyperlink"/>
                 <w:rFonts w:asciiTheme="minorBidi" w:hAnsiTheme="minorBidi"/>
+                <w:b/>
+                <w:bCs/>
                 <w:noProof/>
                 <w:kern w:val="0"/>
                 <w:lang w:val="en-US"/>
@@ -2486,6 +2905,8 @@
             </w:r>
             <w:r>
               <w:rPr>
+                <w:b/>
+                <w:bCs/>
                 <w:noProof/>
                 <w:webHidden/>
               </w:rPr>
@@ -2493,6 +2914,8 @@
             </w:r>
             <w:r>
               <w:rPr>
+                <w:b/>
+                <w:bCs/>
                 <w:noProof/>
                 <w:webHidden/>
               </w:rPr>
@@ -2500,6 +2923,8 @@
             </w:r>
             <w:r>
               <w:rPr>
+                <w:b/>
+                <w:bCs/>
                 <w:noProof/>
                 <w:webHidden/>
               </w:rPr>
@@ -2507,12 +2932,16 @@
             </w:r>
             <w:r>
               <w:rPr>
-                <w:noProof/>
-                <w:webHidden/>
-              </w:rPr>
-            </w:r>
-            <w:r>
-              <w:rPr>
+                <w:b/>
+                <w:bCs/>
+                <w:noProof/>
+                <w:webHidden/>
+              </w:rPr>
+            </w:r>
+            <w:r>
+              <w:rPr>
+                <w:b/>
+                <w:bCs/>
                 <w:noProof/>
                 <w:webHidden/>
               </w:rPr>
@@ -2520,6 +2949,8 @@
             </w:r>
             <w:r>
               <w:rPr>
+                <w:b/>
+                <w:bCs/>
                 <w:noProof/>
                 <w:webHidden/>
               </w:rPr>
@@ -2527,6 +2958,8 @@
             </w:r>
             <w:r>
               <w:rPr>
+                <w:b/>
+                <w:bCs/>
                 <w:noProof/>
                 <w:webHidden/>
               </w:rPr>
@@ -2540,8 +2973,11 @@
             <w:tabs>
               <w:tab w:val="right" w:leader="dot" w:pos="9016"/>
             </w:tabs>
+            <w:spacing w:line="240" w:lineRule="auto"/>
             <w:rPr>
               <w:rFonts w:eastAsiaTheme="minorEastAsia"/>
+              <w:b/>
+              <w:bCs/>
               <w:noProof/>
               <w:lang w:eastAsia="en-IL" w:bidi="ar-SA"/>
             </w:rPr>
@@ -2561,6 +2997,8 @@
               <w:rPr>
                 <w:rStyle w:val="Hyperlink"/>
                 <w:rFonts w:asciiTheme="minorBidi" w:hAnsiTheme="minorBidi"/>
+                <w:b/>
+                <w:bCs/>
                 <w:noProof/>
                 <w:kern w:val="0"/>
                 <w:lang w:val="en-US"/>
@@ -2581,6 +3019,8 @@
             </w:r>
             <w:r>
               <w:rPr>
+                <w:b/>
+                <w:bCs/>
                 <w:noProof/>
                 <w:webHidden/>
               </w:rPr>
@@ -2588,6 +3028,8 @@
             </w:r>
             <w:r>
               <w:rPr>
+                <w:b/>
+                <w:bCs/>
                 <w:noProof/>
                 <w:webHidden/>
               </w:rPr>
@@ -2595,6 +3037,8 @@
             </w:r>
             <w:r>
               <w:rPr>
+                <w:b/>
+                <w:bCs/>
                 <w:noProof/>
                 <w:webHidden/>
               </w:rPr>
@@ -2602,12 +3046,16 @@
             </w:r>
             <w:r>
               <w:rPr>
-                <w:noProof/>
-                <w:webHidden/>
-              </w:rPr>
-            </w:r>
-            <w:r>
-              <w:rPr>
+                <w:b/>
+                <w:bCs/>
+                <w:noProof/>
+                <w:webHidden/>
+              </w:rPr>
+            </w:r>
+            <w:r>
+              <w:rPr>
+                <w:b/>
+                <w:bCs/>
                 <w:noProof/>
                 <w:webHidden/>
               </w:rPr>
@@ -2615,6 +3063,8 @@
             </w:r>
             <w:r>
               <w:rPr>
+                <w:b/>
+                <w:bCs/>
                 <w:noProof/>
                 <w:webHidden/>
               </w:rPr>
@@ -2622,6 +3072,8 @@
             </w:r>
             <w:r>
               <w:rPr>
+                <w:b/>
+                <w:bCs/>
                 <w:noProof/>
                 <w:webHidden/>
               </w:rPr>
@@ -2635,8 +3087,11 @@
             <w:tabs>
               <w:tab w:val="right" w:leader="dot" w:pos="9016"/>
             </w:tabs>
+            <w:spacing w:line="240" w:lineRule="auto"/>
             <w:rPr>
               <w:rFonts w:eastAsiaTheme="minorEastAsia"/>
+              <w:b/>
+              <w:bCs/>
               <w:noProof/>
               <w:lang w:eastAsia="en-IL" w:bidi="ar-SA"/>
             </w:rPr>
@@ -2656,6 +3111,8 @@
               <w:rPr>
                 <w:rStyle w:val="Hyperlink"/>
                 <w:rFonts w:asciiTheme="minorBidi" w:hAnsiTheme="minorBidi"/>
+                <w:b/>
+                <w:bCs/>
                 <w:noProof/>
                 <w:kern w:val="0"/>
                 <w:lang w:val="en-US"/>
@@ -2676,6 +3133,8 @@
             </w:r>
             <w:r>
               <w:rPr>
+                <w:b/>
+                <w:bCs/>
                 <w:noProof/>
                 <w:webHidden/>
               </w:rPr>
@@ -2683,6 +3142,8 @@
             </w:r>
             <w:r>
               <w:rPr>
+                <w:b/>
+                <w:bCs/>
                 <w:noProof/>
                 <w:webHidden/>
               </w:rPr>
@@ -2690,6 +3151,8 @@
             </w:r>
             <w:r>
               <w:rPr>
+                <w:b/>
+                <w:bCs/>
                 <w:noProof/>
                 <w:webHidden/>
               </w:rPr>
@@ -2697,12 +3160,16 @@
             </w:r>
             <w:r>
               <w:rPr>
-                <w:noProof/>
-                <w:webHidden/>
-              </w:rPr>
-            </w:r>
-            <w:r>
-              <w:rPr>
+                <w:b/>
+                <w:bCs/>
+                <w:noProof/>
+                <w:webHidden/>
+              </w:rPr>
+            </w:r>
+            <w:r>
+              <w:rPr>
+                <w:b/>
+                <w:bCs/>
                 <w:noProof/>
                 <w:webHidden/>
               </w:rPr>
@@ -2710,6 +3177,8 @@
             </w:r>
             <w:r>
               <w:rPr>
+                <w:b/>
+                <w:bCs/>
                 <w:noProof/>
                 <w:webHidden/>
               </w:rPr>
@@ -2717,6 +3186,8 @@
             </w:r>
             <w:r>
               <w:rPr>
+                <w:b/>
+                <w:bCs/>
                 <w:noProof/>
                 <w:webHidden/>
               </w:rPr>
@@ -2730,8 +3201,11 @@
             <w:tabs>
               <w:tab w:val="right" w:leader="dot" w:pos="9016"/>
             </w:tabs>
+            <w:spacing w:line="240" w:lineRule="auto"/>
             <w:rPr>
               <w:rFonts w:eastAsiaTheme="minorEastAsia"/>
+              <w:b/>
+              <w:bCs/>
               <w:noProof/>
               <w:lang w:eastAsia="en-IL" w:bidi="ar-SA"/>
             </w:rPr>
@@ -2751,6 +3225,8 @@
               <w:rPr>
                 <w:rStyle w:val="Hyperlink"/>
                 <w:rFonts w:asciiTheme="minorBidi" w:hAnsiTheme="minorBidi"/>
+                <w:b/>
+                <w:bCs/>
                 <w:noProof/>
                 <w:kern w:val="0"/>
                 <w:lang w:val="en-US"/>
@@ -2771,6 +3247,8 @@
             </w:r>
             <w:r>
               <w:rPr>
+                <w:b/>
+                <w:bCs/>
                 <w:noProof/>
                 <w:webHidden/>
               </w:rPr>
@@ -2778,6 +3256,8 @@
             </w:r>
             <w:r>
               <w:rPr>
+                <w:b/>
+                <w:bCs/>
                 <w:noProof/>
                 <w:webHidden/>
               </w:rPr>
@@ -2785,6 +3265,8 @@
             </w:r>
             <w:r>
               <w:rPr>
+                <w:b/>
+                <w:bCs/>
                 <w:noProof/>
                 <w:webHidden/>
               </w:rPr>
@@ -2792,12 +3274,16 @@
             </w:r>
             <w:r>
               <w:rPr>
-                <w:noProof/>
-                <w:webHidden/>
-              </w:rPr>
-            </w:r>
-            <w:r>
-              <w:rPr>
+                <w:b/>
+                <w:bCs/>
+                <w:noProof/>
+                <w:webHidden/>
+              </w:rPr>
+            </w:r>
+            <w:r>
+              <w:rPr>
+                <w:b/>
+                <w:bCs/>
                 <w:noProof/>
                 <w:webHidden/>
               </w:rPr>
@@ -2805,6 +3291,8 @@
             </w:r>
             <w:r>
               <w:rPr>
+                <w:b/>
+                <w:bCs/>
                 <w:noProof/>
                 <w:webHidden/>
               </w:rPr>
@@ -2812,6 +3300,8 @@
             </w:r>
             <w:r>
               <w:rPr>
+                <w:b/>
+                <w:bCs/>
                 <w:noProof/>
                 <w:webHidden/>
               </w:rPr>
@@ -2825,8 +3315,11 @@
             <w:tabs>
               <w:tab w:val="right" w:leader="dot" w:pos="9016"/>
             </w:tabs>
+            <w:spacing w:line="240" w:lineRule="auto"/>
             <w:rPr>
               <w:rFonts w:eastAsiaTheme="minorEastAsia"/>
+              <w:b/>
+              <w:bCs/>
               <w:noProof/>
               <w:lang w:eastAsia="en-IL" w:bidi="ar-SA"/>
             </w:rPr>
@@ -2844,6 +3337,8 @@
             </w:r>
             <w:r>
               <w:rPr>
+                <w:b/>
+                <w:bCs/>
                 <w:noProof/>
                 <w:webHidden/>
               </w:rPr>
@@ -2851,6 +3346,8 @@
             </w:r>
             <w:r>
               <w:rPr>
+                <w:b/>
+                <w:bCs/>
                 <w:noProof/>
                 <w:webHidden/>
               </w:rPr>
@@ -2858,6 +3355,8 @@
             </w:r>
             <w:r>
               <w:rPr>
+                <w:b/>
+                <w:bCs/>
                 <w:noProof/>
                 <w:webHidden/>
               </w:rPr>
@@ -2865,12 +3364,16 @@
             </w:r>
             <w:r>
               <w:rPr>
-                <w:noProof/>
-                <w:webHidden/>
-              </w:rPr>
-            </w:r>
-            <w:r>
-              <w:rPr>
+                <w:b/>
+                <w:bCs/>
+                <w:noProof/>
+                <w:webHidden/>
+              </w:rPr>
+            </w:r>
+            <w:r>
+              <w:rPr>
+                <w:b/>
+                <w:bCs/>
                 <w:noProof/>
                 <w:webHidden/>
               </w:rPr>
@@ -2878,6 +3381,8 @@
             </w:r>
             <w:r>
               <w:rPr>
+                <w:b/>
+                <w:bCs/>
                 <w:noProof/>
                 <w:webHidden/>
               </w:rPr>
@@ -2885,6 +3390,8 @@
             </w:r>
             <w:r>
               <w:rPr>
+                <w:b/>
+                <w:bCs/>
                 <w:noProof/>
                 <w:webHidden/>
               </w:rPr>
@@ -2898,8 +3405,11 @@
             <w:tabs>
               <w:tab w:val="right" w:leader="dot" w:pos="9016"/>
             </w:tabs>
+            <w:spacing w:line="240" w:lineRule="auto"/>
             <w:rPr>
               <w:rFonts w:eastAsiaTheme="minorEastAsia"/>
+              <w:b/>
+              <w:bCs/>
               <w:noProof/>
               <w:lang w:eastAsia="en-IL" w:bidi="ar-SA"/>
             </w:rPr>
@@ -2917,6 +3427,8 @@
             </w:r>
             <w:r>
               <w:rPr>
+                <w:b/>
+                <w:bCs/>
                 <w:noProof/>
                 <w:webHidden/>
               </w:rPr>
@@ -2924,6 +3436,8 @@
             </w:r>
             <w:r>
               <w:rPr>
+                <w:b/>
+                <w:bCs/>
                 <w:noProof/>
                 <w:webHidden/>
               </w:rPr>
@@ -2931,6 +3445,8 @@
             </w:r>
             <w:r>
               <w:rPr>
+                <w:b/>
+                <w:bCs/>
                 <w:noProof/>
                 <w:webHidden/>
               </w:rPr>
@@ -2938,12 +3454,16 @@
             </w:r>
             <w:r>
               <w:rPr>
-                <w:noProof/>
-                <w:webHidden/>
-              </w:rPr>
-            </w:r>
-            <w:r>
-              <w:rPr>
+                <w:b/>
+                <w:bCs/>
+                <w:noProof/>
+                <w:webHidden/>
+              </w:rPr>
+            </w:r>
+            <w:r>
+              <w:rPr>
+                <w:b/>
+                <w:bCs/>
                 <w:noProof/>
                 <w:webHidden/>
               </w:rPr>
@@ -2951,6 +3471,8 @@
             </w:r>
             <w:r>
               <w:rPr>
+                <w:b/>
+                <w:bCs/>
                 <w:noProof/>
                 <w:webHidden/>
               </w:rPr>
@@ -2958,6 +3480,8 @@
             </w:r>
             <w:r>
               <w:rPr>
+                <w:b/>
+                <w:bCs/>
                 <w:noProof/>
                 <w:webHidden/>
               </w:rPr>
@@ -2971,8 +3495,11 @@
             <w:tabs>
               <w:tab w:val="right" w:leader="dot" w:pos="9016"/>
             </w:tabs>
+            <w:spacing w:line="240" w:lineRule="auto"/>
             <w:rPr>
               <w:rFonts w:eastAsiaTheme="minorEastAsia"/>
+              <w:b/>
+              <w:bCs/>
               <w:noProof/>
               <w:lang w:eastAsia="en-IL" w:bidi="ar-SA"/>
             </w:rPr>
@@ -2990,6 +3517,8 @@
             </w:r>
             <w:r>
               <w:rPr>
+                <w:b/>
+                <w:bCs/>
                 <w:noProof/>
                 <w:webHidden/>
               </w:rPr>
@@ -2997,6 +3526,8 @@
             </w:r>
             <w:r>
               <w:rPr>
+                <w:b/>
+                <w:bCs/>
                 <w:noProof/>
                 <w:webHidden/>
               </w:rPr>
@@ -3004,6 +3535,8 @@
             </w:r>
             <w:r>
               <w:rPr>
+                <w:b/>
+                <w:bCs/>
                 <w:noProof/>
                 <w:webHidden/>
               </w:rPr>
@@ -3011,12 +3544,16 @@
             </w:r>
             <w:r>
               <w:rPr>
-                <w:noProof/>
-                <w:webHidden/>
-              </w:rPr>
-            </w:r>
-            <w:r>
-              <w:rPr>
+                <w:b/>
+                <w:bCs/>
+                <w:noProof/>
+                <w:webHidden/>
+              </w:rPr>
+            </w:r>
+            <w:r>
+              <w:rPr>
+                <w:b/>
+                <w:bCs/>
                 <w:noProof/>
                 <w:webHidden/>
               </w:rPr>
@@ -3024,6 +3561,8 @@
             </w:r>
             <w:r>
               <w:rPr>
+                <w:b/>
+                <w:bCs/>
                 <w:noProof/>
                 <w:webHidden/>
               </w:rPr>
@@ -3031,6 +3570,8 @@
             </w:r>
             <w:r>
               <w:rPr>
+                <w:b/>
+                <w:bCs/>
                 <w:noProof/>
                 <w:webHidden/>
               </w:rPr>
@@ -3044,8 +3585,11 @@
             <w:tabs>
               <w:tab w:val="right" w:leader="dot" w:pos="9016"/>
             </w:tabs>
+            <w:spacing w:line="240" w:lineRule="auto"/>
             <w:rPr>
               <w:rFonts w:eastAsiaTheme="minorEastAsia"/>
+              <w:b/>
+              <w:bCs/>
               <w:noProof/>
               <w:lang w:eastAsia="en-IL" w:bidi="ar-SA"/>
             </w:rPr>
@@ -3063,6 +3607,8 @@
             </w:r>
             <w:r>
               <w:rPr>
+                <w:b/>
+                <w:bCs/>
                 <w:noProof/>
                 <w:webHidden/>
               </w:rPr>
@@ -3070,6 +3616,8 @@
             </w:r>
             <w:r>
               <w:rPr>
+                <w:b/>
+                <w:bCs/>
                 <w:noProof/>
                 <w:webHidden/>
               </w:rPr>
@@ -3077,6 +3625,8 @@
             </w:r>
             <w:r>
               <w:rPr>
+                <w:b/>
+                <w:bCs/>
                 <w:noProof/>
                 <w:webHidden/>
               </w:rPr>
@@ -3084,12 +3634,16 @@
             </w:r>
             <w:r>
               <w:rPr>
-                <w:noProof/>
-                <w:webHidden/>
-              </w:rPr>
-            </w:r>
-            <w:r>
-              <w:rPr>
+                <w:b/>
+                <w:bCs/>
+                <w:noProof/>
+                <w:webHidden/>
+              </w:rPr>
+            </w:r>
+            <w:r>
+              <w:rPr>
+                <w:b/>
+                <w:bCs/>
                 <w:noProof/>
                 <w:webHidden/>
               </w:rPr>
@@ -3097,6 +3651,8 @@
             </w:r>
             <w:r>
               <w:rPr>
+                <w:b/>
+                <w:bCs/>
                 <w:noProof/>
                 <w:webHidden/>
               </w:rPr>
@@ -3104,6 +3660,8 @@
             </w:r>
             <w:r>
               <w:rPr>
+                <w:b/>
+                <w:bCs/>
                 <w:noProof/>
                 <w:webHidden/>
               </w:rPr>
@@ -3113,6 +3671,7 @@
         </w:p>
         <w:p>
           <w:pPr>
+            <w:spacing w:line="240" w:lineRule="auto"/>
             <w:rPr>
               <w:rFonts w:asciiTheme="majorBidi" w:hAnsiTheme="majorBidi"/>
               <w:b/>
@@ -3134,6 +3693,17 @@
     </w:sdt>
     <w:p>
       <w:pPr>
+        <w:spacing w:line="240" w:lineRule="auto"/>
+        <w:rPr>
+          <w:rFonts w:asciiTheme="majorBidi" w:hAnsiTheme="majorBidi"/>
+          <w:b/>
+          <w:bCs/>
+          <w:noProof/>
+        </w:rPr>
+      </w:pPr>
+    </w:p>
+    <w:p>
+      <w:pPr>
         <w:pStyle w:val="ListParagraph"/>
         <w:numPr>
           <w:ilvl w:val="0"/>
@@ -3164,6 +3734,7 @@
           <w:u w:val="single"/>
           <w:lang w:val="en-US"/>
         </w:rPr>
+        <w:lastRenderedPageBreak/>
         <w:t>Overview</w:t>
       </w:r>
       <w:bookmarkEnd w:id="0"/>
@@ -5184,7 +5755,7 @@
           <w:lang w:val="en-US"/>
         </w:rPr>
         <w:drawing>
-          <wp:anchor distT="0" distB="0" distL="114300" distR="114300" simplePos="0" relativeHeight="251664384" behindDoc="0" locked="0" layoutInCell="1" allowOverlap="1" wp14:anchorId="7AC9D261" wp14:editId="38E511C1">
+          <wp:anchor distT="0" distB="0" distL="114300" distR="114300" simplePos="0" relativeHeight="251664384" behindDoc="0" locked="0" layoutInCell="1" allowOverlap="1" wp14:anchorId="7AC9D261" wp14:editId="4E8ED0F1">
             <wp:simplePos x="0" y="0"/>
             <wp:positionH relativeFrom="column">
               <wp:posOffset>5334000</wp:posOffset>
@@ -7390,30 +7961,22 @@
           <w:lang w:val="en-US"/>
         </w:rPr>
       </w:pPr>
-    </w:p>
-    <w:p>
-      <w:pPr>
-        <w:rPr>
-          <w:rFonts w:asciiTheme="majorBidi" w:hAnsiTheme="majorBidi" w:cstheme="majorBidi"/>
-          <w:lang w:val="en-US"/>
-        </w:rPr>
-      </w:pPr>
-      <w:r>
-        <w:rPr>
-          <w:rFonts w:asciiTheme="majorBidi" w:hAnsiTheme="majorBidi" w:cstheme="majorBidi"/>
-          <w:lang w:val="en-US"/>
-        </w:rPr>
-        <w:t xml:space="preserve">When switching back to the "scan golden barcode" screen, the display shows the battery percentage and the Wi-Fi Access Point's IP address. The IP address is updated each time a target barcode is scanned, along with the </w:t>
+      <w:r>
+        <w:rPr>
+          <w:rFonts w:asciiTheme="majorBidi" w:hAnsiTheme="majorBidi" w:cstheme="majorBidi"/>
+          <w:lang w:val="en-US"/>
+        </w:rPr>
+        <w:t>When switching back to the "scan golden barcode" screen, the display shows the battery percentage and the Wi-Fi Access Point's IP address. The IP address is updated each time a target barcode is scanned, along with the results.</w:t>
+      </w:r>
+      <w:r>
+        <w:rPr>
+          <w:rFonts w:asciiTheme="majorBidi" w:hAnsiTheme="majorBidi" w:cstheme="majorBidi"/>
+          <w:lang w:val="en-US"/>
+        </w:rPr>
+        <w:t xml:space="preserve"> </w:t>
       </w:r>
       <w:proofErr w:type="spellStart"/>
       <w:proofErr w:type="gramStart"/>
-      <w:r>
-        <w:rPr>
-          <w:rFonts w:asciiTheme="majorBidi" w:hAnsiTheme="majorBidi" w:cstheme="majorBidi"/>
-          <w:lang w:val="en-US"/>
-        </w:rPr>
-        <w:t>results.</w:t>
-      </w:r>
       <w:r>
         <w:rPr>
           <w:rFonts w:asciiTheme="majorBidi" w:hAnsiTheme="majorBidi" w:cstheme="majorBidi"/>
@@ -7657,6 +8220,13 @@
         </w:rPr>
         <w:t xml:space="preserve"> with the same details.</w:t>
       </w:r>
+    </w:p>
+    <w:p>
+      <w:pPr>
+        <w:rPr>
+          <w:rFonts w:asciiTheme="majorBidi" w:hAnsiTheme="majorBidi" w:cstheme="majorBidi"/>
+        </w:rPr>
+      </w:pPr>
     </w:p>
     <w:p>
       <w:pPr>
@@ -8824,13 +9394,21 @@
           <w:rFonts w:asciiTheme="majorBidi" w:hAnsiTheme="majorBidi" w:cstheme="majorBidi"/>
           <w:lang w:val="en-US"/>
         </w:rPr>
-        <w:t xml:space="preserve">In this project, we were able to designee a low cost &amp; friendly user device with low cost &amp; </w:t>
-      </w:r>
-      <w:r>
-        <w:rPr>
-          <w:rFonts w:asciiTheme="majorBidi" w:hAnsiTheme="majorBidi" w:cstheme="majorBidi"/>
-        </w:rPr>
-        <w:t>small size efficient components</w:t>
+        <w:t xml:space="preserve">In this project, we were able to design a low cost &amp; friendly user device with low cost &amp; </w:t>
+      </w:r>
+      <w:proofErr w:type="gramStart"/>
+      <w:r>
+        <w:rPr>
+          <w:rFonts w:asciiTheme="majorBidi" w:hAnsiTheme="majorBidi" w:cstheme="majorBidi"/>
+        </w:rPr>
+        <w:t>small size</w:t>
+      </w:r>
+      <w:proofErr w:type="gramEnd"/>
+      <w:r>
+        <w:rPr>
+          <w:rFonts w:asciiTheme="majorBidi" w:hAnsiTheme="majorBidi" w:cstheme="majorBidi"/>
+        </w:rPr>
+        <w:t xml:space="preserve"> efficient components</w:t>
       </w:r>
       <w:r>
         <w:rPr>
@@ -8862,7 +9440,60 @@
         <w:rPr>
           <w:rFonts w:asciiTheme="majorBidi" w:hAnsiTheme="majorBidi" w:cstheme="majorBidi"/>
         </w:rPr>
-        <w:t>To test it, we acquired some barcodes with different lengths and values, decided which one’s to use as “golden” and start scanning a series of barcodes, and compering the given result to the desired result.</w:t>
+        <w:t>To test it, we acquired some barcodes with different lengths and values, decided which one’s to use as “golden” and start scanning a series of barcodes, and comp</w:t>
+      </w:r>
+      <w:r>
+        <w:rPr>
+          <w:rFonts w:asciiTheme="majorBidi" w:hAnsiTheme="majorBidi" w:cstheme="majorBidi"/>
+        </w:rPr>
+        <w:t>a</w:t>
+      </w:r>
+      <w:r>
+        <w:rPr>
+          <w:rFonts w:asciiTheme="majorBidi" w:hAnsiTheme="majorBidi" w:cstheme="majorBidi"/>
+        </w:rPr>
+        <w:t>ring the given result to the desired result.</w:t>
+      </w:r>
+    </w:p>
+    <w:p>
+      <w:pPr>
+        <w:rPr>
+          <w:rFonts w:asciiTheme="majorBidi" w:hAnsiTheme="majorBidi" w:cstheme="majorBidi"/>
+          <w:lang w:val="en-US" w:bidi="ar-JO"/>
+        </w:rPr>
+      </w:pPr>
+      <w:r>
+        <w:rPr>
+          <w:rFonts w:asciiTheme="majorBidi" w:hAnsiTheme="majorBidi" w:cstheme="majorBidi"/>
+        </w:rPr>
+        <w:t>O</w:t>
+      </w:r>
+      <w:r>
+        <w:rPr>
+          <w:rFonts w:asciiTheme="majorBidi" w:hAnsiTheme="majorBidi" w:cstheme="majorBidi"/>
+        </w:rPr>
+        <w:t>ur project was able to provide an accurate result when comparing Bar-codes, with a system of alarms that get the attention of the user if such a difference is de</w:t>
+      </w:r>
+      <w:r>
+        <w:rPr>
+          <w:rFonts w:asciiTheme="majorBidi" w:hAnsiTheme="majorBidi" w:cstheme="majorBidi"/>
+          <w:lang w:bidi="ar-JO"/>
+        </w:rPr>
+        <w:t>d</w:t>
+      </w:r>
+      <w:r>
+        <w:rPr>
+          <w:rFonts w:asciiTheme="majorBidi" w:hAnsiTheme="majorBidi" w:cstheme="majorBidi"/>
+        </w:rPr>
+        <w:t>ucted</w:t>
+      </w:r>
+      <w:r>
+        <w:rPr>
+          <w:rFonts w:asciiTheme="majorBidi" w:hAnsiTheme="majorBidi" w:cstheme="majorBidi" w:hint="cs"/>
+          <w:rtl/>
+          <w:lang w:bidi="ar-JO"/>
+        </w:rPr>
+        <w:t>.</w:t>
       </w:r>
     </w:p>
     <w:p>
@@ -8880,13 +9511,13 @@
           <w14:ligatures w14:val="none"/>
         </w:rPr>
         <w:drawing>
-          <wp:anchor distT="0" distB="0" distL="114300" distR="114300" simplePos="0" relativeHeight="251705344" behindDoc="0" locked="0" layoutInCell="1" allowOverlap="1" wp14:anchorId="30363798" wp14:editId="51F02445">
+          <wp:anchor distT="0" distB="0" distL="114300" distR="114300" simplePos="0" relativeHeight="251705344" behindDoc="0" locked="0" layoutInCell="1" allowOverlap="1" wp14:anchorId="30363798" wp14:editId="18431E7C">
             <wp:simplePos x="0" y="0"/>
             <wp:positionH relativeFrom="column">
-              <wp:posOffset>3326207</wp:posOffset>
+              <wp:posOffset>3323590</wp:posOffset>
             </wp:positionH>
             <wp:positionV relativeFrom="paragraph">
-              <wp:posOffset>306492</wp:posOffset>
+              <wp:posOffset>298450</wp:posOffset>
             </wp:positionV>
             <wp:extent cx="3187700" cy="2038350"/>
             <wp:effectExtent l="0" t="0" r="0" b="0"/>
@@ -8951,7 +9582,7 @@
           <w14:ligatures w14:val="none"/>
         </w:rPr>
         <w:drawing>
-          <wp:anchor distT="0" distB="0" distL="114300" distR="114300" simplePos="0" relativeHeight="251700224" behindDoc="0" locked="0" layoutInCell="1" allowOverlap="1" wp14:anchorId="7F128D58" wp14:editId="05C577F0">
+          <wp:anchor distT="0" distB="0" distL="114300" distR="114300" simplePos="0" relativeHeight="251700224" behindDoc="0" locked="0" layoutInCell="1" allowOverlap="1" wp14:anchorId="7F128D58" wp14:editId="608068C1">
             <wp:simplePos x="0" y="0"/>
             <wp:positionH relativeFrom="column">
               <wp:posOffset>0</wp:posOffset>
@@ -9032,18 +9663,18 @@
         <mc:AlternateContent>
           <mc:Choice Requires="wps">
             <w:drawing>
-              <wp:anchor distT="45720" distB="45720" distL="114300" distR="114300" simplePos="0" relativeHeight="251717632" behindDoc="0" locked="0" layoutInCell="1" allowOverlap="1" wp14:anchorId="33DCEB26" wp14:editId="0FB0D225">
+              <wp:anchor distT="45720" distB="45720" distL="114300" distR="114300" simplePos="0" relativeHeight="251715584" behindDoc="0" locked="0" layoutInCell="1" allowOverlap="1" wp14:anchorId="569EE0EF" wp14:editId="6EACBF9B">
                 <wp:simplePos x="0" y="0"/>
-                <wp:positionH relativeFrom="page">
-                  <wp:align>right</wp:align>
+                <wp:positionH relativeFrom="margin">
+                  <wp:posOffset>-39867</wp:posOffset>
                 </wp:positionH>
                 <wp:positionV relativeFrom="paragraph">
-                  <wp:posOffset>3472180</wp:posOffset>
+                  <wp:posOffset>2967990</wp:posOffset>
                 </wp:positionV>
-                <wp:extent cx="1379855" cy="809625"/>
-                <wp:effectExtent l="0" t="0" r="0" b="9525"/>
+                <wp:extent cx="1526540" cy="1112520"/>
+                <wp:effectExtent l="0" t="0" r="0" b="0"/>
                 <wp:wrapSquare wrapText="bothSides"/>
-                <wp:docPr id="301093975" name="Text Box 2"/>
+                <wp:docPr id="1932699231" name="Text Box 2"/>
                 <wp:cNvGraphicFramePr>
                   <a:graphicFrameLocks xmlns:a="http://schemas.openxmlformats.org/drawingml/2006/main"/>
                 </wp:cNvGraphicFramePr>
@@ -9056,7 +9687,7 @@
                       <wps:spPr bwMode="auto">
                         <a:xfrm>
                           <a:off x="0" y="0"/>
-                          <a:ext cx="1379855" cy="810073"/>
+                          <a:ext cx="1526540" cy="1112520"/>
                         </a:xfrm>
                         <a:prstGeom prst="rect">
                           <a:avLst/>
@@ -9087,7 +9718,7 @@
                               <w:rPr>
                                 <w:b/>
                                 <w:bCs/>
-                                <w:color w:val="E8E8E8" w:themeColor="background2"/>
+                                <w:color w:val="FFFFFF" w:themeColor="background1"/>
                                 <w:lang w:val="en-US"/>
                                 <w14:shadow w14:blurRad="38100" w14:dist="19050" w14:dir="2700000" w14:sx="100000" w14:sy="100000" w14:kx="0" w14:ky="0" w14:algn="tl">
                                   <w14:schemeClr w14:val="dk1">
@@ -9105,7 +9736,295 @@
                               <w:rPr>
                                 <w:b/>
                                 <w:bCs/>
-                                <w:color w:val="E8E8E8" w:themeColor="background2"/>
+                                <w:color w:val="FFFFFF" w:themeColor="background1"/>
+                                <w:lang w:val="en-US"/>
+                                <w14:shadow w14:blurRad="38100" w14:dist="19050" w14:dir="2700000" w14:sx="100000" w14:sy="100000" w14:kx="0" w14:ky="0" w14:algn="tl">
+                                  <w14:schemeClr w14:val="dk1">
+                                    <w14:alpha w14:val="60000"/>
+                                  </w14:schemeClr>
+                                </w14:shadow>
+                                <w14:textOutline w14:w="0" w14:cap="flat" w14:cmpd="sng" w14:algn="ctr">
+                                  <w14:noFill/>
+                                  <w14:prstDash w14:val="solid"/>
+                                  <w14:round/>
+                                </w14:textOutline>
+                              </w:rPr>
+                              <w:t>Identical</w:t>
+                            </w:r>
+                            <w:r>
+                              <w:rPr>
+                                <w:b/>
+                                <w:bCs/>
+                                <w:color w:val="FFFFFF" w:themeColor="background1"/>
+                                <w:lang w:val="en-US"/>
+                                <w14:shadow w14:blurRad="38100" w14:dist="19050" w14:dir="2700000" w14:sx="100000" w14:sy="100000" w14:kx="0" w14:ky="0" w14:algn="tl">
+                                  <w14:schemeClr w14:val="dk1">
+                                    <w14:alpha w14:val="60000"/>
+                                  </w14:schemeClr>
+                                </w14:shadow>
+                                <w14:textOutline w14:w="0" w14:cap="flat" w14:cmpd="sng" w14:algn="ctr">
+                                  <w14:noFill/>
+                                  <w14:prstDash w14:val="solid"/>
+                                  <w14:round/>
+                                </w14:textOutline>
+                              </w:rPr>
+                              <w:t xml:space="preserve"> Barcodes </w:t>
+                            </w:r>
+                            <w:r>
+                              <w:rPr>
+                                <w:b/>
+                                <w:bCs/>
+                                <w:color w:val="FFFFFF" w:themeColor="background1"/>
+                                <w:lang w:val="en-US"/>
+                                <w14:shadow w14:blurRad="38100" w14:dist="19050" w14:dir="2700000" w14:sx="100000" w14:sy="100000" w14:kx="0" w14:ky="0" w14:algn="tl">
+                                  <w14:schemeClr w14:val="dk1">
+                                    <w14:alpha w14:val="60000"/>
+                                  </w14:schemeClr>
+                                </w14:shadow>
+                                <w14:textOutline w14:w="0" w14:cap="flat" w14:cmpd="sng" w14:algn="ctr">
+                                  <w14:noFill/>
+                                  <w14:prstDash w14:val="solid"/>
+                                  <w14:round/>
+                                </w14:textOutline>
+                              </w:rPr>
+                              <w:t xml:space="preserve">            </w:t>
+                            </w:r>
+                            <w:r>
+                              <w:rPr>
+                                <w:b/>
+                                <w:bCs/>
+                                <w:color w:val="FFFFFF" w:themeColor="background1"/>
+                                <w:lang w:val="en-US"/>
+                                <w14:shadow w14:blurRad="38100" w14:dist="19050" w14:dir="2700000" w14:sx="100000" w14:sy="100000" w14:kx="0" w14:ky="0" w14:algn="tl">
+                                  <w14:schemeClr w14:val="dk1">
+                                    <w14:alpha w14:val="60000"/>
+                                  </w14:schemeClr>
+                                </w14:shadow>
+                                <w14:textOutline w14:w="0" w14:cap="flat" w14:cmpd="sng" w14:algn="ctr">
+                                  <w14:noFill/>
+                                  <w14:prstDash w14:val="solid"/>
+                                  <w14:round/>
+                                </w14:textOutline>
+                              </w:rPr>
+                              <w:t>result -   screen and led</w:t>
+                            </w:r>
+                          </w:p>
+                        </w:txbxContent>
+                      </wps:txbx>
+                      <wps:bodyPr rot="0" vert="horz" wrap="square" lIns="91440" tIns="45720" rIns="91440" bIns="45720" anchor="t" anchorCtr="0">
+                        <a:noAutofit/>
+                      </wps:bodyPr>
+                    </wps:wsp>
+                  </a:graphicData>
+                </a:graphic>
+                <wp14:sizeRelH relativeFrom="margin">
+                  <wp14:pctWidth>0</wp14:pctWidth>
+                </wp14:sizeRelH>
+                <wp14:sizeRelV relativeFrom="margin">
+                  <wp14:pctHeight>0</wp14:pctHeight>
+                </wp14:sizeRelV>
+              </wp:anchor>
+            </w:drawing>
+          </mc:Choice>
+          <mc:Fallback>
+            <w:pict>
+              <v:shapetype w14:anchorId="569EE0EF" id="_x0000_t202" coordsize="21600,21600" o:spt="202" path="m,l,21600r21600,l21600,xe">
+                <v:stroke joinstyle="miter"/>
+                <v:path gradientshapeok="t" o:connecttype="rect"/>
+              </v:shapetype>
+              <v:shape id="Text Box 2" o:spid="_x0000_s1026" type="#_x0000_t202" style="position:absolute;margin-left:-3.15pt;margin-top:233.7pt;width:120.2pt;height:87.6pt;z-index:251715584;visibility:visible;mso-wrap-style:square;mso-width-percent:0;mso-height-percent:0;mso-wrap-distance-left:9pt;mso-wrap-distance-top:3.6pt;mso-wrap-distance-right:9pt;mso-wrap-distance-bottom:3.6pt;mso-position-horizontal:absolute;mso-position-horizontal-relative:margin;mso-position-vertical:absolute;mso-position-vertical-relative:text;mso-width-percent:0;mso-height-percent:0;mso-width-relative:margin;mso-height-relative:margin;v-text-anchor:top" o:gfxdata="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" filled="f" stroked="f">
+                <v:textbox>
+                  <w:txbxContent>
+                    <w:p>
+                      <w:pPr>
+                        <w:rPr>
+                          <w:b/>
+                          <w:bCs/>
+                          <w:color w:val="FFFFFF" w:themeColor="background1"/>
+                          <w:lang w:val="en-US"/>
+                          <w14:shadow w14:blurRad="38100" w14:dist="19050" w14:dir="2700000" w14:sx="100000" w14:sy="100000" w14:kx="0" w14:ky="0" w14:algn="tl">
+                            <w14:schemeClr w14:val="dk1">
+                              <w14:alpha w14:val="60000"/>
+                            </w14:schemeClr>
+                          </w14:shadow>
+                          <w14:textOutline w14:w="0" w14:cap="flat" w14:cmpd="sng" w14:algn="ctr">
+                            <w14:noFill/>
+                            <w14:prstDash w14:val="solid"/>
+                            <w14:round/>
+                          </w14:textOutline>
+                        </w:rPr>
+                      </w:pPr>
+                      <w:r>
+                        <w:rPr>
+                          <w:b/>
+                          <w:bCs/>
+                          <w:color w:val="FFFFFF" w:themeColor="background1"/>
+                          <w:lang w:val="en-US"/>
+                          <w14:shadow w14:blurRad="38100" w14:dist="19050" w14:dir="2700000" w14:sx="100000" w14:sy="100000" w14:kx="0" w14:ky="0" w14:algn="tl">
+                            <w14:schemeClr w14:val="dk1">
+                              <w14:alpha w14:val="60000"/>
+                            </w14:schemeClr>
+                          </w14:shadow>
+                          <w14:textOutline w14:w="0" w14:cap="flat" w14:cmpd="sng" w14:algn="ctr">
+                            <w14:noFill/>
+                            <w14:prstDash w14:val="solid"/>
+                            <w14:round/>
+                          </w14:textOutline>
+                        </w:rPr>
+                        <w:t>Identical</w:t>
+                      </w:r>
+                      <w:r>
+                        <w:rPr>
+                          <w:b/>
+                          <w:bCs/>
+                          <w:color w:val="FFFFFF" w:themeColor="background1"/>
+                          <w:lang w:val="en-US"/>
+                          <w14:shadow w14:blurRad="38100" w14:dist="19050" w14:dir="2700000" w14:sx="100000" w14:sy="100000" w14:kx="0" w14:ky="0" w14:algn="tl">
+                            <w14:schemeClr w14:val="dk1">
+                              <w14:alpha w14:val="60000"/>
+                            </w14:schemeClr>
+                          </w14:shadow>
+                          <w14:textOutline w14:w="0" w14:cap="flat" w14:cmpd="sng" w14:algn="ctr">
+                            <w14:noFill/>
+                            <w14:prstDash w14:val="solid"/>
+                            <w14:round/>
+                          </w14:textOutline>
+                        </w:rPr>
+                        <w:t xml:space="preserve"> Barcodes </w:t>
+                      </w:r>
+                      <w:r>
+                        <w:rPr>
+                          <w:b/>
+                          <w:bCs/>
+                          <w:color w:val="FFFFFF" w:themeColor="background1"/>
+                          <w:lang w:val="en-US"/>
+                          <w14:shadow w14:blurRad="38100" w14:dist="19050" w14:dir="2700000" w14:sx="100000" w14:sy="100000" w14:kx="0" w14:ky="0" w14:algn="tl">
+                            <w14:schemeClr w14:val="dk1">
+                              <w14:alpha w14:val="60000"/>
+                            </w14:schemeClr>
+                          </w14:shadow>
+                          <w14:textOutline w14:w="0" w14:cap="flat" w14:cmpd="sng" w14:algn="ctr">
+                            <w14:noFill/>
+                            <w14:prstDash w14:val="solid"/>
+                            <w14:round/>
+                          </w14:textOutline>
+                        </w:rPr>
+                        <w:t xml:space="preserve">            </w:t>
+                      </w:r>
+                      <w:r>
+                        <w:rPr>
+                          <w:b/>
+                          <w:bCs/>
+                          <w:color w:val="FFFFFF" w:themeColor="background1"/>
+                          <w:lang w:val="en-US"/>
+                          <w14:shadow w14:blurRad="38100" w14:dist="19050" w14:dir="2700000" w14:sx="100000" w14:sy="100000" w14:kx="0" w14:ky="0" w14:algn="tl">
+                            <w14:schemeClr w14:val="dk1">
+                              <w14:alpha w14:val="60000"/>
+                            </w14:schemeClr>
+                          </w14:shadow>
+                          <w14:textOutline w14:w="0" w14:cap="flat" w14:cmpd="sng" w14:algn="ctr">
+                            <w14:noFill/>
+                            <w14:prstDash w14:val="solid"/>
+                            <w14:round/>
+                          </w14:textOutline>
+                        </w:rPr>
+                        <w:t>result -   screen and led</w:t>
+                      </w:r>
+                    </w:p>
+                  </w:txbxContent>
+                </v:textbox>
+                <w10:wrap type="square" anchorx="margin"/>
+              </v:shape>
+            </w:pict>
+          </mc:Fallback>
+        </mc:AlternateContent>
+      </w:r>
+      <w:r>
+        <w:rPr>
+          <w:rFonts w:asciiTheme="majorBidi" w:hAnsiTheme="majorBidi"/>
+          <w:b/>
+          <w:bCs/>
+          <w:noProof/>
+          <w:color w:val="156082" w:themeColor="accent1"/>
+          <w:u w:val="single"/>
+        </w:rPr>
+        <mc:AlternateContent>
+          <mc:Choice Requires="wps">
+            <w:drawing>
+              <wp:anchor distT="45720" distB="45720" distL="114300" distR="114300" simplePos="0" relativeHeight="251717632" behindDoc="0" locked="0" layoutInCell="1" allowOverlap="1" wp14:anchorId="33DCEB26" wp14:editId="4D129245">
+                <wp:simplePos x="0" y="0"/>
+                <wp:positionH relativeFrom="page">
+                  <wp:posOffset>6100942</wp:posOffset>
+                </wp:positionH>
+                <wp:positionV relativeFrom="paragraph">
+                  <wp:posOffset>3297030</wp:posOffset>
+                </wp:positionV>
+                <wp:extent cx="1379855" cy="809625"/>
+                <wp:effectExtent l="0" t="0" r="0" b="9525"/>
+                <wp:wrapSquare wrapText="bothSides"/>
+                <wp:docPr id="301093975" name="Text Box 2"/>
+                <wp:cNvGraphicFramePr>
+                  <a:graphicFrameLocks xmlns:a="http://schemas.openxmlformats.org/drawingml/2006/main"/>
+                </wp:cNvGraphicFramePr>
+                <a:graphic xmlns:a="http://schemas.openxmlformats.org/drawingml/2006/main">
+                  <a:graphicData uri="http://schemas.microsoft.com/office/word/2010/wordprocessingShape">
+                    <wps:wsp>
+                      <wps:cNvSpPr txBox="1">
+                        <a:spLocks noChangeArrowheads="1"/>
+                      </wps:cNvSpPr>
+                      <wps:spPr bwMode="auto">
+                        <a:xfrm>
+                          <a:off x="0" y="0"/>
+                          <a:ext cx="1379855" cy="809625"/>
+                        </a:xfrm>
+                        <a:prstGeom prst="rect">
+                          <a:avLst/>
+                        </a:prstGeom>
+                        <a:noFill/>
+                        <a:ln>
+                          <a:noFill/>
+                        </a:ln>
+                      </wps:spPr>
+                      <wps:style>
+                        <a:lnRef idx="0">
+                          <a:scrgbClr r="0" g="0" b="0"/>
+                        </a:lnRef>
+                        <a:fillRef idx="0">
+                          <a:scrgbClr r="0" g="0" b="0"/>
+                        </a:fillRef>
+                        <a:effectRef idx="0">
+                          <a:scrgbClr r="0" g="0" b="0"/>
+                        </a:effectRef>
+                        <a:fontRef idx="minor">
+                          <a:schemeClr val="dk1"/>
+                        </a:fontRef>
+                      </wps:style>
+                      <wps:txbx>
+                        <w:txbxContent>
+                          <w:p>
+                            <w:pPr>
+                              <w:rPr>
+                                <w:b/>
+                                <w:bCs/>
+                                <w:color w:val="FFFFFF" w:themeColor="background1"/>
+                                <w:lang w:val="en-US"/>
+                                <w14:shadow w14:blurRad="38100" w14:dist="19050" w14:dir="2700000" w14:sx="100000" w14:sy="100000" w14:kx="0" w14:ky="0" w14:algn="tl">
+                                  <w14:schemeClr w14:val="dk1">
+                                    <w14:alpha w14:val="60000"/>
+                                  </w14:schemeClr>
+                                </w14:shadow>
+                                <w14:textOutline w14:w="0" w14:cap="flat" w14:cmpd="sng" w14:algn="ctr">
+                                  <w14:noFill/>
+                                  <w14:prstDash w14:val="solid"/>
+                                  <w14:round/>
+                                </w14:textOutline>
+                              </w:rPr>
+                            </w:pPr>
+                            <w:r>
+                              <w:rPr>
+                                <w:b/>
+                                <w:bCs/>
+                                <w:color w:val="FFFFFF" w:themeColor="background1"/>
                                 <w:lang w:val="en-US"/>
                                 <w14:shadow w14:blurRad="38100" w14:dist="19050" w14:dir="2700000" w14:sx="100000" w14:sy="100000" w14:kx="0" w14:ky="0" w14:algn="tl">
                                   <w14:schemeClr w14:val="dk1">
@@ -9140,11 +10059,7 @@
           </mc:Choice>
           <mc:Fallback>
             <w:pict>
-              <v:shapetype w14:anchorId="33DCEB26" id="_x0000_t202" coordsize="21600,21600" o:spt="202" path="m,l,21600r21600,l21600,xe">
-                <v:stroke joinstyle="miter"/>
-                <v:path gradientshapeok="t" o:connecttype="rect"/>
-              </v:shapetype>
-              <v:shape id="Text Box 2" o:spid="_x0000_s1026" type="#_x0000_t202" style="position:absolute;margin-left:57.45pt;margin-top:273.4pt;width:108.65pt;height:63.75pt;z-index:251717632;visibility:visible;mso-wrap-style:square;mso-width-percent:0;mso-height-percent:0;mso-wrap-distance-left:9pt;mso-wrap-distance-top:3.6pt;mso-wrap-distance-right:9pt;mso-wrap-distance-bottom:3.6pt;mso-position-horizontal:right;mso-position-horizontal-relative:page;mso-position-vertical:absolute;mso-position-vertical-relative:text;mso-width-percent:0;mso-height-percent:0;mso-width-relative:margin;mso-height-relative:margin;v-text-anchor:top" o:gfxdata="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" filled="f" stroked="f">
+              <v:shape w14:anchorId="33DCEB26" id="_x0000_s1027" type="#_x0000_t202" style="position:absolute;margin-left:480.4pt;margin-top:259.6pt;width:108.65pt;height:63.75pt;z-index:251717632;visibility:visible;mso-wrap-style:square;mso-width-percent:0;mso-height-percent:0;mso-wrap-distance-left:9pt;mso-wrap-distance-top:3.6pt;mso-wrap-distance-right:9pt;mso-wrap-distance-bottom:3.6pt;mso-position-horizontal:absolute;mso-position-horizontal-relative:page;mso-position-vertical:absolute;mso-position-vertical-relative:text;mso-width-percent:0;mso-height-percent:0;mso-width-relative:margin;mso-height-relative:margin;v-text-anchor:top" o:gfxdata="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" filled="f" stroked="f">
                 <v:textbox>
                   <w:txbxContent>
                     <w:p>
@@ -9152,7 +10067,7 @@
                         <w:rPr>
                           <w:b/>
                           <w:bCs/>
-                          <w:color w:val="E8E8E8" w:themeColor="background2"/>
+                          <w:color w:val="FFFFFF" w:themeColor="background1"/>
                           <w:lang w:val="en-US"/>
                           <w14:shadow w14:blurRad="38100" w14:dist="19050" w14:dir="2700000" w14:sx="100000" w14:sy="100000" w14:kx="0" w14:ky="0" w14:algn="tl">
                             <w14:schemeClr w14:val="dk1">
@@ -9170,7 +10085,7 @@
                         <w:rPr>
                           <w:b/>
                           <w:bCs/>
-                          <w:color w:val="E8E8E8" w:themeColor="background2"/>
+                          <w:color w:val="FFFFFF" w:themeColor="background1"/>
                           <w:lang w:val="en-US"/>
                           <w14:shadow w14:blurRad="38100" w14:dist="19050" w14:dir="2700000" w14:sx="100000" w14:sy="100000" w14:kx="0" w14:ky="0" w14:algn="tl">
                             <w14:schemeClr w14:val="dk1">
@@ -9196,176 +10111,6 @@
       </w:r>
       <w:r>
         <w:rPr>
-          <w:rFonts w:asciiTheme="majorBidi" w:hAnsiTheme="majorBidi"/>
-          <w:b/>
-          <w:bCs/>
-          <w:noProof/>
-          <w:color w:val="156082" w:themeColor="accent1"/>
-          <w:u w:val="single"/>
-        </w:rPr>
-        <mc:AlternateContent>
-          <mc:Choice Requires="wps">
-            <w:drawing>
-              <wp:anchor distT="45720" distB="45720" distL="114300" distR="114300" simplePos="0" relativeHeight="251715584" behindDoc="0" locked="0" layoutInCell="1" allowOverlap="1" wp14:anchorId="569EE0EF" wp14:editId="4566EE6C">
-                <wp:simplePos x="0" y="0"/>
-                <wp:positionH relativeFrom="margin">
-                  <wp:posOffset>-706120</wp:posOffset>
-                </wp:positionH>
-                <wp:positionV relativeFrom="paragraph">
-                  <wp:posOffset>3490595</wp:posOffset>
-                </wp:positionV>
-                <wp:extent cx="2233295" cy="565150"/>
-                <wp:effectExtent l="0" t="0" r="0" b="6350"/>
-                <wp:wrapSquare wrapText="bothSides"/>
-                <wp:docPr id="1932699231" name="Text Box 2"/>
-                <wp:cNvGraphicFramePr>
-                  <a:graphicFrameLocks xmlns:a="http://schemas.openxmlformats.org/drawingml/2006/main"/>
-                </wp:cNvGraphicFramePr>
-                <a:graphic xmlns:a="http://schemas.openxmlformats.org/drawingml/2006/main">
-                  <a:graphicData uri="http://schemas.microsoft.com/office/word/2010/wordprocessingShape">
-                    <wps:wsp>
-                      <wps:cNvSpPr txBox="1">
-                        <a:spLocks noChangeArrowheads="1"/>
-                      </wps:cNvSpPr>
-                      <wps:spPr bwMode="auto">
-                        <a:xfrm>
-                          <a:off x="0" y="0"/>
-                          <a:ext cx="2233295" cy="565150"/>
-                        </a:xfrm>
-                        <a:prstGeom prst="rect">
-                          <a:avLst/>
-                        </a:prstGeom>
-                        <a:noFill/>
-                        <a:ln>
-                          <a:noFill/>
-                        </a:ln>
-                      </wps:spPr>
-                      <wps:style>
-                        <a:lnRef idx="0">
-                          <a:scrgbClr r="0" g="0" b="0"/>
-                        </a:lnRef>
-                        <a:fillRef idx="0">
-                          <a:scrgbClr r="0" g="0" b="0"/>
-                        </a:fillRef>
-                        <a:effectRef idx="0">
-                          <a:scrgbClr r="0" g="0" b="0"/>
-                        </a:effectRef>
-                        <a:fontRef idx="minor">
-                          <a:schemeClr val="dk1"/>
-                        </a:fontRef>
-                      </wps:style>
-                      <wps:txbx>
-                        <w:txbxContent>
-                          <w:p>
-                            <w:pPr>
-                              <w:rPr>
-                                <w:b/>
-                                <w:bCs/>
-                                <w:color w:val="000000" w:themeColor="text1"/>
-                                <w:lang w:val="en-US"/>
-                                <w14:shadow w14:blurRad="38100" w14:dist="19050" w14:dir="2700000" w14:sx="100000" w14:sy="100000" w14:kx="0" w14:ky="0" w14:algn="tl">
-                                  <w14:schemeClr w14:val="dk1">
-                                    <w14:alpha w14:val="60000"/>
-                                  </w14:schemeClr>
-                                </w14:shadow>
-                                <w14:textOutline w14:w="0" w14:cap="flat" w14:cmpd="sng" w14:algn="ctr">
-                                  <w14:noFill/>
-                                  <w14:prstDash w14:val="solid"/>
-                                  <w14:round/>
-                                </w14:textOutline>
-                              </w:rPr>
-                            </w:pPr>
-                            <w:r>
-                              <w:rPr>
-                                <w:b/>
-                                <w:bCs/>
-                                <w:color w:val="000000" w:themeColor="text1"/>
-                                <w:lang w:val="en-US"/>
-                                <w14:shadow w14:blurRad="38100" w14:dist="19050" w14:dir="2700000" w14:sx="100000" w14:sy="100000" w14:kx="0" w14:ky="0" w14:algn="tl">
-                                  <w14:schemeClr w14:val="dk1">
-                                    <w14:alpha w14:val="60000"/>
-                                  </w14:schemeClr>
-                                </w14:shadow>
-                                <w14:textOutline w14:w="0" w14:cap="flat" w14:cmpd="sng" w14:algn="ctr">
-                                  <w14:noFill/>
-                                  <w14:prstDash w14:val="solid"/>
-                                  <w14:round/>
-                                </w14:textOutline>
-                              </w:rPr>
-                              <w:t>Different Barcodes result -   screen and led</w:t>
-                            </w:r>
-                          </w:p>
-                        </w:txbxContent>
-                      </wps:txbx>
-                      <wps:bodyPr rot="0" vert="horz" wrap="square" lIns="91440" tIns="45720" rIns="91440" bIns="45720" anchor="t" anchorCtr="0">
-                        <a:noAutofit/>
-                      </wps:bodyPr>
-                    </wps:wsp>
-                  </a:graphicData>
-                </a:graphic>
-                <wp14:sizeRelH relativeFrom="margin">
-                  <wp14:pctWidth>0</wp14:pctWidth>
-                </wp14:sizeRelH>
-                <wp14:sizeRelV relativeFrom="margin">
-                  <wp14:pctHeight>0</wp14:pctHeight>
-                </wp14:sizeRelV>
-              </wp:anchor>
-            </w:drawing>
-          </mc:Choice>
-          <mc:Fallback>
-            <w:pict>
-              <v:shape w14:anchorId="569EE0EF" id="_x0000_s1027" type="#_x0000_t202" style="position:absolute;margin-left:-55.6pt;margin-top:274.85pt;width:175.85pt;height:44.5pt;z-index:251715584;visibility:visible;mso-wrap-style:square;mso-width-percent:0;mso-height-percent:0;mso-wrap-distance-left:9pt;mso-wrap-distance-top:3.6pt;mso-wrap-distance-right:9pt;mso-wrap-distance-bottom:3.6pt;mso-position-horizontal:absolute;mso-position-horizontal-relative:margin;mso-position-vertical:absolute;mso-position-vertical-relative:text;mso-width-percent:0;mso-height-percent:0;mso-width-relative:margin;mso-height-relative:margin;v-text-anchor:top" o:gfxdata="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" filled="f" stroked="f">
-                <v:textbox>
-                  <w:txbxContent>
-                    <w:p>
-                      <w:pPr>
-                        <w:rPr>
-                          <w:b/>
-                          <w:bCs/>
-                          <w:color w:val="000000" w:themeColor="text1"/>
-                          <w:lang w:val="en-US"/>
-                          <w14:shadow w14:blurRad="38100" w14:dist="19050" w14:dir="2700000" w14:sx="100000" w14:sy="100000" w14:kx="0" w14:ky="0" w14:algn="tl">
-                            <w14:schemeClr w14:val="dk1">
-                              <w14:alpha w14:val="60000"/>
-                            </w14:schemeClr>
-                          </w14:shadow>
-                          <w14:textOutline w14:w="0" w14:cap="flat" w14:cmpd="sng" w14:algn="ctr">
-                            <w14:noFill/>
-                            <w14:prstDash w14:val="solid"/>
-                            <w14:round/>
-                          </w14:textOutline>
-                        </w:rPr>
-                      </w:pPr>
-                      <w:r>
-                        <w:rPr>
-                          <w:b/>
-                          <w:bCs/>
-                          <w:color w:val="000000" w:themeColor="text1"/>
-                          <w:lang w:val="en-US"/>
-                          <w14:shadow w14:blurRad="38100" w14:dist="19050" w14:dir="2700000" w14:sx="100000" w14:sy="100000" w14:kx="0" w14:ky="0" w14:algn="tl">
-                            <w14:schemeClr w14:val="dk1">
-                              <w14:alpha w14:val="60000"/>
-                            </w14:schemeClr>
-                          </w14:shadow>
-                          <w14:textOutline w14:w="0" w14:cap="flat" w14:cmpd="sng" w14:algn="ctr">
-                            <w14:noFill/>
-                            <w14:prstDash w14:val="solid"/>
-                            <w14:round/>
-                          </w14:textOutline>
-                        </w:rPr>
-                        <w:t>Different Barcodes result -   screen and led</w:t>
-                      </w:r>
-                    </w:p>
-                  </w:txbxContent>
-                </v:textbox>
-                <w10:wrap type="square" anchorx="margin"/>
-              </v:shape>
-            </w:pict>
-          </mc:Fallback>
-        </mc:AlternateContent>
-      </w:r>
-      <w:r>
-        <w:rPr>
           <w:rFonts w:ascii="Times New Roman" w:eastAsia="Times New Roman" w:hAnsi="Times New Roman" w:cs="Times New Roman"/>
           <w:noProof/>
           <w:kern w:val="0"/>
@@ -9373,86 +10118,15 @@
           <w14:ligatures w14:val="none"/>
         </w:rPr>
         <w:drawing>
-          <wp:anchor distT="0" distB="0" distL="114300" distR="114300" simplePos="0" relativeHeight="251709440" behindDoc="0" locked="0" layoutInCell="1" allowOverlap="1" wp14:anchorId="340D27D2" wp14:editId="54EA9CE4">
-            <wp:simplePos x="0" y="0"/>
-            <wp:positionH relativeFrom="column">
-              <wp:posOffset>3335471</wp:posOffset>
-            </wp:positionH>
-            <wp:positionV relativeFrom="paragraph">
-              <wp:posOffset>2253057</wp:posOffset>
-            </wp:positionV>
-            <wp:extent cx="3187700" cy="2038350"/>
-            <wp:effectExtent l="0" t="0" r="0" b="0"/>
-            <wp:wrapTopAndBottom/>
-            <wp:docPr id="302800157" name="Picture 6" descr="A small rectangular device with a red screen and wires&#10;&#10;Description automatically generated"/>
-            <wp:cNvGraphicFramePr>
-              <a:graphicFrameLocks xmlns:a="http://schemas.openxmlformats.org/drawingml/2006/main" noChangeAspect="1"/>
-            </wp:cNvGraphicFramePr>
-            <a:graphic xmlns:a="http://schemas.openxmlformats.org/drawingml/2006/main">
-              <a:graphicData uri="http://schemas.openxmlformats.org/drawingml/2006/picture">
-                <pic:pic xmlns:pic="http://schemas.openxmlformats.org/drawingml/2006/picture">
-                  <pic:nvPicPr>
-                    <pic:cNvPr id="302800157" name="Picture 6" descr="A small rectangular device with a red screen and wires&#10;&#10;Description automatically generated"/>
-                    <pic:cNvPicPr>
-                      <a:picLocks noChangeAspect="1" noChangeArrowheads="1"/>
-                    </pic:cNvPicPr>
-                  </pic:nvPicPr>
-                  <pic:blipFill>
-                    <a:blip r:embed="rId25" cstate="print">
-                      <a:extLst>
-                        <a:ext uri="{28A0092B-C50C-407E-A947-70E740481C1C}">
-                          <a14:useLocalDpi xmlns:a14="http://schemas.microsoft.com/office/drawing/2010/main" val="0"/>
-                        </a:ext>
-                      </a:extLst>
-                    </a:blip>
-                    <a:srcRect/>
-                    <a:stretch>
-                      <a:fillRect/>
-                    </a:stretch>
-                  </pic:blipFill>
-                  <pic:spPr bwMode="auto">
-                    <a:xfrm>
-                      <a:off x="0" y="0"/>
-                      <a:ext cx="3187700" cy="2038350"/>
-                    </a:xfrm>
-                    <a:prstGeom prst="rect">
-                      <a:avLst/>
-                    </a:prstGeom>
-                    <a:noFill/>
-                    <a:ln>
-                      <a:noFill/>
-                    </a:ln>
-                  </pic:spPr>
-                </pic:pic>
-              </a:graphicData>
-            </a:graphic>
-            <wp14:sizeRelH relativeFrom="margin">
-              <wp14:pctWidth>0</wp14:pctWidth>
-            </wp14:sizeRelH>
-            <wp14:sizeRelV relativeFrom="margin">
-              <wp14:pctHeight>0</wp14:pctHeight>
-            </wp14:sizeRelV>
-          </wp:anchor>
-        </w:drawing>
-      </w:r>
-      <w:r>
-        <w:rPr>
-          <w:rFonts w:ascii="Times New Roman" w:eastAsia="Times New Roman" w:hAnsi="Times New Roman" w:cs="Times New Roman"/>
-          <w:noProof/>
-          <w:kern w:val="0"/>
-          <w:lang w:eastAsia="en-IL"/>
-          <w14:ligatures w14:val="none"/>
-        </w:rPr>
-        <w:drawing>
-          <wp:anchor distT="0" distB="0" distL="114300" distR="114300" simplePos="0" relativeHeight="251702272" behindDoc="0" locked="0" layoutInCell="1" allowOverlap="1" wp14:anchorId="11784EEC" wp14:editId="4F78603E">
+          <wp:anchor distT="0" distB="0" distL="114300" distR="114300" simplePos="0" relativeHeight="251702272" behindDoc="0" locked="0" layoutInCell="1" allowOverlap="1" wp14:anchorId="11784EEC" wp14:editId="1B749D96">
             <wp:simplePos x="0" y="0"/>
             <wp:positionH relativeFrom="column">
               <wp:posOffset>0</wp:posOffset>
             </wp:positionH>
             <wp:positionV relativeFrom="paragraph">
-              <wp:posOffset>2334895</wp:posOffset>
+              <wp:posOffset>2252345</wp:posOffset>
             </wp:positionV>
-            <wp:extent cx="3232150" cy="1771650"/>
+            <wp:extent cx="3232150" cy="1851025"/>
             <wp:effectExtent l="0" t="0" r="6350" b="0"/>
             <wp:wrapTopAndBottom/>
             <wp:docPr id="254757166" name="Picture 10" descr="A green screen with a black text&#10;&#10;Description automatically generated"/>
@@ -9484,7 +10158,7 @@
                   <pic:spPr bwMode="auto">
                     <a:xfrm>
                       <a:off x="0" y="0"/>
-                      <a:ext cx="3232150" cy="1771650"/>
+                      <a:ext cx="3232150" cy="1851025"/>
                     </a:xfrm>
                     <a:prstGeom prst="rect">
                       <a:avLst/>
@@ -9506,13 +10180,157 @@
           </wp:anchor>
         </w:drawing>
       </w:r>
-    </w:p>
-    <w:p>
-      <w:pPr>
-        <w:rPr>
-          <w:rFonts w:asciiTheme="majorBidi" w:hAnsiTheme="majorBidi" w:cstheme="majorBidi"/>
-        </w:rPr>
-      </w:pPr>
+      <w:r>
+        <w:rPr>
+          <w:rFonts w:ascii="Times New Roman" w:eastAsia="Times New Roman" w:hAnsi="Times New Roman" w:cs="Times New Roman"/>
+          <w:noProof/>
+          <w:kern w:val="0"/>
+          <w:lang w:eastAsia="en-IL"/>
+          <w14:ligatures w14:val="none"/>
+        </w:rPr>
+        <w:drawing>
+          <wp:anchor distT="0" distB="0" distL="114300" distR="114300" simplePos="0" relativeHeight="251709440" behindDoc="0" locked="0" layoutInCell="1" allowOverlap="1" wp14:anchorId="340D27D2" wp14:editId="0041CAF7">
+            <wp:simplePos x="0" y="0"/>
+            <wp:positionH relativeFrom="column">
+              <wp:posOffset>3331210</wp:posOffset>
+            </wp:positionH>
+            <wp:positionV relativeFrom="paragraph">
+              <wp:posOffset>2252345</wp:posOffset>
+            </wp:positionV>
+            <wp:extent cx="3187700" cy="1851025"/>
+            <wp:effectExtent l="0" t="0" r="0" b="0"/>
+            <wp:wrapTopAndBottom/>
+            <wp:docPr id="302800157" name="Picture 6" descr="A small rectangular device with a red screen and wires&#10;&#10;Description automatically generated"/>
+            <wp:cNvGraphicFramePr>
+              <a:graphicFrameLocks xmlns:a="http://schemas.openxmlformats.org/drawingml/2006/main" noChangeAspect="1"/>
+            </wp:cNvGraphicFramePr>
+            <a:graphic xmlns:a="http://schemas.openxmlformats.org/drawingml/2006/main">
+              <a:graphicData uri="http://schemas.openxmlformats.org/drawingml/2006/picture">
+                <pic:pic xmlns:pic="http://schemas.openxmlformats.org/drawingml/2006/picture">
+                  <pic:nvPicPr>
+                    <pic:cNvPr id="302800157" name="Picture 6" descr="A small rectangular device with a red screen and wires&#10;&#10;Description automatically generated"/>
+                    <pic:cNvPicPr>
+                      <a:picLocks noChangeAspect="1" noChangeArrowheads="1"/>
+                    </pic:cNvPicPr>
+                  </pic:nvPicPr>
+                  <pic:blipFill>
+                    <a:blip r:embed="rId28" cstate="print">
+                      <a:extLst>
+                        <a:ext uri="{28A0092B-C50C-407E-A947-70E740481C1C}">
+                          <a14:useLocalDpi xmlns:a14="http://schemas.microsoft.com/office/drawing/2010/main" val="0"/>
+                        </a:ext>
+                      </a:extLst>
+                    </a:blip>
+                    <a:srcRect/>
+                    <a:stretch>
+                      <a:fillRect/>
+                    </a:stretch>
+                  </pic:blipFill>
+                  <pic:spPr bwMode="auto">
+                    <a:xfrm>
+                      <a:off x="0" y="0"/>
+                      <a:ext cx="3187700" cy="1851025"/>
+                    </a:xfrm>
+                    <a:prstGeom prst="rect">
+                      <a:avLst/>
+                    </a:prstGeom>
+                    <a:noFill/>
+                    <a:ln>
+                      <a:noFill/>
+                    </a:ln>
+                  </pic:spPr>
+                </pic:pic>
+              </a:graphicData>
+            </a:graphic>
+            <wp14:sizeRelH relativeFrom="margin">
+              <wp14:pctWidth>0</wp14:pctWidth>
+            </wp14:sizeRelH>
+            <wp14:sizeRelV relativeFrom="margin">
+              <wp14:pctHeight>0</wp14:pctHeight>
+            </wp14:sizeRelV>
+          </wp:anchor>
+        </w:drawing>
+      </w:r>
+    </w:p>
+    <w:p>
+      <w:pPr>
+        <w:rPr>
+          <w:rFonts w:asciiTheme="majorBidi" w:hAnsiTheme="majorBidi" w:cstheme="majorBidi"/>
+        </w:rPr>
+      </w:pPr>
+      <w:r>
+        <w:rPr>
+          <w:rFonts w:ascii="Times New Roman" w:eastAsia="Times New Roman" w:hAnsi="Times New Roman" w:cs="Times New Roman"/>
+          <w:noProof/>
+          <w:kern w:val="0"/>
+          <w:lang w:eastAsia="en-IL"/>
+          <w14:ligatures w14:val="none"/>
+        </w:rPr>
+        <w:drawing>
+          <wp:anchor distT="0" distB="0" distL="114300" distR="114300" simplePos="0" relativeHeight="251708416" behindDoc="0" locked="0" layoutInCell="1" allowOverlap="1" wp14:anchorId="551E2560" wp14:editId="1FC8E0AE">
+            <wp:simplePos x="0" y="0"/>
+            <wp:positionH relativeFrom="column">
+              <wp:posOffset>3319807</wp:posOffset>
+            </wp:positionH>
+            <wp:positionV relativeFrom="paragraph">
+              <wp:posOffset>2110657</wp:posOffset>
+            </wp:positionV>
+            <wp:extent cx="3187700" cy="1549400"/>
+            <wp:effectExtent l="19050" t="19050" r="12700" b="12700"/>
+            <wp:wrapTopAndBottom/>
+            <wp:docPr id="753845458" name="Picture 16" descr="A close-up of a code&#10;&#10;Description automatically generated"/>
+            <wp:cNvGraphicFramePr>
+              <a:graphicFrameLocks xmlns:a="http://schemas.openxmlformats.org/drawingml/2006/main" noChangeAspect="1"/>
+            </wp:cNvGraphicFramePr>
+            <a:graphic xmlns:a="http://schemas.openxmlformats.org/drawingml/2006/main">
+              <a:graphicData uri="http://schemas.openxmlformats.org/drawingml/2006/picture">
+                <pic:pic xmlns:pic="http://schemas.openxmlformats.org/drawingml/2006/picture">
+                  <pic:nvPicPr>
+                    <pic:cNvPr id="753845458" name="Picture 16" descr="A close-up of a code&#10;&#10;Description automatically generated"/>
+                    <pic:cNvPicPr>
+                      <a:picLocks noChangeAspect="1" noChangeArrowheads="1"/>
+                    </pic:cNvPicPr>
+                  </pic:nvPicPr>
+                  <pic:blipFill>
+                    <a:blip r:embed="rId29" cstate="print">
+                      <a:extLst>
+                        <a:ext uri="{28A0092B-C50C-407E-A947-70E740481C1C}">
+                          <a14:useLocalDpi xmlns:a14="http://schemas.microsoft.com/office/drawing/2010/main" val="0"/>
+                        </a:ext>
+                      </a:extLst>
+                    </a:blip>
+                    <a:srcRect/>
+                    <a:stretch>
+                      <a:fillRect/>
+                    </a:stretch>
+                  </pic:blipFill>
+                  <pic:spPr bwMode="auto">
+                    <a:xfrm>
+                      <a:off x="0" y="0"/>
+                      <a:ext cx="3187700" cy="1549400"/>
+                    </a:xfrm>
+                    <a:prstGeom prst="rect">
+                      <a:avLst/>
+                    </a:prstGeom>
+                    <a:noFill/>
+                    <a:ln>
+                      <a:solidFill>
+                        <a:schemeClr val="tx1"/>
+                      </a:solidFill>
+                    </a:ln>
+                  </pic:spPr>
+                </pic:pic>
+              </a:graphicData>
+            </a:graphic>
+            <wp14:sizeRelH relativeFrom="margin">
+              <wp14:pctWidth>0</wp14:pctWidth>
+            </wp14:sizeRelH>
+            <wp14:sizeRelV relativeFrom="margin">
+              <wp14:pctHeight>0</wp14:pctHeight>
+            </wp14:sizeRelV>
+          </wp:anchor>
+        </w:drawing>
+      </w:r>
       <w:r>
         <w:rPr>
           <w:rFonts w:asciiTheme="majorBidi" w:hAnsiTheme="majorBidi"/>
@@ -9525,13 +10343,13 @@
         <mc:AlternateContent>
           <mc:Choice Requires="wps">
             <w:drawing>
-              <wp:anchor distT="45720" distB="45720" distL="114300" distR="114300" simplePos="0" relativeHeight="251711488" behindDoc="0" locked="0" layoutInCell="1" allowOverlap="1" wp14:anchorId="517FAD00" wp14:editId="0DC6D6B0">
+              <wp:anchor distT="45720" distB="45720" distL="114300" distR="114300" simplePos="0" relativeHeight="251711488" behindDoc="0" locked="0" layoutInCell="1" allowOverlap="1" wp14:anchorId="517FAD00" wp14:editId="77CD2EBB">
                 <wp:simplePos x="0" y="0"/>
                 <wp:positionH relativeFrom="column">
-                  <wp:posOffset>1208405</wp:posOffset>
+                  <wp:posOffset>1391285</wp:posOffset>
                 </wp:positionH>
                 <wp:positionV relativeFrom="paragraph">
-                  <wp:posOffset>3539490</wp:posOffset>
+                  <wp:posOffset>2958438</wp:posOffset>
                 </wp:positionV>
                 <wp:extent cx="1527810" cy="565150"/>
                 <wp:effectExtent l="0" t="0" r="0" b="6350"/>
@@ -9671,7 +10489,7 @@
           </mc:Choice>
           <mc:Fallback>
             <w:pict>
-              <v:shape w14:anchorId="517FAD00" id="_x0000_s1028" type="#_x0000_t202" style="position:absolute;margin-left:95.15pt;margin-top:278.7pt;width:120.3pt;height:44.5pt;z-index:251711488;visibility:visible;mso-wrap-style:square;mso-width-percent:0;mso-height-percent:0;mso-wrap-distance-left:9pt;mso-wrap-distance-top:3.6pt;mso-wrap-distance-right:9pt;mso-wrap-distance-bottom:3.6pt;mso-position-horizontal:absolute;mso-position-horizontal-relative:text;mso-position-vertical:absolute;mso-position-vertical-relative:text;mso-width-percent:0;mso-height-percent:0;mso-width-relative:margin;mso-height-relative:margin;v-text-anchor:top" o:gfxdata="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" filled="f" stroked="f">
+              <v:shape w14:anchorId="517FAD00" id="_x0000_s1028" type="#_x0000_t202" style="position:absolute;margin-left:109.55pt;margin-top:232.95pt;width:120.3pt;height:44.5pt;z-index:251711488;visibility:visible;mso-wrap-style:square;mso-width-percent:0;mso-height-percent:0;mso-wrap-distance-left:9pt;mso-wrap-distance-top:3.6pt;mso-wrap-distance-right:9pt;mso-wrap-distance-bottom:3.6pt;mso-position-horizontal:absolute;mso-position-horizontal-relative:text;mso-position-vertical:absolute;mso-position-vertical-relative:text;mso-width-percent:0;mso-height-percent:0;mso-width-relative:margin;mso-height-relative:margin;v-text-anchor:top" o:gfxdata="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" filled="f" stroked="f">
                 <v:textbox>
                   <w:txbxContent>
                     <w:p>
@@ -9768,13 +10586,13 @@
           <w14:ligatures w14:val="none"/>
         </w:rPr>
         <w:drawing>
-          <wp:anchor distT="0" distB="0" distL="114300" distR="114300" simplePos="0" relativeHeight="251707392" behindDoc="0" locked="0" layoutInCell="1" allowOverlap="1" wp14:anchorId="09966CAC" wp14:editId="3F68DBF7">
+          <wp:anchor distT="0" distB="0" distL="114300" distR="114300" simplePos="0" relativeHeight="251707392" behindDoc="0" locked="0" layoutInCell="1" allowOverlap="1" wp14:anchorId="09966CAC" wp14:editId="0DBA85CD">
             <wp:simplePos x="0" y="0"/>
             <wp:positionH relativeFrom="column">
-              <wp:posOffset>0</wp:posOffset>
+              <wp:posOffset>-2540</wp:posOffset>
             </wp:positionH>
             <wp:positionV relativeFrom="paragraph">
-              <wp:posOffset>2705735</wp:posOffset>
+              <wp:posOffset>2108835</wp:posOffset>
             </wp:positionV>
             <wp:extent cx="3232150" cy="1549400"/>
             <wp:effectExtent l="19050" t="19050" r="25400" b="12700"/>
@@ -9793,7 +10611,7 @@
                     </pic:cNvPicPr>
                   </pic:nvPicPr>
                   <pic:blipFill>
-                    <a:blip r:embed="rId28" cstate="print">
+                    <a:blip r:embed="rId30" cstate="print">
                       <a:extLst>
                         <a:ext uri="{28A0092B-C50C-407E-A947-70E740481C1C}">
                           <a14:useLocalDpi xmlns:a14="http://schemas.microsoft.com/office/drawing/2010/main" val="0"/>
@@ -9832,178 +10650,29 @@
           </wp:anchor>
         </w:drawing>
       </w:r>
-      <w:r>
-        <w:rPr>
-          <w:rFonts w:ascii="Times New Roman" w:eastAsia="Times New Roman" w:hAnsi="Times New Roman" w:cs="Times New Roman"/>
-          <w:noProof/>
-          <w:kern w:val="0"/>
-          <w:lang w:eastAsia="en-IL"/>
-          <w14:ligatures w14:val="none"/>
-        </w:rPr>
-        <w:drawing>
-          <wp:anchor distT="0" distB="0" distL="114300" distR="114300" simplePos="0" relativeHeight="251708416" behindDoc="0" locked="0" layoutInCell="1" allowOverlap="1" wp14:anchorId="551E2560" wp14:editId="5BBAACCB">
-            <wp:simplePos x="0" y="0"/>
-            <wp:positionH relativeFrom="column">
-              <wp:posOffset>3445510</wp:posOffset>
-            </wp:positionH>
-            <wp:positionV relativeFrom="paragraph">
-              <wp:posOffset>2705735</wp:posOffset>
-            </wp:positionV>
-            <wp:extent cx="3187700" cy="1549400"/>
-            <wp:effectExtent l="19050" t="19050" r="12700" b="12700"/>
-            <wp:wrapTopAndBottom/>
-            <wp:docPr id="753845458" name="Picture 16" descr="A close-up of a code&#10;&#10;Description automatically generated"/>
-            <wp:cNvGraphicFramePr>
-              <a:graphicFrameLocks xmlns:a="http://schemas.openxmlformats.org/drawingml/2006/main" noChangeAspect="1"/>
-            </wp:cNvGraphicFramePr>
-            <a:graphic xmlns:a="http://schemas.openxmlformats.org/drawingml/2006/main">
-              <a:graphicData uri="http://schemas.openxmlformats.org/drawingml/2006/picture">
-                <pic:pic xmlns:pic="http://schemas.openxmlformats.org/drawingml/2006/picture">
-                  <pic:nvPicPr>
-                    <pic:cNvPr id="753845458" name="Picture 16" descr="A close-up of a code&#10;&#10;Description automatically generated"/>
-                    <pic:cNvPicPr>
-                      <a:picLocks noChangeAspect="1" noChangeArrowheads="1"/>
-                    </pic:cNvPicPr>
-                  </pic:nvPicPr>
-                  <pic:blipFill>
-                    <a:blip r:embed="rId29" cstate="print">
-                      <a:extLst>
-                        <a:ext uri="{28A0092B-C50C-407E-A947-70E740481C1C}">
-                          <a14:useLocalDpi xmlns:a14="http://schemas.microsoft.com/office/drawing/2010/main" val="0"/>
-                        </a:ext>
-                      </a:extLst>
-                    </a:blip>
-                    <a:srcRect/>
-                    <a:stretch>
-                      <a:fillRect/>
-                    </a:stretch>
-                  </pic:blipFill>
-                  <pic:spPr bwMode="auto">
-                    <a:xfrm>
-                      <a:off x="0" y="0"/>
-                      <a:ext cx="3187700" cy="1549400"/>
-                    </a:xfrm>
-                    <a:prstGeom prst="rect">
-                      <a:avLst/>
-                    </a:prstGeom>
-                    <a:noFill/>
-                    <a:ln>
-                      <a:solidFill>
-                        <a:schemeClr val="tx1"/>
-                      </a:solidFill>
-                    </a:ln>
-                  </pic:spPr>
-                </pic:pic>
-              </a:graphicData>
-            </a:graphic>
-            <wp14:sizeRelH relativeFrom="margin">
-              <wp14:pctWidth>0</wp14:pctWidth>
-            </wp14:sizeRelH>
-            <wp14:sizeRelV relativeFrom="margin">
-              <wp14:pctHeight>0</wp14:pctHeight>
-            </wp14:sizeRelV>
-          </wp:anchor>
-        </w:drawing>
-      </w:r>
-    </w:p>
-    <w:p>
-      <w:pPr>
-        <w:rPr>
-          <w:rFonts w:asciiTheme="majorBidi" w:hAnsiTheme="majorBidi" w:cstheme="majorBidi"/>
-          <w:lang w:val="en-US" w:bidi="ar-JO"/>
-        </w:rPr>
-      </w:pPr>
-      <w:r>
-        <w:rPr>
-          <w:rFonts w:asciiTheme="majorBidi" w:hAnsiTheme="majorBidi" w:cstheme="majorBidi"/>
-        </w:rPr>
-        <w:t>Our project was able to provide an accurate result when comparing Bar-codes, with a system of alarms that get the attention of the user if such a difference is de</w:t>
-      </w:r>
-      <w:r>
-        <w:rPr>
-          <w:rFonts w:asciiTheme="majorBidi" w:hAnsiTheme="majorBidi" w:cstheme="majorBidi"/>
-          <w:lang w:bidi="ar-JO"/>
-        </w:rPr>
-        <w:t>d</w:t>
-      </w:r>
-      <w:r>
-        <w:rPr>
-          <w:rFonts w:asciiTheme="majorBidi" w:hAnsiTheme="majorBidi" w:cstheme="majorBidi"/>
-        </w:rPr>
-        <w:t>ucted</w:t>
-      </w:r>
-      <w:r>
-        <w:rPr>
-          <w:rFonts w:asciiTheme="majorBidi" w:hAnsiTheme="majorBidi" w:cstheme="majorBidi" w:hint="cs"/>
-          <w:rtl/>
-          <w:lang w:bidi="ar-JO"/>
-        </w:rPr>
-        <w:t>.</w:t>
-      </w:r>
-    </w:p>
-    <w:p>
-      <w:pPr>
-        <w:rPr>
-          <w:rFonts w:asciiTheme="majorBidi" w:hAnsiTheme="majorBidi" w:cstheme="majorBidi"/>
-          <w:lang w:val="en-US" w:bidi="ar-JO"/>
-        </w:rPr>
-      </w:pPr>
-      <w:r>
-        <w:rPr>
-          <w:rFonts w:asciiTheme="majorBidi" w:hAnsiTheme="majorBidi" w:cstheme="majorBidi"/>
+    </w:p>
+    <w:p>
+      <w:pPr>
+        <w:pStyle w:val="Heading2"/>
+        <w:rPr>
+          <w:rFonts w:asciiTheme="majorBidi" w:hAnsiTheme="majorBidi"/>
+          <w:b/>
+          <w:bCs/>
+          <w:color w:val="156082" w:themeColor="accent1"/>
+          <w:u w:val="single"/>
+          <w:lang w:val="en-US"/>
+        </w:rPr>
+      </w:pPr>
+      <w:bookmarkStart w:id="26" w:name="_Toc184064356"/>
+      <w:r>
+        <w:rPr>
+          <w:rFonts w:asciiTheme="majorBidi" w:hAnsiTheme="majorBidi"/>
+          <w:b/>
+          <w:bCs/>
+          <w:color w:val="156082" w:themeColor="accent1"/>
+          <w:u w:val="single"/>
         </w:rPr>
         <w:lastRenderedPageBreak/>
-        <w:t>Our project was able to provide an accurate result when comparing Bar-codes, with a system of alarms that get the attention of the user if such a difference is de</w:t>
-      </w:r>
-      <w:r>
-        <w:rPr>
-          <w:rFonts w:asciiTheme="majorBidi" w:hAnsiTheme="majorBidi" w:cstheme="majorBidi"/>
-          <w:lang w:bidi="ar-JO"/>
-        </w:rPr>
-        <w:t>d</w:t>
-      </w:r>
-      <w:r>
-        <w:rPr>
-          <w:rFonts w:asciiTheme="majorBidi" w:hAnsiTheme="majorBidi" w:cstheme="majorBidi"/>
-        </w:rPr>
-        <w:t>ucted</w:t>
-      </w:r>
-      <w:r>
-        <w:rPr>
-          <w:rFonts w:asciiTheme="majorBidi" w:hAnsiTheme="majorBidi" w:cstheme="majorBidi" w:hint="cs"/>
-          <w:rtl/>
-          <w:lang w:bidi="ar-JO"/>
-        </w:rPr>
-        <w:t>.</w:t>
-      </w:r>
-    </w:p>
-    <w:p>
-      <w:pPr>
-        <w:pStyle w:val="Heading2"/>
-        <w:rPr>
-          <w:rFonts w:asciiTheme="majorBidi" w:hAnsiTheme="majorBidi"/>
-          <w:b/>
-          <w:bCs/>
-          <w:color w:val="156082" w:themeColor="accent1"/>
-          <w:u w:val="single"/>
-          <w:lang w:val="en-US"/>
-        </w:rPr>
-      </w:pPr>
-      <w:r>
-        <w:rPr>
-          <w:rFonts w:asciiTheme="majorBidi" w:hAnsiTheme="majorBidi"/>
-        </w:rPr>
-        <w:t xml:space="preserve"> </w:t>
-      </w:r>
-      <w:bookmarkStart w:id="26" w:name="_Toc184064356"/>
-      <w:r>
-        <w:rPr>
-          <w:rFonts w:asciiTheme="majorBidi" w:hAnsiTheme="majorBidi"/>
-          <w:b/>
-          <w:bCs/>
-          <w:color w:val="156082" w:themeColor="accent1"/>
-          <w:u w:val="single"/>
-        </w:rPr>
         <w:t>7.</w:t>
       </w:r>
       <w:r>
@@ -10200,7 +10869,7 @@
                     <pic:cNvPicPr/>
                   </pic:nvPicPr>
                   <pic:blipFill>
-                    <a:blip r:embed="rId30"/>
+                    <a:blip r:embed="rId31"/>
                     <a:stretch>
                       <a:fillRect/>
                     </a:stretch>
@@ -10333,38 +11002,38 @@
         <w:rPr>
           <w:rFonts w:asciiTheme="majorBidi" w:hAnsiTheme="majorBidi" w:cstheme="majorBidi"/>
         </w:rPr>
+        <w:t>we attached an updated E.E Scheme with a separate SPI connection for the needed components</w:t>
+      </w:r>
+      <w:r>
+        <w:rPr>
+          <w:rFonts w:asciiTheme="majorBidi" w:hAnsiTheme="majorBidi" w:cstheme="majorBidi"/>
+        </w:rPr>
+        <w:t xml:space="preserve">, and we strongly advice to do a “first” setup with each component having its own connections, </w:t>
+      </w:r>
+      <w:r>
+        <w:rPr>
+          <w:rFonts w:asciiTheme="majorBidi" w:hAnsiTheme="majorBidi" w:cstheme="majorBidi"/>
+        </w:rPr>
+        <w:t>considering</w:t>
+      </w:r>
+      <w:r>
+        <w:rPr>
+          <w:rFonts w:asciiTheme="majorBidi" w:hAnsiTheme="majorBidi" w:cstheme="majorBidi"/>
+        </w:rPr>
+        <w:t xml:space="preserve"> all the special connections each component had.</w:t>
+      </w:r>
+    </w:p>
+    <w:p>
+      <w:pPr>
+        <w:rPr>
+          <w:rFonts w:asciiTheme="majorBidi" w:hAnsiTheme="majorBidi" w:cstheme="majorBidi"/>
+        </w:rPr>
+      </w:pPr>
+      <w:r>
+        <w:rPr>
+          <w:rFonts w:asciiTheme="majorBidi" w:hAnsiTheme="majorBidi" w:cstheme="majorBidi"/>
+        </w:rPr>
         <w:lastRenderedPageBreak/>
-        <w:t>we attached an updated E.E Scheme with a separate SPI connection for the needed components</w:t>
-      </w:r>
-      <w:r>
-        <w:rPr>
-          <w:rFonts w:asciiTheme="majorBidi" w:hAnsiTheme="majorBidi" w:cstheme="majorBidi"/>
-        </w:rPr>
-        <w:t xml:space="preserve">, and we strongly advice to do a “first” setup with each component having its own connections, </w:t>
-      </w:r>
-      <w:r>
-        <w:rPr>
-          <w:rFonts w:asciiTheme="majorBidi" w:hAnsiTheme="majorBidi" w:cstheme="majorBidi"/>
-        </w:rPr>
-        <w:t>considering</w:t>
-      </w:r>
-      <w:r>
-        <w:rPr>
-          <w:rFonts w:asciiTheme="majorBidi" w:hAnsiTheme="majorBidi" w:cstheme="majorBidi"/>
-        </w:rPr>
-        <w:t xml:space="preserve"> all the special connections each component had.</w:t>
-      </w:r>
-    </w:p>
-    <w:p>
-      <w:pPr>
-        <w:rPr>
-          <w:rFonts w:asciiTheme="majorBidi" w:hAnsiTheme="majorBidi" w:cstheme="majorBidi"/>
-        </w:rPr>
-      </w:pPr>
-      <w:r>
-        <w:rPr>
-          <w:rFonts w:asciiTheme="majorBidi" w:hAnsiTheme="majorBidi" w:cstheme="majorBidi"/>
-        </w:rPr>
         <w:t>we identified this earlier, we could have adjusted the schematic, leading to a simpler design and more streamlined code.</w:t>
       </w:r>
     </w:p>
@@ -10823,7 +11492,7 @@
                     <pic:cNvPicPr/>
                   </pic:nvPicPr>
                   <pic:blipFill>
-                    <a:blip r:embed="rId31"/>
+                    <a:blip r:embed="rId32"/>
                     <a:stretch>
                       <a:fillRect/>
                     </a:stretch>
@@ -10892,7 +11561,7 @@
                     <pic:cNvPicPr/>
                   </pic:nvPicPr>
                   <pic:blipFill>
-                    <a:blip r:embed="rId32"/>
+                    <a:blip r:embed="rId33"/>
                     <a:stretch>
                       <a:fillRect/>
                     </a:stretch>
@@ -10928,6 +11597,100 @@
           <w:szCs w:val="32"/>
         </w:rPr>
         <w:lastRenderedPageBreak/>
+        <w:t xml:space="preserve">ESP32 </w:t>
+      </w:r>
+      <w:r>
+        <w:rPr>
+          <w:rFonts w:asciiTheme="majorBidi" w:hAnsiTheme="majorBidi" w:cstheme="majorBidi"/>
+          <w:color w:val="FF0000"/>
+          <w:sz w:val="32"/>
+          <w:szCs w:val="32"/>
+        </w:rPr>
+        <w:t>re-wired</w:t>
+      </w:r>
+      <w:r>
+        <w:rPr>
+          <w:rFonts w:asciiTheme="majorBidi" w:hAnsiTheme="majorBidi" w:cstheme="majorBidi"/>
+          <w:sz w:val="32"/>
+          <w:szCs w:val="32"/>
+        </w:rPr>
+        <w:t>:</w:t>
+      </w:r>
+    </w:p>
+    <w:p>
+      <w:pPr>
+        <w:rPr>
+          <w:rFonts w:asciiTheme="majorBidi" w:hAnsiTheme="majorBidi" w:cstheme="majorBidi"/>
+          <w:sz w:val="32"/>
+          <w:szCs w:val="32"/>
+        </w:rPr>
+      </w:pPr>
+      <w:r>
+        <w:rPr>
+          <w:rFonts w:asciiTheme="majorBidi" w:hAnsiTheme="majorBidi" w:cstheme="majorBidi"/>
+          <w:sz w:val="32"/>
+          <w:szCs w:val="32"/>
+        </w:rPr>
+        <w:drawing>
+          <wp:inline distT="0" distB="0" distL="0" distR="0" wp14:anchorId="00B9743E" wp14:editId="39F24DFA">
+            <wp:extent cx="5731510" cy="3933190"/>
+            <wp:effectExtent l="0" t="0" r="2540" b="0"/>
+            <wp:docPr id="775621159" name="Picture 1" descr="A computer diagram of a circuit board&#10;&#10;Description automatically generated"/>
+            <wp:cNvGraphicFramePr>
+              <a:graphicFrameLocks xmlns:a="http://schemas.openxmlformats.org/drawingml/2006/main" noChangeAspect="1"/>
+            </wp:cNvGraphicFramePr>
+            <a:graphic xmlns:a="http://schemas.openxmlformats.org/drawingml/2006/main">
+              <a:graphicData uri="http://schemas.openxmlformats.org/drawingml/2006/picture">
+                <pic:pic xmlns:pic="http://schemas.openxmlformats.org/drawingml/2006/picture">
+                  <pic:nvPicPr>
+                    <pic:cNvPr id="775621159" name="Picture 1" descr="A computer diagram of a circuit board&#10;&#10;Description automatically generated"/>
+                    <pic:cNvPicPr/>
+                  </pic:nvPicPr>
+                  <pic:blipFill>
+                    <a:blip r:embed="rId34"/>
+                    <a:stretch>
+                      <a:fillRect/>
+                    </a:stretch>
+                  </pic:blipFill>
+                  <pic:spPr>
+                    <a:xfrm>
+                      <a:off x="0" y="0"/>
+                      <a:ext cx="5731510" cy="3933190"/>
+                    </a:xfrm>
+                    <a:prstGeom prst="rect">
+                      <a:avLst/>
+                    </a:prstGeom>
+                  </pic:spPr>
+                </pic:pic>
+              </a:graphicData>
+            </a:graphic>
+          </wp:inline>
+        </w:drawing>
+      </w:r>
+    </w:p>
+    <w:p>
+      <w:pPr>
+        <w:rPr>
+          <w:rFonts w:asciiTheme="majorBidi" w:hAnsiTheme="majorBidi" w:cstheme="majorBidi"/>
+          <w:sz w:val="32"/>
+          <w:szCs w:val="32"/>
+        </w:rPr>
+      </w:pPr>
+    </w:p>
+    <w:p>
+      <w:pPr>
+        <w:rPr>
+          <w:rFonts w:asciiTheme="majorBidi" w:hAnsiTheme="majorBidi" w:cstheme="majorBidi"/>
+          <w:sz w:val="32"/>
+          <w:szCs w:val="32"/>
+        </w:rPr>
+      </w:pPr>
+      <w:r>
+        <w:rPr>
+          <w:rFonts w:asciiTheme="majorBidi" w:hAnsiTheme="majorBidi" w:cstheme="majorBidi"/>
+          <w:sz w:val="32"/>
+          <w:szCs w:val="32"/>
+        </w:rPr>
         <w:t>DC-TO-DC Converters (the 3.3v, the 5v is different slightly only in the resistor R3 value)</w:t>
       </w:r>
     </w:p>
@@ -10962,7 +11725,7 @@
                     <pic:cNvPicPr/>
                   </pic:nvPicPr>
                   <pic:blipFill>
-                    <a:blip r:embed="rId33"/>
+                    <a:blip r:embed="rId35"/>
                     <a:stretch>
                       <a:fillRect/>
                     </a:stretch>
@@ -11000,12 +11763,22 @@
           <w:szCs w:val="32"/>
         </w:rPr>
       </w:pPr>
-      <w:r>
+    </w:p>
+    <w:p>
+      <w:pPr>
         <w:rPr>
           <w:rFonts w:asciiTheme="majorBidi" w:hAnsiTheme="majorBidi" w:cstheme="majorBidi"/>
           <w:sz w:val="32"/>
           <w:szCs w:val="32"/>
         </w:rPr>
+      </w:pPr>
+      <w:r>
+        <w:rPr>
+          <w:rFonts w:asciiTheme="majorBidi" w:hAnsiTheme="majorBidi" w:cstheme="majorBidi"/>
+          <w:sz w:val="32"/>
+          <w:szCs w:val="32"/>
+        </w:rPr>
+        <w:lastRenderedPageBreak/>
         <w:t>The Power Unit:</w:t>
       </w:r>
     </w:p>
@@ -11040,7 +11813,7 @@
                     <pic:cNvPicPr/>
                   </pic:nvPicPr>
                   <pic:blipFill>
-                    <a:blip r:embed="rId34"/>
+                    <a:blip r:embed="rId36"/>
                     <a:stretch>
                       <a:fillRect/>
                     </a:stretch>
@@ -11093,15 +11866,6 @@
         </w:rPr>
         <w:t>:</w:t>
       </w:r>
-    </w:p>
-    <w:p>
-      <w:pPr>
-        <w:rPr>
-          <w:rFonts w:asciiTheme="majorBidi" w:hAnsiTheme="majorBidi" w:cstheme="majorBidi"/>
-          <w:sz w:val="32"/>
-          <w:szCs w:val="32"/>
-        </w:rPr>
-      </w:pPr>
       <w:r>
         <w:rPr>
           <w:rFonts w:asciiTheme="majorBidi" w:hAnsiTheme="majorBidi" w:cstheme="majorBidi"/>
@@ -11125,7 +11889,7 @@
                     <pic:cNvPicPr/>
                   </pic:nvPicPr>
                   <pic:blipFill>
-                    <a:blip r:embed="rId35"/>
+                    <a:blip r:embed="rId37"/>
                     <a:stretch>
                       <a:fillRect/>
                     </a:stretch>
@@ -11145,161 +11909,20 @@
           </wp:inline>
         </w:drawing>
       </w:r>
-    </w:p>
-    <w:p>
-      <w:pPr>
+      <w:r>
         <w:rPr>
           <w:rFonts w:asciiTheme="majorBidi" w:hAnsiTheme="majorBidi" w:cstheme="majorBidi"/>
           <w:sz w:val="32"/>
           <w:szCs w:val="32"/>
         </w:rPr>
-      </w:pPr>
+        <w:t xml:space="preserve"> </w:t>
+      </w:r>
       <w:r>
         <w:rPr>
           <w:rFonts w:asciiTheme="majorBidi" w:hAnsiTheme="majorBidi" w:cstheme="majorBidi"/>
           <w:sz w:val="32"/>
           <w:szCs w:val="32"/>
         </w:rPr>
-        <w:lastRenderedPageBreak/>
-        <w:t>The USB Charger:</w:t>
-      </w:r>
-    </w:p>
-    <w:p>
-      <w:pPr>
-        <w:rPr>
-          <w:rFonts w:asciiTheme="majorBidi" w:hAnsiTheme="majorBidi" w:cstheme="majorBidi"/>
-          <w:sz w:val="32"/>
-          <w:szCs w:val="32"/>
-        </w:rPr>
-      </w:pPr>
-      <w:r>
-        <w:rPr>
-          <w:rFonts w:asciiTheme="majorBidi" w:hAnsiTheme="majorBidi" w:cstheme="majorBidi"/>
-          <w:noProof/>
-          <w:sz w:val="32"/>
-          <w:szCs w:val="32"/>
-        </w:rPr>
-        <w:drawing>
-          <wp:inline distT="0" distB="0" distL="0" distR="0" wp14:anchorId="3D8B9446" wp14:editId="20FE3B70">
-            <wp:extent cx="5731510" cy="3851910"/>
-            <wp:effectExtent l="0" t="0" r="2540" b="0"/>
-            <wp:docPr id="1137994780" name="Picture 1" descr="A diagram of a charger&#10;&#10;Description automatically generated"/>
-            <wp:cNvGraphicFramePr>
-              <a:graphicFrameLocks xmlns:a="http://schemas.openxmlformats.org/drawingml/2006/main" noChangeAspect="1"/>
-            </wp:cNvGraphicFramePr>
-            <a:graphic xmlns:a="http://schemas.openxmlformats.org/drawingml/2006/main">
-              <a:graphicData uri="http://schemas.openxmlformats.org/drawingml/2006/picture">
-                <pic:pic xmlns:pic="http://schemas.openxmlformats.org/drawingml/2006/picture">
-                  <pic:nvPicPr>
-                    <pic:cNvPr id="1137994780" name="Picture 1" descr="A diagram of a charger&#10;&#10;Description automatically generated"/>
-                    <pic:cNvPicPr/>
-                  </pic:nvPicPr>
-                  <pic:blipFill>
-                    <a:blip r:embed="rId36"/>
-                    <a:stretch>
-                      <a:fillRect/>
-                    </a:stretch>
-                  </pic:blipFill>
-                  <pic:spPr>
-                    <a:xfrm>
-                      <a:off x="0" y="0"/>
-                      <a:ext cx="5731510" cy="3851910"/>
-                    </a:xfrm>
-                    <a:prstGeom prst="rect">
-                      <a:avLst/>
-                    </a:prstGeom>
-                  </pic:spPr>
-                </pic:pic>
-              </a:graphicData>
-            </a:graphic>
-          </wp:inline>
-        </w:drawing>
-      </w:r>
-    </w:p>
-    <w:p>
-      <w:pPr>
-        <w:rPr>
-          <w:rFonts w:asciiTheme="majorBidi" w:hAnsiTheme="majorBidi" w:cstheme="majorBidi"/>
-          <w:sz w:val="32"/>
-          <w:szCs w:val="32"/>
-        </w:rPr>
-      </w:pPr>
-      <w:r>
-        <w:rPr>
-          <w:rFonts w:asciiTheme="majorBidi" w:hAnsiTheme="majorBidi" w:cstheme="majorBidi"/>
-          <w:sz w:val="32"/>
-          <w:szCs w:val="32"/>
-        </w:rPr>
-        <w:t>The switches:</w:t>
-      </w:r>
-    </w:p>
-    <w:p>
-      <w:pPr>
-        <w:rPr>
-          <w:rFonts w:asciiTheme="majorBidi" w:hAnsiTheme="majorBidi" w:cstheme="majorBidi"/>
-          <w:sz w:val="32"/>
-          <w:szCs w:val="32"/>
-        </w:rPr>
-      </w:pPr>
-      <w:r>
-        <w:rPr>
-          <w:rFonts w:asciiTheme="majorBidi" w:hAnsiTheme="majorBidi" w:cstheme="majorBidi"/>
-          <w:noProof/>
-          <w:sz w:val="32"/>
-          <w:szCs w:val="32"/>
-        </w:rPr>
-        <w:drawing>
-          <wp:inline distT="0" distB="0" distL="0" distR="0" wp14:anchorId="43A6F21D" wp14:editId="0486882B">
-            <wp:extent cx="5730389" cy="3843338"/>
-            <wp:effectExtent l="0" t="0" r="3810" b="5080"/>
-            <wp:docPr id="967347674" name="Picture 1" descr="A screenshot of a computer program&#10;&#10;Description automatically generated"/>
-            <wp:cNvGraphicFramePr>
-              <a:graphicFrameLocks xmlns:a="http://schemas.openxmlformats.org/drawingml/2006/main" noChangeAspect="1"/>
-            </wp:cNvGraphicFramePr>
-            <a:graphic xmlns:a="http://schemas.openxmlformats.org/drawingml/2006/main">
-              <a:graphicData uri="http://schemas.openxmlformats.org/drawingml/2006/picture">
-                <pic:pic xmlns:pic="http://schemas.openxmlformats.org/drawingml/2006/picture">
-                  <pic:nvPicPr>
-                    <pic:cNvPr id="967347674" name="Picture 1" descr="A screenshot of a computer program&#10;&#10;Description automatically generated"/>
-                    <pic:cNvPicPr/>
-                  </pic:nvPicPr>
-                  <pic:blipFill>
-                    <a:blip r:embed="rId37"/>
-                    <a:stretch>
-                      <a:fillRect/>
-                    </a:stretch>
-                  </pic:blipFill>
-                  <pic:spPr>
-                    <a:xfrm>
-                      <a:off x="0" y="0"/>
-                      <a:ext cx="5751280" cy="3857349"/>
-                    </a:xfrm>
-                    <a:prstGeom prst="rect">
-                      <a:avLst/>
-                    </a:prstGeom>
-                  </pic:spPr>
-                </pic:pic>
-              </a:graphicData>
-            </a:graphic>
-          </wp:inline>
-        </w:drawing>
-      </w:r>
-    </w:p>
-    <w:p>
-      <w:pPr>
-        <w:rPr>
-          <w:rFonts w:asciiTheme="majorBidi" w:hAnsiTheme="majorBidi" w:cstheme="majorBidi"/>
-          <w:sz w:val="32"/>
-          <w:szCs w:val="32"/>
-        </w:rPr>
-      </w:pPr>
-      <w:r>
-        <w:rPr>
-          <w:rFonts w:asciiTheme="majorBidi" w:hAnsiTheme="majorBidi" w:cstheme="majorBidi"/>
-          <w:sz w:val="32"/>
-          <w:szCs w:val="32"/>
-        </w:rPr>
-        <w:lastRenderedPageBreak/>
         <w:t>The RTC:</w:t>
       </w:r>
     </w:p>
@@ -11320,7 +11943,7 @@
           <w:noProof/>
         </w:rPr>
         <w:drawing>
-          <wp:inline distT="0" distB="0" distL="0" distR="0" wp14:anchorId="2994C80E" wp14:editId="2B7F93E2">
+          <wp:inline distT="0" distB="0" distL="0" distR="0" wp14:anchorId="0A51CFCB" wp14:editId="7F9D6074">
             <wp:extent cx="5731510" cy="2596515"/>
             <wp:effectExtent l="0" t="0" r="2540" b="0"/>
             <wp:docPr id="1966806901" name="Picture 1" descr="A diagram of a circuit&#10;&#10;Description automatically generated"/>
@@ -11372,162 +11995,139 @@
     <w:p>
       <w:pPr>
         <w:rPr>
-          <w:rFonts w:asciiTheme="majorBidi" w:hAnsiTheme="majorBidi"/>
-          <w:b/>
-          <w:bCs/>
-          <w:color w:val="156082" w:themeColor="accent1"/>
-          <w:sz w:val="40"/>
-          <w:szCs w:val="40"/>
-          <w:u w:val="single"/>
-        </w:rPr>
-      </w:pPr>
-    </w:p>
-    <w:p>
-      <w:pPr>
-        <w:rPr>
-          <w:rFonts w:asciiTheme="majorBidi" w:hAnsiTheme="majorBidi"/>
-          <w:b/>
-          <w:bCs/>
-          <w:color w:val="156082" w:themeColor="accent1"/>
-          <w:sz w:val="40"/>
-          <w:szCs w:val="40"/>
-          <w:u w:val="single"/>
-        </w:rPr>
-      </w:pPr>
-    </w:p>
-    <w:p>
-      <w:pPr>
-        <w:rPr>
-          <w:rFonts w:asciiTheme="majorBidi" w:hAnsiTheme="majorBidi"/>
-          <w:b/>
-          <w:bCs/>
-          <w:color w:val="156082" w:themeColor="accent1"/>
-          <w:sz w:val="40"/>
-          <w:szCs w:val="40"/>
-          <w:u w:val="single"/>
-        </w:rPr>
-      </w:pPr>
-    </w:p>
-    <w:p>
-      <w:pPr>
-        <w:rPr>
-          <w:rFonts w:asciiTheme="majorBidi" w:hAnsiTheme="majorBidi"/>
-          <w:b/>
-          <w:bCs/>
-          <w:color w:val="156082" w:themeColor="accent1"/>
-          <w:sz w:val="40"/>
-          <w:szCs w:val="40"/>
-          <w:u w:val="single"/>
-        </w:rPr>
-      </w:pPr>
-    </w:p>
-    <w:p>
-      <w:pPr>
-        <w:rPr>
-          <w:rFonts w:asciiTheme="majorBidi" w:hAnsiTheme="majorBidi"/>
-          <w:b/>
-          <w:bCs/>
-          <w:color w:val="156082" w:themeColor="accent1"/>
-          <w:sz w:val="40"/>
-          <w:szCs w:val="40"/>
-          <w:u w:val="single"/>
-        </w:rPr>
-      </w:pPr>
-    </w:p>
-    <w:p>
-      <w:pPr>
-        <w:rPr>
-          <w:rFonts w:asciiTheme="majorBidi" w:hAnsiTheme="majorBidi"/>
-          <w:b/>
-          <w:bCs/>
-          <w:color w:val="156082" w:themeColor="accent1"/>
-          <w:sz w:val="40"/>
-          <w:szCs w:val="40"/>
-          <w:u w:val="single"/>
-        </w:rPr>
-      </w:pPr>
-    </w:p>
-    <w:p>
-      <w:pPr>
-        <w:rPr>
-          <w:rFonts w:asciiTheme="majorBidi" w:hAnsiTheme="majorBidi"/>
-          <w:b/>
-          <w:bCs/>
-          <w:color w:val="156082" w:themeColor="accent1"/>
-          <w:sz w:val="40"/>
-          <w:szCs w:val="40"/>
-          <w:u w:val="single"/>
-        </w:rPr>
-      </w:pPr>
-    </w:p>
-    <w:p>
-      <w:pPr>
-        <w:rPr>
-          <w:rFonts w:asciiTheme="majorBidi" w:hAnsiTheme="majorBidi"/>
-          <w:b/>
-          <w:bCs/>
-          <w:color w:val="156082" w:themeColor="accent1"/>
-          <w:sz w:val="40"/>
-          <w:szCs w:val="40"/>
-          <w:u w:val="single"/>
-        </w:rPr>
-      </w:pPr>
-    </w:p>
-    <w:p>
-      <w:pPr>
-        <w:rPr>
-          <w:rFonts w:asciiTheme="majorBidi" w:hAnsiTheme="majorBidi"/>
-          <w:b/>
-          <w:bCs/>
-          <w:color w:val="156082" w:themeColor="accent1"/>
-          <w:sz w:val="40"/>
-          <w:szCs w:val="40"/>
-          <w:u w:val="single"/>
-        </w:rPr>
-      </w:pPr>
-    </w:p>
-    <w:p>
-      <w:pPr>
-        <w:rPr>
-          <w:rFonts w:asciiTheme="majorBidi" w:hAnsiTheme="majorBidi"/>
-          <w:b/>
-          <w:bCs/>
-          <w:color w:val="156082" w:themeColor="accent1"/>
-          <w:sz w:val="40"/>
-          <w:szCs w:val="40"/>
-          <w:u w:val="single"/>
-        </w:rPr>
-      </w:pPr>
-    </w:p>
-    <w:p>
-      <w:pPr>
-        <w:rPr>
-          <w:rFonts w:asciiTheme="majorBidi" w:hAnsiTheme="majorBidi"/>
-          <w:b/>
-          <w:bCs/>
-          <w:color w:val="156082" w:themeColor="accent1"/>
-          <w:sz w:val="40"/>
-          <w:szCs w:val="40"/>
-          <w:u w:val="single"/>
-        </w:rPr>
-      </w:pPr>
-    </w:p>
-    <w:p>
-      <w:pPr>
-        <w:rPr>
-          <w:rFonts w:asciiTheme="majorBidi" w:hAnsiTheme="majorBidi"/>
-          <w:b/>
-          <w:bCs/>
-          <w:color w:val="156082" w:themeColor="accent1"/>
-          <w:sz w:val="40"/>
-          <w:szCs w:val="40"/>
-          <w:u w:val="single"/>
-        </w:rPr>
-      </w:pPr>
-    </w:p>
-    <w:p>
-      <w:pPr>
-        <w:rPr>
+          <w:rFonts w:asciiTheme="majorBidi" w:hAnsiTheme="majorBidi" w:cstheme="majorBidi"/>
+          <w:sz w:val="32"/>
+          <w:szCs w:val="32"/>
+        </w:rPr>
+      </w:pPr>
+      <w:r>
+        <w:rPr>
+          <w:rFonts w:asciiTheme="majorBidi" w:hAnsiTheme="majorBidi" w:cstheme="majorBidi"/>
+          <w:sz w:val="32"/>
+          <w:szCs w:val="32"/>
+        </w:rPr>
+        <w:lastRenderedPageBreak/>
+        <w:t>The USB Charger:</w:t>
+      </w:r>
+      <w:r>
+        <w:rPr>
+          <w:rFonts w:asciiTheme="majorBidi" w:hAnsiTheme="majorBidi" w:cstheme="majorBidi"/>
+          <w:noProof/>
+          <w:sz w:val="32"/>
+          <w:szCs w:val="32"/>
+        </w:rPr>
+        <w:drawing>
+          <wp:inline distT="0" distB="0" distL="0" distR="0" wp14:anchorId="3D8B9446" wp14:editId="20FE3B70">
+            <wp:extent cx="5731510" cy="3851910"/>
+            <wp:effectExtent l="0" t="0" r="2540" b="0"/>
+            <wp:docPr id="1137994780" name="Picture 1" descr="A diagram of a charger&#10;&#10;Description automatically generated"/>
+            <wp:cNvGraphicFramePr>
+              <a:graphicFrameLocks xmlns:a="http://schemas.openxmlformats.org/drawingml/2006/main" noChangeAspect="1"/>
+            </wp:cNvGraphicFramePr>
+            <a:graphic xmlns:a="http://schemas.openxmlformats.org/drawingml/2006/main">
+              <a:graphicData uri="http://schemas.openxmlformats.org/drawingml/2006/picture">
+                <pic:pic xmlns:pic="http://schemas.openxmlformats.org/drawingml/2006/picture">
+                  <pic:nvPicPr>
+                    <pic:cNvPr id="1137994780" name="Picture 1" descr="A diagram of a charger&#10;&#10;Description automatically generated"/>
+                    <pic:cNvPicPr/>
+                  </pic:nvPicPr>
+                  <pic:blipFill>
+                    <a:blip r:embed="rId39"/>
+                    <a:stretch>
+                      <a:fillRect/>
+                    </a:stretch>
+                  </pic:blipFill>
+                  <pic:spPr>
+                    <a:xfrm>
+                      <a:off x="0" y="0"/>
+                      <a:ext cx="5731510" cy="3851910"/>
+                    </a:xfrm>
+                    <a:prstGeom prst="rect">
+                      <a:avLst/>
+                    </a:prstGeom>
+                  </pic:spPr>
+                </pic:pic>
+              </a:graphicData>
+            </a:graphic>
+          </wp:inline>
+        </w:drawing>
+      </w:r>
+    </w:p>
+    <w:p>
+      <w:pPr>
+        <w:rPr>
+          <w:rFonts w:asciiTheme="majorBidi" w:hAnsiTheme="majorBidi" w:cstheme="majorBidi"/>
+          <w:sz w:val="32"/>
+          <w:szCs w:val="32"/>
+        </w:rPr>
+      </w:pPr>
+      <w:r>
+        <w:rPr>
+          <w:rFonts w:asciiTheme="majorBidi" w:hAnsiTheme="majorBidi" w:cstheme="majorBidi"/>
+          <w:sz w:val="32"/>
+          <w:szCs w:val="32"/>
+        </w:rPr>
+        <w:t>The switches:</w:t>
+      </w:r>
+    </w:p>
+    <w:p>
+      <w:pPr>
+        <w:rPr>
+          <w:rFonts w:asciiTheme="majorBidi" w:hAnsiTheme="majorBidi" w:cstheme="majorBidi"/>
+          <w:sz w:val="32"/>
+          <w:szCs w:val="32"/>
+        </w:rPr>
+      </w:pPr>
+      <w:r>
+        <w:rPr>
+          <w:rFonts w:asciiTheme="majorBidi" w:hAnsiTheme="majorBidi" w:cstheme="majorBidi"/>
+          <w:noProof/>
+          <w:sz w:val="32"/>
+          <w:szCs w:val="32"/>
+        </w:rPr>
+        <w:drawing>
+          <wp:inline distT="0" distB="0" distL="0" distR="0" wp14:anchorId="43A6F21D" wp14:editId="0486882B">
+            <wp:extent cx="5730389" cy="3843338"/>
+            <wp:effectExtent l="0" t="0" r="3810" b="5080"/>
+            <wp:docPr id="967347674" name="Picture 1" descr="A screenshot of a computer program&#10;&#10;Description automatically generated"/>
+            <wp:cNvGraphicFramePr>
+              <a:graphicFrameLocks xmlns:a="http://schemas.openxmlformats.org/drawingml/2006/main" noChangeAspect="1"/>
+            </wp:cNvGraphicFramePr>
+            <a:graphic xmlns:a="http://schemas.openxmlformats.org/drawingml/2006/main">
+              <a:graphicData uri="http://schemas.openxmlformats.org/drawingml/2006/picture">
+                <pic:pic xmlns:pic="http://schemas.openxmlformats.org/drawingml/2006/picture">
+                  <pic:nvPicPr>
+                    <pic:cNvPr id="967347674" name="Picture 1" descr="A screenshot of a computer program&#10;&#10;Description automatically generated"/>
+                    <pic:cNvPicPr/>
+                  </pic:nvPicPr>
+                  <pic:blipFill>
+                    <a:blip r:embed="rId40"/>
+                    <a:stretch>
+                      <a:fillRect/>
+                    </a:stretch>
+                  </pic:blipFill>
+                  <pic:spPr>
+                    <a:xfrm>
+                      <a:off x="0" y="0"/>
+                      <a:ext cx="5751280" cy="3857349"/>
+                    </a:xfrm>
+                    <a:prstGeom prst="rect">
+                      <a:avLst/>
+                    </a:prstGeom>
+                  </pic:spPr>
+                </pic:pic>
+              </a:graphicData>
+            </a:graphic>
+          </wp:inline>
+        </w:drawing>
+      </w:r>
+    </w:p>
+    <w:p>
+      <w:pPr>
+        <w:rPr>
+          <w:rFonts w:asciiTheme="majorBidi" w:hAnsiTheme="majorBidi" w:cstheme="majorBidi"/>
+          <w:sz w:val="32"/>
+          <w:szCs w:val="32"/>
           <w:rtl/>
         </w:rPr>
       </w:pPr>
@@ -11609,7 +12209,7 @@
                     <pic:cNvPicPr/>
                   </pic:nvPicPr>
                   <pic:blipFill>
-                    <a:blip r:embed="rId39"/>
+                    <a:blip r:embed="rId41"/>
                     <a:stretch>
                       <a:fillRect/>
                     </a:stretch>
@@ -11659,7 +12259,7 @@
                     <pic:cNvPicPr/>
                   </pic:nvPicPr>
                   <pic:blipFill>
-                    <a:blip r:embed="rId40"/>
+                    <a:blip r:embed="rId42"/>
                     <a:stretch>
                       <a:fillRect/>
                     </a:stretch>
@@ -12292,7 +12892,7 @@
                     </pic:cNvPicPr>
                   </pic:nvPicPr>
                   <pic:blipFill>
-                    <a:blip r:embed="rId28" cstate="print">
+                    <a:blip r:embed="rId30" cstate="print">
                       <a:extLst>
                         <a:ext uri="{28A0092B-C50C-407E-A947-70E740481C1C}">
                           <a14:useLocalDpi xmlns:a14="http://schemas.microsoft.com/office/drawing/2010/main" val="0"/>
@@ -13503,7 +14103,7 @@
                     </pic:cNvPicPr>
                   </pic:nvPicPr>
                   <pic:blipFill>
-                    <a:blip r:embed="rId41" cstate="print">
+                    <a:blip r:embed="rId43" cstate="print">
                       <a:extLst>
                         <a:ext uri="{28A0092B-C50C-407E-A947-70E740481C1C}">
                           <a14:useLocalDpi xmlns:a14="http://schemas.microsoft.com/office/drawing/2010/main" val="0"/>
@@ -13787,7 +14387,7 @@
                     </pic:cNvPicPr>
                   </pic:nvPicPr>
                   <pic:blipFill>
-                    <a:blip r:embed="rId42" cstate="print">
+                    <a:blip r:embed="rId44" cstate="print">
                       <a:extLst>
                         <a:ext uri="{28A0092B-C50C-407E-A947-70E740481C1C}">
                           <a14:useLocalDpi xmlns:a14="http://schemas.microsoft.com/office/drawing/2010/main" val="0"/>
@@ -13854,7 +14454,7 @@
                     </pic:cNvPicPr>
                   </pic:nvPicPr>
                   <pic:blipFill>
-                    <a:blip r:embed="rId43" cstate="print">
+                    <a:blip r:embed="rId45" cstate="print">
                       <a:extLst>
                         <a:ext uri="{28A0092B-C50C-407E-A947-70E740481C1C}">
                           <a14:useLocalDpi xmlns:a14="http://schemas.microsoft.com/office/drawing/2010/main" val="0"/>
@@ -14086,7 +14686,7 @@
         </w:rPr>
         <w:t xml:space="preserve">                      </w:t>
       </w:r>
-      <w:hyperlink r:id="rId44" w:history="1">
+      <w:hyperlink r:id="rId46" w:history="1">
         <w:r>
           <w:rPr>
             <w:rStyle w:val="Hyperlink"/>
@@ -14114,7 +14714,7 @@
         </w:rPr>
         <w:t xml:space="preserve"> - </w:t>
       </w:r>
-      <w:hyperlink r:id="rId45" w:history="1">
+      <w:hyperlink r:id="rId47" w:history="1">
         <w:r>
           <w:rPr>
             <w:rStyle w:val="Hyperlink"/>
@@ -14154,7 +14754,7 @@
         </w:rPr>
         <w:t xml:space="preserve">                    </w:t>
       </w:r>
-      <w:hyperlink r:id="rId46" w:history="1">
+      <w:hyperlink r:id="rId48" w:history="1">
         <w:r>
           <w:rPr>
             <w:rStyle w:val="Hyperlink"/>
@@ -14194,7 +14794,7 @@
         </w:rPr>
         <w:t xml:space="preserve">                                      </w:t>
       </w:r>
-      <w:hyperlink r:id="rId47" w:history="1">
+      <w:hyperlink r:id="rId49" w:history="1">
         <w:r>
           <w:rPr>
             <w:rStyle w:val="Hyperlink"/>
@@ -14270,7 +14870,7 @@
         </w:rPr>
         <w:t xml:space="preserve">                                                                                </w:t>
       </w:r>
-      <w:hyperlink r:id="rId48" w:history="1">
+      <w:hyperlink r:id="rId50" w:history="1">
         <w:r>
           <w:rPr>
             <w:rStyle w:val="Hyperlink"/>
@@ -14298,7 +14898,7 @@
         </w:rPr>
         <w:t xml:space="preserve"> - </w:t>
       </w:r>
-      <w:hyperlink r:id="rId49" w:history="1">
+      <w:hyperlink r:id="rId51" w:history="1">
         <w:r>
           <w:rPr>
             <w:rStyle w:val="Hyperlink"/>
@@ -14338,7 +14938,7 @@
         </w:rPr>
         <w:t xml:space="preserve"> - </w:t>
       </w:r>
-      <w:hyperlink r:id="rId50" w:history="1">
+      <w:hyperlink r:id="rId52" w:history="1">
         <w:r>
           <w:rPr>
             <w:rStyle w:val="Hyperlink"/>
@@ -14366,7 +14966,7 @@
         </w:rPr>
         <w:t xml:space="preserve"> - </w:t>
       </w:r>
-      <w:hyperlink r:id="rId51" w:history="1">
+      <w:hyperlink r:id="rId53" w:history="1">
         <w:r>
           <w:rPr>
             <w:rStyle w:val="Hyperlink"/>
@@ -14412,7 +15012,7 @@
         </w:rPr>
         <w:t xml:space="preserve">                            </w:t>
       </w:r>
-      <w:hyperlink r:id="rId52" w:history="1">
+      <w:hyperlink r:id="rId54" w:history="1">
         <w:r>
           <w:rPr>
             <w:rStyle w:val="Hyperlink"/>
@@ -14423,7 +15023,7 @@
       </w:hyperlink>
     </w:p>
     <w:sectPr>
-      <w:footerReference w:type="default" r:id="rId53"/>
+      <w:footerReference w:type="default" r:id="rId55"/>
       <w:pgSz w:w="11906" w:h="16838"/>
       <w:pgMar w:top="1440" w:right="1440" w:bottom="1440" w:left="1440" w:header="708" w:footer="708" w:gutter="0"/>
       <w:cols w:space="708"/>
@@ -16020,6 +16620,7 @@
   <w:style w:type="character" w:default="1" w:styleId="DefaultParagraphFont">
     <w:name w:val="Default Paragraph Font"/>
     <w:uiPriority w:val="1"/>
+    <w:semiHidden/>
     <w:unhideWhenUsed/>
   </w:style>
   <w:style w:type="table" w:default="1" w:styleId="TableNormal">

</xml_diff>